<commit_message>
aggiunto controlo su inserimento date, ottimizzato main
</commit_message>
<xml_diff>
--- a/Tabelle di test.docx
+++ b/Tabelle di test.docx
@@ -12,6 +12,19 @@
           <w:szCs w:val="36"/>
         </w:rPr>
       </w:pPr>
+    </w:p>
+    <w:p>
+      <w:pPr>
+        <w:jc w:val="center"/>
+        <w:rPr>
+          <w:rFonts w:ascii="CommercialScript BT" w:hAnsi="CommercialScript BT"/>
+          <w:color w:val="244061" w:themeColor="accent1" w:themeShade="80"/>
+          <w:sz w:val="36"/>
+          <w:szCs w:val="36"/>
+        </w:rPr>
+      </w:pPr>
+      <w:bookmarkStart w:id="0" w:name="_GoBack"/>
+      <w:bookmarkEnd w:id="0"/>
     </w:p>
     <w:p>
       <w:pPr>
@@ -249,24 +262,42 @@
       <w:pPr>
         <w:jc w:val="center"/>
         <w:rPr>
+          <w:color w:val="000000" w:themeColor="text1"/>
+          <w:sz w:val="40"/>
+        </w:rPr>
+      </w:pPr>
+      <w:r>
+        <w:rPr>
+          <w:color w:val="000000" w:themeColor="text1"/>
+          <w:sz w:val="40"/>
+        </w:rPr>
+        <w:t>Carizzoni Davide</w:t>
+      </w:r>
+    </w:p>
+    <w:p>
+      <w:pPr>
+        <w:jc w:val="center"/>
+        <w:rPr>
+          <w:color w:val="FF0000"/>
+        </w:rPr>
+      </w:pPr>
+    </w:p>
+    <w:p>
+      <w:pPr>
+        <w:jc w:val="center"/>
+        <w:rPr>
           <w:color w:val="FF0000"/>
           <w:sz w:val="40"/>
         </w:rPr>
       </w:pPr>
-      <w:r>
+    </w:p>
+    <w:p>
+      <w:pPr>
+        <w:jc w:val="center"/>
         <w:rPr>
           <w:color w:val="FF0000"/>
           <w:sz w:val="40"/>
         </w:rPr>
-        <w:t>Carizzoni Davide</w:t>
-      </w:r>
-    </w:p>
-    <w:p>
-      <w:pPr>
-        <w:jc w:val="center"/>
-        <w:rPr>
-          <w:color w:val="FF0000"/>
-        </w:rPr>
       </w:pPr>
     </w:p>
     <w:p>
@@ -327,28 +358,19 @@
       <w:pPr>
         <w:jc w:val="center"/>
         <w:rPr>
-          <w:color w:val="FF0000"/>
+          <w:b/>
+          <w:color w:val="4F81BD" w:themeColor="accent1"/>
           <w:sz w:val="40"/>
         </w:rPr>
       </w:pPr>
-    </w:p>
-    <w:p>
-      <w:pPr>
-        <w:jc w:val="center"/>
-        <w:rPr>
-          <w:color w:val="FF0000"/>
+      <w:r>
+        <w:rPr>
+          <w:b/>
+          <w:color w:val="4F81BD" w:themeColor="accent1"/>
           <w:sz w:val="40"/>
         </w:rPr>
-      </w:pPr>
-    </w:p>
-    <w:p>
-      <w:pPr>
-        <w:jc w:val="center"/>
-        <w:rPr>
-          <w:color w:val="FF0000"/>
-          <w:sz w:val="40"/>
-        </w:rPr>
-      </w:pPr>
+        <w:t>PIANO DI TEST DELLA CLASSE: Accesso</w:t>
+      </w:r>
     </w:p>
     <w:tbl>
       <w:tblPr>
@@ -753,14 +775,7 @@
                 <w:color w:val="000000" w:themeColor="text1"/>
                 <w:sz w:val="24"/>
               </w:rPr>
-              <w:t>=0</w:t>
-            </w:r>
-            <w:r>
-              <w:rPr>
-                <w:color w:val="000000" w:themeColor="text1"/>
-                <w:sz w:val="24"/>
-              </w:rPr>
-              <w:t>;</w:t>
+              <w:t>=0;</w:t>
             </w:r>
           </w:p>
           <w:p>
@@ -785,14 +800,7 @@
                 <w:color w:val="000000" w:themeColor="text1"/>
                 <w:sz w:val="24"/>
               </w:rPr>
-              <w:t>=0</w:t>
-            </w:r>
-            <w:r>
-              <w:rPr>
-                <w:color w:val="000000" w:themeColor="text1"/>
-                <w:sz w:val="24"/>
-              </w:rPr>
-              <w:t>;</w:t>
+              <w:t>=0;</w:t>
             </w:r>
           </w:p>
           <w:p>
@@ -874,16 +882,7 @@
           </w:tcPr>
           <w:p>
             <w:r>
-              <w:t xml:space="preserve">Costruire un oggetto di classe </w:t>
-            </w:r>
-            <w:r>
-              <w:t>Accesso</w:t>
-            </w:r>
-            <w:r>
-              <w:t xml:space="preserve"> utilizzando il costruttore senza parametri.</w:t>
-            </w:r>
-            <w:r>
-              <w:t xml:space="preserve"> Invocare </w:t>
+              <w:t xml:space="preserve">Costruire un oggetto di classe Accesso utilizzando il costruttore senza parametri. Invocare </w:t>
             </w:r>
             <w:proofErr w:type="spellStart"/>
             <w:r>
@@ -891,10 +890,7 @@
             </w:r>
             <w:proofErr w:type="spellEnd"/>
             <w:r>
-              <w:t>(1</w:t>
-            </w:r>
-            <w:r>
-              <w:t xml:space="preserve">) e dopo </w:t>
+              <w:t xml:space="preserve">(1) e dopo </w:t>
             </w:r>
             <w:proofErr w:type="spellStart"/>
             <w:r>
@@ -902,10 +898,7 @@
             </w:r>
             <w:proofErr w:type="spellEnd"/>
             <w:r>
-              <w:t>(</w:t>
-            </w:r>
-            <w:r>
-              <w:t>)</w:t>
+              <w:t>()</w:t>
             </w:r>
           </w:p>
         </w:tc>
@@ -935,14 +928,7 @@
                 <w:color w:val="000000" w:themeColor="text1"/>
                 <w:sz w:val="24"/>
               </w:rPr>
-              <w:t>=1</w:t>
-            </w:r>
-            <w:r>
-              <w:rPr>
-                <w:color w:val="000000" w:themeColor="text1"/>
-                <w:sz w:val="24"/>
-              </w:rPr>
-              <w:t>;</w:t>
+              <w:t>=1;</w:t>
             </w:r>
           </w:p>
           <w:p>
@@ -1026,24 +1012,15 @@
             </w:r>
             <w:proofErr w:type="spellStart"/>
             <w:r>
-              <w:t>se</w:t>
-            </w:r>
-            <w:r>
-              <w:t>tMatricola</w:t>
-            </w:r>
-            <w:proofErr w:type="spellEnd"/>
-            <w:r>
-              <w:t xml:space="preserve"> </w:t>
-            </w:r>
-            <w:r>
-              <w:t xml:space="preserve">(1) e dopo </w:t>
-            </w:r>
-            <w:proofErr w:type="spellStart"/>
-            <w:r>
-              <w:t>get</w:t>
-            </w:r>
-            <w:r>
-              <w:t>Matricola</w:t>
+              <w:t>setMatricola</w:t>
+            </w:r>
+            <w:proofErr w:type="spellEnd"/>
+            <w:r>
+              <w:t xml:space="preserve"> (1) e dopo </w:t>
+            </w:r>
+            <w:proofErr w:type="spellStart"/>
+            <w:r>
+              <w:t>getMatricola</w:t>
             </w:r>
             <w:proofErr w:type="spellEnd"/>
             <w:r>
@@ -1178,27 +1155,512 @@
                 <w:color w:val="000000" w:themeColor="text1"/>
                 <w:sz w:val="24"/>
               </w:rPr>
-              <w:t>set</w:t>
-            </w:r>
-            <w:r>
-              <w:rPr>
-                <w:color w:val="000000" w:themeColor="text1"/>
-                <w:sz w:val="24"/>
-              </w:rPr>
-              <w:t>DataOra</w:t>
-            </w:r>
-            <w:proofErr w:type="spellEnd"/>
-            <w:r>
-              <w:rPr>
-                <w:color w:val="000000" w:themeColor="text1"/>
-                <w:sz w:val="24"/>
+              <w:t>setDataOra</w:t>
+            </w:r>
+            <w:proofErr w:type="spellEnd"/>
+            <w:r>
+              <w:rPr>
+                <w:color w:val="000000" w:themeColor="text1"/>
+                <w:sz w:val="24"/>
+              </w:rPr>
+              <w:t xml:space="preserve"> ()</w:t>
+            </w:r>
+          </w:p>
+        </w:tc>
+        <w:tc>
+          <w:tcPr>
+            <w:tcW w:w="3119" w:type="dxa"/>
+          </w:tcPr>
+          <w:p>
+            <w:pPr>
+              <w:spacing w:after="0"/>
+              <w:rPr>
+                <w:color w:val="000000" w:themeColor="text1"/>
+                <w:sz w:val="24"/>
+              </w:rPr>
+            </w:pPr>
+            <w:r>
+              <w:t xml:space="preserve">Costruire un oggetto di classe Accesso utilizzando il costruttore senza parametri. Invocare </w:t>
+            </w:r>
+            <w:proofErr w:type="spellStart"/>
+            <w:r>
+              <w:t>setDataOra</w:t>
+            </w:r>
+            <w:proofErr w:type="spellEnd"/>
+            <w:r>
+              <w:t>(</w:t>
+            </w:r>
+            <w:proofErr w:type="spellStart"/>
+            <w:r>
+              <w:t>dataOra</w:t>
+            </w:r>
+            <w:proofErr w:type="spellEnd"/>
+            <w:r>
+              <w:t xml:space="preserve">) e dopo </w:t>
+            </w:r>
+            <w:proofErr w:type="spellStart"/>
+            <w:r>
+              <w:t>getDataOra</w:t>
+            </w:r>
+            <w:proofErr w:type="spellEnd"/>
+            <w:r>
+              <w:t>()</w:t>
+            </w:r>
+          </w:p>
+        </w:tc>
+        <w:tc>
+          <w:tcPr>
+            <w:tcW w:w="2835" w:type="dxa"/>
+          </w:tcPr>
+          <w:p>
+            <w:pPr>
+              <w:spacing w:after="0"/>
+              <w:rPr>
+                <w:color w:val="000000" w:themeColor="text1"/>
+                <w:sz w:val="24"/>
+              </w:rPr>
+            </w:pPr>
+            <w:proofErr w:type="spellStart"/>
+            <w:r>
+              <w:rPr>
+                <w:color w:val="000000" w:themeColor="text1"/>
+                <w:sz w:val="24"/>
+              </w:rPr>
+              <w:t>getDataOra</w:t>
+            </w:r>
+            <w:proofErr w:type="spellEnd"/>
+            <w:r>
+              <w:rPr>
+                <w:color w:val="000000" w:themeColor="text1"/>
+                <w:sz w:val="24"/>
+              </w:rPr>
+              <w:t>= gg/mm/aa o:m:s</w:t>
+            </w:r>
+          </w:p>
+        </w:tc>
+      </w:tr>
+    </w:tbl>
+    <w:p>
+      <w:pPr>
+        <w:jc w:val="center"/>
+        <w:rPr>
+          <w:color w:val="FF0000"/>
+          <w:sz w:val="40"/>
+        </w:rPr>
+      </w:pPr>
+    </w:p>
+    <w:p>
+      <w:pPr>
+        <w:jc w:val="center"/>
+        <w:rPr>
+          <w:color w:val="FF0000"/>
+          <w:sz w:val="40"/>
+        </w:rPr>
+      </w:pPr>
+    </w:p>
+    <w:p>
+      <w:pPr>
+        <w:jc w:val="center"/>
+        <w:rPr>
+          <w:color w:val="FF0000"/>
+          <w:sz w:val="40"/>
+        </w:rPr>
+      </w:pPr>
+    </w:p>
+    <w:p>
+      <w:pPr>
+        <w:jc w:val="center"/>
+        <w:rPr>
+          <w:color w:val="FF0000"/>
+          <w:sz w:val="40"/>
+        </w:rPr>
+      </w:pPr>
+    </w:p>
+    <w:p>
+      <w:pPr>
+        <w:jc w:val="center"/>
+        <w:rPr>
+          <w:color w:val="FF0000"/>
+          <w:sz w:val="40"/>
+        </w:rPr>
+      </w:pPr>
+    </w:p>
+    <w:p>
+      <w:pPr>
+        <w:jc w:val="center"/>
+        <w:rPr>
+          <w:color w:val="FF0000"/>
+          <w:sz w:val="40"/>
+        </w:rPr>
+      </w:pPr>
+    </w:p>
+    <w:p>
+      <w:pPr>
+        <w:jc w:val="center"/>
+        <w:rPr>
+          <w:b/>
+          <w:color w:val="4F81BD" w:themeColor="accent1"/>
+          <w:sz w:val="40"/>
+        </w:rPr>
+      </w:pPr>
+      <w:r>
+        <w:rPr>
+          <w:b/>
+          <w:color w:val="4F81BD" w:themeColor="accent1"/>
+          <w:sz w:val="40"/>
+        </w:rPr>
+        <w:t xml:space="preserve">PIANO DI TEST DELLA CLASSE: </w:t>
+      </w:r>
+      <w:r>
+        <w:rPr>
+          <w:b/>
+          <w:color w:val="4F81BD" w:themeColor="accent1"/>
+          <w:sz w:val="40"/>
+        </w:rPr>
+        <w:t>Nodo</w:t>
+      </w:r>
+    </w:p>
+    <w:tbl>
+      <w:tblPr>
+        <w:tblStyle w:val="Grigliatabella"/>
+        <w:tblW w:w="0" w:type="auto"/>
+        <w:tblInd w:w="-147" w:type="dxa"/>
+        <w:tblLayout w:type="fixed"/>
+        <w:tblLook w:val="04A0" w:firstRow="1" w:lastRow="0" w:firstColumn="1" w:lastColumn="0" w:noHBand="0" w:noVBand="1"/>
+      </w:tblPr>
+      <w:tblGrid>
+        <w:gridCol w:w="1985"/>
+        <w:gridCol w:w="2462"/>
+        <w:gridCol w:w="2480"/>
+        <w:gridCol w:w="2848"/>
+      </w:tblGrid>
+      <w:tr>
+        <w:tc>
+          <w:tcPr>
+            <w:tcW w:w="1985" w:type="dxa"/>
+            <w:tcBorders>
+              <w:top w:val="single" w:sz="4" w:space="0" w:color="auto"/>
+              <w:left w:val="single" w:sz="4" w:space="0" w:color="auto"/>
+              <w:bottom w:val="single" w:sz="4" w:space="0" w:color="auto"/>
+              <w:right w:val="single" w:sz="4" w:space="0" w:color="auto"/>
+            </w:tcBorders>
+            <w:hideMark/>
+          </w:tcPr>
+          <w:p>
+            <w:pPr>
+              <w:spacing w:after="0" w:line="240" w:lineRule="auto"/>
+              <w:jc w:val="center"/>
+              <w:rPr>
+                <w:b/>
+                <w:color w:val="31849B" w:themeColor="accent5" w:themeShade="BF"/>
+                <w:sz w:val="28"/>
+              </w:rPr>
+            </w:pPr>
+            <w:r>
+              <w:rPr>
+                <w:b/>
+                <w:color w:val="31849B" w:themeColor="accent5" w:themeShade="BF"/>
+                <w:sz w:val="28"/>
+              </w:rPr>
+              <w:t>Precondizioni</w:t>
+            </w:r>
+          </w:p>
+        </w:tc>
+        <w:tc>
+          <w:tcPr>
+            <w:tcW w:w="2462" w:type="dxa"/>
+            <w:tcBorders>
+              <w:top w:val="single" w:sz="4" w:space="0" w:color="auto"/>
+              <w:left w:val="single" w:sz="4" w:space="0" w:color="auto"/>
+              <w:bottom w:val="single" w:sz="4" w:space="0" w:color="auto"/>
+              <w:right w:val="single" w:sz="4" w:space="0" w:color="auto"/>
+            </w:tcBorders>
+            <w:hideMark/>
+          </w:tcPr>
+          <w:p>
+            <w:pPr>
+              <w:spacing w:after="0" w:line="240" w:lineRule="auto"/>
+              <w:jc w:val="center"/>
+              <w:rPr>
+                <w:b/>
+                <w:color w:val="31849B" w:themeColor="accent5" w:themeShade="BF"/>
+                <w:sz w:val="28"/>
+              </w:rPr>
+            </w:pPr>
+            <w:r>
+              <w:rPr>
+                <w:b/>
+                <w:color w:val="31849B" w:themeColor="accent5" w:themeShade="BF"/>
+                <w:sz w:val="28"/>
+              </w:rPr>
+              <w:t>Descrizione</w:t>
+            </w:r>
+          </w:p>
+        </w:tc>
+        <w:tc>
+          <w:tcPr>
+            <w:tcW w:w="2480" w:type="dxa"/>
+            <w:tcBorders>
+              <w:top w:val="single" w:sz="4" w:space="0" w:color="auto"/>
+              <w:left w:val="single" w:sz="4" w:space="0" w:color="auto"/>
+              <w:bottom w:val="single" w:sz="4" w:space="0" w:color="auto"/>
+              <w:right w:val="single" w:sz="4" w:space="0" w:color="auto"/>
+            </w:tcBorders>
+            <w:hideMark/>
+          </w:tcPr>
+          <w:p>
+            <w:pPr>
+              <w:spacing w:after="0" w:line="240" w:lineRule="auto"/>
+              <w:jc w:val="center"/>
+              <w:rPr>
+                <w:b/>
+                <w:color w:val="31849B" w:themeColor="accent5" w:themeShade="BF"/>
+                <w:sz w:val="28"/>
+              </w:rPr>
+            </w:pPr>
+            <w:r>
+              <w:rPr>
+                <w:b/>
+                <w:color w:val="31849B" w:themeColor="accent5" w:themeShade="BF"/>
+                <w:sz w:val="28"/>
+              </w:rPr>
+              <w:t>Azioni</w:t>
+            </w:r>
+          </w:p>
+        </w:tc>
+        <w:tc>
+          <w:tcPr>
+            <w:tcW w:w="2848" w:type="dxa"/>
+            <w:tcBorders>
+              <w:top w:val="single" w:sz="4" w:space="0" w:color="auto"/>
+              <w:left w:val="single" w:sz="4" w:space="0" w:color="auto"/>
+              <w:bottom w:val="single" w:sz="4" w:space="0" w:color="auto"/>
+              <w:right w:val="single" w:sz="4" w:space="0" w:color="auto"/>
+            </w:tcBorders>
+            <w:hideMark/>
+          </w:tcPr>
+          <w:p>
+            <w:pPr>
+              <w:spacing w:after="0" w:line="240" w:lineRule="auto"/>
+              <w:jc w:val="center"/>
+              <w:rPr>
+                <w:color w:val="31849B" w:themeColor="accent5" w:themeShade="BF"/>
+                <w:sz w:val="28"/>
+              </w:rPr>
+            </w:pPr>
+            <w:r>
+              <w:rPr>
+                <w:b/>
+                <w:color w:val="31849B" w:themeColor="accent5" w:themeShade="BF"/>
+                <w:sz w:val="28"/>
+              </w:rPr>
+              <w:t>Risultato</w:t>
+            </w:r>
+            <w:r>
+              <w:rPr>
+                <w:color w:val="31849B" w:themeColor="accent5" w:themeShade="BF"/>
+                <w:sz w:val="28"/>
               </w:rPr>
               <w:t xml:space="preserve"> </w:t>
             </w:r>
             <w:r>
               <w:rPr>
-                <w:color w:val="000000" w:themeColor="text1"/>
-                <w:sz w:val="24"/>
+                <w:b/>
+                <w:color w:val="31849B" w:themeColor="accent5" w:themeShade="BF"/>
+                <w:sz w:val="28"/>
+              </w:rPr>
+              <w:t>Atteso</w:t>
+            </w:r>
+          </w:p>
+        </w:tc>
+      </w:tr>
+      <w:tr>
+        <w:tc>
+          <w:tcPr>
+            <w:tcW w:w="1985" w:type="dxa"/>
+            <w:tcBorders>
+              <w:top w:val="single" w:sz="4" w:space="0" w:color="auto"/>
+              <w:left w:val="single" w:sz="4" w:space="0" w:color="auto"/>
+              <w:bottom w:val="single" w:sz="4" w:space="0" w:color="auto"/>
+              <w:right w:val="single" w:sz="4" w:space="0" w:color="auto"/>
+            </w:tcBorders>
+            <w:vAlign w:val="center"/>
+          </w:tcPr>
+          <w:p>
+            <w:pPr>
+              <w:spacing w:after="0" w:line="240" w:lineRule="auto"/>
+              <w:rPr>
+                <w:b/>
+                <w:color w:val="000000" w:themeColor="text1"/>
+                <w:sz w:val="24"/>
+                <w:szCs w:val="24"/>
+              </w:rPr>
+            </w:pPr>
+          </w:p>
+        </w:tc>
+        <w:tc>
+          <w:tcPr>
+            <w:tcW w:w="2462" w:type="dxa"/>
+            <w:tcBorders>
+              <w:top w:val="single" w:sz="4" w:space="0" w:color="auto"/>
+              <w:left w:val="single" w:sz="4" w:space="0" w:color="auto"/>
+              <w:bottom w:val="single" w:sz="4" w:space="0" w:color="auto"/>
+              <w:right w:val="single" w:sz="4" w:space="0" w:color="auto"/>
+            </w:tcBorders>
+            <w:vAlign w:val="center"/>
+            <w:hideMark/>
+          </w:tcPr>
+          <w:p>
+            <w:pPr>
+              <w:spacing w:after="0" w:line="240" w:lineRule="auto"/>
+              <w:rPr>
+                <w:color w:val="000000" w:themeColor="text1"/>
+                <w:sz w:val="24"/>
+                <w:szCs w:val="24"/>
+              </w:rPr>
+            </w:pPr>
+            <w:r>
+              <w:rPr>
+                <w:color w:val="000000" w:themeColor="text1"/>
+                <w:sz w:val="24"/>
+                <w:szCs w:val="24"/>
+              </w:rPr>
+              <w:t xml:space="preserve">Test costruttore </w:t>
+            </w:r>
+          </w:p>
+          <w:p>
+            <w:pPr>
+              <w:spacing w:after="0" w:line="240" w:lineRule="auto"/>
+              <w:rPr>
+                <w:color w:val="000000" w:themeColor="text1"/>
+                <w:sz w:val="24"/>
+                <w:szCs w:val="24"/>
+              </w:rPr>
+            </w:pPr>
+            <w:r>
+              <w:rPr>
+                <w:color w:val="000000" w:themeColor="text1"/>
+                <w:sz w:val="24"/>
+                <w:szCs w:val="24"/>
+              </w:rPr>
+              <w:t>Nodo</w:t>
+            </w:r>
+          </w:p>
+        </w:tc>
+        <w:tc>
+          <w:tcPr>
+            <w:tcW w:w="2480" w:type="dxa"/>
+            <w:tcBorders>
+              <w:top w:val="single" w:sz="4" w:space="0" w:color="auto"/>
+              <w:left w:val="single" w:sz="4" w:space="0" w:color="auto"/>
+              <w:bottom w:val="single" w:sz="4" w:space="0" w:color="auto"/>
+              <w:right w:val="single" w:sz="4" w:space="0" w:color="auto"/>
+            </w:tcBorders>
+            <w:vAlign w:val="center"/>
+            <w:hideMark/>
+          </w:tcPr>
+          <w:p>
+            <w:pPr>
+              <w:spacing w:after="0" w:line="240" w:lineRule="auto"/>
+              <w:rPr>
+                <w:color w:val="000000" w:themeColor="text1"/>
+                <w:sz w:val="24"/>
+                <w:szCs w:val="24"/>
+              </w:rPr>
+            </w:pPr>
+            <w:r>
+              <w:rPr>
+                <w:color w:val="000000" w:themeColor="text1"/>
+                <w:sz w:val="24"/>
+                <w:szCs w:val="24"/>
+              </w:rPr>
+              <w:t xml:space="preserve">Costruire un </w:t>
+            </w:r>
+            <w:r>
+              <w:rPr>
+                <w:color w:val="000000" w:themeColor="text1"/>
+                <w:sz w:val="24"/>
+                <w:szCs w:val="24"/>
+              </w:rPr>
+              <w:t>oggetto di classe Accesso</w:t>
+            </w:r>
+            <w:r>
+              <w:rPr>
+                <w:color w:val="000000" w:themeColor="text1"/>
+                <w:sz w:val="24"/>
+                <w:szCs w:val="24"/>
+              </w:rPr>
+              <w:t>, per passarlo come parametro al costruttore Nodo.</w:t>
+            </w:r>
+          </w:p>
+          <w:p>
+            <w:pPr>
+              <w:spacing w:after="0" w:line="240" w:lineRule="auto"/>
+              <w:rPr>
+                <w:color w:val="000000" w:themeColor="text1"/>
+                <w:sz w:val="24"/>
+                <w:szCs w:val="24"/>
+              </w:rPr>
+            </w:pPr>
+            <w:r>
+              <w:rPr>
+                <w:color w:val="000000" w:themeColor="text1"/>
+                <w:sz w:val="24"/>
+                <w:szCs w:val="24"/>
+              </w:rPr>
+              <w:t xml:space="preserve">Invocare </w:t>
+            </w:r>
+            <w:proofErr w:type="spellStart"/>
+            <w:r>
+              <w:rPr>
+                <w:color w:val="000000" w:themeColor="text1"/>
+                <w:sz w:val="24"/>
+                <w:szCs w:val="24"/>
+              </w:rPr>
+              <w:t>getInfo</w:t>
+            </w:r>
+            <w:proofErr w:type="spellEnd"/>
+            <w:r>
+              <w:rPr>
+                <w:color w:val="000000" w:themeColor="text1"/>
+                <w:sz w:val="24"/>
+                <w:szCs w:val="24"/>
+              </w:rPr>
+              <w:t xml:space="preserve">() </w:t>
+            </w:r>
+            <w:r>
+              <w:rPr>
+                <w:color w:val="000000" w:themeColor="text1"/>
+                <w:sz w:val="24"/>
+                <w:szCs w:val="24"/>
+              </w:rPr>
+              <w:t xml:space="preserve">e </w:t>
+            </w:r>
+          </w:p>
+          <w:p>
+            <w:pPr>
+              <w:spacing w:after="0" w:line="240" w:lineRule="auto"/>
+              <w:rPr>
+                <w:color w:val="000000" w:themeColor="text1"/>
+                <w:sz w:val="24"/>
+                <w:szCs w:val="24"/>
+              </w:rPr>
+            </w:pPr>
+            <w:proofErr w:type="spellStart"/>
+            <w:r>
+              <w:rPr>
+                <w:color w:val="000000" w:themeColor="text1"/>
+                <w:sz w:val="24"/>
+                <w:szCs w:val="24"/>
+              </w:rPr>
+              <w:t>getLink</w:t>
+            </w:r>
+            <w:proofErr w:type="spellEnd"/>
+            <w:r>
+              <w:rPr>
+                <w:color w:val="000000" w:themeColor="text1"/>
+                <w:sz w:val="24"/>
+                <w:szCs w:val="24"/>
               </w:rPr>
               <w:t>()</w:t>
             </w:r>
@@ -1206,85 +1668,535 @@
         </w:tc>
         <w:tc>
           <w:tcPr>
-            <w:tcW w:w="3119" w:type="dxa"/>
-          </w:tcPr>
-          <w:p>
-            <w:pPr>
-              <w:spacing w:after="0"/>
-              <w:rPr>
-                <w:color w:val="000000" w:themeColor="text1"/>
-                <w:sz w:val="24"/>
-              </w:rPr>
-            </w:pPr>
-            <w:r>
-              <w:t xml:space="preserve">Costruire un oggetto di classe Accesso utilizzando il costruttore senza parametri. Invocare </w:t>
-            </w:r>
-            <w:proofErr w:type="spellStart"/>
-            <w:r>
-              <w:t>se</w:t>
-            </w:r>
-            <w:r>
-              <w:t>tDataOra</w:t>
-            </w:r>
-            <w:proofErr w:type="spellEnd"/>
-            <w:r>
-              <w:t>(</w:t>
-            </w:r>
-            <w:proofErr w:type="spellStart"/>
-            <w:r>
-              <w:t>dataOra</w:t>
-            </w:r>
-            <w:proofErr w:type="spellEnd"/>
-            <w:r>
-              <w:t xml:space="preserve">) e dopo </w:t>
-            </w:r>
-            <w:proofErr w:type="spellStart"/>
-            <w:r>
-              <w:t>getDataOra</w:t>
-            </w:r>
-            <w:proofErr w:type="spellEnd"/>
-            <w:r>
-              <w:t>()</w:t>
-            </w:r>
-          </w:p>
-        </w:tc>
-        <w:tc>
-          <w:tcPr>
-            <w:tcW w:w="2835" w:type="dxa"/>
-          </w:tcPr>
-          <w:p>
-            <w:pPr>
-              <w:spacing w:after="0"/>
-              <w:rPr>
-                <w:color w:val="000000" w:themeColor="text1"/>
-                <w:sz w:val="24"/>
-              </w:rPr>
-            </w:pPr>
-            <w:proofErr w:type="spellStart"/>
-            <w:r>
-              <w:rPr>
-                <w:color w:val="000000" w:themeColor="text1"/>
-                <w:sz w:val="24"/>
-              </w:rPr>
-              <w:t>getDataOra</w:t>
-            </w:r>
-            <w:proofErr w:type="spellEnd"/>
-            <w:r>
-              <w:rPr>
-                <w:color w:val="000000" w:themeColor="text1"/>
-                <w:sz w:val="24"/>
-              </w:rPr>
-              <w:t xml:space="preserve">= </w:t>
-            </w:r>
-            <w:r>
-              <w:rPr>
-                <w:color w:val="000000" w:themeColor="text1"/>
-                <w:sz w:val="24"/>
-              </w:rPr>
-              <w:t>gg/mm/aa o:m:s</w:t>
-            </w:r>
-            <w:bookmarkStart w:id="0" w:name="_GoBack"/>
-            <w:bookmarkEnd w:id="0"/>
+            <w:tcW w:w="2848" w:type="dxa"/>
+            <w:tcBorders>
+              <w:top w:val="single" w:sz="4" w:space="0" w:color="auto"/>
+              <w:left w:val="single" w:sz="4" w:space="0" w:color="auto"/>
+              <w:bottom w:val="single" w:sz="4" w:space="0" w:color="auto"/>
+              <w:right w:val="single" w:sz="4" w:space="0" w:color="auto"/>
+            </w:tcBorders>
+            <w:vAlign w:val="center"/>
+            <w:hideMark/>
+          </w:tcPr>
+          <w:p>
+            <w:pPr>
+              <w:spacing w:after="0" w:line="240" w:lineRule="auto"/>
+              <w:rPr>
+                <w:color w:val="000000" w:themeColor="text1"/>
+                <w:sz w:val="24"/>
+                <w:szCs w:val="24"/>
+                <w:lang w:val="en-GB"/>
+              </w:rPr>
+            </w:pPr>
+            <w:proofErr w:type="spellStart"/>
+            <w:r>
+              <w:rPr>
+                <w:color w:val="000000" w:themeColor="text1"/>
+                <w:sz w:val="24"/>
+                <w:szCs w:val="24"/>
+                <w:lang w:val="en-GB"/>
+              </w:rPr>
+              <w:t>getInfo</w:t>
+            </w:r>
+            <w:proofErr w:type="spellEnd"/>
+            <w:r>
+              <w:rPr>
+                <w:color w:val="000000" w:themeColor="text1"/>
+                <w:sz w:val="24"/>
+                <w:szCs w:val="24"/>
+                <w:lang w:val="en-GB"/>
+              </w:rPr>
+              <w:t>=p1</w:t>
+            </w:r>
+          </w:p>
+          <w:p>
+            <w:pPr>
+              <w:spacing w:after="0" w:line="240" w:lineRule="auto"/>
+              <w:rPr>
+                <w:color w:val="000000" w:themeColor="text1"/>
+                <w:sz w:val="24"/>
+                <w:szCs w:val="24"/>
+                <w:lang w:val="en-GB"/>
+              </w:rPr>
+            </w:pPr>
+            <w:proofErr w:type="spellStart"/>
+            <w:r>
+              <w:rPr>
+                <w:color w:val="000000" w:themeColor="text1"/>
+                <w:sz w:val="24"/>
+                <w:szCs w:val="24"/>
+                <w:lang w:val="en-GB"/>
+              </w:rPr>
+              <w:t>getLink</w:t>
+            </w:r>
+            <w:proofErr w:type="spellEnd"/>
+            <w:r>
+              <w:rPr>
+                <w:color w:val="000000" w:themeColor="text1"/>
+                <w:sz w:val="24"/>
+                <w:szCs w:val="24"/>
+                <w:lang w:val="en-GB"/>
+              </w:rPr>
+              <w:t>=null</w:t>
+            </w:r>
+          </w:p>
+        </w:tc>
+      </w:tr>
+      <w:tr>
+        <w:tc>
+          <w:tcPr>
+            <w:tcW w:w="1985" w:type="dxa"/>
+            <w:tcBorders>
+              <w:top w:val="single" w:sz="4" w:space="0" w:color="auto"/>
+              <w:left w:val="single" w:sz="4" w:space="0" w:color="auto"/>
+              <w:bottom w:val="single" w:sz="4" w:space="0" w:color="auto"/>
+              <w:right w:val="single" w:sz="4" w:space="0" w:color="auto"/>
+            </w:tcBorders>
+            <w:vAlign w:val="center"/>
+          </w:tcPr>
+          <w:p>
+            <w:pPr>
+              <w:spacing w:after="0" w:line="240" w:lineRule="auto"/>
+              <w:rPr>
+                <w:color w:val="000000" w:themeColor="text1"/>
+                <w:sz w:val="24"/>
+                <w:szCs w:val="24"/>
+                <w:lang w:val="en-GB"/>
+              </w:rPr>
+            </w:pPr>
+          </w:p>
+        </w:tc>
+        <w:tc>
+          <w:tcPr>
+            <w:tcW w:w="2462" w:type="dxa"/>
+            <w:tcBorders>
+              <w:top w:val="single" w:sz="4" w:space="0" w:color="auto"/>
+              <w:left w:val="single" w:sz="4" w:space="0" w:color="auto"/>
+              <w:bottom w:val="single" w:sz="4" w:space="0" w:color="auto"/>
+              <w:right w:val="single" w:sz="4" w:space="0" w:color="auto"/>
+            </w:tcBorders>
+            <w:vAlign w:val="center"/>
+            <w:hideMark/>
+          </w:tcPr>
+          <w:p>
+            <w:pPr>
+              <w:spacing w:after="0" w:line="240" w:lineRule="auto"/>
+              <w:rPr>
+                <w:color w:val="000000" w:themeColor="text1"/>
+                <w:sz w:val="24"/>
+                <w:szCs w:val="24"/>
+              </w:rPr>
+            </w:pPr>
+            <w:r>
+              <w:rPr>
+                <w:color w:val="000000" w:themeColor="text1"/>
+                <w:sz w:val="24"/>
+                <w:szCs w:val="24"/>
+              </w:rPr>
+              <w:t xml:space="preserve">Test  </w:t>
+            </w:r>
+            <w:proofErr w:type="spellStart"/>
+            <w:r>
+              <w:rPr>
+                <w:color w:val="000000" w:themeColor="text1"/>
+                <w:sz w:val="24"/>
+                <w:szCs w:val="24"/>
+              </w:rPr>
+              <w:t>setInfo</w:t>
+            </w:r>
+            <w:proofErr w:type="spellEnd"/>
+            <w:r>
+              <w:rPr>
+                <w:color w:val="000000" w:themeColor="text1"/>
+                <w:sz w:val="24"/>
+                <w:szCs w:val="24"/>
+              </w:rPr>
+              <w:t>(p2)</w:t>
+            </w:r>
+          </w:p>
+        </w:tc>
+        <w:tc>
+          <w:tcPr>
+            <w:tcW w:w="2480" w:type="dxa"/>
+            <w:tcBorders>
+              <w:top w:val="single" w:sz="4" w:space="0" w:color="auto"/>
+              <w:left w:val="single" w:sz="4" w:space="0" w:color="auto"/>
+              <w:bottom w:val="single" w:sz="4" w:space="0" w:color="auto"/>
+              <w:right w:val="single" w:sz="4" w:space="0" w:color="auto"/>
+            </w:tcBorders>
+            <w:vAlign w:val="center"/>
+            <w:hideMark/>
+          </w:tcPr>
+          <w:p>
+            <w:pPr>
+              <w:spacing w:after="0" w:line="240" w:lineRule="auto"/>
+              <w:rPr>
+                <w:color w:val="000000" w:themeColor="text1"/>
+                <w:sz w:val="24"/>
+                <w:szCs w:val="24"/>
+              </w:rPr>
+            </w:pPr>
+            <w:r>
+              <w:t xml:space="preserve">Costruire 2 oggetti della classe </w:t>
+            </w:r>
+            <w:r>
+              <w:t>Accesso</w:t>
+            </w:r>
+            <w:r>
+              <w:rPr>
+                <w:color w:val="000000" w:themeColor="text1"/>
+                <w:sz w:val="24"/>
+                <w:szCs w:val="24"/>
+              </w:rPr>
+              <w:t>.</w:t>
+            </w:r>
+          </w:p>
+          <w:p>
+            <w:pPr>
+              <w:spacing w:after="0" w:line="240" w:lineRule="auto"/>
+              <w:rPr>
+                <w:color w:val="000000" w:themeColor="text1"/>
+                <w:sz w:val="24"/>
+                <w:szCs w:val="24"/>
+              </w:rPr>
+            </w:pPr>
+            <w:r>
+              <w:rPr>
+                <w:color w:val="000000" w:themeColor="text1"/>
+                <w:sz w:val="24"/>
+                <w:szCs w:val="24"/>
+              </w:rPr>
+              <w:t xml:space="preserve">Il primo passarlo come parametro alla costruttore del nodo il secondo si utilizza come parametro del metodo </w:t>
+            </w:r>
+            <w:proofErr w:type="spellStart"/>
+            <w:r>
+              <w:rPr>
+                <w:color w:val="000000" w:themeColor="text1"/>
+                <w:sz w:val="24"/>
+                <w:szCs w:val="24"/>
+              </w:rPr>
+              <w:t>setInfo</w:t>
+            </w:r>
+            <w:proofErr w:type="spellEnd"/>
+            <w:r>
+              <w:rPr>
+                <w:color w:val="000000" w:themeColor="text1"/>
+                <w:sz w:val="24"/>
+                <w:szCs w:val="24"/>
+              </w:rPr>
+              <w:t>.</w:t>
+            </w:r>
+          </w:p>
+          <w:p>
+            <w:pPr>
+              <w:spacing w:after="0" w:line="240" w:lineRule="auto"/>
+              <w:rPr>
+                <w:color w:val="000000" w:themeColor="text1"/>
+                <w:sz w:val="24"/>
+                <w:szCs w:val="24"/>
+              </w:rPr>
+            </w:pPr>
+            <w:r>
+              <w:rPr>
+                <w:color w:val="000000" w:themeColor="text1"/>
+                <w:sz w:val="24"/>
+                <w:szCs w:val="24"/>
+              </w:rPr>
+              <w:t xml:space="preserve">Verificare il tutto tramite il metodo </w:t>
+            </w:r>
+            <w:proofErr w:type="spellStart"/>
+            <w:r>
+              <w:rPr>
+                <w:color w:val="000000" w:themeColor="text1"/>
+                <w:sz w:val="24"/>
+                <w:szCs w:val="24"/>
+              </w:rPr>
+              <w:t>equals</w:t>
+            </w:r>
+            <w:proofErr w:type="spellEnd"/>
+            <w:r>
+              <w:rPr>
+                <w:color w:val="000000" w:themeColor="text1"/>
+                <w:sz w:val="24"/>
+                <w:szCs w:val="24"/>
+              </w:rPr>
+              <w:t>.</w:t>
+            </w:r>
+          </w:p>
+        </w:tc>
+        <w:tc>
+          <w:tcPr>
+            <w:tcW w:w="2848" w:type="dxa"/>
+            <w:tcBorders>
+              <w:top w:val="single" w:sz="4" w:space="0" w:color="auto"/>
+              <w:left w:val="single" w:sz="4" w:space="0" w:color="auto"/>
+              <w:bottom w:val="single" w:sz="4" w:space="0" w:color="auto"/>
+              <w:right w:val="single" w:sz="4" w:space="0" w:color="auto"/>
+            </w:tcBorders>
+            <w:vAlign w:val="center"/>
+            <w:hideMark/>
+          </w:tcPr>
+          <w:p>
+            <w:pPr>
+              <w:spacing w:after="0" w:line="240" w:lineRule="auto"/>
+              <w:rPr>
+                <w:color w:val="000000" w:themeColor="text1"/>
+                <w:sz w:val="24"/>
+                <w:szCs w:val="24"/>
+                <w:lang w:val="en-GB"/>
+              </w:rPr>
+            </w:pPr>
+            <w:proofErr w:type="spellStart"/>
+            <w:r>
+              <w:rPr>
+                <w:color w:val="000000" w:themeColor="text1"/>
+                <w:sz w:val="24"/>
+                <w:szCs w:val="24"/>
+                <w:lang w:val="en-GB"/>
+              </w:rPr>
+              <w:t>getInfo</w:t>
+            </w:r>
+            <w:proofErr w:type="spellEnd"/>
+            <w:r>
+              <w:rPr>
+                <w:color w:val="000000" w:themeColor="text1"/>
+                <w:sz w:val="24"/>
+                <w:szCs w:val="24"/>
+                <w:lang w:val="en-GB"/>
+              </w:rPr>
+              <w:t>=p2</w:t>
+            </w:r>
+          </w:p>
+          <w:p>
+            <w:pPr>
+              <w:spacing w:after="0" w:line="240" w:lineRule="auto"/>
+              <w:rPr>
+                <w:color w:val="000000" w:themeColor="text1"/>
+                <w:sz w:val="24"/>
+                <w:szCs w:val="24"/>
+              </w:rPr>
+            </w:pPr>
+            <w:proofErr w:type="spellStart"/>
+            <w:r>
+              <w:rPr>
+                <w:color w:val="000000" w:themeColor="text1"/>
+                <w:sz w:val="24"/>
+                <w:szCs w:val="24"/>
+                <w:lang w:val="en-GB"/>
+              </w:rPr>
+              <w:t>getLink</w:t>
+            </w:r>
+            <w:proofErr w:type="spellEnd"/>
+            <w:r>
+              <w:rPr>
+                <w:color w:val="000000" w:themeColor="text1"/>
+                <w:sz w:val="24"/>
+                <w:szCs w:val="24"/>
+                <w:lang w:val="en-GB"/>
+              </w:rPr>
+              <w:t>=null;</w:t>
+            </w:r>
+          </w:p>
+        </w:tc>
+      </w:tr>
+      <w:tr>
+        <w:tc>
+          <w:tcPr>
+            <w:tcW w:w="1985" w:type="dxa"/>
+            <w:tcBorders>
+              <w:top w:val="single" w:sz="4" w:space="0" w:color="auto"/>
+              <w:left w:val="single" w:sz="4" w:space="0" w:color="auto"/>
+              <w:bottom w:val="single" w:sz="4" w:space="0" w:color="auto"/>
+              <w:right w:val="single" w:sz="4" w:space="0" w:color="auto"/>
+            </w:tcBorders>
+            <w:vAlign w:val="center"/>
+          </w:tcPr>
+          <w:p>
+            <w:pPr>
+              <w:spacing w:after="0" w:line="240" w:lineRule="auto"/>
+              <w:rPr>
+                <w:color w:val="000000" w:themeColor="text1"/>
+                <w:sz w:val="24"/>
+                <w:szCs w:val="24"/>
+              </w:rPr>
+            </w:pPr>
+          </w:p>
+        </w:tc>
+        <w:tc>
+          <w:tcPr>
+            <w:tcW w:w="2462" w:type="dxa"/>
+            <w:tcBorders>
+              <w:top w:val="single" w:sz="4" w:space="0" w:color="auto"/>
+              <w:left w:val="single" w:sz="4" w:space="0" w:color="auto"/>
+              <w:bottom w:val="single" w:sz="4" w:space="0" w:color="auto"/>
+              <w:right w:val="single" w:sz="4" w:space="0" w:color="auto"/>
+            </w:tcBorders>
+            <w:vAlign w:val="center"/>
+            <w:hideMark/>
+          </w:tcPr>
+          <w:p>
+            <w:pPr>
+              <w:spacing w:after="0" w:line="240" w:lineRule="auto"/>
+              <w:rPr>
+                <w:color w:val="000000" w:themeColor="text1"/>
+                <w:sz w:val="24"/>
+                <w:szCs w:val="24"/>
+              </w:rPr>
+            </w:pPr>
+            <w:r>
+              <w:rPr>
+                <w:color w:val="000000" w:themeColor="text1"/>
+                <w:sz w:val="24"/>
+                <w:szCs w:val="24"/>
+              </w:rPr>
+              <w:t xml:space="preserve">Test </w:t>
+            </w:r>
+            <w:proofErr w:type="spellStart"/>
+            <w:r>
+              <w:rPr>
+                <w:color w:val="000000" w:themeColor="text1"/>
+                <w:sz w:val="24"/>
+                <w:szCs w:val="24"/>
+              </w:rPr>
+              <w:t>setLink</w:t>
+            </w:r>
+            <w:proofErr w:type="spellEnd"/>
+            <w:r>
+              <w:rPr>
+                <w:color w:val="000000" w:themeColor="text1"/>
+                <w:sz w:val="24"/>
+                <w:szCs w:val="24"/>
+              </w:rPr>
+              <w:t>(n2)</w:t>
+            </w:r>
+          </w:p>
+        </w:tc>
+        <w:tc>
+          <w:tcPr>
+            <w:tcW w:w="2480" w:type="dxa"/>
+            <w:tcBorders>
+              <w:top w:val="single" w:sz="4" w:space="0" w:color="auto"/>
+              <w:left w:val="single" w:sz="4" w:space="0" w:color="auto"/>
+              <w:bottom w:val="single" w:sz="4" w:space="0" w:color="auto"/>
+              <w:right w:val="single" w:sz="4" w:space="0" w:color="auto"/>
+            </w:tcBorders>
+            <w:vAlign w:val="center"/>
+            <w:hideMark/>
+          </w:tcPr>
+          <w:p>
+            <w:pPr>
+              <w:spacing w:after="0" w:line="240" w:lineRule="auto"/>
+            </w:pPr>
+            <w:r>
+              <w:t xml:space="preserve">Costruire 2 oggetti di classe </w:t>
+            </w:r>
+            <w:proofErr w:type="spellStart"/>
+            <w:r>
+              <w:t>ProcessoStampa</w:t>
+            </w:r>
+            <w:proofErr w:type="spellEnd"/>
+            <w:r>
+              <w:t xml:space="preserve"> e 2 oggetti di classe Nodo.</w:t>
+            </w:r>
+          </w:p>
+          <w:p>
+            <w:pPr>
+              <w:spacing w:after="0" w:line="240" w:lineRule="auto"/>
+              <w:rPr>
+                <w:color w:val="000000" w:themeColor="text1"/>
+                <w:sz w:val="24"/>
+                <w:szCs w:val="24"/>
+              </w:rPr>
+            </w:pPr>
+            <w:r>
+              <w:t xml:space="preserve">Dopo di che settare alla componente link del primo nodo il </w:t>
+            </w:r>
+            <w:proofErr w:type="spellStart"/>
+            <w:r>
+              <w:t>reference</w:t>
+            </w:r>
+            <w:proofErr w:type="spellEnd"/>
+            <w:r>
+              <w:t xml:space="preserve"> del secondo nodo</w:t>
+            </w:r>
+          </w:p>
+        </w:tc>
+        <w:tc>
+          <w:tcPr>
+            <w:tcW w:w="2848" w:type="dxa"/>
+            <w:tcBorders>
+              <w:top w:val="single" w:sz="4" w:space="0" w:color="auto"/>
+              <w:left w:val="single" w:sz="4" w:space="0" w:color="auto"/>
+              <w:bottom w:val="single" w:sz="4" w:space="0" w:color="auto"/>
+              <w:right w:val="single" w:sz="4" w:space="0" w:color="auto"/>
+            </w:tcBorders>
+            <w:vAlign w:val="center"/>
+          </w:tcPr>
+          <w:p>
+            <w:pPr>
+              <w:spacing w:after="0" w:line="240" w:lineRule="auto"/>
+              <w:rPr>
+                <w:color w:val="000000" w:themeColor="text1"/>
+                <w:sz w:val="24"/>
+                <w:szCs w:val="24"/>
+              </w:rPr>
+            </w:pPr>
+            <w:proofErr w:type="spellStart"/>
+            <w:r>
+              <w:rPr>
+                <w:color w:val="000000" w:themeColor="text1"/>
+                <w:sz w:val="24"/>
+                <w:szCs w:val="24"/>
+              </w:rPr>
+              <w:t>getInfo</w:t>
+            </w:r>
+            <w:proofErr w:type="spellEnd"/>
+            <w:r>
+              <w:rPr>
+                <w:color w:val="000000" w:themeColor="text1"/>
+                <w:sz w:val="24"/>
+                <w:szCs w:val="24"/>
+              </w:rPr>
+              <w:t>=p1</w:t>
+            </w:r>
+          </w:p>
+          <w:p>
+            <w:pPr>
+              <w:spacing w:after="0" w:line="240" w:lineRule="auto"/>
+              <w:rPr>
+                <w:color w:val="000000" w:themeColor="text1"/>
+                <w:sz w:val="24"/>
+                <w:szCs w:val="24"/>
+              </w:rPr>
+            </w:pPr>
+            <w:proofErr w:type="spellStart"/>
+            <w:r>
+              <w:rPr>
+                <w:color w:val="000000" w:themeColor="text1"/>
+                <w:sz w:val="24"/>
+                <w:szCs w:val="24"/>
+              </w:rPr>
+              <w:t>getLink</w:t>
+            </w:r>
+            <w:proofErr w:type="spellEnd"/>
+            <w:r>
+              <w:rPr>
+                <w:color w:val="000000" w:themeColor="text1"/>
+                <w:sz w:val="24"/>
+                <w:szCs w:val="24"/>
+              </w:rPr>
+              <w:t>=p2</w:t>
+            </w:r>
+          </w:p>
+          <w:p>
+            <w:pPr>
+              <w:spacing w:after="0" w:line="240" w:lineRule="auto"/>
+              <w:rPr>
+                <w:color w:val="000000" w:themeColor="text1"/>
+                <w:sz w:val="24"/>
+                <w:szCs w:val="24"/>
+              </w:rPr>
+            </w:pPr>
           </w:p>
         </w:tc>
       </w:tr>

</xml_diff>

<commit_message>
Aggiunto piano di test classe Nodo,Laboratorio e Accesso. Aggiunto test case della classe Nodo
</commit_message>
<xml_diff>
--- a/Tabelle di test.docx
+++ b/Tabelle di test.docx
@@ -23,8 +23,6 @@
           <w:szCs w:val="36"/>
         </w:rPr>
       </w:pPr>
-      <w:bookmarkStart w:id="0" w:name="_GoBack"/>
-      <w:bookmarkEnd w:id="0"/>
     </w:p>
     <w:p>
       <w:pPr>
@@ -188,28 +186,18 @@
     </w:p>
     <w:p>
       <w:pPr>
-        <w:jc w:val="center"/>
+        <w:ind w:left="708" w:firstLine="708"/>
         <w:rPr>
           <w:b/>
           <w:color w:val="17365D" w:themeColor="text2" w:themeShade="BF"/>
-          <w:sz w:val="52"/>
-        </w:rPr>
-      </w:pPr>
-    </w:p>
-    <w:p>
-      <w:pPr>
-        <w:jc w:val="center"/>
-        <w:rPr>
-          <w:b/>
-          <w:color w:val="17365D" w:themeColor="text2" w:themeShade="BF"/>
-          <w:sz w:val="52"/>
+          <w:sz w:val="56"/>
         </w:rPr>
       </w:pPr>
       <w:r>
         <w:rPr>
           <w:b/>
           <w:color w:val="17365D" w:themeColor="text2" w:themeShade="BF"/>
-          <w:sz w:val="52"/>
+          <w:sz w:val="56"/>
         </w:rPr>
         <w:t xml:space="preserve">SOFTWARE PER LA GESTIONE </w:t>
       </w:r>
@@ -220,14 +208,14 @@
         <w:rPr>
           <w:b/>
           <w:color w:val="17365D" w:themeColor="text2" w:themeShade="BF"/>
-          <w:sz w:val="52"/>
+          <w:sz w:val="56"/>
         </w:rPr>
       </w:pPr>
       <w:r>
         <w:rPr>
           <w:b/>
           <w:color w:val="17365D" w:themeColor="text2" w:themeShade="BF"/>
-          <w:sz w:val="52"/>
+          <w:sz w:val="56"/>
         </w:rPr>
         <w:t>DEGLI ACCESSI DI UN LABORATORIO</w:t>
       </w:r>
@@ -1309,6 +1297,7 @@
           <w:color w:val="4F81BD" w:themeColor="accent1"/>
           <w:sz w:val="40"/>
         </w:rPr>
+        <w:lastRenderedPageBreak/>
         <w:t xml:space="preserve">PIANO DI TEST DELLA CLASSE: </w:t>
       </w:r>
       <w:r>
@@ -1375,6 +1364,7 @@
               <w:bottom w:val="single" w:sz="4" w:space="0" w:color="auto"/>
               <w:right w:val="single" w:sz="4" w:space="0" w:color="auto"/>
             </w:tcBorders>
+            <w:vAlign w:val="center"/>
             <w:hideMark/>
           </w:tcPr>
           <w:p>
@@ -1442,7 +1432,6 @@
           <w:p>
             <w:pPr>
               <w:spacing w:after="0" w:line="240" w:lineRule="auto"/>
-              <w:jc w:val="center"/>
               <w:rPr>
                 <w:color w:val="31849B" w:themeColor="accent5" w:themeShade="BF"/>
                 <w:sz w:val="28"/>
@@ -1513,37 +1502,20 @@
           <w:p>
             <w:pPr>
               <w:spacing w:after="0" w:line="240" w:lineRule="auto"/>
-              <w:rPr>
-                <w:color w:val="000000" w:themeColor="text1"/>
-                <w:sz w:val="24"/>
-                <w:szCs w:val="24"/>
-              </w:rPr>
-            </w:pPr>
-            <w:r>
-              <w:rPr>
-                <w:color w:val="000000" w:themeColor="text1"/>
-                <w:sz w:val="24"/>
-                <w:szCs w:val="24"/>
-              </w:rPr>
-              <w:t xml:space="preserve">Test costruttore </w:t>
-            </w:r>
-          </w:p>
-          <w:p>
-            <w:pPr>
-              <w:spacing w:after="0" w:line="240" w:lineRule="auto"/>
-              <w:rPr>
-                <w:color w:val="000000" w:themeColor="text1"/>
-                <w:sz w:val="24"/>
-                <w:szCs w:val="24"/>
-              </w:rPr>
-            </w:pPr>
-            <w:r>
-              <w:rPr>
-                <w:color w:val="000000" w:themeColor="text1"/>
-                <w:sz w:val="24"/>
-                <w:szCs w:val="24"/>
-              </w:rPr>
-              <w:t>Nodo</w:t>
+              <w:jc w:val="center"/>
+              <w:rPr>
+                <w:color w:val="000000" w:themeColor="text1"/>
+                <w:sz w:val="24"/>
+                <w:szCs w:val="24"/>
+              </w:rPr>
+            </w:pPr>
+            <w:r>
+              <w:rPr>
+                <w:color w:val="000000" w:themeColor="text1"/>
+                <w:sz w:val="24"/>
+                <w:szCs w:val="24"/>
+              </w:rPr>
+              <w:t>Test costruttore Nodo</w:t>
             </w:r>
           </w:p>
         </w:tc>
@@ -1574,23 +1546,7 @@
                 <w:sz w:val="24"/>
                 <w:szCs w:val="24"/>
               </w:rPr>
-              <w:t xml:space="preserve">Costruire un </w:t>
-            </w:r>
-            <w:r>
-              <w:rPr>
-                <w:color w:val="000000" w:themeColor="text1"/>
-                <w:sz w:val="24"/>
-                <w:szCs w:val="24"/>
-              </w:rPr>
-              <w:t>oggetto di classe Accesso</w:t>
-            </w:r>
-            <w:r>
-              <w:rPr>
-                <w:color w:val="000000" w:themeColor="text1"/>
-                <w:sz w:val="24"/>
-                <w:szCs w:val="24"/>
-              </w:rPr>
-              <w:t>, per passarlo come parametro al costruttore Nodo.</w:t>
+              <w:t>Costruire un oggetto di classe Accesso, per passarlo come parametro al costruttore Nodo.</w:t>
             </w:r>
           </w:p>
           <w:p>
@@ -1626,15 +1582,7 @@
                 <w:sz w:val="24"/>
                 <w:szCs w:val="24"/>
               </w:rPr>
-              <w:t xml:space="preserve">() </w:t>
-            </w:r>
-            <w:r>
-              <w:rPr>
-                <w:color w:val="000000" w:themeColor="text1"/>
-                <w:sz w:val="24"/>
-                <w:szCs w:val="24"/>
-              </w:rPr>
-              <w:t xml:space="preserve">e </w:t>
+              <w:t xml:space="preserve">() e </w:t>
             </w:r>
           </w:p>
           <w:p>
@@ -1675,7 +1623,6 @@
               <w:bottom w:val="single" w:sz="4" w:space="0" w:color="auto"/>
               <w:right w:val="single" w:sz="4" w:space="0" w:color="auto"/>
             </w:tcBorders>
-            <w:vAlign w:val="center"/>
             <w:hideMark/>
           </w:tcPr>
           <w:p>
@@ -1781,6 +1728,7 @@
           <w:p>
             <w:pPr>
               <w:spacing w:after="0" w:line="240" w:lineRule="auto"/>
+              <w:jc w:val="center"/>
               <w:rPr>
                 <w:color w:val="000000" w:themeColor="text1"/>
                 <w:sz w:val="24"/>
@@ -1811,7 +1759,23 @@
                 <w:sz w:val="24"/>
                 <w:szCs w:val="24"/>
               </w:rPr>
-              <w:t>(p2)</w:t>
+              <w:t>(a</w:t>
+            </w:r>
+            <w:r>
+              <w:rPr>
+                <w:color w:val="000000" w:themeColor="text1"/>
+                <w:sz w:val="24"/>
+                <w:szCs w:val="24"/>
+              </w:rPr>
+              <w:t>2</w:t>
+            </w:r>
+            <w:r>
+              <w:rPr>
+                <w:color w:val="000000" w:themeColor="text1"/>
+                <w:sz w:val="24"/>
+                <w:szCs w:val="24"/>
+              </w:rPr>
+              <w:t>)</w:t>
             </w:r>
           </w:p>
         </w:tc>
@@ -1866,7 +1830,49 @@
                 <w:sz w:val="24"/>
                 <w:szCs w:val="24"/>
               </w:rPr>
-              <w:t xml:space="preserve">Il primo passarlo come parametro alla costruttore del nodo il secondo si utilizza come parametro del metodo </w:t>
+              <w:t>Il primo</w:t>
+            </w:r>
+            <w:r>
+              <w:rPr>
+                <w:color w:val="000000" w:themeColor="text1"/>
+                <w:sz w:val="24"/>
+                <w:szCs w:val="24"/>
+              </w:rPr>
+              <w:t>(a)</w:t>
+            </w:r>
+            <w:r>
+              <w:rPr>
+                <w:color w:val="000000" w:themeColor="text1"/>
+                <w:sz w:val="24"/>
+                <w:szCs w:val="24"/>
+              </w:rPr>
+              <w:t xml:space="preserve"> passarlo come parametro alla costruttore del nodo il secondo</w:t>
+            </w:r>
+            <w:r>
+              <w:rPr>
+                <w:color w:val="000000" w:themeColor="text1"/>
+                <w:sz w:val="24"/>
+                <w:szCs w:val="24"/>
+              </w:rPr>
+              <w:t>(a2</w:t>
+            </w:r>
+            <w:bookmarkStart w:id="0" w:name="_GoBack"/>
+            <w:bookmarkEnd w:id="0"/>
+            <w:r>
+              <w:rPr>
+                <w:color w:val="000000" w:themeColor="text1"/>
+                <w:sz w:val="24"/>
+                <w:szCs w:val="24"/>
+              </w:rPr>
+              <w:t>)</w:t>
+            </w:r>
+            <w:r>
+              <w:rPr>
+                <w:color w:val="000000" w:themeColor="text1"/>
+                <w:sz w:val="24"/>
+                <w:szCs w:val="24"/>
+              </w:rPr>
+              <w:t xml:space="preserve"> si utilizza come parametro del metodo </w:t>
             </w:r>
             <w:proofErr w:type="spellStart"/>
             <w:r>
@@ -1884,36 +1890,8 @@
                 <w:sz w:val="24"/>
                 <w:szCs w:val="24"/>
               </w:rPr>
-              <w:t>.</w:t>
-            </w:r>
-          </w:p>
-          <w:p>
-            <w:pPr>
-              <w:spacing w:after="0" w:line="240" w:lineRule="auto"/>
-              <w:rPr>
-                <w:color w:val="000000" w:themeColor="text1"/>
-                <w:sz w:val="24"/>
-                <w:szCs w:val="24"/>
-              </w:rPr>
-            </w:pPr>
-            <w:r>
-              <w:rPr>
-                <w:color w:val="000000" w:themeColor="text1"/>
-                <w:sz w:val="24"/>
-                <w:szCs w:val="24"/>
-              </w:rPr>
-              <w:t xml:space="preserve">Verificare il tutto tramite il metodo </w:t>
-            </w:r>
-            <w:proofErr w:type="spellStart"/>
-            <w:r>
-              <w:rPr>
-                <w:color w:val="000000" w:themeColor="text1"/>
-                <w:sz w:val="24"/>
-                <w:szCs w:val="24"/>
-              </w:rPr>
-              <w:t>equals</w:t>
-            </w:r>
-            <w:proofErr w:type="spellEnd"/>
+              <w:t>()</w:t>
+            </w:r>
             <w:r>
               <w:rPr>
                 <w:color w:val="000000" w:themeColor="text1"/>
@@ -1933,7 +1911,6 @@
               <w:bottom w:val="single" w:sz="4" w:space="0" w:color="auto"/>
               <w:right w:val="single" w:sz="4" w:space="0" w:color="auto"/>
             </w:tcBorders>
-            <w:vAlign w:val="center"/>
             <w:hideMark/>
           </w:tcPr>
           <w:p>
@@ -1964,7 +1941,16 @@
                 <w:szCs w:val="24"/>
                 <w:lang w:val="en-GB"/>
               </w:rPr>
-              <w:t>=p2</w:t>
+              <w:t>=a</w:t>
+            </w:r>
+            <w:r>
+              <w:rPr>
+                <w:color w:val="000000" w:themeColor="text1"/>
+                <w:sz w:val="24"/>
+                <w:szCs w:val="24"/>
+                <w:lang w:val="en-GB"/>
+              </w:rPr>
+              <w:t>2</w:t>
             </w:r>
           </w:p>
           <w:p>
@@ -2037,6 +2023,7 @@
           <w:p>
             <w:pPr>
               <w:spacing w:after="0" w:line="240" w:lineRule="auto"/>
+              <w:jc w:val="center"/>
               <w:rPr>
                 <w:color w:val="000000" w:themeColor="text1"/>
                 <w:sz w:val="24"/>
@@ -2067,7 +2054,23 @@
                 <w:sz w:val="24"/>
                 <w:szCs w:val="24"/>
               </w:rPr>
-              <w:t>(n2)</w:t>
+              <w:t>(n</w:t>
+            </w:r>
+            <w:r>
+              <w:rPr>
+                <w:color w:val="000000" w:themeColor="text1"/>
+                <w:sz w:val="24"/>
+                <w:szCs w:val="24"/>
+              </w:rPr>
+              <w:t>odo</w:t>
+            </w:r>
+            <w:r>
+              <w:rPr>
+                <w:color w:val="000000" w:themeColor="text1"/>
+                <w:sz w:val="24"/>
+                <w:szCs w:val="24"/>
+              </w:rPr>
+              <w:t>2)</w:t>
             </w:r>
           </w:p>
         </w:tc>
@@ -2088,13 +2091,11 @@
               <w:spacing w:after="0" w:line="240" w:lineRule="auto"/>
             </w:pPr>
             <w:r>
-              <w:t xml:space="preserve">Costruire 2 oggetti di classe </w:t>
-            </w:r>
-            <w:proofErr w:type="spellStart"/>
-            <w:r>
-              <w:t>ProcessoStampa</w:t>
-            </w:r>
-            <w:proofErr w:type="spellEnd"/>
+              <w:t xml:space="preserve">Costruire 2 </w:t>
+            </w:r>
+            <w:r>
+              <w:t>oggetti di classe Accesso</w:t>
+            </w:r>
             <w:r>
               <w:t xml:space="preserve"> e 2 oggetti di classe Nodo.</w:t>
             </w:r>
@@ -2109,7 +2110,10 @@
               </w:rPr>
             </w:pPr>
             <w:r>
-              <w:t xml:space="preserve">Dopo di che settare alla componente link del primo nodo il </w:t>
+              <w:t>S</w:t>
+            </w:r>
+            <w:r>
+              <w:t xml:space="preserve">ettare alla componente link del primo nodo il </w:t>
             </w:r>
             <w:proofErr w:type="spellStart"/>
             <w:r>
@@ -2130,7 +2134,6 @@
               <w:bottom w:val="single" w:sz="4" w:space="0" w:color="auto"/>
               <w:right w:val="single" w:sz="4" w:space="0" w:color="auto"/>
             </w:tcBorders>
-            <w:vAlign w:val="center"/>
           </w:tcPr>
           <w:p>
             <w:pPr>
@@ -2157,7 +2160,7 @@
                 <w:sz w:val="24"/>
                 <w:szCs w:val="24"/>
               </w:rPr>
-              <w:t>=p1</w:t>
+              <w:t>=a1</w:t>
             </w:r>
           </w:p>
           <w:p>
@@ -2185,18 +2188,3201 @@
                 <w:sz w:val="24"/>
                 <w:szCs w:val="24"/>
               </w:rPr>
-              <w:t>=p2</w:t>
-            </w:r>
-          </w:p>
-          <w:p>
-            <w:pPr>
-              <w:spacing w:after="0" w:line="240" w:lineRule="auto"/>
-              <w:rPr>
-                <w:color w:val="000000" w:themeColor="text1"/>
-                <w:sz w:val="24"/>
-                <w:szCs w:val="24"/>
-              </w:rPr>
-            </w:pPr>
+              <w:t>=a2</w:t>
+            </w:r>
+          </w:p>
+          <w:p>
+            <w:pPr>
+              <w:spacing w:after="0" w:line="240" w:lineRule="auto"/>
+              <w:rPr>
+                <w:color w:val="000000" w:themeColor="text1"/>
+                <w:sz w:val="24"/>
+                <w:szCs w:val="24"/>
+              </w:rPr>
+            </w:pPr>
+          </w:p>
+        </w:tc>
+      </w:tr>
+    </w:tbl>
+    <w:p>
+      <w:pPr>
+        <w:jc w:val="center"/>
+        <w:rPr>
+          <w:color w:val="FF0000"/>
+          <w:sz w:val="40"/>
+        </w:rPr>
+      </w:pPr>
+    </w:p>
+    <w:p>
+      <w:pPr>
+        <w:jc w:val="center"/>
+        <w:rPr>
+          <w:color w:val="FF0000"/>
+          <w:sz w:val="40"/>
+        </w:rPr>
+      </w:pPr>
+    </w:p>
+    <w:p>
+      <w:pPr>
+        <w:jc w:val="center"/>
+        <w:rPr>
+          <w:color w:val="FF0000"/>
+          <w:sz w:val="40"/>
+        </w:rPr>
+      </w:pPr>
+    </w:p>
+    <w:p>
+      <w:pPr>
+        <w:jc w:val="center"/>
+        <w:rPr>
+          <w:color w:val="FF0000"/>
+          <w:sz w:val="40"/>
+        </w:rPr>
+      </w:pPr>
+    </w:p>
+    <w:p>
+      <w:pPr>
+        <w:jc w:val="center"/>
+        <w:rPr>
+          <w:color w:val="FF0000"/>
+          <w:sz w:val="40"/>
+        </w:rPr>
+      </w:pPr>
+    </w:p>
+    <w:p>
+      <w:pPr>
+        <w:jc w:val="center"/>
+        <w:rPr>
+          <w:color w:val="FF0000"/>
+          <w:sz w:val="40"/>
+        </w:rPr>
+      </w:pPr>
+    </w:p>
+    <w:p>
+      <w:pPr>
+        <w:jc w:val="center"/>
+        <w:rPr>
+          <w:color w:val="FF0000"/>
+          <w:sz w:val="40"/>
+        </w:rPr>
+      </w:pPr>
+    </w:p>
+    <w:p>
+      <w:pPr>
+        <w:jc w:val="center"/>
+        <w:rPr>
+          <w:color w:val="FF0000"/>
+          <w:sz w:val="40"/>
+        </w:rPr>
+      </w:pPr>
+    </w:p>
+    <w:p>
+      <w:pPr>
+        <w:jc w:val="center"/>
+        <w:rPr>
+          <w:color w:val="FF0000"/>
+          <w:sz w:val="40"/>
+        </w:rPr>
+      </w:pPr>
+    </w:p>
+    <w:p>
+      <w:pPr>
+        <w:jc w:val="center"/>
+        <w:rPr>
+          <w:b/>
+          <w:color w:val="4F81BD" w:themeColor="accent1"/>
+          <w:sz w:val="40"/>
+        </w:rPr>
+      </w:pPr>
+    </w:p>
+    <w:p>
+      <w:pPr>
+        <w:jc w:val="center"/>
+        <w:rPr>
+          <w:b/>
+          <w:color w:val="4F81BD" w:themeColor="accent1"/>
+          <w:sz w:val="40"/>
+        </w:rPr>
+      </w:pPr>
+      <w:r>
+        <w:rPr>
+          <w:b/>
+          <w:color w:val="4F81BD" w:themeColor="accent1"/>
+          <w:sz w:val="40"/>
+        </w:rPr>
+        <w:lastRenderedPageBreak/>
+        <w:t xml:space="preserve">PIANO DI TEST DELLA CLASSE: </w:t>
+      </w:r>
+      <w:r>
+        <w:rPr>
+          <w:b/>
+          <w:color w:val="4F81BD" w:themeColor="accent1"/>
+          <w:sz w:val="40"/>
+        </w:rPr>
+        <w:t>Laboratorio</w:t>
+      </w:r>
+    </w:p>
+    <w:tbl>
+      <w:tblPr>
+        <w:tblStyle w:val="Grigliatabella"/>
+        <w:tblW w:w="9888" w:type="dxa"/>
+        <w:tblInd w:w="-147" w:type="dxa"/>
+        <w:tblLayout w:type="fixed"/>
+        <w:tblLook w:val="04A0" w:firstRow="1" w:lastRow="0" w:firstColumn="1" w:lastColumn="0" w:noHBand="0" w:noVBand="1"/>
+      </w:tblPr>
+      <w:tblGrid>
+        <w:gridCol w:w="2152"/>
+        <w:gridCol w:w="2347"/>
+        <w:gridCol w:w="2815"/>
+        <w:gridCol w:w="2574"/>
+      </w:tblGrid>
+      <w:tr>
+        <w:tc>
+          <w:tcPr>
+            <w:tcW w:w="2152" w:type="dxa"/>
+          </w:tcPr>
+          <w:p>
+            <w:pPr>
+              <w:spacing w:after="0" w:line="240" w:lineRule="auto"/>
+              <w:jc w:val="center"/>
+              <w:rPr>
+                <w:b/>
+                <w:color w:val="31849B" w:themeColor="accent5" w:themeShade="BF"/>
+                <w:sz w:val="28"/>
+              </w:rPr>
+            </w:pPr>
+            <w:r>
+              <w:rPr>
+                <w:b/>
+                <w:color w:val="31849B" w:themeColor="accent5" w:themeShade="BF"/>
+                <w:sz w:val="28"/>
+              </w:rPr>
+              <w:t>Precondizioni</w:t>
+            </w:r>
+          </w:p>
+        </w:tc>
+        <w:tc>
+          <w:tcPr>
+            <w:tcW w:w="2347" w:type="dxa"/>
+          </w:tcPr>
+          <w:p>
+            <w:pPr>
+              <w:spacing w:after="0" w:line="240" w:lineRule="auto"/>
+              <w:jc w:val="center"/>
+              <w:rPr>
+                <w:b/>
+                <w:color w:val="31849B" w:themeColor="accent5" w:themeShade="BF"/>
+                <w:sz w:val="28"/>
+              </w:rPr>
+            </w:pPr>
+            <w:r>
+              <w:rPr>
+                <w:b/>
+                <w:color w:val="31849B" w:themeColor="accent5" w:themeShade="BF"/>
+                <w:sz w:val="28"/>
+              </w:rPr>
+              <w:t>Descrizione</w:t>
+            </w:r>
+          </w:p>
+        </w:tc>
+        <w:tc>
+          <w:tcPr>
+            <w:tcW w:w="2815" w:type="dxa"/>
+          </w:tcPr>
+          <w:p>
+            <w:pPr>
+              <w:spacing w:after="0" w:line="240" w:lineRule="auto"/>
+              <w:jc w:val="center"/>
+              <w:rPr>
+                <w:b/>
+                <w:color w:val="31849B" w:themeColor="accent5" w:themeShade="BF"/>
+                <w:sz w:val="28"/>
+              </w:rPr>
+            </w:pPr>
+            <w:r>
+              <w:rPr>
+                <w:b/>
+                <w:color w:val="31849B" w:themeColor="accent5" w:themeShade="BF"/>
+                <w:sz w:val="28"/>
+              </w:rPr>
+              <w:t>Azioni</w:t>
+            </w:r>
+          </w:p>
+        </w:tc>
+        <w:tc>
+          <w:tcPr>
+            <w:tcW w:w="2574" w:type="dxa"/>
+          </w:tcPr>
+          <w:p>
+            <w:pPr>
+              <w:spacing w:after="0" w:line="240" w:lineRule="auto"/>
+              <w:rPr>
+                <w:color w:val="31849B" w:themeColor="accent5" w:themeShade="BF"/>
+                <w:sz w:val="28"/>
+              </w:rPr>
+            </w:pPr>
+            <w:r>
+              <w:rPr>
+                <w:b/>
+                <w:color w:val="31849B" w:themeColor="accent5" w:themeShade="BF"/>
+                <w:sz w:val="28"/>
+              </w:rPr>
+              <w:t>Risultato</w:t>
+            </w:r>
+            <w:r>
+              <w:rPr>
+                <w:color w:val="31849B" w:themeColor="accent5" w:themeShade="BF"/>
+                <w:sz w:val="28"/>
+              </w:rPr>
+              <w:t xml:space="preserve"> </w:t>
+            </w:r>
+            <w:r>
+              <w:rPr>
+                <w:b/>
+                <w:color w:val="31849B" w:themeColor="accent5" w:themeShade="BF"/>
+                <w:sz w:val="28"/>
+              </w:rPr>
+              <w:t>Atteso</w:t>
+            </w:r>
+          </w:p>
+        </w:tc>
+      </w:tr>
+      <w:tr>
+        <w:tc>
+          <w:tcPr>
+            <w:tcW w:w="2152" w:type="dxa"/>
+            <w:vAlign w:val="center"/>
+          </w:tcPr>
+          <w:p>
+            <w:pPr>
+              <w:spacing w:after="0" w:line="240" w:lineRule="auto"/>
+              <w:rPr>
+                <w:b/>
+                <w:color w:val="000000" w:themeColor="text1"/>
+                <w:sz w:val="24"/>
+                <w:szCs w:val="24"/>
+              </w:rPr>
+            </w:pPr>
+          </w:p>
+        </w:tc>
+        <w:tc>
+          <w:tcPr>
+            <w:tcW w:w="2347" w:type="dxa"/>
+            <w:vAlign w:val="center"/>
+          </w:tcPr>
+          <w:p>
+            <w:pPr>
+              <w:spacing w:after="0" w:line="240" w:lineRule="auto"/>
+              <w:rPr>
+                <w:color w:val="000000" w:themeColor="text1"/>
+                <w:sz w:val="24"/>
+                <w:szCs w:val="24"/>
+              </w:rPr>
+            </w:pPr>
+            <w:r>
+              <w:rPr>
+                <w:color w:val="000000" w:themeColor="text1"/>
+                <w:sz w:val="24"/>
+                <w:szCs w:val="24"/>
+              </w:rPr>
+              <w:t xml:space="preserve">Test costruttore </w:t>
+            </w:r>
+          </w:p>
+          <w:p>
+            <w:pPr>
+              <w:spacing w:after="0" w:line="240" w:lineRule="auto"/>
+              <w:rPr>
+                <w:color w:val="000000" w:themeColor="text1"/>
+                <w:sz w:val="24"/>
+                <w:szCs w:val="24"/>
+              </w:rPr>
+            </w:pPr>
+            <w:r>
+              <w:rPr>
+                <w:color w:val="000000" w:themeColor="text1"/>
+                <w:sz w:val="24"/>
+                <w:szCs w:val="24"/>
+              </w:rPr>
+              <w:t>Laboratorio</w:t>
+            </w:r>
+            <w:r>
+              <w:rPr>
+                <w:color w:val="000000" w:themeColor="text1"/>
+                <w:sz w:val="24"/>
+                <w:szCs w:val="24"/>
+              </w:rPr>
+              <w:t>()</w:t>
+            </w:r>
+          </w:p>
+        </w:tc>
+        <w:tc>
+          <w:tcPr>
+            <w:tcW w:w="2815" w:type="dxa"/>
+            <w:vAlign w:val="center"/>
+          </w:tcPr>
+          <w:p>
+            <w:pPr>
+              <w:spacing w:after="0" w:line="240" w:lineRule="auto"/>
+              <w:rPr>
+                <w:color w:val="000000" w:themeColor="text1"/>
+                <w:sz w:val="24"/>
+                <w:szCs w:val="24"/>
+              </w:rPr>
+            </w:pPr>
+            <w:r>
+              <w:rPr>
+                <w:color w:val="000000" w:themeColor="text1"/>
+                <w:sz w:val="24"/>
+                <w:szCs w:val="24"/>
+              </w:rPr>
+              <w:t>Costruire un oggetto di classe</w:t>
+            </w:r>
+            <w:r>
+              <w:rPr>
+                <w:color w:val="000000" w:themeColor="text1"/>
+                <w:sz w:val="24"/>
+                <w:szCs w:val="24"/>
+              </w:rPr>
+              <w:t xml:space="preserve"> Laboratorio</w:t>
+            </w:r>
+            <w:r>
+              <w:rPr>
+                <w:color w:val="000000" w:themeColor="text1"/>
+                <w:sz w:val="24"/>
+                <w:szCs w:val="24"/>
+              </w:rPr>
+              <w:t>.</w:t>
+            </w:r>
+          </w:p>
+          <w:p>
+            <w:pPr>
+              <w:spacing w:after="0" w:line="240" w:lineRule="auto"/>
+              <w:rPr>
+                <w:color w:val="000000" w:themeColor="text1"/>
+                <w:sz w:val="24"/>
+                <w:szCs w:val="24"/>
+              </w:rPr>
+            </w:pPr>
+            <w:r>
+              <w:rPr>
+                <w:color w:val="000000" w:themeColor="text1"/>
+                <w:sz w:val="24"/>
+                <w:szCs w:val="24"/>
+              </w:rPr>
+              <w:t xml:space="preserve">Invocare i metodi </w:t>
+            </w:r>
+            <w:proofErr w:type="spellStart"/>
+            <w:r>
+              <w:rPr>
+                <w:color w:val="000000" w:themeColor="text1"/>
+                <w:sz w:val="24"/>
+                <w:szCs w:val="24"/>
+              </w:rPr>
+              <w:t>getElementi</w:t>
+            </w:r>
+            <w:proofErr w:type="spellEnd"/>
+            <w:r>
+              <w:rPr>
+                <w:color w:val="000000" w:themeColor="text1"/>
+                <w:sz w:val="24"/>
+                <w:szCs w:val="24"/>
+              </w:rPr>
+              <w:t>()</w:t>
+            </w:r>
+            <w:r>
+              <w:rPr>
+                <w:color w:val="000000" w:themeColor="text1"/>
+                <w:sz w:val="24"/>
+                <w:szCs w:val="24"/>
+              </w:rPr>
+              <w:t xml:space="preserve"> e </w:t>
+            </w:r>
+            <w:proofErr w:type="spellStart"/>
+            <w:r>
+              <w:rPr>
+                <w:color w:val="000000" w:themeColor="text1"/>
+                <w:sz w:val="24"/>
+                <w:szCs w:val="24"/>
+              </w:rPr>
+              <w:t>getHead</w:t>
+            </w:r>
+            <w:proofErr w:type="spellEnd"/>
+            <w:r>
+              <w:rPr>
+                <w:color w:val="000000" w:themeColor="text1"/>
+                <w:sz w:val="24"/>
+                <w:szCs w:val="24"/>
+              </w:rPr>
+              <w:t>()</w:t>
+            </w:r>
+          </w:p>
+          <w:p>
+            <w:pPr>
+              <w:spacing w:after="0" w:line="240" w:lineRule="auto"/>
+              <w:rPr>
+                <w:color w:val="000000" w:themeColor="text1"/>
+                <w:sz w:val="24"/>
+                <w:szCs w:val="24"/>
+              </w:rPr>
+            </w:pPr>
+          </w:p>
+        </w:tc>
+        <w:tc>
+          <w:tcPr>
+            <w:tcW w:w="2574" w:type="dxa"/>
+          </w:tcPr>
+          <w:p>
+            <w:pPr>
+              <w:spacing w:after="0" w:line="240" w:lineRule="auto"/>
+              <w:rPr>
+                <w:color w:val="000000" w:themeColor="text1"/>
+                <w:sz w:val="24"/>
+                <w:szCs w:val="24"/>
+                <w:lang w:val="en-GB"/>
+              </w:rPr>
+            </w:pPr>
+            <w:proofErr w:type="spellStart"/>
+            <w:r>
+              <w:rPr>
+                <w:color w:val="000000" w:themeColor="text1"/>
+                <w:sz w:val="24"/>
+                <w:szCs w:val="24"/>
+                <w:lang w:val="en-GB"/>
+              </w:rPr>
+              <w:t>getHead</w:t>
+            </w:r>
+            <w:proofErr w:type="spellEnd"/>
+            <w:r>
+              <w:rPr>
+                <w:color w:val="000000" w:themeColor="text1"/>
+                <w:sz w:val="24"/>
+                <w:szCs w:val="24"/>
+                <w:lang w:val="en-GB"/>
+              </w:rPr>
+              <w:t>=null</w:t>
+            </w:r>
+          </w:p>
+          <w:p>
+            <w:pPr>
+              <w:spacing w:after="0" w:line="240" w:lineRule="auto"/>
+              <w:rPr>
+                <w:color w:val="000000" w:themeColor="text1"/>
+                <w:sz w:val="24"/>
+                <w:szCs w:val="24"/>
+                <w:lang w:val="en-GB"/>
+              </w:rPr>
+            </w:pPr>
+            <w:proofErr w:type="spellStart"/>
+            <w:r>
+              <w:rPr>
+                <w:color w:val="000000" w:themeColor="text1"/>
+                <w:sz w:val="24"/>
+                <w:szCs w:val="24"/>
+                <w:lang w:val="en-GB"/>
+              </w:rPr>
+              <w:t>getElementi</w:t>
+            </w:r>
+            <w:proofErr w:type="spellEnd"/>
+            <w:r>
+              <w:rPr>
+                <w:color w:val="000000" w:themeColor="text1"/>
+                <w:sz w:val="24"/>
+                <w:szCs w:val="24"/>
+                <w:lang w:val="en-GB"/>
+              </w:rPr>
+              <w:t>=0</w:t>
+            </w:r>
+          </w:p>
+        </w:tc>
+      </w:tr>
+      <w:tr>
+        <w:tc>
+          <w:tcPr>
+            <w:tcW w:w="2152" w:type="dxa"/>
+            <w:vAlign w:val="center"/>
+          </w:tcPr>
+          <w:p>
+            <w:pPr>
+              <w:spacing w:after="0" w:line="240" w:lineRule="auto"/>
+              <w:rPr>
+                <w:color w:val="000000" w:themeColor="text1"/>
+                <w:sz w:val="24"/>
+                <w:szCs w:val="24"/>
+              </w:rPr>
+            </w:pPr>
+            <w:r>
+              <w:rPr>
+                <w:color w:val="000000" w:themeColor="text1"/>
+                <w:sz w:val="24"/>
+                <w:szCs w:val="24"/>
+              </w:rPr>
+              <w:t>Dato che è</w:t>
+            </w:r>
+            <w:r>
+              <w:rPr>
+                <w:color w:val="000000" w:themeColor="text1"/>
+                <w:sz w:val="24"/>
+                <w:szCs w:val="24"/>
+              </w:rPr>
+              <w:t xml:space="preserve"> un metodo privato lo si fa diventare pubblico per il test</w:t>
+            </w:r>
+            <w:r>
+              <w:rPr>
+                <w:color w:val="000000" w:themeColor="text1"/>
+                <w:sz w:val="24"/>
+                <w:szCs w:val="24"/>
+              </w:rPr>
+              <w:t xml:space="preserve"> </w:t>
+            </w:r>
+            <w:r>
+              <w:rPr>
+                <w:color w:val="000000" w:themeColor="text1"/>
+                <w:sz w:val="24"/>
+                <w:szCs w:val="24"/>
+              </w:rPr>
+              <w:t xml:space="preserve"> dop</w:t>
+            </w:r>
+            <w:r>
+              <w:rPr>
+                <w:color w:val="000000" w:themeColor="text1"/>
+                <w:sz w:val="24"/>
+                <w:szCs w:val="24"/>
+              </w:rPr>
+              <w:t>o di ch</w:t>
+            </w:r>
+            <w:r>
+              <w:rPr>
+                <w:color w:val="000000" w:themeColor="text1"/>
+                <w:sz w:val="24"/>
+                <w:szCs w:val="24"/>
+              </w:rPr>
+              <w:t>e verrà commentato e portato ancora a privato</w:t>
+            </w:r>
+          </w:p>
+        </w:tc>
+        <w:tc>
+          <w:tcPr>
+            <w:tcW w:w="2347" w:type="dxa"/>
+            <w:vAlign w:val="center"/>
+          </w:tcPr>
+          <w:p>
+            <w:pPr>
+              <w:spacing w:after="0" w:line="240" w:lineRule="auto"/>
+              <w:rPr>
+                <w:color w:val="000000" w:themeColor="text1"/>
+                <w:sz w:val="24"/>
+                <w:szCs w:val="24"/>
+              </w:rPr>
+            </w:pPr>
+            <w:r>
+              <w:rPr>
+                <w:color w:val="000000" w:themeColor="text1"/>
+                <w:sz w:val="24"/>
+                <w:szCs w:val="24"/>
+              </w:rPr>
+              <w:t xml:space="preserve">Test  </w:t>
+            </w:r>
+            <w:proofErr w:type="spellStart"/>
+            <w:r>
+              <w:rPr>
+                <w:color w:val="000000" w:themeColor="text1"/>
+                <w:sz w:val="24"/>
+                <w:szCs w:val="24"/>
+              </w:rPr>
+              <w:t>creaNodo</w:t>
+            </w:r>
+            <w:proofErr w:type="spellEnd"/>
+            <w:r>
+              <w:rPr>
+                <w:color w:val="000000" w:themeColor="text1"/>
+                <w:sz w:val="24"/>
+                <w:szCs w:val="24"/>
+              </w:rPr>
+              <w:t>()</w:t>
+            </w:r>
+          </w:p>
+        </w:tc>
+        <w:tc>
+          <w:tcPr>
+            <w:tcW w:w="2815" w:type="dxa"/>
+            <w:vAlign w:val="center"/>
+          </w:tcPr>
+          <w:p>
+            <w:pPr>
+              <w:spacing w:after="0" w:line="240" w:lineRule="auto"/>
+              <w:rPr>
+                <w:color w:val="000000" w:themeColor="text1"/>
+                <w:sz w:val="24"/>
+                <w:szCs w:val="24"/>
+              </w:rPr>
+            </w:pPr>
+            <w:r>
+              <w:t>C</w:t>
+            </w:r>
+            <w:r>
+              <w:t xml:space="preserve">ostruire 1 oggetto </w:t>
+            </w:r>
+            <w:r>
+              <w:t xml:space="preserve">della classe </w:t>
+            </w:r>
+            <w:r>
+              <w:t>Laboratorio e un oggetto della c</w:t>
+            </w:r>
+            <w:r>
+              <w:t>lasse</w:t>
+            </w:r>
+            <w:r>
+              <w:t xml:space="preserve"> </w:t>
+            </w:r>
+            <w:r>
+              <w:t>Nodo</w:t>
+            </w:r>
+            <w:r>
+              <w:rPr>
+                <w:color w:val="000000" w:themeColor="text1"/>
+                <w:sz w:val="24"/>
+                <w:szCs w:val="24"/>
+              </w:rPr>
+              <w:t>.</w:t>
+            </w:r>
+          </w:p>
+          <w:p>
+            <w:pPr>
+              <w:spacing w:after="0" w:line="240" w:lineRule="auto"/>
+              <w:rPr>
+                <w:color w:val="000000" w:themeColor="text1"/>
+                <w:sz w:val="24"/>
+                <w:szCs w:val="24"/>
+              </w:rPr>
+            </w:pPr>
+          </w:p>
+        </w:tc>
+        <w:tc>
+          <w:tcPr>
+            <w:tcW w:w="2574" w:type="dxa"/>
+          </w:tcPr>
+          <w:p>
+            <w:pPr>
+              <w:spacing w:after="0" w:line="240" w:lineRule="auto"/>
+              <w:rPr>
+                <w:color w:val="000000" w:themeColor="text1"/>
+                <w:sz w:val="24"/>
+                <w:szCs w:val="24"/>
+                <w:lang w:val="en-GB"/>
+              </w:rPr>
+            </w:pPr>
+            <w:proofErr w:type="spellStart"/>
+            <w:r>
+              <w:rPr>
+                <w:color w:val="000000" w:themeColor="text1"/>
+                <w:sz w:val="24"/>
+                <w:szCs w:val="24"/>
+                <w:lang w:val="en-GB"/>
+              </w:rPr>
+              <w:t>getInfo</w:t>
+            </w:r>
+            <w:proofErr w:type="spellEnd"/>
+            <w:r>
+              <w:rPr>
+                <w:color w:val="000000" w:themeColor="text1"/>
+                <w:sz w:val="24"/>
+                <w:szCs w:val="24"/>
+                <w:lang w:val="en-GB"/>
+              </w:rPr>
+              <w:t>=a1</w:t>
+            </w:r>
+          </w:p>
+          <w:p>
+            <w:pPr>
+              <w:spacing w:after="0" w:line="240" w:lineRule="auto"/>
+              <w:rPr>
+                <w:color w:val="000000" w:themeColor="text1"/>
+                <w:sz w:val="24"/>
+                <w:szCs w:val="24"/>
+              </w:rPr>
+            </w:pPr>
+            <w:proofErr w:type="spellStart"/>
+            <w:r>
+              <w:rPr>
+                <w:color w:val="000000" w:themeColor="text1"/>
+                <w:sz w:val="24"/>
+                <w:szCs w:val="24"/>
+                <w:lang w:val="en-GB"/>
+              </w:rPr>
+              <w:t>getLink</w:t>
+            </w:r>
+            <w:proofErr w:type="spellEnd"/>
+            <w:r>
+              <w:rPr>
+                <w:color w:val="000000" w:themeColor="text1"/>
+                <w:sz w:val="24"/>
+                <w:szCs w:val="24"/>
+                <w:lang w:val="en-GB"/>
+              </w:rPr>
+              <w:t>=null;</w:t>
+            </w:r>
+          </w:p>
+        </w:tc>
+      </w:tr>
+      <w:tr>
+        <w:tc>
+          <w:tcPr>
+            <w:tcW w:w="2152" w:type="dxa"/>
+            <w:vAlign w:val="center"/>
+          </w:tcPr>
+          <w:p>
+            <w:pPr>
+              <w:spacing w:after="0" w:line="240" w:lineRule="auto"/>
+              <w:rPr>
+                <w:color w:val="000000" w:themeColor="text1"/>
+                <w:sz w:val="24"/>
+                <w:szCs w:val="24"/>
+              </w:rPr>
+            </w:pPr>
+          </w:p>
+        </w:tc>
+        <w:tc>
+          <w:tcPr>
+            <w:tcW w:w="2347" w:type="dxa"/>
+            <w:vAlign w:val="center"/>
+          </w:tcPr>
+          <w:p>
+            <w:pPr>
+              <w:spacing w:after="0" w:line="240" w:lineRule="auto"/>
+              <w:rPr>
+                <w:rFonts w:ascii="Consolas" w:hAnsi="Consolas" w:cs="Consolas"/>
+                <w:color w:val="000000"/>
+                <w:sz w:val="20"/>
+                <w:szCs w:val="20"/>
+              </w:rPr>
+            </w:pPr>
+            <w:r>
+              <w:rPr>
+                <w:color w:val="000000" w:themeColor="text1"/>
+                <w:sz w:val="24"/>
+                <w:szCs w:val="24"/>
+              </w:rPr>
+              <w:t xml:space="preserve">Test </w:t>
+            </w:r>
+            <w:proofErr w:type="spellStart"/>
+            <w:r>
+              <w:rPr>
+                <w:color w:val="000000" w:themeColor="text1"/>
+                <w:sz w:val="24"/>
+                <w:szCs w:val="24"/>
+              </w:rPr>
+              <w:t>registraAccesso</w:t>
+            </w:r>
+            <w:proofErr w:type="spellEnd"/>
+            <w:r>
+              <w:rPr>
+                <w:color w:val="000000" w:themeColor="text1"/>
+                <w:sz w:val="24"/>
+                <w:szCs w:val="24"/>
+              </w:rPr>
+              <w:t>()</w:t>
+            </w:r>
+          </w:p>
+        </w:tc>
+        <w:tc>
+          <w:tcPr>
+            <w:tcW w:w="2815" w:type="dxa"/>
+            <w:vAlign w:val="center"/>
+          </w:tcPr>
+          <w:p>
+            <w:pPr>
+              <w:spacing w:after="0" w:line="240" w:lineRule="auto"/>
+            </w:pPr>
+            <w:r>
+              <w:t xml:space="preserve">Costruire </w:t>
+            </w:r>
+            <w:r>
+              <w:t xml:space="preserve">un </w:t>
+            </w:r>
+            <w:r>
+              <w:t>oggetto della</w:t>
+            </w:r>
+            <w:r>
+              <w:t xml:space="preserve"> classe </w:t>
+            </w:r>
+            <w:r>
+              <w:t>Laboratorio e uno della classe Accesso.</w:t>
+            </w:r>
+          </w:p>
+          <w:p>
+            <w:pPr>
+              <w:spacing w:after="0" w:line="240" w:lineRule="auto"/>
+            </w:pPr>
+            <w:r>
+              <w:t>Registrare</w:t>
+            </w:r>
+            <w:r>
+              <w:t xml:space="preserve"> </w:t>
+            </w:r>
+            <w:r>
+              <w:t>l’accesso al Laboratorio.</w:t>
+            </w:r>
+          </w:p>
+        </w:tc>
+        <w:tc>
+          <w:tcPr>
+            <w:tcW w:w="2574" w:type="dxa"/>
+          </w:tcPr>
+          <w:p>
+            <w:pPr>
+              <w:spacing w:after="0" w:line="240" w:lineRule="auto"/>
+              <w:rPr>
+                <w:color w:val="000000" w:themeColor="text1"/>
+                <w:sz w:val="24"/>
+                <w:szCs w:val="24"/>
+              </w:rPr>
+            </w:pPr>
+            <w:proofErr w:type="spellStart"/>
+            <w:r>
+              <w:rPr>
+                <w:color w:val="000000" w:themeColor="text1"/>
+                <w:sz w:val="24"/>
+                <w:szCs w:val="24"/>
+              </w:rPr>
+              <w:t>getElementi</w:t>
+            </w:r>
+            <w:proofErr w:type="spellEnd"/>
+            <w:r>
+              <w:rPr>
+                <w:color w:val="000000" w:themeColor="text1"/>
+                <w:sz w:val="24"/>
+                <w:szCs w:val="24"/>
+              </w:rPr>
+              <w:t>=1;</w:t>
+            </w:r>
+          </w:p>
+          <w:p>
+            <w:pPr>
+              <w:spacing w:after="0" w:line="240" w:lineRule="auto"/>
+              <w:rPr>
+                <w:color w:val="000000" w:themeColor="text1"/>
+                <w:sz w:val="24"/>
+                <w:szCs w:val="24"/>
+              </w:rPr>
+            </w:pPr>
+          </w:p>
+        </w:tc>
+      </w:tr>
+      <w:tr>
+        <w:tc>
+          <w:tcPr>
+            <w:tcW w:w="2152" w:type="dxa"/>
+            <w:vAlign w:val="center"/>
+          </w:tcPr>
+          <w:p>
+            <w:pPr>
+              <w:spacing w:after="0" w:line="240" w:lineRule="auto"/>
+              <w:rPr>
+                <w:color w:val="000000" w:themeColor="text1"/>
+                <w:sz w:val="24"/>
+                <w:szCs w:val="24"/>
+              </w:rPr>
+            </w:pPr>
+          </w:p>
+        </w:tc>
+        <w:tc>
+          <w:tcPr>
+            <w:tcW w:w="2347" w:type="dxa"/>
+            <w:vAlign w:val="center"/>
+          </w:tcPr>
+          <w:p>
+            <w:pPr>
+              <w:spacing w:after="0" w:line="240" w:lineRule="auto"/>
+              <w:rPr>
+                <w:color w:val="000000" w:themeColor="text1"/>
+                <w:sz w:val="24"/>
+                <w:szCs w:val="24"/>
+              </w:rPr>
+            </w:pPr>
+            <w:r>
+              <w:rPr>
+                <w:color w:val="000000" w:themeColor="text1"/>
+                <w:sz w:val="24"/>
+                <w:szCs w:val="24"/>
+              </w:rPr>
+              <w:t xml:space="preserve">Test </w:t>
+            </w:r>
+            <w:proofErr w:type="spellStart"/>
+            <w:r>
+              <w:rPr>
+                <w:color w:val="000000" w:themeColor="text1"/>
+                <w:sz w:val="24"/>
+                <w:szCs w:val="24"/>
+              </w:rPr>
+              <w:t>toString</w:t>
+            </w:r>
+            <w:proofErr w:type="spellEnd"/>
+            <w:r>
+              <w:rPr>
+                <w:color w:val="000000" w:themeColor="text1"/>
+                <w:sz w:val="24"/>
+                <w:szCs w:val="24"/>
+              </w:rPr>
+              <w:t>()</w:t>
+            </w:r>
+          </w:p>
+        </w:tc>
+        <w:tc>
+          <w:tcPr>
+            <w:tcW w:w="2815" w:type="dxa"/>
+            <w:vAlign w:val="center"/>
+          </w:tcPr>
+          <w:p>
+            <w:pPr>
+              <w:spacing w:after="0" w:line="240" w:lineRule="auto"/>
+            </w:pPr>
+            <w:r>
+              <w:t>Costruire un oggetto della classe Laboratorio e uno della classe Accesso.</w:t>
+            </w:r>
+            <w:r>
+              <w:t xml:space="preserve">  Aggiungere l’</w:t>
+            </w:r>
+            <w:r>
+              <w:t xml:space="preserve">accesso al Laboratorio, creare un </w:t>
+            </w:r>
+            <w:proofErr w:type="spellStart"/>
+            <w:r>
+              <w:t>string</w:t>
+            </w:r>
+            <w:proofErr w:type="spellEnd"/>
+            <w:r>
+              <w:t xml:space="preserve"> con il risultato atteso e invocare il metodo </w:t>
+            </w:r>
+            <w:proofErr w:type="spellStart"/>
+            <w:r>
+              <w:t>toString</w:t>
+            </w:r>
+            <w:proofErr w:type="spellEnd"/>
+            <w:r>
+              <w:t>.</w:t>
+            </w:r>
+          </w:p>
+        </w:tc>
+        <w:tc>
+          <w:tcPr>
+            <w:tcW w:w="2574" w:type="dxa"/>
+          </w:tcPr>
+          <w:p>
+            <w:pPr>
+              <w:spacing w:after="0" w:line="240" w:lineRule="auto"/>
+              <w:rPr>
+                <w:color w:val="000000" w:themeColor="text1"/>
+                <w:sz w:val="24"/>
+                <w:szCs w:val="24"/>
+              </w:rPr>
+            </w:pPr>
+            <w:proofErr w:type="spellStart"/>
+            <w:r>
+              <w:rPr>
+                <w:color w:val="000000" w:themeColor="text1"/>
+                <w:sz w:val="24"/>
+                <w:szCs w:val="24"/>
+              </w:rPr>
+              <w:t>toString</w:t>
+            </w:r>
+            <w:proofErr w:type="spellEnd"/>
+            <w:r>
+              <w:rPr>
+                <w:color w:val="000000" w:themeColor="text1"/>
+                <w:sz w:val="24"/>
+                <w:szCs w:val="24"/>
+              </w:rPr>
+              <w:t>=Head-&gt;Matricola. 1 Data e ora: aa/mm/gg h:m:s idAccesso:1</w:t>
+            </w:r>
+          </w:p>
+        </w:tc>
+      </w:tr>
+      <w:tr>
+        <w:tc>
+          <w:tcPr>
+            <w:tcW w:w="2152" w:type="dxa"/>
+            <w:vAlign w:val="center"/>
+          </w:tcPr>
+          <w:p>
+            <w:pPr>
+              <w:spacing w:after="0" w:line="240" w:lineRule="auto"/>
+              <w:rPr>
+                <w:color w:val="000000" w:themeColor="text1"/>
+                <w:sz w:val="24"/>
+                <w:szCs w:val="24"/>
+              </w:rPr>
+            </w:pPr>
+            <w:r>
+              <w:rPr>
+                <w:color w:val="000000" w:themeColor="text1"/>
+                <w:sz w:val="24"/>
+                <w:szCs w:val="24"/>
+              </w:rPr>
+              <w:t>Laboratorio vuoto</w:t>
+            </w:r>
+          </w:p>
+        </w:tc>
+        <w:tc>
+          <w:tcPr>
+            <w:tcW w:w="2347" w:type="dxa"/>
+            <w:vAlign w:val="center"/>
+          </w:tcPr>
+          <w:p>
+            <w:pPr>
+              <w:spacing w:after="0" w:line="240" w:lineRule="auto"/>
+              <w:rPr>
+                <w:color w:val="000000" w:themeColor="text1"/>
+                <w:sz w:val="24"/>
+                <w:szCs w:val="24"/>
+              </w:rPr>
+            </w:pPr>
+            <w:r>
+              <w:rPr>
+                <w:color w:val="000000" w:themeColor="text1"/>
+                <w:sz w:val="24"/>
+                <w:szCs w:val="24"/>
+              </w:rPr>
+              <w:t xml:space="preserve">Test </w:t>
+            </w:r>
+            <w:proofErr w:type="spellStart"/>
+            <w:r>
+              <w:rPr>
+                <w:color w:val="000000" w:themeColor="text1"/>
+                <w:sz w:val="24"/>
+                <w:szCs w:val="24"/>
+              </w:rPr>
+              <w:t>toString</w:t>
+            </w:r>
+            <w:proofErr w:type="spellEnd"/>
+            <w:r>
+              <w:rPr>
+                <w:color w:val="000000" w:themeColor="text1"/>
+                <w:sz w:val="24"/>
+                <w:szCs w:val="24"/>
+              </w:rPr>
+              <w:t>()</w:t>
+            </w:r>
+          </w:p>
+        </w:tc>
+        <w:tc>
+          <w:tcPr>
+            <w:tcW w:w="2815" w:type="dxa"/>
+            <w:vAlign w:val="center"/>
+          </w:tcPr>
+          <w:p>
+            <w:pPr>
+              <w:spacing w:after="0" w:line="240" w:lineRule="auto"/>
+            </w:pPr>
+            <w:r>
+              <w:t>Costruire un oggetto di tipo Laboratorio.</w:t>
+            </w:r>
+          </w:p>
+        </w:tc>
+        <w:tc>
+          <w:tcPr>
+            <w:tcW w:w="2574" w:type="dxa"/>
+          </w:tcPr>
+          <w:p>
+            <w:pPr>
+              <w:spacing w:after="0" w:line="240" w:lineRule="auto"/>
+              <w:rPr>
+                <w:color w:val="000000" w:themeColor="text1"/>
+                <w:sz w:val="24"/>
+                <w:szCs w:val="24"/>
+              </w:rPr>
+            </w:pPr>
+            <w:proofErr w:type="spellStart"/>
+            <w:r>
+              <w:rPr>
+                <w:color w:val="000000" w:themeColor="text1"/>
+                <w:sz w:val="24"/>
+                <w:szCs w:val="24"/>
+              </w:rPr>
+              <w:t>toString</w:t>
+            </w:r>
+            <w:proofErr w:type="spellEnd"/>
+            <w:r>
+              <w:rPr>
+                <w:color w:val="000000" w:themeColor="text1"/>
+                <w:sz w:val="24"/>
+                <w:szCs w:val="24"/>
+              </w:rPr>
+              <w:t xml:space="preserve">=Head-&gt; </w:t>
+            </w:r>
+          </w:p>
+        </w:tc>
+      </w:tr>
+      <w:tr>
+        <w:tc>
+          <w:tcPr>
+            <w:tcW w:w="2152" w:type="dxa"/>
+            <w:vAlign w:val="center"/>
+          </w:tcPr>
+          <w:p>
+            <w:pPr>
+              <w:spacing w:after="0" w:line="240" w:lineRule="auto"/>
+              <w:rPr>
+                <w:color w:val="000000" w:themeColor="text1"/>
+                <w:sz w:val="24"/>
+                <w:szCs w:val="24"/>
+              </w:rPr>
+            </w:pPr>
+          </w:p>
+        </w:tc>
+        <w:tc>
+          <w:tcPr>
+            <w:tcW w:w="2347" w:type="dxa"/>
+            <w:vAlign w:val="center"/>
+          </w:tcPr>
+          <w:p>
+            <w:pPr>
+              <w:spacing w:after="0" w:line="240" w:lineRule="auto"/>
+              <w:rPr>
+                <w:color w:val="000000" w:themeColor="text1"/>
+                <w:sz w:val="24"/>
+                <w:szCs w:val="24"/>
+              </w:rPr>
+            </w:pPr>
+            <w:r>
+              <w:rPr>
+                <w:color w:val="000000" w:themeColor="text1"/>
+                <w:sz w:val="24"/>
+                <w:szCs w:val="24"/>
+              </w:rPr>
+              <w:t xml:space="preserve">Test </w:t>
+            </w:r>
+            <w:proofErr w:type="spellStart"/>
+            <w:r>
+              <w:rPr>
+                <w:color w:val="000000" w:themeColor="text1"/>
+                <w:sz w:val="24"/>
+                <w:szCs w:val="24"/>
+              </w:rPr>
+              <w:t>get</w:t>
+            </w:r>
+            <w:r>
+              <w:rPr>
+                <w:color w:val="000000" w:themeColor="text1"/>
+                <w:sz w:val="24"/>
+                <w:szCs w:val="24"/>
+              </w:rPr>
+              <w:t>Accesso</w:t>
+            </w:r>
+            <w:proofErr w:type="spellEnd"/>
+            <w:r>
+              <w:rPr>
+                <w:color w:val="000000" w:themeColor="text1"/>
+                <w:sz w:val="24"/>
+                <w:szCs w:val="24"/>
+              </w:rPr>
+              <w:t>()</w:t>
+            </w:r>
+          </w:p>
+        </w:tc>
+        <w:tc>
+          <w:tcPr>
+            <w:tcW w:w="2815" w:type="dxa"/>
+            <w:vAlign w:val="center"/>
+          </w:tcPr>
+          <w:p>
+            <w:pPr>
+              <w:spacing w:after="0" w:line="240" w:lineRule="auto"/>
+            </w:pPr>
+            <w:r>
+              <w:t xml:space="preserve">Costruire un oggetto della classe Laboratorio e uno della classe Accesso.  </w:t>
+            </w:r>
+            <w:r>
+              <w:t xml:space="preserve">Aggiungere l’accesso al laboratorio e invocare il </w:t>
+            </w:r>
+            <w:proofErr w:type="spellStart"/>
+            <w:r>
+              <w:t>getAccesso</w:t>
+            </w:r>
+            <w:proofErr w:type="spellEnd"/>
+            <w:r>
+              <w:t xml:space="preserve"> in posizione 1, ossia dove è stato aggiunto l’accesso.</w:t>
+            </w:r>
+          </w:p>
+        </w:tc>
+        <w:tc>
+          <w:tcPr>
+            <w:tcW w:w="2574" w:type="dxa"/>
+          </w:tcPr>
+          <w:p>
+            <w:pPr>
+              <w:spacing w:after="0" w:line="240" w:lineRule="auto"/>
+              <w:rPr>
+                <w:color w:val="000000" w:themeColor="text1"/>
+                <w:sz w:val="24"/>
+                <w:szCs w:val="24"/>
+              </w:rPr>
+            </w:pPr>
+            <w:proofErr w:type="spellStart"/>
+            <w:r>
+              <w:rPr>
+                <w:color w:val="000000" w:themeColor="text1"/>
+                <w:sz w:val="24"/>
+                <w:szCs w:val="24"/>
+              </w:rPr>
+              <w:t>getAccesso</w:t>
+            </w:r>
+            <w:proofErr w:type="spellEnd"/>
+            <w:r>
+              <w:rPr>
+                <w:color w:val="000000" w:themeColor="text1"/>
+                <w:sz w:val="24"/>
+                <w:szCs w:val="24"/>
+              </w:rPr>
+              <w:t>=a1</w:t>
+            </w:r>
+          </w:p>
+        </w:tc>
+      </w:tr>
+      <w:tr>
+        <w:tc>
+          <w:tcPr>
+            <w:tcW w:w="2152" w:type="dxa"/>
+            <w:vAlign w:val="center"/>
+          </w:tcPr>
+          <w:p>
+            <w:pPr>
+              <w:spacing w:after="0" w:line="240" w:lineRule="auto"/>
+              <w:rPr>
+                <w:color w:val="000000" w:themeColor="text1"/>
+                <w:sz w:val="24"/>
+                <w:szCs w:val="24"/>
+              </w:rPr>
+            </w:pPr>
+            <w:r>
+              <w:rPr>
+                <w:color w:val="000000" w:themeColor="text1"/>
+                <w:sz w:val="24"/>
+                <w:szCs w:val="24"/>
+              </w:rPr>
+              <w:t>Laboratorio vuoto</w:t>
+            </w:r>
+          </w:p>
+        </w:tc>
+        <w:tc>
+          <w:tcPr>
+            <w:tcW w:w="2347" w:type="dxa"/>
+            <w:vAlign w:val="center"/>
+          </w:tcPr>
+          <w:p>
+            <w:pPr>
+              <w:spacing w:after="0" w:line="240" w:lineRule="auto"/>
+              <w:rPr>
+                <w:color w:val="000000" w:themeColor="text1"/>
+                <w:sz w:val="24"/>
+                <w:szCs w:val="24"/>
+              </w:rPr>
+            </w:pPr>
+            <w:r>
+              <w:rPr>
+                <w:color w:val="000000" w:themeColor="text1"/>
+                <w:sz w:val="24"/>
+                <w:szCs w:val="24"/>
+              </w:rPr>
+              <w:t xml:space="preserve">Test </w:t>
+            </w:r>
+            <w:proofErr w:type="spellStart"/>
+            <w:r>
+              <w:rPr>
+                <w:color w:val="000000" w:themeColor="text1"/>
+                <w:sz w:val="24"/>
+                <w:szCs w:val="24"/>
+              </w:rPr>
+              <w:t>get</w:t>
+            </w:r>
+            <w:r>
+              <w:rPr>
+                <w:color w:val="000000" w:themeColor="text1"/>
+                <w:sz w:val="24"/>
+                <w:szCs w:val="24"/>
+              </w:rPr>
+              <w:t>Accesso</w:t>
+            </w:r>
+            <w:proofErr w:type="spellEnd"/>
+            <w:r>
+              <w:rPr>
+                <w:color w:val="000000" w:themeColor="text1"/>
+                <w:sz w:val="24"/>
+                <w:szCs w:val="24"/>
+              </w:rPr>
+              <w:t>()</w:t>
+            </w:r>
+          </w:p>
+        </w:tc>
+        <w:tc>
+          <w:tcPr>
+            <w:tcW w:w="2815" w:type="dxa"/>
+            <w:vAlign w:val="center"/>
+          </w:tcPr>
+          <w:p>
+            <w:pPr>
+              <w:spacing w:after="0" w:line="240" w:lineRule="auto"/>
+            </w:pPr>
+            <w:r>
+              <w:t xml:space="preserve">Costruire un oggetto della classe Laboratorio.  </w:t>
+            </w:r>
+            <w:r>
+              <w:t xml:space="preserve">Aggiungere l’accesso al laboratorio e invocare il </w:t>
+            </w:r>
+            <w:proofErr w:type="spellStart"/>
+            <w:r>
+              <w:t>getAccesso</w:t>
+            </w:r>
+            <w:proofErr w:type="spellEnd"/>
+            <w:r>
+              <w:t>.</w:t>
+            </w:r>
+          </w:p>
+        </w:tc>
+        <w:tc>
+          <w:tcPr>
+            <w:tcW w:w="2574" w:type="dxa"/>
+          </w:tcPr>
+          <w:p>
+            <w:pPr>
+              <w:spacing w:after="0" w:line="240" w:lineRule="auto"/>
+              <w:rPr>
+                <w:color w:val="000000" w:themeColor="text1"/>
+                <w:sz w:val="24"/>
+                <w:szCs w:val="24"/>
+              </w:rPr>
+            </w:pPr>
+            <w:r>
+              <w:rPr>
+                <w:color w:val="000000" w:themeColor="text1"/>
+                <w:sz w:val="24"/>
+                <w:szCs w:val="24"/>
+              </w:rPr>
+              <w:t xml:space="preserve">Eccezione </w:t>
+            </w:r>
+            <w:proofErr w:type="spellStart"/>
+            <w:r>
+              <w:rPr>
+                <w:color w:val="000000" w:themeColor="text1"/>
+                <w:sz w:val="24"/>
+                <w:szCs w:val="24"/>
+              </w:rPr>
+              <w:t>LaboratorioException</w:t>
+            </w:r>
+            <w:proofErr w:type="spellEnd"/>
+          </w:p>
+        </w:tc>
+      </w:tr>
+      <w:tr>
+        <w:tc>
+          <w:tcPr>
+            <w:tcW w:w="2152" w:type="dxa"/>
+            <w:vAlign w:val="center"/>
+          </w:tcPr>
+          <w:p>
+            <w:pPr>
+              <w:spacing w:after="0" w:line="240" w:lineRule="auto"/>
+              <w:rPr>
+                <w:color w:val="000000" w:themeColor="text1"/>
+                <w:sz w:val="24"/>
+                <w:szCs w:val="24"/>
+              </w:rPr>
+            </w:pPr>
+            <w:r>
+              <w:rPr>
+                <w:color w:val="000000" w:themeColor="text1"/>
+                <w:sz w:val="24"/>
+                <w:szCs w:val="24"/>
+              </w:rPr>
+              <w:t>Posizione non valida</w:t>
+            </w:r>
+          </w:p>
+        </w:tc>
+        <w:tc>
+          <w:tcPr>
+            <w:tcW w:w="2347" w:type="dxa"/>
+            <w:vAlign w:val="center"/>
+          </w:tcPr>
+          <w:p>
+            <w:pPr>
+              <w:spacing w:after="0" w:line="240" w:lineRule="auto"/>
+              <w:rPr>
+                <w:color w:val="000000" w:themeColor="text1"/>
+                <w:sz w:val="24"/>
+                <w:szCs w:val="24"/>
+              </w:rPr>
+            </w:pPr>
+            <w:r>
+              <w:rPr>
+                <w:color w:val="000000" w:themeColor="text1"/>
+                <w:sz w:val="24"/>
+                <w:szCs w:val="24"/>
+              </w:rPr>
+              <w:t xml:space="preserve">Test </w:t>
+            </w:r>
+            <w:proofErr w:type="spellStart"/>
+            <w:r>
+              <w:rPr>
+                <w:color w:val="000000" w:themeColor="text1"/>
+                <w:sz w:val="24"/>
+                <w:szCs w:val="24"/>
+              </w:rPr>
+              <w:t>get</w:t>
+            </w:r>
+            <w:r>
+              <w:rPr>
+                <w:color w:val="000000" w:themeColor="text1"/>
+                <w:sz w:val="24"/>
+                <w:szCs w:val="24"/>
+              </w:rPr>
+              <w:t>Accesso</w:t>
+            </w:r>
+            <w:proofErr w:type="spellEnd"/>
+            <w:r>
+              <w:rPr>
+                <w:color w:val="000000" w:themeColor="text1"/>
+                <w:sz w:val="24"/>
+                <w:szCs w:val="24"/>
+              </w:rPr>
+              <w:t>()</w:t>
+            </w:r>
+          </w:p>
+        </w:tc>
+        <w:tc>
+          <w:tcPr>
+            <w:tcW w:w="2815" w:type="dxa"/>
+            <w:vAlign w:val="center"/>
+          </w:tcPr>
+          <w:p>
+            <w:pPr>
+              <w:spacing w:after="0" w:line="240" w:lineRule="auto"/>
+            </w:pPr>
+            <w:r>
+              <w:t>Costruire un oggetto della classe Laboratorio</w:t>
+            </w:r>
+            <w:r>
+              <w:t xml:space="preserve"> e uno della classe accesso</w:t>
+            </w:r>
+            <w:r>
+              <w:t xml:space="preserve">.  </w:t>
+            </w:r>
+            <w:r>
+              <w:t xml:space="preserve">Aggiungere l’accesso al laboratorio e invocare il </w:t>
+            </w:r>
+            <w:proofErr w:type="spellStart"/>
+            <w:r>
+              <w:t>getAccesso</w:t>
+            </w:r>
+            <w:proofErr w:type="spellEnd"/>
+            <w:r>
+              <w:t xml:space="preserve"> in una posizione non valida.</w:t>
+            </w:r>
+          </w:p>
+        </w:tc>
+        <w:tc>
+          <w:tcPr>
+            <w:tcW w:w="2574" w:type="dxa"/>
+          </w:tcPr>
+          <w:p>
+            <w:pPr>
+              <w:spacing w:after="0" w:line="240" w:lineRule="auto"/>
+              <w:rPr>
+                <w:color w:val="000000" w:themeColor="text1"/>
+                <w:sz w:val="24"/>
+                <w:szCs w:val="24"/>
+              </w:rPr>
+            </w:pPr>
+            <w:r>
+              <w:rPr>
+                <w:color w:val="000000" w:themeColor="text1"/>
+                <w:sz w:val="24"/>
+                <w:szCs w:val="24"/>
+              </w:rPr>
+              <w:t xml:space="preserve">Eccezione </w:t>
+            </w:r>
+            <w:proofErr w:type="spellStart"/>
+            <w:r>
+              <w:rPr>
+                <w:color w:val="000000" w:themeColor="text1"/>
+                <w:sz w:val="24"/>
+                <w:szCs w:val="24"/>
+              </w:rPr>
+              <w:t>LaboratorioException</w:t>
+            </w:r>
+            <w:proofErr w:type="spellEnd"/>
+          </w:p>
+        </w:tc>
+      </w:tr>
+      <w:tr>
+        <w:tc>
+          <w:tcPr>
+            <w:tcW w:w="2152" w:type="dxa"/>
+            <w:vAlign w:val="center"/>
+          </w:tcPr>
+          <w:p>
+            <w:pPr>
+              <w:spacing w:after="0" w:line="240" w:lineRule="auto"/>
+              <w:rPr>
+                <w:color w:val="000000" w:themeColor="text1"/>
+                <w:sz w:val="24"/>
+                <w:szCs w:val="24"/>
+              </w:rPr>
+            </w:pPr>
+          </w:p>
+        </w:tc>
+        <w:tc>
+          <w:tcPr>
+            <w:tcW w:w="2347" w:type="dxa"/>
+            <w:vAlign w:val="center"/>
+          </w:tcPr>
+          <w:p>
+            <w:pPr>
+              <w:spacing w:after="0" w:line="240" w:lineRule="auto"/>
+              <w:rPr>
+                <w:color w:val="000000" w:themeColor="text1"/>
+                <w:sz w:val="24"/>
+                <w:szCs w:val="24"/>
+              </w:rPr>
+            </w:pPr>
+            <w:r>
+              <w:rPr>
+                <w:color w:val="000000" w:themeColor="text1"/>
+                <w:sz w:val="24"/>
+                <w:szCs w:val="24"/>
+              </w:rPr>
+              <w:t xml:space="preserve">Test </w:t>
+            </w:r>
+            <w:proofErr w:type="spellStart"/>
+            <w:r>
+              <w:rPr>
+                <w:color w:val="000000" w:themeColor="text1"/>
+                <w:sz w:val="24"/>
+                <w:szCs w:val="24"/>
+              </w:rPr>
+              <w:t>EliminaInTesta</w:t>
+            </w:r>
+            <w:proofErr w:type="spellEnd"/>
+            <w:r>
+              <w:rPr>
+                <w:color w:val="000000" w:themeColor="text1"/>
+                <w:sz w:val="24"/>
+                <w:szCs w:val="24"/>
+              </w:rPr>
+              <w:t>()</w:t>
+            </w:r>
+          </w:p>
+        </w:tc>
+        <w:tc>
+          <w:tcPr>
+            <w:tcW w:w="2815" w:type="dxa"/>
+            <w:vAlign w:val="center"/>
+          </w:tcPr>
+          <w:p>
+            <w:pPr>
+              <w:spacing w:after="0" w:line="240" w:lineRule="auto"/>
+            </w:pPr>
+            <w:r>
+              <w:t xml:space="preserve">Costruire un oggetto della classe Laboratorio e uno della classe accesso.  Aggiungere l’accesso al laboratorio e </w:t>
+            </w:r>
+            <w:r>
+              <w:t xml:space="preserve">invocare il metodo </w:t>
+            </w:r>
+            <w:proofErr w:type="spellStart"/>
+            <w:r>
+              <w:t>EliminaInTesta</w:t>
+            </w:r>
+            <w:proofErr w:type="spellEnd"/>
+          </w:p>
+        </w:tc>
+        <w:tc>
+          <w:tcPr>
+            <w:tcW w:w="2574" w:type="dxa"/>
+          </w:tcPr>
+          <w:p>
+            <w:pPr>
+              <w:spacing w:after="0" w:line="240" w:lineRule="auto"/>
+              <w:rPr>
+                <w:color w:val="000000" w:themeColor="text1"/>
+                <w:sz w:val="24"/>
+                <w:szCs w:val="24"/>
+              </w:rPr>
+            </w:pPr>
+            <w:proofErr w:type="spellStart"/>
+            <w:r>
+              <w:rPr>
+                <w:color w:val="000000" w:themeColor="text1"/>
+                <w:sz w:val="24"/>
+                <w:szCs w:val="24"/>
+              </w:rPr>
+              <w:t>getHead</w:t>
+            </w:r>
+            <w:proofErr w:type="spellEnd"/>
+            <w:r>
+              <w:rPr>
+                <w:color w:val="000000" w:themeColor="text1"/>
+                <w:sz w:val="24"/>
+                <w:szCs w:val="24"/>
+              </w:rPr>
+              <w:t>=</w:t>
+            </w:r>
+            <w:proofErr w:type="spellStart"/>
+            <w:r>
+              <w:rPr>
+                <w:color w:val="000000" w:themeColor="text1"/>
+                <w:sz w:val="24"/>
+                <w:szCs w:val="24"/>
+              </w:rPr>
+              <w:t>null</w:t>
+            </w:r>
+            <w:proofErr w:type="spellEnd"/>
+            <w:r>
+              <w:rPr>
+                <w:color w:val="000000" w:themeColor="text1"/>
+                <w:sz w:val="24"/>
+                <w:szCs w:val="24"/>
+              </w:rPr>
+              <w:t>;</w:t>
+            </w:r>
+          </w:p>
+        </w:tc>
+      </w:tr>
+      <w:tr>
+        <w:tc>
+          <w:tcPr>
+            <w:tcW w:w="2152" w:type="dxa"/>
+            <w:vAlign w:val="center"/>
+          </w:tcPr>
+          <w:p>
+            <w:pPr>
+              <w:spacing w:after="0" w:line="240" w:lineRule="auto"/>
+              <w:rPr>
+                <w:color w:val="000000" w:themeColor="text1"/>
+                <w:sz w:val="24"/>
+                <w:szCs w:val="24"/>
+              </w:rPr>
+            </w:pPr>
+          </w:p>
+        </w:tc>
+        <w:tc>
+          <w:tcPr>
+            <w:tcW w:w="2347" w:type="dxa"/>
+            <w:vAlign w:val="center"/>
+          </w:tcPr>
+          <w:p>
+            <w:pPr>
+              <w:spacing w:after="0" w:line="240" w:lineRule="auto"/>
+              <w:rPr>
+                <w:color w:val="000000" w:themeColor="text1"/>
+                <w:sz w:val="24"/>
+                <w:szCs w:val="24"/>
+              </w:rPr>
+            </w:pPr>
+            <w:r>
+              <w:rPr>
+                <w:color w:val="000000" w:themeColor="text1"/>
+                <w:sz w:val="24"/>
+                <w:szCs w:val="24"/>
+              </w:rPr>
+              <w:t xml:space="preserve">Test </w:t>
+            </w:r>
+            <w:proofErr w:type="spellStart"/>
+            <w:r>
+              <w:rPr>
+                <w:color w:val="000000" w:themeColor="text1"/>
+                <w:sz w:val="24"/>
+                <w:szCs w:val="24"/>
+              </w:rPr>
+              <w:t>EliminaInTesta</w:t>
+            </w:r>
+            <w:proofErr w:type="spellEnd"/>
+            <w:r>
+              <w:rPr>
+                <w:color w:val="000000" w:themeColor="text1"/>
+                <w:sz w:val="24"/>
+                <w:szCs w:val="24"/>
+              </w:rPr>
+              <w:t>()</w:t>
+            </w:r>
+          </w:p>
+        </w:tc>
+        <w:tc>
+          <w:tcPr>
+            <w:tcW w:w="2815" w:type="dxa"/>
+            <w:vAlign w:val="center"/>
+          </w:tcPr>
+          <w:p>
+            <w:pPr>
+              <w:spacing w:after="0" w:line="240" w:lineRule="auto"/>
+            </w:pPr>
+            <w:r>
+              <w:t>Costruire un oggetto della classe Laboratorio</w:t>
+            </w:r>
+            <w:r>
+              <w:t xml:space="preserve"> e due</w:t>
+            </w:r>
+            <w:r>
+              <w:t xml:space="preserve"> della classe accesso</w:t>
+            </w:r>
+            <w:r>
+              <w:t>(a1 e a2)</w:t>
+            </w:r>
+            <w:r>
+              <w:t xml:space="preserve">.  Aggiungere </w:t>
+            </w:r>
+            <w:r>
+              <w:t xml:space="preserve">gli </w:t>
+            </w:r>
+            <w:r>
+              <w:t>ac</w:t>
+            </w:r>
+            <w:r>
+              <w:t>cessi</w:t>
+            </w:r>
+            <w:r>
+              <w:t xml:space="preserve"> al laboratorio</w:t>
+            </w:r>
+            <w:r>
+              <w:t xml:space="preserve"> tramite </w:t>
+            </w:r>
+            <w:proofErr w:type="spellStart"/>
+            <w:r>
+              <w:t>registraAccesso</w:t>
+            </w:r>
+            <w:proofErr w:type="spellEnd"/>
+            <w:r>
+              <w:t xml:space="preserve"> e </w:t>
+            </w:r>
+            <w:r>
+              <w:t xml:space="preserve">invocare il metodo </w:t>
+            </w:r>
+            <w:proofErr w:type="spellStart"/>
+            <w:r>
+              <w:t>EliminaInTesta</w:t>
+            </w:r>
+            <w:proofErr w:type="spellEnd"/>
+          </w:p>
+        </w:tc>
+        <w:tc>
+          <w:tcPr>
+            <w:tcW w:w="2574" w:type="dxa"/>
+          </w:tcPr>
+          <w:p>
+            <w:pPr>
+              <w:spacing w:after="0" w:line="240" w:lineRule="auto"/>
+              <w:rPr>
+                <w:color w:val="000000" w:themeColor="text1"/>
+                <w:sz w:val="24"/>
+                <w:szCs w:val="24"/>
+              </w:rPr>
+            </w:pPr>
+            <w:proofErr w:type="spellStart"/>
+            <w:r>
+              <w:rPr>
+                <w:color w:val="000000" w:themeColor="text1"/>
+                <w:sz w:val="24"/>
+                <w:szCs w:val="24"/>
+              </w:rPr>
+              <w:t>getHead</w:t>
+            </w:r>
+            <w:proofErr w:type="spellEnd"/>
+            <w:r>
+              <w:rPr>
+                <w:color w:val="000000" w:themeColor="text1"/>
+                <w:sz w:val="24"/>
+                <w:szCs w:val="24"/>
+              </w:rPr>
+              <w:t>=a2</w:t>
+            </w:r>
+            <w:r>
+              <w:rPr>
+                <w:color w:val="000000" w:themeColor="text1"/>
+                <w:sz w:val="24"/>
+                <w:szCs w:val="24"/>
+              </w:rPr>
+              <w:t>;</w:t>
+            </w:r>
+          </w:p>
+        </w:tc>
+      </w:tr>
+      <w:tr>
+        <w:tc>
+          <w:tcPr>
+            <w:tcW w:w="2152" w:type="dxa"/>
+            <w:vAlign w:val="center"/>
+          </w:tcPr>
+          <w:p>
+            <w:pPr>
+              <w:spacing w:after="0" w:line="240" w:lineRule="auto"/>
+              <w:rPr>
+                <w:color w:val="000000" w:themeColor="text1"/>
+                <w:sz w:val="24"/>
+                <w:szCs w:val="24"/>
+              </w:rPr>
+            </w:pPr>
+            <w:r>
+              <w:rPr>
+                <w:color w:val="000000" w:themeColor="text1"/>
+                <w:sz w:val="24"/>
+                <w:szCs w:val="24"/>
+              </w:rPr>
+              <w:t>Laboratorio vuoto</w:t>
+            </w:r>
+          </w:p>
+        </w:tc>
+        <w:tc>
+          <w:tcPr>
+            <w:tcW w:w="2347" w:type="dxa"/>
+            <w:vAlign w:val="center"/>
+          </w:tcPr>
+          <w:p>
+            <w:pPr>
+              <w:spacing w:after="0" w:line="240" w:lineRule="auto"/>
+              <w:rPr>
+                <w:color w:val="000000" w:themeColor="text1"/>
+                <w:sz w:val="24"/>
+                <w:szCs w:val="24"/>
+              </w:rPr>
+            </w:pPr>
+            <w:r>
+              <w:rPr>
+                <w:color w:val="000000" w:themeColor="text1"/>
+                <w:sz w:val="24"/>
+                <w:szCs w:val="24"/>
+              </w:rPr>
+              <w:t xml:space="preserve">Test </w:t>
+            </w:r>
+            <w:proofErr w:type="spellStart"/>
+            <w:r>
+              <w:rPr>
+                <w:color w:val="000000" w:themeColor="text1"/>
+                <w:sz w:val="24"/>
+                <w:szCs w:val="24"/>
+              </w:rPr>
+              <w:t>EliminaInTesta</w:t>
+            </w:r>
+            <w:proofErr w:type="spellEnd"/>
+            <w:r>
+              <w:rPr>
+                <w:color w:val="000000" w:themeColor="text1"/>
+                <w:sz w:val="24"/>
+                <w:szCs w:val="24"/>
+              </w:rPr>
+              <w:t>()</w:t>
+            </w:r>
+          </w:p>
+        </w:tc>
+        <w:tc>
+          <w:tcPr>
+            <w:tcW w:w="2815" w:type="dxa"/>
+            <w:vAlign w:val="center"/>
+          </w:tcPr>
+          <w:p>
+            <w:pPr>
+              <w:spacing w:after="0" w:line="240" w:lineRule="auto"/>
+            </w:pPr>
+            <w:r>
+              <w:t>Costruire un oggetto della classe Laboratorio</w:t>
+            </w:r>
+            <w:r>
+              <w:t xml:space="preserve">. Invocare il metodo </w:t>
+            </w:r>
+            <w:proofErr w:type="spellStart"/>
+            <w:r>
+              <w:t>EliminaInTesta</w:t>
+            </w:r>
+            <w:proofErr w:type="spellEnd"/>
+          </w:p>
+        </w:tc>
+        <w:tc>
+          <w:tcPr>
+            <w:tcW w:w="2574" w:type="dxa"/>
+          </w:tcPr>
+          <w:p>
+            <w:pPr>
+              <w:spacing w:after="0" w:line="240" w:lineRule="auto"/>
+              <w:rPr>
+                <w:color w:val="000000" w:themeColor="text1"/>
+                <w:sz w:val="24"/>
+                <w:szCs w:val="24"/>
+              </w:rPr>
+            </w:pPr>
+            <w:r>
+              <w:rPr>
+                <w:color w:val="000000" w:themeColor="text1"/>
+                <w:sz w:val="24"/>
+                <w:szCs w:val="24"/>
+              </w:rPr>
+              <w:t xml:space="preserve">Eccezione </w:t>
+            </w:r>
+            <w:proofErr w:type="spellStart"/>
+            <w:r>
+              <w:rPr>
+                <w:color w:val="000000" w:themeColor="text1"/>
+                <w:sz w:val="24"/>
+                <w:szCs w:val="24"/>
+              </w:rPr>
+              <w:t>LaboratorioException</w:t>
+            </w:r>
+            <w:proofErr w:type="spellEnd"/>
+          </w:p>
+        </w:tc>
+      </w:tr>
+      <w:tr>
+        <w:tc>
+          <w:tcPr>
+            <w:tcW w:w="2152" w:type="dxa"/>
+            <w:vAlign w:val="center"/>
+          </w:tcPr>
+          <w:p>
+            <w:pPr>
+              <w:spacing w:after="0" w:line="240" w:lineRule="auto"/>
+              <w:rPr>
+                <w:color w:val="000000" w:themeColor="text1"/>
+                <w:sz w:val="24"/>
+                <w:szCs w:val="24"/>
+              </w:rPr>
+            </w:pPr>
+          </w:p>
+        </w:tc>
+        <w:tc>
+          <w:tcPr>
+            <w:tcW w:w="2347" w:type="dxa"/>
+            <w:vAlign w:val="center"/>
+          </w:tcPr>
+          <w:p>
+            <w:pPr>
+              <w:spacing w:after="0" w:line="240" w:lineRule="auto"/>
+              <w:rPr>
+                <w:color w:val="000000" w:themeColor="text1"/>
+                <w:sz w:val="24"/>
+                <w:szCs w:val="24"/>
+              </w:rPr>
+            </w:pPr>
+            <w:r>
+              <w:rPr>
+                <w:color w:val="000000" w:themeColor="text1"/>
+                <w:sz w:val="24"/>
+                <w:szCs w:val="24"/>
+              </w:rPr>
+              <w:t xml:space="preserve">Test </w:t>
+            </w:r>
+            <w:proofErr w:type="spellStart"/>
+            <w:r>
+              <w:rPr>
+                <w:color w:val="000000" w:themeColor="text1"/>
+                <w:sz w:val="24"/>
+                <w:szCs w:val="24"/>
+              </w:rPr>
+              <w:t>EliminaInCoda</w:t>
+            </w:r>
+            <w:proofErr w:type="spellEnd"/>
+            <w:r>
+              <w:rPr>
+                <w:color w:val="000000" w:themeColor="text1"/>
+                <w:sz w:val="24"/>
+                <w:szCs w:val="24"/>
+              </w:rPr>
+              <w:t>()</w:t>
+            </w:r>
+          </w:p>
+        </w:tc>
+        <w:tc>
+          <w:tcPr>
+            <w:tcW w:w="2815" w:type="dxa"/>
+            <w:vAlign w:val="center"/>
+          </w:tcPr>
+          <w:p>
+            <w:pPr>
+              <w:spacing w:after="0" w:line="240" w:lineRule="auto"/>
+            </w:pPr>
+            <w:r>
+              <w:t xml:space="preserve">Costruire un oggetto della classe Laboratorio e uno della classe accesso.  Aggiungere l’accesso al laboratorio e </w:t>
+            </w:r>
+            <w:r>
+              <w:t xml:space="preserve">invocare il metodo </w:t>
+            </w:r>
+            <w:proofErr w:type="spellStart"/>
+            <w:r>
+              <w:t>EliminaInCoda</w:t>
+            </w:r>
+            <w:proofErr w:type="spellEnd"/>
+          </w:p>
+        </w:tc>
+        <w:tc>
+          <w:tcPr>
+            <w:tcW w:w="2574" w:type="dxa"/>
+          </w:tcPr>
+          <w:p>
+            <w:pPr>
+              <w:spacing w:after="0" w:line="240" w:lineRule="auto"/>
+              <w:rPr>
+                <w:color w:val="000000" w:themeColor="text1"/>
+                <w:sz w:val="24"/>
+                <w:szCs w:val="24"/>
+              </w:rPr>
+            </w:pPr>
+            <w:proofErr w:type="spellStart"/>
+            <w:r>
+              <w:rPr>
+                <w:color w:val="000000" w:themeColor="text1"/>
+                <w:sz w:val="24"/>
+                <w:szCs w:val="24"/>
+              </w:rPr>
+              <w:t>getHead</w:t>
+            </w:r>
+            <w:proofErr w:type="spellEnd"/>
+            <w:r>
+              <w:rPr>
+                <w:color w:val="000000" w:themeColor="text1"/>
+                <w:sz w:val="24"/>
+                <w:szCs w:val="24"/>
+              </w:rPr>
+              <w:t>=</w:t>
+            </w:r>
+            <w:proofErr w:type="spellStart"/>
+            <w:r>
+              <w:rPr>
+                <w:color w:val="000000" w:themeColor="text1"/>
+                <w:sz w:val="24"/>
+                <w:szCs w:val="24"/>
+              </w:rPr>
+              <w:t>null</w:t>
+            </w:r>
+            <w:proofErr w:type="spellEnd"/>
+            <w:r>
+              <w:rPr>
+                <w:color w:val="000000" w:themeColor="text1"/>
+                <w:sz w:val="24"/>
+                <w:szCs w:val="24"/>
+              </w:rPr>
+              <w:t>;</w:t>
+            </w:r>
+          </w:p>
+        </w:tc>
+      </w:tr>
+      <w:tr>
+        <w:tc>
+          <w:tcPr>
+            <w:tcW w:w="2152" w:type="dxa"/>
+            <w:vAlign w:val="center"/>
+          </w:tcPr>
+          <w:p>
+            <w:pPr>
+              <w:spacing w:after="0" w:line="240" w:lineRule="auto"/>
+              <w:rPr>
+                <w:color w:val="000000" w:themeColor="text1"/>
+                <w:sz w:val="24"/>
+                <w:szCs w:val="24"/>
+              </w:rPr>
+            </w:pPr>
+          </w:p>
+        </w:tc>
+        <w:tc>
+          <w:tcPr>
+            <w:tcW w:w="2347" w:type="dxa"/>
+            <w:vAlign w:val="center"/>
+          </w:tcPr>
+          <w:p>
+            <w:pPr>
+              <w:spacing w:after="0" w:line="240" w:lineRule="auto"/>
+              <w:rPr>
+                <w:color w:val="000000" w:themeColor="text1"/>
+                <w:sz w:val="24"/>
+                <w:szCs w:val="24"/>
+              </w:rPr>
+            </w:pPr>
+            <w:r>
+              <w:rPr>
+                <w:color w:val="000000" w:themeColor="text1"/>
+                <w:sz w:val="24"/>
+                <w:szCs w:val="24"/>
+              </w:rPr>
+              <w:t xml:space="preserve">Test </w:t>
+            </w:r>
+            <w:proofErr w:type="spellStart"/>
+            <w:r>
+              <w:rPr>
+                <w:color w:val="000000" w:themeColor="text1"/>
+                <w:sz w:val="24"/>
+                <w:szCs w:val="24"/>
+              </w:rPr>
+              <w:t>EliminaInCoda</w:t>
+            </w:r>
+            <w:proofErr w:type="spellEnd"/>
+            <w:r>
+              <w:rPr>
+                <w:color w:val="000000" w:themeColor="text1"/>
+                <w:sz w:val="24"/>
+                <w:szCs w:val="24"/>
+              </w:rPr>
+              <w:t>()</w:t>
+            </w:r>
+          </w:p>
+        </w:tc>
+        <w:tc>
+          <w:tcPr>
+            <w:tcW w:w="2815" w:type="dxa"/>
+            <w:vAlign w:val="center"/>
+          </w:tcPr>
+          <w:p>
+            <w:pPr>
+              <w:spacing w:after="0" w:line="240" w:lineRule="auto"/>
+            </w:pPr>
+            <w:r>
+              <w:t>Costruire un oggetto della classe Laboratorio e due della classe accesso</w:t>
+            </w:r>
+            <w:r>
+              <w:t>(a1 e a2)</w:t>
+            </w:r>
+            <w:r>
+              <w:t xml:space="preserve">.  Aggiungere gli accessi al laboratorio tramite </w:t>
+            </w:r>
+            <w:proofErr w:type="spellStart"/>
+            <w:r>
+              <w:t>registraAccesso</w:t>
+            </w:r>
+            <w:proofErr w:type="spellEnd"/>
+            <w:r>
+              <w:t xml:space="preserve"> e invocare il metodo </w:t>
+            </w:r>
+            <w:proofErr w:type="spellStart"/>
+            <w:r>
+              <w:t>EliminaInCoda</w:t>
+            </w:r>
+            <w:proofErr w:type="spellEnd"/>
+          </w:p>
+        </w:tc>
+        <w:tc>
+          <w:tcPr>
+            <w:tcW w:w="2574" w:type="dxa"/>
+          </w:tcPr>
+          <w:p>
+            <w:pPr>
+              <w:spacing w:after="0" w:line="240" w:lineRule="auto"/>
+              <w:rPr>
+                <w:color w:val="000000" w:themeColor="text1"/>
+                <w:sz w:val="24"/>
+                <w:szCs w:val="24"/>
+              </w:rPr>
+            </w:pPr>
+            <w:proofErr w:type="spellStart"/>
+            <w:r>
+              <w:rPr>
+                <w:color w:val="000000" w:themeColor="text1"/>
+                <w:sz w:val="24"/>
+                <w:szCs w:val="24"/>
+              </w:rPr>
+              <w:t>getHead</w:t>
+            </w:r>
+            <w:proofErr w:type="spellEnd"/>
+            <w:r>
+              <w:rPr>
+                <w:color w:val="000000" w:themeColor="text1"/>
+                <w:sz w:val="24"/>
+                <w:szCs w:val="24"/>
+              </w:rPr>
+              <w:t>=a1</w:t>
+            </w:r>
+            <w:r>
+              <w:rPr>
+                <w:color w:val="000000" w:themeColor="text1"/>
+                <w:sz w:val="24"/>
+                <w:szCs w:val="24"/>
+              </w:rPr>
+              <w:t>;</w:t>
+            </w:r>
+          </w:p>
+        </w:tc>
+      </w:tr>
+      <w:tr>
+        <w:tc>
+          <w:tcPr>
+            <w:tcW w:w="2152" w:type="dxa"/>
+            <w:vAlign w:val="center"/>
+          </w:tcPr>
+          <w:p>
+            <w:pPr>
+              <w:spacing w:after="0" w:line="240" w:lineRule="auto"/>
+              <w:rPr>
+                <w:color w:val="000000" w:themeColor="text1"/>
+                <w:sz w:val="24"/>
+                <w:szCs w:val="24"/>
+              </w:rPr>
+            </w:pPr>
+            <w:r>
+              <w:rPr>
+                <w:color w:val="000000" w:themeColor="text1"/>
+                <w:sz w:val="24"/>
+                <w:szCs w:val="24"/>
+              </w:rPr>
+              <w:t>Laboratorio vuoto</w:t>
+            </w:r>
+          </w:p>
+        </w:tc>
+        <w:tc>
+          <w:tcPr>
+            <w:tcW w:w="2347" w:type="dxa"/>
+            <w:vAlign w:val="center"/>
+          </w:tcPr>
+          <w:p>
+            <w:pPr>
+              <w:spacing w:after="0" w:line="240" w:lineRule="auto"/>
+              <w:rPr>
+                <w:color w:val="000000" w:themeColor="text1"/>
+                <w:sz w:val="24"/>
+                <w:szCs w:val="24"/>
+              </w:rPr>
+            </w:pPr>
+            <w:r>
+              <w:rPr>
+                <w:color w:val="000000" w:themeColor="text1"/>
+                <w:sz w:val="24"/>
+                <w:szCs w:val="24"/>
+              </w:rPr>
+              <w:t xml:space="preserve">Test </w:t>
+            </w:r>
+            <w:proofErr w:type="spellStart"/>
+            <w:r>
+              <w:rPr>
+                <w:color w:val="000000" w:themeColor="text1"/>
+                <w:sz w:val="24"/>
+                <w:szCs w:val="24"/>
+              </w:rPr>
+              <w:t>EliminaInCoda</w:t>
+            </w:r>
+            <w:proofErr w:type="spellEnd"/>
+            <w:r>
+              <w:rPr>
+                <w:color w:val="000000" w:themeColor="text1"/>
+                <w:sz w:val="24"/>
+                <w:szCs w:val="24"/>
+              </w:rPr>
+              <w:t>()</w:t>
+            </w:r>
+          </w:p>
+        </w:tc>
+        <w:tc>
+          <w:tcPr>
+            <w:tcW w:w="2815" w:type="dxa"/>
+            <w:vAlign w:val="center"/>
+          </w:tcPr>
+          <w:p>
+            <w:pPr>
+              <w:spacing w:after="0" w:line="240" w:lineRule="auto"/>
+            </w:pPr>
+            <w:r>
+              <w:t xml:space="preserve">Costruire un oggetto della classe Laboratorio. Invocare il metodo </w:t>
+            </w:r>
+            <w:proofErr w:type="spellStart"/>
+            <w:r>
+              <w:t>EliminaInCoda</w:t>
+            </w:r>
+            <w:proofErr w:type="spellEnd"/>
+          </w:p>
+        </w:tc>
+        <w:tc>
+          <w:tcPr>
+            <w:tcW w:w="2574" w:type="dxa"/>
+          </w:tcPr>
+          <w:p>
+            <w:pPr>
+              <w:spacing w:after="0" w:line="240" w:lineRule="auto"/>
+              <w:rPr>
+                <w:color w:val="000000" w:themeColor="text1"/>
+                <w:sz w:val="24"/>
+                <w:szCs w:val="24"/>
+              </w:rPr>
+            </w:pPr>
+            <w:r>
+              <w:rPr>
+                <w:color w:val="000000" w:themeColor="text1"/>
+                <w:sz w:val="24"/>
+                <w:szCs w:val="24"/>
+              </w:rPr>
+              <w:t xml:space="preserve">Eccezione </w:t>
+            </w:r>
+            <w:proofErr w:type="spellStart"/>
+            <w:r>
+              <w:rPr>
+                <w:color w:val="000000" w:themeColor="text1"/>
+                <w:sz w:val="24"/>
+                <w:szCs w:val="24"/>
+              </w:rPr>
+              <w:t>LaboratorioException</w:t>
+            </w:r>
+            <w:proofErr w:type="spellEnd"/>
+          </w:p>
+        </w:tc>
+      </w:tr>
+      <w:tr>
+        <w:tc>
+          <w:tcPr>
+            <w:tcW w:w="2152" w:type="dxa"/>
+            <w:vAlign w:val="center"/>
+          </w:tcPr>
+          <w:p>
+            <w:pPr>
+              <w:spacing w:after="0" w:line="240" w:lineRule="auto"/>
+              <w:rPr>
+                <w:color w:val="000000" w:themeColor="text1"/>
+                <w:sz w:val="24"/>
+                <w:szCs w:val="24"/>
+              </w:rPr>
+            </w:pPr>
+          </w:p>
+        </w:tc>
+        <w:tc>
+          <w:tcPr>
+            <w:tcW w:w="2347" w:type="dxa"/>
+            <w:vAlign w:val="center"/>
+          </w:tcPr>
+          <w:p>
+            <w:pPr>
+              <w:spacing w:after="0" w:line="240" w:lineRule="auto"/>
+              <w:rPr>
+                <w:color w:val="000000" w:themeColor="text1"/>
+                <w:sz w:val="24"/>
+                <w:szCs w:val="24"/>
+              </w:rPr>
+            </w:pPr>
+            <w:r>
+              <w:rPr>
+                <w:color w:val="000000" w:themeColor="text1"/>
+                <w:sz w:val="24"/>
+                <w:szCs w:val="24"/>
+              </w:rPr>
+              <w:t xml:space="preserve">Test </w:t>
+            </w:r>
+            <w:proofErr w:type="spellStart"/>
+            <w:r>
+              <w:rPr>
+                <w:color w:val="000000" w:themeColor="text1"/>
+                <w:sz w:val="24"/>
+                <w:szCs w:val="24"/>
+              </w:rPr>
+              <w:t>salvaLaboratorio</w:t>
+            </w:r>
+            <w:proofErr w:type="spellEnd"/>
+          </w:p>
+        </w:tc>
+        <w:tc>
+          <w:tcPr>
+            <w:tcW w:w="2815" w:type="dxa"/>
+            <w:vAlign w:val="center"/>
+          </w:tcPr>
+          <w:p>
+            <w:pPr>
+              <w:spacing w:after="0" w:line="240" w:lineRule="auto"/>
+            </w:pPr>
+            <w:r>
+              <w:t xml:space="preserve">Costruire un Laboratorio. Invocare </w:t>
+            </w:r>
+            <w:r>
+              <w:t>il metodo con la data con cui lo si vuole salvare</w:t>
+            </w:r>
+          </w:p>
+        </w:tc>
+        <w:tc>
+          <w:tcPr>
+            <w:tcW w:w="2574" w:type="dxa"/>
+          </w:tcPr>
+          <w:p>
+            <w:pPr>
+              <w:spacing w:after="0" w:line="240" w:lineRule="auto"/>
+              <w:rPr>
+                <w:color w:val="000000" w:themeColor="text1"/>
+                <w:sz w:val="24"/>
+                <w:szCs w:val="24"/>
+              </w:rPr>
+            </w:pPr>
+            <w:r>
+              <w:rPr>
+                <w:color w:val="000000" w:themeColor="text1"/>
+                <w:sz w:val="24"/>
+                <w:szCs w:val="24"/>
+              </w:rPr>
+              <w:t>“Salvataggio avvenuto con successo”</w:t>
+            </w:r>
+          </w:p>
+        </w:tc>
+      </w:tr>
+      <w:tr>
+        <w:tc>
+          <w:tcPr>
+            <w:tcW w:w="2152" w:type="dxa"/>
+            <w:vAlign w:val="center"/>
+          </w:tcPr>
+          <w:p>
+            <w:pPr>
+              <w:spacing w:after="0" w:line="240" w:lineRule="auto"/>
+              <w:rPr>
+                <w:color w:val="000000" w:themeColor="text1"/>
+                <w:sz w:val="24"/>
+                <w:szCs w:val="24"/>
+              </w:rPr>
+            </w:pPr>
+          </w:p>
+        </w:tc>
+        <w:tc>
+          <w:tcPr>
+            <w:tcW w:w="2347" w:type="dxa"/>
+            <w:vAlign w:val="center"/>
+          </w:tcPr>
+          <w:p>
+            <w:pPr>
+              <w:spacing w:after="0" w:line="240" w:lineRule="auto"/>
+              <w:rPr>
+                <w:color w:val="000000" w:themeColor="text1"/>
+                <w:sz w:val="24"/>
+                <w:szCs w:val="24"/>
+              </w:rPr>
+            </w:pPr>
+            <w:r>
+              <w:rPr>
+                <w:color w:val="000000" w:themeColor="text1"/>
+                <w:sz w:val="24"/>
+                <w:szCs w:val="24"/>
+              </w:rPr>
+              <w:t xml:space="preserve">Test </w:t>
+            </w:r>
+            <w:proofErr w:type="spellStart"/>
+            <w:r>
+              <w:rPr>
+                <w:color w:val="000000" w:themeColor="text1"/>
+                <w:sz w:val="24"/>
+                <w:szCs w:val="24"/>
+              </w:rPr>
+              <w:t>salvaLaboratorio</w:t>
+            </w:r>
+            <w:proofErr w:type="spellEnd"/>
+          </w:p>
+        </w:tc>
+        <w:tc>
+          <w:tcPr>
+            <w:tcW w:w="2815" w:type="dxa"/>
+            <w:vAlign w:val="center"/>
+          </w:tcPr>
+          <w:p>
+            <w:pPr>
+              <w:spacing w:after="0" w:line="240" w:lineRule="auto"/>
+            </w:pPr>
+            <w:r>
+              <w:t xml:space="preserve">Costruire un Laboratorio. Invocare il metodo con </w:t>
+            </w:r>
+            <w:r>
+              <w:t xml:space="preserve">il nome del file, </w:t>
+            </w:r>
+            <w:proofErr w:type="spellStart"/>
+            <w:r>
+              <w:t>nonche</w:t>
+            </w:r>
+            <w:proofErr w:type="spellEnd"/>
+            <w:r>
+              <w:t xml:space="preserve"> percorso, con </w:t>
+            </w:r>
+            <w:r>
+              <w:t>cui lo si vuole salvare</w:t>
+            </w:r>
+          </w:p>
+        </w:tc>
+        <w:tc>
+          <w:tcPr>
+            <w:tcW w:w="2574" w:type="dxa"/>
+          </w:tcPr>
+          <w:p>
+            <w:pPr>
+              <w:spacing w:after="0" w:line="240" w:lineRule="auto"/>
+              <w:rPr>
+                <w:color w:val="000000" w:themeColor="text1"/>
+                <w:sz w:val="24"/>
+                <w:szCs w:val="24"/>
+              </w:rPr>
+            </w:pPr>
+            <w:r>
+              <w:rPr>
+                <w:color w:val="000000" w:themeColor="text1"/>
+                <w:sz w:val="24"/>
+                <w:szCs w:val="24"/>
+              </w:rPr>
+              <w:t>“Salvataggio avvenuto con successo”</w:t>
+            </w:r>
+          </w:p>
+        </w:tc>
+      </w:tr>
+      <w:tr>
+        <w:tc>
+          <w:tcPr>
+            <w:tcW w:w="2152" w:type="dxa"/>
+            <w:vAlign w:val="center"/>
+          </w:tcPr>
+          <w:p>
+            <w:pPr>
+              <w:spacing w:after="0" w:line="240" w:lineRule="auto"/>
+              <w:rPr>
+                <w:color w:val="000000" w:themeColor="text1"/>
+                <w:sz w:val="24"/>
+                <w:szCs w:val="24"/>
+              </w:rPr>
+            </w:pPr>
+          </w:p>
+        </w:tc>
+        <w:tc>
+          <w:tcPr>
+            <w:tcW w:w="2347" w:type="dxa"/>
+            <w:vAlign w:val="center"/>
+          </w:tcPr>
+          <w:p>
+            <w:pPr>
+              <w:spacing w:after="0" w:line="240" w:lineRule="auto"/>
+              <w:rPr>
+                <w:color w:val="000000" w:themeColor="text1"/>
+                <w:sz w:val="24"/>
+                <w:szCs w:val="24"/>
+              </w:rPr>
+            </w:pPr>
+            <w:r>
+              <w:rPr>
+                <w:color w:val="000000" w:themeColor="text1"/>
+                <w:sz w:val="24"/>
+                <w:szCs w:val="24"/>
+              </w:rPr>
+              <w:t xml:space="preserve">Test </w:t>
+            </w:r>
+            <w:proofErr w:type="spellStart"/>
+            <w:r>
+              <w:rPr>
+                <w:color w:val="000000" w:themeColor="text1"/>
+                <w:sz w:val="24"/>
+                <w:szCs w:val="24"/>
+              </w:rPr>
+              <w:t>carica</w:t>
+            </w:r>
+            <w:r>
+              <w:rPr>
+                <w:color w:val="000000" w:themeColor="text1"/>
+                <w:sz w:val="24"/>
+                <w:szCs w:val="24"/>
+              </w:rPr>
+              <w:t>Laboratorio</w:t>
+            </w:r>
+            <w:proofErr w:type="spellEnd"/>
+          </w:p>
+        </w:tc>
+        <w:tc>
+          <w:tcPr>
+            <w:tcW w:w="2815" w:type="dxa"/>
+            <w:vAlign w:val="center"/>
+          </w:tcPr>
+          <w:p>
+            <w:pPr>
+              <w:spacing w:after="0" w:line="240" w:lineRule="auto"/>
+            </w:pPr>
+            <w:r>
+              <w:t xml:space="preserve">Invocare </w:t>
+            </w:r>
+            <w:r>
+              <w:t>il metodo avente come parametro</w:t>
+            </w:r>
+            <w:r>
+              <w:t xml:space="preserve"> la data </w:t>
+            </w:r>
+            <w:r>
+              <w:t>di cui si desidera caricare gli accessi</w:t>
+            </w:r>
+          </w:p>
+        </w:tc>
+        <w:tc>
+          <w:tcPr>
+            <w:tcW w:w="2574" w:type="dxa"/>
+          </w:tcPr>
+          <w:p>
+            <w:pPr>
+              <w:spacing w:after="0" w:line="240" w:lineRule="auto"/>
+              <w:rPr>
+                <w:color w:val="000000" w:themeColor="text1"/>
+                <w:sz w:val="24"/>
+                <w:szCs w:val="24"/>
+              </w:rPr>
+            </w:pPr>
+            <w:r>
+              <w:rPr>
+                <w:color w:val="000000" w:themeColor="text1"/>
+                <w:sz w:val="24"/>
+                <w:szCs w:val="24"/>
+              </w:rPr>
+              <w:t>“Caricamento avvenuto con successo”</w:t>
+            </w:r>
+          </w:p>
+        </w:tc>
+      </w:tr>
+      <w:tr>
+        <w:tc>
+          <w:tcPr>
+            <w:tcW w:w="2152" w:type="dxa"/>
+            <w:vAlign w:val="center"/>
+          </w:tcPr>
+          <w:p>
+            <w:pPr>
+              <w:spacing w:after="0" w:line="240" w:lineRule="auto"/>
+              <w:rPr>
+                <w:color w:val="000000" w:themeColor="text1"/>
+                <w:sz w:val="24"/>
+                <w:szCs w:val="24"/>
+              </w:rPr>
+            </w:pPr>
+            <w:r>
+              <w:rPr>
+                <w:color w:val="000000" w:themeColor="text1"/>
+                <w:sz w:val="24"/>
+                <w:szCs w:val="24"/>
+              </w:rPr>
+              <w:t>File non presente</w:t>
+            </w:r>
+          </w:p>
+        </w:tc>
+        <w:tc>
+          <w:tcPr>
+            <w:tcW w:w="2347" w:type="dxa"/>
+            <w:vAlign w:val="center"/>
+          </w:tcPr>
+          <w:p>
+            <w:pPr>
+              <w:spacing w:after="0" w:line="240" w:lineRule="auto"/>
+              <w:rPr>
+                <w:color w:val="000000" w:themeColor="text1"/>
+                <w:sz w:val="24"/>
+                <w:szCs w:val="24"/>
+              </w:rPr>
+            </w:pPr>
+            <w:r>
+              <w:rPr>
+                <w:color w:val="000000" w:themeColor="text1"/>
+                <w:sz w:val="24"/>
+                <w:szCs w:val="24"/>
+              </w:rPr>
+              <w:t xml:space="preserve">Test </w:t>
+            </w:r>
+            <w:proofErr w:type="spellStart"/>
+            <w:r>
+              <w:rPr>
+                <w:color w:val="000000" w:themeColor="text1"/>
+                <w:sz w:val="24"/>
+                <w:szCs w:val="24"/>
+              </w:rPr>
+              <w:t>carica</w:t>
+            </w:r>
+            <w:r>
+              <w:rPr>
+                <w:color w:val="000000" w:themeColor="text1"/>
+                <w:sz w:val="24"/>
+                <w:szCs w:val="24"/>
+              </w:rPr>
+              <w:t>Laboratorio</w:t>
+            </w:r>
+            <w:proofErr w:type="spellEnd"/>
+          </w:p>
+        </w:tc>
+        <w:tc>
+          <w:tcPr>
+            <w:tcW w:w="2815" w:type="dxa"/>
+            <w:vAlign w:val="center"/>
+          </w:tcPr>
+          <w:p>
+            <w:pPr>
+              <w:spacing w:after="0" w:line="240" w:lineRule="auto"/>
+            </w:pPr>
+            <w:r>
+              <w:t xml:space="preserve">Invocare </w:t>
+            </w:r>
+            <w:r>
+              <w:t>il metodo avente come parametro</w:t>
+            </w:r>
+            <w:r>
+              <w:t xml:space="preserve"> la data </w:t>
+            </w:r>
+            <w:r>
+              <w:t>di cui si desidera caricare gli accessi</w:t>
+            </w:r>
+          </w:p>
+        </w:tc>
+        <w:tc>
+          <w:tcPr>
+            <w:tcW w:w="2574" w:type="dxa"/>
+          </w:tcPr>
+          <w:p>
+            <w:pPr>
+              <w:spacing w:after="0" w:line="240" w:lineRule="auto"/>
+              <w:rPr>
+                <w:color w:val="000000" w:themeColor="text1"/>
+                <w:sz w:val="24"/>
+                <w:szCs w:val="24"/>
+              </w:rPr>
+            </w:pPr>
+            <w:r>
+              <w:rPr>
+                <w:color w:val="000000" w:themeColor="text1"/>
+                <w:sz w:val="24"/>
+                <w:szCs w:val="24"/>
+              </w:rPr>
+              <w:t xml:space="preserve">Eccezione </w:t>
+            </w:r>
+            <w:proofErr w:type="spellStart"/>
+            <w:r>
+              <w:rPr>
+                <w:color w:val="000000" w:themeColor="text1"/>
+                <w:sz w:val="24"/>
+                <w:szCs w:val="24"/>
+              </w:rPr>
+              <w:t>IOException</w:t>
+            </w:r>
+            <w:proofErr w:type="spellEnd"/>
+          </w:p>
+        </w:tc>
+      </w:tr>
+      <w:tr>
+        <w:tc>
+          <w:tcPr>
+            <w:tcW w:w="2152" w:type="dxa"/>
+            <w:vAlign w:val="center"/>
+          </w:tcPr>
+          <w:p>
+            <w:pPr>
+              <w:spacing w:after="0" w:line="240" w:lineRule="auto"/>
+              <w:rPr>
+                <w:color w:val="000000" w:themeColor="text1"/>
+                <w:sz w:val="24"/>
+                <w:szCs w:val="24"/>
+              </w:rPr>
+            </w:pPr>
+          </w:p>
+        </w:tc>
+        <w:tc>
+          <w:tcPr>
+            <w:tcW w:w="2347" w:type="dxa"/>
+            <w:vAlign w:val="center"/>
+          </w:tcPr>
+          <w:p>
+            <w:pPr>
+              <w:spacing w:after="0" w:line="240" w:lineRule="auto"/>
+              <w:rPr>
+                <w:color w:val="000000" w:themeColor="text1"/>
+                <w:sz w:val="24"/>
+                <w:szCs w:val="24"/>
+              </w:rPr>
+            </w:pPr>
+            <w:r>
+              <w:rPr>
+                <w:color w:val="000000" w:themeColor="text1"/>
+                <w:sz w:val="24"/>
+                <w:szCs w:val="24"/>
+              </w:rPr>
+              <w:t xml:space="preserve">Test </w:t>
+            </w:r>
+            <w:proofErr w:type="spellStart"/>
+            <w:r>
+              <w:rPr>
+                <w:color w:val="000000" w:themeColor="text1"/>
+                <w:sz w:val="24"/>
+                <w:szCs w:val="24"/>
+              </w:rPr>
+              <w:t>esportaLaboratorioCSV</w:t>
+            </w:r>
+            <w:proofErr w:type="spellEnd"/>
+          </w:p>
+        </w:tc>
+        <w:tc>
+          <w:tcPr>
+            <w:tcW w:w="2815" w:type="dxa"/>
+            <w:vAlign w:val="center"/>
+          </w:tcPr>
+          <w:p>
+            <w:pPr>
+              <w:spacing w:after="0" w:line="240" w:lineRule="auto"/>
+            </w:pPr>
+            <w:r>
+              <w:t xml:space="preserve">Costruire un Laboratorio. Invocare il metodo con la data con cui lo si vuole </w:t>
+            </w:r>
+            <w:r>
+              <w:lastRenderedPageBreak/>
+              <w:t>salvare</w:t>
+            </w:r>
+          </w:p>
+        </w:tc>
+        <w:tc>
+          <w:tcPr>
+            <w:tcW w:w="2574" w:type="dxa"/>
+          </w:tcPr>
+          <w:p>
+            <w:pPr>
+              <w:spacing w:after="0" w:line="240" w:lineRule="auto"/>
+              <w:rPr>
+                <w:rFonts w:cstheme="minorHAnsi"/>
+                <w:color w:val="000000" w:themeColor="text1"/>
+                <w:sz w:val="24"/>
+                <w:szCs w:val="24"/>
+              </w:rPr>
+            </w:pPr>
+            <w:r>
+              <w:rPr>
+                <w:rFonts w:cstheme="minorHAnsi"/>
+                <w:color w:val="000000" w:themeColor="text1"/>
+                <w:szCs w:val="20"/>
+              </w:rPr>
+              <w:lastRenderedPageBreak/>
+              <w:t>“Operazione completata con successo”</w:t>
+            </w:r>
+          </w:p>
+        </w:tc>
+      </w:tr>
+      <w:tr>
+        <w:tc>
+          <w:tcPr>
+            <w:tcW w:w="2152" w:type="dxa"/>
+            <w:vAlign w:val="center"/>
+          </w:tcPr>
+          <w:p>
+            <w:pPr>
+              <w:spacing w:after="0" w:line="240" w:lineRule="auto"/>
+              <w:rPr>
+                <w:color w:val="000000" w:themeColor="text1"/>
+                <w:sz w:val="24"/>
+                <w:szCs w:val="24"/>
+              </w:rPr>
+            </w:pPr>
+            <w:r>
+              <w:rPr>
+                <w:color w:val="000000" w:themeColor="text1"/>
+                <w:sz w:val="24"/>
+                <w:szCs w:val="24"/>
+              </w:rPr>
+              <w:lastRenderedPageBreak/>
+              <w:t>Laboratorio vuoto</w:t>
+            </w:r>
+          </w:p>
+        </w:tc>
+        <w:tc>
+          <w:tcPr>
+            <w:tcW w:w="2347" w:type="dxa"/>
+            <w:vAlign w:val="center"/>
+          </w:tcPr>
+          <w:p>
+            <w:pPr>
+              <w:spacing w:after="0" w:line="240" w:lineRule="auto"/>
+              <w:rPr>
+                <w:color w:val="000000" w:themeColor="text1"/>
+                <w:sz w:val="24"/>
+                <w:szCs w:val="24"/>
+              </w:rPr>
+            </w:pPr>
+            <w:r>
+              <w:rPr>
+                <w:color w:val="000000" w:themeColor="text1"/>
+                <w:sz w:val="24"/>
+                <w:szCs w:val="24"/>
+              </w:rPr>
+              <w:t xml:space="preserve">Test </w:t>
+            </w:r>
+            <w:proofErr w:type="spellStart"/>
+            <w:r>
+              <w:rPr>
+                <w:color w:val="000000" w:themeColor="text1"/>
+                <w:sz w:val="24"/>
+                <w:szCs w:val="24"/>
+              </w:rPr>
+              <w:t>esportaLaboratorioCSV</w:t>
+            </w:r>
+            <w:proofErr w:type="spellEnd"/>
+          </w:p>
+        </w:tc>
+        <w:tc>
+          <w:tcPr>
+            <w:tcW w:w="2815" w:type="dxa"/>
+            <w:vAlign w:val="center"/>
+          </w:tcPr>
+          <w:p>
+            <w:pPr>
+              <w:spacing w:after="0" w:line="240" w:lineRule="auto"/>
+            </w:pPr>
+            <w:r>
+              <w:t>Costruire un Laboratorio. Invocare il metodo con la data con cui lo si vuole salvare</w:t>
+            </w:r>
+          </w:p>
+        </w:tc>
+        <w:tc>
+          <w:tcPr>
+            <w:tcW w:w="2574" w:type="dxa"/>
+          </w:tcPr>
+          <w:p>
+            <w:pPr>
+              <w:spacing w:after="0" w:line="240" w:lineRule="auto"/>
+              <w:rPr>
+                <w:rFonts w:cstheme="minorHAnsi"/>
+                <w:color w:val="000000" w:themeColor="text1"/>
+                <w:sz w:val="24"/>
+                <w:szCs w:val="24"/>
+              </w:rPr>
+            </w:pPr>
+            <w:r>
+              <w:rPr>
+                <w:rFonts w:cstheme="minorHAnsi"/>
+                <w:color w:val="000000" w:themeColor="text1"/>
+                <w:szCs w:val="20"/>
+              </w:rPr>
+              <w:t xml:space="preserve">Eccezione </w:t>
+            </w:r>
+            <w:proofErr w:type="spellStart"/>
+            <w:r>
+              <w:rPr>
+                <w:rFonts w:cstheme="minorHAnsi"/>
+                <w:color w:val="000000" w:themeColor="text1"/>
+                <w:szCs w:val="20"/>
+              </w:rPr>
+              <w:t>LaboratorioException</w:t>
+            </w:r>
+            <w:proofErr w:type="spellEnd"/>
+          </w:p>
+        </w:tc>
+      </w:tr>
+      <w:tr>
+        <w:tc>
+          <w:tcPr>
+            <w:tcW w:w="2152" w:type="dxa"/>
+            <w:vAlign w:val="center"/>
+          </w:tcPr>
+          <w:p>
+            <w:pPr>
+              <w:spacing w:after="0" w:line="240" w:lineRule="auto"/>
+              <w:rPr>
+                <w:color w:val="000000" w:themeColor="text1"/>
+                <w:sz w:val="24"/>
+                <w:szCs w:val="24"/>
+              </w:rPr>
+            </w:pPr>
+          </w:p>
+        </w:tc>
+        <w:tc>
+          <w:tcPr>
+            <w:tcW w:w="2347" w:type="dxa"/>
+            <w:vAlign w:val="center"/>
+          </w:tcPr>
+          <w:p>
+            <w:pPr>
+              <w:spacing w:after="0" w:line="240" w:lineRule="auto"/>
+              <w:rPr>
+                <w:color w:val="000000" w:themeColor="text1"/>
+                <w:sz w:val="24"/>
+                <w:szCs w:val="24"/>
+              </w:rPr>
+            </w:pPr>
+            <w:r>
+              <w:rPr>
+                <w:color w:val="000000" w:themeColor="text1"/>
+                <w:sz w:val="24"/>
+                <w:szCs w:val="24"/>
+              </w:rPr>
+              <w:t xml:space="preserve">Test </w:t>
+            </w:r>
+            <w:proofErr w:type="spellStart"/>
+            <w:r>
+              <w:rPr>
+                <w:color w:val="000000" w:themeColor="text1"/>
+                <w:sz w:val="24"/>
+                <w:szCs w:val="24"/>
+              </w:rPr>
+              <w:t>verificaPresenza</w:t>
+            </w:r>
+            <w:proofErr w:type="spellEnd"/>
+          </w:p>
+        </w:tc>
+        <w:tc>
+          <w:tcPr>
+            <w:tcW w:w="2815" w:type="dxa"/>
+            <w:vAlign w:val="center"/>
+          </w:tcPr>
+          <w:p>
+            <w:pPr>
+              <w:spacing w:after="0" w:line="240" w:lineRule="auto"/>
+            </w:pPr>
+            <w:r>
+              <w:t>Costruire un oggetto della classe Laboratorio e uno della classe accesso</w:t>
+            </w:r>
+            <w:r>
+              <w:t>(con matricola 1)</w:t>
+            </w:r>
+            <w:r>
+              <w:t xml:space="preserve">.  Aggiungere l’accesso al laboratorio e invocare il metodo </w:t>
+            </w:r>
+            <w:proofErr w:type="spellStart"/>
+            <w:r>
+              <w:t>verificaPresenza</w:t>
+            </w:r>
+            <w:proofErr w:type="spellEnd"/>
+            <w:r>
+              <w:t xml:space="preserve"> passando come parametro 1(matricola cercata)</w:t>
+            </w:r>
+          </w:p>
+        </w:tc>
+        <w:tc>
+          <w:tcPr>
+            <w:tcW w:w="2574" w:type="dxa"/>
+          </w:tcPr>
+          <w:p>
+            <w:pPr>
+              <w:spacing w:after="0" w:line="240" w:lineRule="auto"/>
+              <w:rPr>
+                <w:color w:val="000000" w:themeColor="text1"/>
+                <w:sz w:val="24"/>
+                <w:szCs w:val="24"/>
+              </w:rPr>
+            </w:pPr>
+            <w:proofErr w:type="spellStart"/>
+            <w:r>
+              <w:rPr>
+                <w:color w:val="000000" w:themeColor="text1"/>
+                <w:sz w:val="24"/>
+                <w:szCs w:val="24"/>
+              </w:rPr>
+              <w:t>verificaPresenza</w:t>
+            </w:r>
+            <w:proofErr w:type="spellEnd"/>
+            <w:r>
+              <w:rPr>
+                <w:color w:val="000000" w:themeColor="text1"/>
+                <w:sz w:val="24"/>
+                <w:szCs w:val="24"/>
+              </w:rPr>
+              <w:t>=</w:t>
+            </w:r>
+            <w:proofErr w:type="spellStart"/>
+            <w:r>
+              <w:rPr>
+                <w:color w:val="000000" w:themeColor="text1"/>
+                <w:sz w:val="24"/>
+                <w:szCs w:val="24"/>
+              </w:rPr>
+              <w:t>true</w:t>
+            </w:r>
+            <w:proofErr w:type="spellEnd"/>
+          </w:p>
+        </w:tc>
+      </w:tr>
+      <w:tr>
+        <w:tc>
+          <w:tcPr>
+            <w:tcW w:w="2152" w:type="dxa"/>
+            <w:vAlign w:val="center"/>
+          </w:tcPr>
+          <w:p>
+            <w:pPr>
+              <w:spacing w:after="0" w:line="240" w:lineRule="auto"/>
+              <w:rPr>
+                <w:color w:val="000000" w:themeColor="text1"/>
+                <w:sz w:val="24"/>
+                <w:szCs w:val="24"/>
+              </w:rPr>
+            </w:pPr>
+            <w:r>
+              <w:rPr>
+                <w:color w:val="000000" w:themeColor="text1"/>
+                <w:sz w:val="24"/>
+                <w:szCs w:val="24"/>
+              </w:rPr>
+              <w:t>Dipendente con matricola cercata non presente nel laboratorio</w:t>
+            </w:r>
+          </w:p>
+        </w:tc>
+        <w:tc>
+          <w:tcPr>
+            <w:tcW w:w="2347" w:type="dxa"/>
+            <w:vAlign w:val="center"/>
+          </w:tcPr>
+          <w:p>
+            <w:pPr>
+              <w:spacing w:after="0" w:line="240" w:lineRule="auto"/>
+              <w:rPr>
+                <w:color w:val="000000" w:themeColor="text1"/>
+                <w:sz w:val="24"/>
+                <w:szCs w:val="24"/>
+              </w:rPr>
+            </w:pPr>
+            <w:r>
+              <w:rPr>
+                <w:color w:val="000000" w:themeColor="text1"/>
+                <w:sz w:val="24"/>
+                <w:szCs w:val="24"/>
+              </w:rPr>
+              <w:t xml:space="preserve">Test </w:t>
+            </w:r>
+            <w:proofErr w:type="spellStart"/>
+            <w:r>
+              <w:rPr>
+                <w:color w:val="000000" w:themeColor="text1"/>
+                <w:sz w:val="24"/>
+                <w:szCs w:val="24"/>
+              </w:rPr>
+              <w:t>verificaPresenza</w:t>
+            </w:r>
+            <w:proofErr w:type="spellEnd"/>
+          </w:p>
+        </w:tc>
+        <w:tc>
+          <w:tcPr>
+            <w:tcW w:w="2815" w:type="dxa"/>
+            <w:vAlign w:val="center"/>
+          </w:tcPr>
+          <w:p>
+            <w:pPr>
+              <w:spacing w:after="0" w:line="240" w:lineRule="auto"/>
+            </w:pPr>
+            <w:r>
+              <w:t>Costruire un oggetto della classe Laboratorio e uno della classe accesso</w:t>
+            </w:r>
+            <w:r>
+              <w:t>(con matricola 1)</w:t>
+            </w:r>
+            <w:r>
+              <w:t xml:space="preserve">.  Aggiungere l’accesso al laboratorio e invocare il metodo </w:t>
+            </w:r>
+            <w:proofErr w:type="spellStart"/>
+            <w:r>
+              <w:t>verificaPresenza</w:t>
+            </w:r>
+            <w:proofErr w:type="spellEnd"/>
+            <w:r>
+              <w:t xml:space="preserve"> passando come parametro 2(matricola cercata)</w:t>
+            </w:r>
+          </w:p>
+        </w:tc>
+        <w:tc>
+          <w:tcPr>
+            <w:tcW w:w="2574" w:type="dxa"/>
+          </w:tcPr>
+          <w:p>
+            <w:pPr>
+              <w:spacing w:after="0" w:line="240" w:lineRule="auto"/>
+              <w:rPr>
+                <w:color w:val="000000" w:themeColor="text1"/>
+                <w:sz w:val="24"/>
+                <w:szCs w:val="24"/>
+              </w:rPr>
+            </w:pPr>
+            <w:r>
+              <w:rPr>
+                <w:color w:val="000000" w:themeColor="text1"/>
+                <w:sz w:val="24"/>
+                <w:szCs w:val="24"/>
+              </w:rPr>
+              <w:t xml:space="preserve">Eccezione </w:t>
+            </w:r>
+            <w:proofErr w:type="spellStart"/>
+            <w:r>
+              <w:rPr>
+                <w:color w:val="000000" w:themeColor="text1"/>
+                <w:sz w:val="24"/>
+                <w:szCs w:val="24"/>
+              </w:rPr>
+              <w:t>AccessoMatricolaNotFoundException</w:t>
+            </w:r>
+            <w:proofErr w:type="spellEnd"/>
           </w:p>
         </w:tc>
       </w:tr>

</xml_diff>

<commit_message>
Modifica in tabelle di test
</commit_message>
<xml_diff>
--- a/Tabelle di test.docx
+++ b/Tabelle di test.docx
@@ -635,6 +635,20 @@
               </w:rPr>
               <w:t>=</w:t>
             </w:r>
+            <w:r>
+              <w:rPr>
+                <w:color w:val="000000" w:themeColor="text1"/>
+                <w:sz w:val="24"/>
+              </w:rPr>
+              <w:t xml:space="preserve"> </w:t>
+            </w:r>
+            <w:r>
+              <w:rPr>
+                <w:color w:val="000000" w:themeColor="text1"/>
+                <w:sz w:val="24"/>
+              </w:rPr>
+              <w:t>gg/mm/aa o:m:s</w:t>
+            </w:r>
           </w:p>
         </w:tc>
       </w:tr>
@@ -808,6 +822,22 @@
               <w:t>getDataOra</w:t>
             </w:r>
             <w:proofErr w:type="spellEnd"/>
+            <w:r>
+              <w:rPr>
+                <w:color w:val="000000" w:themeColor="text1"/>
+                <w:sz w:val="24"/>
+              </w:rPr>
+              <w:t xml:space="preserve">= </w:t>
+            </w:r>
+            <w:proofErr w:type="spellStart"/>
+            <w:r>
+              <w:rPr>
+                <w:color w:val="000000" w:themeColor="text1"/>
+                <w:sz w:val="24"/>
+              </w:rPr>
+              <w:t>null</w:t>
+            </w:r>
+            <w:proofErr w:type="spellEnd"/>
           </w:p>
         </w:tc>
       </w:tr>
@@ -1042,7 +1072,16 @@
                 <w:color w:val="000000" w:themeColor="text1"/>
                 <w:sz w:val="24"/>
               </w:rPr>
-              <w:t>=0;</w:t>
+              <w:t>=1</w:t>
+            </w:r>
+            <w:bookmarkStart w:id="0" w:name="_GoBack"/>
+            <w:bookmarkEnd w:id="0"/>
+            <w:r>
+              <w:rPr>
+                <w:color w:val="000000" w:themeColor="text1"/>
+                <w:sz w:val="24"/>
+              </w:rPr>
+              <w:t>;</w:t>
             </w:r>
           </w:p>
           <w:p>
@@ -1653,7 +1692,16 @@
                 <w:szCs w:val="24"/>
                 <w:lang w:val="en-GB"/>
               </w:rPr>
-              <w:t>=p1</w:t>
+              <w:t>=a</w:t>
+            </w:r>
+            <w:r>
+              <w:rPr>
+                <w:color w:val="000000" w:themeColor="text1"/>
+                <w:sz w:val="24"/>
+                <w:szCs w:val="24"/>
+                <w:lang w:val="en-GB"/>
+              </w:rPr>
+              <w:t>1</w:t>
             </w:r>
           </w:p>
           <w:p>
@@ -1854,17 +1902,7 @@
                 <w:sz w:val="24"/>
                 <w:szCs w:val="24"/>
               </w:rPr>
-              <w:t>(a2</w:t>
-            </w:r>
-            <w:bookmarkStart w:id="0" w:name="_GoBack"/>
-            <w:bookmarkEnd w:id="0"/>
-            <w:r>
-              <w:rPr>
-                <w:color w:val="000000" w:themeColor="text1"/>
-                <w:sz w:val="24"/>
-                <w:szCs w:val="24"/>
-              </w:rPr>
-              <w:t>)</w:t>
+              <w:t>(a2)</w:t>
             </w:r>
             <w:r>
               <w:rPr>

</xml_diff>

<commit_message>
correzione bug in main class,modificata classe Laboratorio(toString), aggiunta LaboratorioTest e AccessoTest,
</commit_message>
<xml_diff>
--- a/Tabelle di test.docx
+++ b/Tabelle di test.docx
@@ -640,14 +640,7 @@
                 <w:color w:val="000000" w:themeColor="text1"/>
                 <w:sz w:val="24"/>
               </w:rPr>
-              <w:t xml:space="preserve"> </w:t>
-            </w:r>
-            <w:r>
-              <w:rPr>
-                <w:color w:val="000000" w:themeColor="text1"/>
-                <w:sz w:val="24"/>
-              </w:rPr>
-              <w:t>gg/mm/aa o:m:s</w:t>
+              <w:t xml:space="preserve"> gg/mm/aa o:m:s</w:t>
             </w:r>
           </w:p>
         </w:tc>
@@ -706,7 +699,21 @@
                 <w:color w:val="000000" w:themeColor="text1"/>
                 <w:sz w:val="24"/>
               </w:rPr>
-              <w:t>Costruire un oggetto di classe Accesso utilizzando il costruttore senza parametri.</w:t>
+              <w:t>Costruire un oggetto di classe Accesso utilizzand</w:t>
+            </w:r>
+            <w:r>
+              <w:rPr>
+                <w:color w:val="000000" w:themeColor="text1"/>
+                <w:sz w:val="24"/>
+              </w:rPr>
+              <w:t>o il costruttore di default</w:t>
+            </w:r>
+            <w:r>
+              <w:rPr>
+                <w:color w:val="000000" w:themeColor="text1"/>
+                <w:sz w:val="24"/>
+              </w:rPr>
+              <w:t>.</w:t>
             </w:r>
           </w:p>
           <w:p>
@@ -900,7 +907,13 @@
           </w:tcPr>
           <w:p>
             <w:r>
-              <w:t xml:space="preserve">Costruire un oggetto di classe Accesso utilizzando il costruttore senza parametri. Invocare </w:t>
+              <w:t>Costruire un oggetto di classe Acce</w:t>
+            </w:r>
+            <w:r>
+              <w:t xml:space="preserve">sso utilizzando il costruttore di default. </w:t>
+            </w:r>
+            <w:r>
+              <w:t xml:space="preserve">Invocare </w:t>
             </w:r>
             <w:proofErr w:type="spellStart"/>
             <w:r>
@@ -1026,7 +1039,13 @@
               </w:rPr>
             </w:pPr>
             <w:r>
-              <w:t xml:space="preserve">Costruire un oggetto di classe Accesso utilizzando il costruttore senza parametri. Invocare </w:t>
+              <w:t>Costruire un oggetto di classe Accesso utilizzando il costruttore</w:t>
+            </w:r>
+            <w:r>
+              <w:t xml:space="preserve"> di default</w:t>
+            </w:r>
+            <w:r>
+              <w:t xml:space="preserve">. Invocare </w:t>
             </w:r>
             <w:proofErr w:type="spellStart"/>
             <w:r>
@@ -1074,8 +1093,6 @@
               </w:rPr>
               <w:t>=1</w:t>
             </w:r>
-            <w:bookmarkStart w:id="0" w:name="_GoBack"/>
-            <w:bookmarkEnd w:id="0"/>
             <w:r>
               <w:rPr>
                 <w:color w:val="000000" w:themeColor="text1"/>
@@ -1207,7 +1224,13 @@
               </w:rPr>
             </w:pPr>
             <w:r>
-              <w:t xml:space="preserve">Costruire un oggetto di classe Accesso utilizzando il costruttore senza parametri. Invocare </w:t>
+              <w:t>Costruire un oggetto di classe Accesso utilizzando il costruttore</w:t>
+            </w:r>
+            <w:r>
+              <w:t xml:space="preserve"> di default</w:t>
+            </w:r>
+            <w:r>
+              <w:t xml:space="preserve">. Invocare </w:t>
             </w:r>
             <w:proofErr w:type="spellStart"/>
             <w:r>
@@ -2541,15 +2564,7 @@
                 <w:sz w:val="24"/>
                 <w:szCs w:val="24"/>
               </w:rPr>
-              <w:t>Laboratorio</w:t>
-            </w:r>
-            <w:r>
-              <w:rPr>
-                <w:color w:val="000000" w:themeColor="text1"/>
-                <w:sz w:val="24"/>
-                <w:szCs w:val="24"/>
-              </w:rPr>
-              <w:t>()</w:t>
+              <w:t>Laboratorio()</w:t>
             </w:r>
           </w:p>
         </w:tc>
@@ -2573,23 +2588,7 @@
                 <w:sz w:val="24"/>
                 <w:szCs w:val="24"/>
               </w:rPr>
-              <w:t>Costruire un oggetto di classe</w:t>
-            </w:r>
-            <w:r>
-              <w:rPr>
-                <w:color w:val="000000" w:themeColor="text1"/>
-                <w:sz w:val="24"/>
-                <w:szCs w:val="24"/>
-              </w:rPr>
-              <w:t xml:space="preserve"> Laboratorio</w:t>
-            </w:r>
-            <w:r>
-              <w:rPr>
-                <w:color w:val="000000" w:themeColor="text1"/>
-                <w:sz w:val="24"/>
-                <w:szCs w:val="24"/>
-              </w:rPr>
-              <w:t>.</w:t>
+              <w:t>Costruire un oggetto di classe Laboratorio.</w:t>
             </w:r>
           </w:p>
           <w:p>
@@ -2625,15 +2624,7 @@
                 <w:sz w:val="24"/>
                 <w:szCs w:val="24"/>
               </w:rPr>
-              <w:t>()</w:t>
-            </w:r>
-            <w:r>
-              <w:rPr>
-                <w:color w:val="000000" w:themeColor="text1"/>
-                <w:sz w:val="24"/>
-                <w:szCs w:val="24"/>
-              </w:rPr>
-              <w:t xml:space="preserve"> e </w:t>
+              <w:t xml:space="preserve">() e </w:t>
             </w:r>
             <w:proofErr w:type="spellStart"/>
             <w:r>
@@ -2855,25 +2846,7 @@
               </w:rPr>
             </w:pPr>
             <w:r>
-              <w:t>C</w:t>
-            </w:r>
-            <w:r>
-              <w:t xml:space="preserve">ostruire 1 oggetto </w:t>
-            </w:r>
-            <w:r>
-              <w:t xml:space="preserve">della classe </w:t>
-            </w:r>
-            <w:r>
-              <w:t>Laboratorio e un oggetto della c</w:t>
-            </w:r>
-            <w:r>
-              <w:t>lasse</w:t>
-            </w:r>
-            <w:r>
-              <w:t xml:space="preserve"> </w:t>
-            </w:r>
-            <w:r>
-              <w:t>Nodo</w:t>
+              <w:t>Costruire 1 oggetto della classe Laboratorio e un oggetto della classe Nodo</w:t>
             </w:r>
             <w:r>
               <w:rPr>
@@ -3038,13 +3011,7 @@
               <w:t xml:space="preserve">un </w:t>
             </w:r>
             <w:r>
-              <w:t>oggetto della</w:t>
-            </w:r>
-            <w:r>
-              <w:t xml:space="preserve"> classe </w:t>
-            </w:r>
-            <w:r>
-              <w:t>Laboratorio e uno della classe Accesso.</w:t>
+              <w:t>oggetto della classe Laboratorio e uno della classe Accesso.</w:t>
             </w:r>
           </w:p>
           <w:p>
@@ -3175,10 +3142,7 @@
               <w:spacing w:after="0" w:line="240" w:lineRule="auto"/>
             </w:pPr>
             <w:r>
-              <w:t>Costruire un oggetto della classe Laboratorio e uno della classe Accesso.</w:t>
-            </w:r>
-            <w:r>
-              <w:t xml:space="preserve">  Aggiungere l’</w:t>
+              <w:t>Costruire un oggetto della classe Laboratorio e uno della classe Accesso.  Aggiungere l’</w:t>
             </w:r>
             <w:r>
               <w:t xml:space="preserve">accesso al Laboratorio, creare un </w:t>
@@ -3231,6 +3195,23 @@
                 <w:szCs w:val="24"/>
               </w:rPr>
               <w:t>=Head-&gt;Matricola. 1 Data e ora: aa/mm/gg h:m:s idAccesso:1</w:t>
+            </w:r>
+            <w:r>
+              <w:rPr>
+                <w:color w:val="000000" w:themeColor="text1"/>
+                <w:sz w:val="24"/>
+                <w:szCs w:val="24"/>
+              </w:rPr>
+              <w:t xml:space="preserve"> </w:t>
+            </w:r>
+            <w:r>
+              <w:rPr>
+                <w:b/>
+                <w:color w:val="FF0000"/>
+                <w:sz w:val="24"/>
+                <w:szCs w:val="24"/>
+              </w:rPr>
+              <w:t>NON VA</w:t>
             </w:r>
           </w:p>
         </w:tc>
@@ -3345,7 +3326,15 @@
                 <w:sz w:val="24"/>
                 <w:szCs w:val="24"/>
               </w:rPr>
-              <w:t xml:space="preserve">=Head-&gt; </w:t>
+              <w:t xml:space="preserve">= </w:t>
+            </w:r>
+            <w:r>
+              <w:rPr>
+                <w:color w:val="000000" w:themeColor="text1"/>
+                <w:sz w:val="24"/>
+                <w:szCs w:val="24"/>
+              </w:rPr>
+              <w:t>“”</w:t>
             </w:r>
           </w:p>
         </w:tc>
@@ -3427,10 +3416,7 @@
               <w:spacing w:after="0" w:line="240" w:lineRule="auto"/>
             </w:pPr>
             <w:r>
-              <w:t xml:space="preserve">Costruire un oggetto della classe Laboratorio e uno della classe Accesso.  </w:t>
-            </w:r>
-            <w:r>
-              <w:t xml:space="preserve">Aggiungere l’accesso al laboratorio e invocare il </w:t>
+              <w:t xml:space="preserve">Costruire un oggetto della classe Laboratorio e uno della classe Accesso.  Aggiungere l’accesso al laboratorio e invocare il </w:t>
             </w:r>
             <w:proofErr w:type="spellStart"/>
             <w:r>
@@ -3472,6 +3458,26 @@
                 <w:szCs w:val="24"/>
               </w:rPr>
               <w:t>=a1</w:t>
+            </w:r>
+          </w:p>
+          <w:p>
+            <w:pPr>
+              <w:spacing w:after="0" w:line="240" w:lineRule="auto"/>
+              <w:rPr>
+                <w:b/>
+                <w:color w:val="000000" w:themeColor="text1"/>
+                <w:sz w:val="24"/>
+                <w:szCs w:val="24"/>
+              </w:rPr>
+            </w:pPr>
+            <w:r>
+              <w:rPr>
+                <w:b/>
+                <w:color w:val="FF0000"/>
+                <w:sz w:val="24"/>
+                <w:szCs w:val="24"/>
+              </w:rPr>
+              <w:t>NON VA</w:t>
             </w:r>
           </w:p>
         </w:tc>
@@ -3530,15 +3536,7 @@
                 <w:sz w:val="24"/>
                 <w:szCs w:val="24"/>
               </w:rPr>
-              <w:t>get</w:t>
-            </w:r>
-            <w:r>
-              <w:rPr>
-                <w:color w:val="000000" w:themeColor="text1"/>
-                <w:sz w:val="24"/>
-                <w:szCs w:val="24"/>
-              </w:rPr>
-              <w:t>Accesso</w:t>
+              <w:t>getAccesso</w:t>
             </w:r>
             <w:proofErr w:type="spellEnd"/>
             <w:r>
@@ -3561,10 +3559,7 @@
               <w:spacing w:after="0" w:line="240" w:lineRule="auto"/>
             </w:pPr>
             <w:r>
-              <w:t xml:space="preserve">Costruire un oggetto della classe Laboratorio.  </w:t>
-            </w:r>
-            <w:r>
-              <w:t xml:space="preserve">Aggiungere l’accesso al laboratorio e invocare il </w:t>
+              <w:t xml:space="preserve">Costruire un oggetto della classe Laboratorio.  Aggiungere l’accesso al laboratorio e invocare il </w:t>
             </w:r>
             <w:proofErr w:type="spellStart"/>
             <w:r>
@@ -3664,15 +3659,7 @@
                 <w:sz w:val="24"/>
                 <w:szCs w:val="24"/>
               </w:rPr>
-              <w:t>get</w:t>
-            </w:r>
-            <w:r>
-              <w:rPr>
-                <w:color w:val="000000" w:themeColor="text1"/>
-                <w:sz w:val="24"/>
-                <w:szCs w:val="24"/>
-              </w:rPr>
-              <w:t>Accesso</w:t>
+              <w:t>getAccesso</w:t>
             </w:r>
             <w:proofErr w:type="spellEnd"/>
             <w:r>
@@ -3695,16 +3682,7 @@
               <w:spacing w:after="0" w:line="240" w:lineRule="auto"/>
             </w:pPr>
             <w:r>
-              <w:t>Costruire un oggetto della classe Laboratorio</w:t>
-            </w:r>
-            <w:r>
-              <w:t xml:space="preserve"> e uno della classe accesso</w:t>
-            </w:r>
-            <w:r>
-              <w:t xml:space="preserve">.  </w:t>
-            </w:r>
-            <w:r>
-              <w:t xml:space="preserve">Aggiungere l’accesso al laboratorio e invocare il </w:t>
+              <w:t xml:space="preserve">Costruire un oggetto della classe Laboratorio e uno della classe accesso.  Aggiungere l’accesso al laboratorio e invocare il </w:t>
             </w:r>
             <w:proofErr w:type="spellStart"/>
             <w:r>
@@ -3819,10 +3797,7 @@
               <w:spacing w:after="0" w:line="240" w:lineRule="auto"/>
             </w:pPr>
             <w:r>
-              <w:t xml:space="preserve">Costruire un oggetto della classe Laboratorio e uno della classe accesso.  Aggiungere l’accesso al laboratorio e </w:t>
-            </w:r>
-            <w:r>
-              <w:t xml:space="preserve">invocare il metodo </w:t>
+              <w:t xml:space="preserve">Costruire un oggetto della classe Laboratorio e uno della classe accesso.  Aggiungere l’accesso al laboratorio e invocare il metodo </w:t>
             </w:r>
             <w:proofErr w:type="spellStart"/>
             <w:r>
@@ -3898,6 +3873,14 @@
                 <w:szCs w:val="24"/>
               </w:rPr>
             </w:pPr>
+            <w:r>
+              <w:rPr>
+                <w:color w:val="000000" w:themeColor="text1"/>
+                <w:sz w:val="24"/>
+                <w:szCs w:val="24"/>
+              </w:rPr>
+              <w:t>Laboratorio vuoto</w:t>
+            </w:r>
           </w:p>
         </w:tc>
         <w:tc>
@@ -3952,45 +3935,7 @@
               <w:spacing w:after="0" w:line="240" w:lineRule="auto"/>
             </w:pPr>
             <w:r>
-              <w:t>Costruire un oggetto della classe Laboratorio</w:t>
-            </w:r>
-            <w:r>
-              <w:t xml:space="preserve"> e due</w:t>
-            </w:r>
-            <w:r>
-              <w:t xml:space="preserve"> della classe accesso</w:t>
-            </w:r>
-            <w:r>
-              <w:t>(a1 e a2)</w:t>
-            </w:r>
-            <w:r>
-              <w:t xml:space="preserve">.  Aggiungere </w:t>
-            </w:r>
-            <w:r>
-              <w:t xml:space="preserve">gli </w:t>
-            </w:r>
-            <w:r>
-              <w:t>ac</w:t>
-            </w:r>
-            <w:r>
-              <w:t>cessi</w:t>
-            </w:r>
-            <w:r>
-              <w:t xml:space="preserve"> al laboratorio</w:t>
-            </w:r>
-            <w:r>
-              <w:t xml:space="preserve"> tramite </w:t>
-            </w:r>
-            <w:proofErr w:type="spellStart"/>
-            <w:r>
-              <w:t>registraAccesso</w:t>
-            </w:r>
-            <w:proofErr w:type="spellEnd"/>
-            <w:r>
-              <w:t xml:space="preserve"> e </w:t>
-            </w:r>
-            <w:r>
-              <w:t xml:space="preserve">invocare il metodo </w:t>
+              <w:t xml:space="preserve">Costruire un oggetto della classe Laboratorio. Invocare il metodo </w:t>
             </w:r>
             <w:proofErr w:type="spellStart"/>
             <w:r>
@@ -4012,32 +3957,24 @@
                 <w:szCs w:val="24"/>
               </w:rPr>
             </w:pPr>
-            <w:proofErr w:type="spellStart"/>
-            <w:r>
-              <w:rPr>
-                <w:color w:val="000000" w:themeColor="text1"/>
-                <w:sz w:val="24"/>
-                <w:szCs w:val="24"/>
-              </w:rPr>
-              <w:t>getHead</w:t>
-            </w:r>
-            <w:proofErr w:type="spellEnd"/>
-            <w:r>
-              <w:rPr>
-                <w:color w:val="000000" w:themeColor="text1"/>
-                <w:sz w:val="24"/>
-                <w:szCs w:val="24"/>
-              </w:rPr>
-              <w:t>=a2</w:t>
-            </w:r>
-            <w:r>
-              <w:rPr>
-                <w:color w:val="000000" w:themeColor="text1"/>
-                <w:sz w:val="24"/>
-                <w:szCs w:val="24"/>
-              </w:rPr>
-              <w:t>;</w:t>
-            </w:r>
+            <w:r>
+              <w:rPr>
+                <w:color w:val="000000" w:themeColor="text1"/>
+                <w:sz w:val="24"/>
+                <w:szCs w:val="24"/>
+              </w:rPr>
+              <w:t xml:space="preserve">Eccezione </w:t>
+            </w:r>
+            <w:proofErr w:type="spellStart"/>
+            <w:r>
+              <w:rPr>
+                <w:color w:val="000000" w:themeColor="text1"/>
+                <w:sz w:val="24"/>
+                <w:szCs w:val="24"/>
+              </w:rPr>
+              <w:t>LaboratorioException</w:t>
+            </w:r>
+            <w:proofErr w:type="spellEnd"/>
           </w:p>
         </w:tc>
       </w:tr>
@@ -4056,14 +3993,6 @@
                 <w:szCs w:val="24"/>
               </w:rPr>
             </w:pPr>
-            <w:r>
-              <w:rPr>
-                <w:color w:val="000000" w:themeColor="text1"/>
-                <w:sz w:val="24"/>
-                <w:szCs w:val="24"/>
-              </w:rPr>
-              <w:t>Laboratorio vuoto</w:t>
-            </w:r>
           </w:p>
         </w:tc>
         <w:tc>
@@ -4095,7 +4024,7 @@
                 <w:sz w:val="24"/>
                 <w:szCs w:val="24"/>
               </w:rPr>
-              <w:t>EliminaInTesta</w:t>
+              <w:t>EliminaInCoda</w:t>
             </w:r>
             <w:proofErr w:type="spellEnd"/>
             <w:r>
@@ -4118,14 +4047,11 @@
               <w:spacing w:after="0" w:line="240" w:lineRule="auto"/>
             </w:pPr>
             <w:r>
-              <w:t>Costruire un oggetto della classe Laboratorio</w:t>
-            </w:r>
-            <w:r>
-              <w:t xml:space="preserve">. Invocare il metodo </w:t>
-            </w:r>
-            <w:proofErr w:type="spellStart"/>
-            <w:r>
-              <w:t>EliminaInTesta</w:t>
+              <w:t xml:space="preserve">Costruire un oggetto della classe Laboratorio e uno della classe accesso.  Aggiungere l’accesso al laboratorio e invocare il metodo </w:t>
+            </w:r>
+            <w:proofErr w:type="spellStart"/>
+            <w:r>
+              <w:t>EliminaInCoda</w:t>
             </w:r>
             <w:proofErr w:type="spellEnd"/>
           </w:p>
@@ -4143,24 +4069,42 @@
                 <w:szCs w:val="24"/>
               </w:rPr>
             </w:pPr>
-            <w:r>
-              <w:rPr>
-                <w:color w:val="000000" w:themeColor="text1"/>
-                <w:sz w:val="24"/>
-                <w:szCs w:val="24"/>
-              </w:rPr>
-              <w:t xml:space="preserve">Eccezione </w:t>
-            </w:r>
-            <w:proofErr w:type="spellStart"/>
-            <w:r>
-              <w:rPr>
-                <w:color w:val="000000" w:themeColor="text1"/>
-                <w:sz w:val="24"/>
-                <w:szCs w:val="24"/>
-              </w:rPr>
-              <w:t>LaboratorioException</w:t>
-            </w:r>
-            <w:proofErr w:type="spellEnd"/>
+            <w:proofErr w:type="spellStart"/>
+            <w:r>
+              <w:rPr>
+                <w:color w:val="000000" w:themeColor="text1"/>
+                <w:sz w:val="24"/>
+                <w:szCs w:val="24"/>
+              </w:rPr>
+              <w:t>getHead</w:t>
+            </w:r>
+            <w:proofErr w:type="spellEnd"/>
+            <w:r>
+              <w:rPr>
+                <w:color w:val="000000" w:themeColor="text1"/>
+                <w:sz w:val="24"/>
+                <w:szCs w:val="24"/>
+              </w:rPr>
+              <w:t>=</w:t>
+            </w:r>
+            <w:proofErr w:type="spellStart"/>
+            <w:r>
+              <w:rPr>
+                <w:color w:val="000000" w:themeColor="text1"/>
+                <w:sz w:val="24"/>
+                <w:szCs w:val="24"/>
+              </w:rPr>
+              <w:t>null</w:t>
+            </w:r>
+            <w:proofErr w:type="spellEnd"/>
+            <w:r>
+              <w:rPr>
+                <w:color w:val="000000" w:themeColor="text1"/>
+                <w:sz w:val="24"/>
+                <w:szCs w:val="24"/>
+              </w:rPr>
+              <w:t>;</w:t>
+            </w:r>
           </w:p>
         </w:tc>
       </w:tr>
@@ -4179,6 +4123,14 @@
                 <w:szCs w:val="24"/>
               </w:rPr>
             </w:pPr>
+            <w:r>
+              <w:rPr>
+                <w:color w:val="000000" w:themeColor="text1"/>
+                <w:sz w:val="24"/>
+                <w:szCs w:val="24"/>
+              </w:rPr>
+              <w:t>Laboratorio vuoto</w:t>
+            </w:r>
           </w:p>
         </w:tc>
         <w:tc>
@@ -4233,10 +4185,7 @@
               <w:spacing w:after="0" w:line="240" w:lineRule="auto"/>
             </w:pPr>
             <w:r>
-              <w:t xml:space="preserve">Costruire un oggetto della classe Laboratorio e uno della classe accesso.  Aggiungere l’accesso al laboratorio e </w:t>
-            </w:r>
-            <w:r>
-              <w:t xml:space="preserve">invocare il metodo </w:t>
+              <w:t xml:space="preserve">Costruire un oggetto della classe Laboratorio. Invocare il metodo </w:t>
             </w:r>
             <w:proofErr w:type="spellStart"/>
             <w:r>
@@ -4258,42 +4207,24 @@
                 <w:szCs w:val="24"/>
               </w:rPr>
             </w:pPr>
-            <w:proofErr w:type="spellStart"/>
-            <w:r>
-              <w:rPr>
-                <w:color w:val="000000" w:themeColor="text1"/>
-                <w:sz w:val="24"/>
-                <w:szCs w:val="24"/>
-              </w:rPr>
-              <w:t>getHead</w:t>
-            </w:r>
-            <w:proofErr w:type="spellEnd"/>
-            <w:r>
-              <w:rPr>
-                <w:color w:val="000000" w:themeColor="text1"/>
-                <w:sz w:val="24"/>
-                <w:szCs w:val="24"/>
-              </w:rPr>
-              <w:t>=</w:t>
-            </w:r>
-            <w:proofErr w:type="spellStart"/>
-            <w:r>
-              <w:rPr>
-                <w:color w:val="000000" w:themeColor="text1"/>
-                <w:sz w:val="24"/>
-                <w:szCs w:val="24"/>
-              </w:rPr>
-              <w:t>null</w:t>
-            </w:r>
-            <w:proofErr w:type="spellEnd"/>
-            <w:r>
-              <w:rPr>
-                <w:color w:val="000000" w:themeColor="text1"/>
-                <w:sz w:val="24"/>
-                <w:szCs w:val="24"/>
-              </w:rPr>
-              <w:t>;</w:t>
-            </w:r>
+            <w:r>
+              <w:rPr>
+                <w:color w:val="000000" w:themeColor="text1"/>
+                <w:sz w:val="24"/>
+                <w:szCs w:val="24"/>
+              </w:rPr>
+              <w:t xml:space="preserve">Eccezione </w:t>
+            </w:r>
+            <w:proofErr w:type="spellStart"/>
+            <w:r>
+              <w:rPr>
+                <w:color w:val="000000" w:themeColor="text1"/>
+                <w:sz w:val="24"/>
+                <w:szCs w:val="24"/>
+              </w:rPr>
+              <w:t>LaboratorioException</w:t>
+            </w:r>
+            <w:proofErr w:type="spellEnd"/>
           </w:p>
         </w:tc>
       </w:tr>
@@ -4343,17 +4274,27 @@
                 <w:sz w:val="24"/>
                 <w:szCs w:val="24"/>
               </w:rPr>
-              <w:t>EliminaInCoda</w:t>
-            </w:r>
-            <w:proofErr w:type="spellEnd"/>
-            <w:r>
-              <w:rPr>
-                <w:color w:val="000000" w:themeColor="text1"/>
-                <w:sz w:val="24"/>
-                <w:szCs w:val="24"/>
-              </w:rPr>
-              <w:t>()</w:t>
-            </w:r>
+              <w:t>salvaLaboratorio</w:t>
+            </w:r>
+            <w:proofErr w:type="spellEnd"/>
+            <w:r>
+              <w:rPr>
+                <w:color w:val="000000" w:themeColor="text1"/>
+                <w:sz w:val="24"/>
+                <w:szCs w:val="24"/>
+              </w:rPr>
+              <w:t xml:space="preserve"> e </w:t>
+            </w:r>
+            <w:proofErr w:type="spellStart"/>
+            <w:r>
+              <w:rPr>
+                <w:color w:val="000000" w:themeColor="text1"/>
+                <w:sz w:val="24"/>
+                <w:szCs w:val="24"/>
+              </w:rPr>
+              <w:t>caricaLaboratorio</w:t>
+            </w:r>
+            <w:proofErr w:type="spellEnd"/>
           </w:p>
         </w:tc>
         <w:tc>
@@ -4366,27 +4307,28 @@
               <w:spacing w:after="0" w:line="240" w:lineRule="auto"/>
             </w:pPr>
             <w:r>
-              <w:t>Costruire un oggetto della classe Laboratorio e due della classe accesso</w:t>
-            </w:r>
-            <w:r>
-              <w:t>(a1 e a2)</w:t>
-            </w:r>
-            <w:r>
-              <w:t xml:space="preserve">.  Aggiungere gli accessi al laboratorio tramite </w:t>
-            </w:r>
-            <w:proofErr w:type="spellStart"/>
-            <w:r>
-              <w:t>registraAccesso</w:t>
-            </w:r>
-            <w:proofErr w:type="spellEnd"/>
-            <w:r>
-              <w:t xml:space="preserve"> e invocare il metodo </w:t>
-            </w:r>
-            <w:proofErr w:type="spellStart"/>
-            <w:r>
-              <w:t>EliminaInCoda</w:t>
-            </w:r>
-            <w:proofErr w:type="spellEnd"/>
+              <w:t>Costruire un Laboratorio</w:t>
+            </w:r>
+            <w:r>
+              <w:t xml:space="preserve"> ed eseguire la serializzazione</w:t>
+            </w:r>
+            <w:r>
+              <w:t xml:space="preserve">. Invocare </w:t>
+            </w:r>
+            <w:r>
+              <w:t>il metodo con la data con cui lo si vuole salvare</w:t>
+            </w:r>
+            <w:r>
+              <w:t xml:space="preserve">. </w:t>
+            </w:r>
+            <w:proofErr w:type="spellStart"/>
+            <w:r>
+              <w:t>Sucessivamente</w:t>
+            </w:r>
+            <w:proofErr w:type="spellEnd"/>
+            <w:r>
+              <w:t xml:space="preserve"> creare un altro oggetto di tipo laboratorio dove caricare gli</w:t>
+            </w:r>
           </w:p>
         </w:tc>
         <w:tc>
@@ -4402,32 +4344,24 @@
                 <w:szCs w:val="24"/>
               </w:rPr>
             </w:pPr>
-            <w:proofErr w:type="spellStart"/>
-            <w:r>
-              <w:rPr>
-                <w:color w:val="000000" w:themeColor="text1"/>
-                <w:sz w:val="24"/>
-                <w:szCs w:val="24"/>
-              </w:rPr>
-              <w:t>getHead</w:t>
-            </w:r>
-            <w:proofErr w:type="spellEnd"/>
-            <w:r>
-              <w:rPr>
-                <w:color w:val="000000" w:themeColor="text1"/>
-                <w:sz w:val="24"/>
-                <w:szCs w:val="24"/>
-              </w:rPr>
-              <w:t>=a1</w:t>
-            </w:r>
-            <w:r>
-              <w:rPr>
-                <w:color w:val="000000" w:themeColor="text1"/>
-                <w:sz w:val="24"/>
-                <w:szCs w:val="24"/>
-              </w:rPr>
-              <w:t>;</w:t>
-            </w:r>
+            <w:r>
+              <w:rPr>
+                <w:color w:val="000000" w:themeColor="text1"/>
+                <w:sz w:val="24"/>
+                <w:szCs w:val="24"/>
+              </w:rPr>
+              <w:t>l=</w:t>
+            </w:r>
+            <w:proofErr w:type="spellStart"/>
+            <w:r>
+              <w:rPr>
+                <w:color w:val="000000" w:themeColor="text1"/>
+                <w:sz w:val="24"/>
+                <w:szCs w:val="24"/>
+              </w:rPr>
+              <w:t>lcopia</w:t>
+            </w:r>
+            <w:proofErr w:type="spellEnd"/>
           </w:p>
         </w:tc>
       </w:tr>
@@ -4452,7 +4386,7 @@
                 <w:sz w:val="24"/>
                 <w:szCs w:val="24"/>
               </w:rPr>
-              <w:t>Laboratorio vuoto</w:t>
+              <w:t>File non presente</w:t>
             </w:r>
           </w:p>
         </w:tc>
@@ -4485,17 +4419,9 @@
                 <w:sz w:val="24"/>
                 <w:szCs w:val="24"/>
               </w:rPr>
-              <w:t>EliminaInCoda</w:t>
-            </w:r>
-            <w:proofErr w:type="spellEnd"/>
-            <w:r>
-              <w:rPr>
-                <w:color w:val="000000" w:themeColor="text1"/>
-                <w:sz w:val="24"/>
-                <w:szCs w:val="24"/>
-              </w:rPr>
-              <w:t>()</w:t>
-            </w:r>
+              <w:t>caricaLaboratorio</w:t>
+            </w:r>
+            <w:proofErr w:type="spellEnd"/>
           </w:p>
         </w:tc>
         <w:tc>
@@ -4508,13 +4434,8 @@
               <w:spacing w:after="0" w:line="240" w:lineRule="auto"/>
             </w:pPr>
             <w:r>
-              <w:t xml:space="preserve">Costruire un oggetto della classe Laboratorio. Invocare il metodo </w:t>
-            </w:r>
-            <w:proofErr w:type="spellStart"/>
-            <w:r>
-              <w:t>EliminaInCoda</w:t>
-            </w:r>
-            <w:proofErr w:type="spellEnd"/>
+              <w:t>Invocare il metodo avente come parametro la data di cui si desidera caricare gli accessi</w:t>
+            </w:r>
           </w:p>
         </w:tc>
         <w:tc>
@@ -4545,9 +4466,29 @@
                 <w:sz w:val="24"/>
                 <w:szCs w:val="24"/>
               </w:rPr>
-              <w:t>LaboratorioException</w:t>
-            </w:r>
-            <w:proofErr w:type="spellEnd"/>
+              <w:t>IOException</w:t>
+            </w:r>
+            <w:proofErr w:type="spellEnd"/>
+          </w:p>
+          <w:p>
+            <w:pPr>
+              <w:spacing w:after="0" w:line="240" w:lineRule="auto"/>
+              <w:rPr>
+                <w:b/>
+                <w:color w:val="FF0000"/>
+                <w:sz w:val="24"/>
+                <w:szCs w:val="24"/>
+              </w:rPr>
+            </w:pPr>
+            <w:r>
+              <w:rPr>
+                <w:b/>
+                <w:color w:val="FF0000"/>
+                <w:sz w:val="24"/>
+                <w:szCs w:val="24"/>
+              </w:rPr>
+              <w:t>NON VA</w:t>
+            </w:r>
           </w:p>
         </w:tc>
       </w:tr>
@@ -4597,7 +4538,7 @@
                 <w:sz w:val="24"/>
                 <w:szCs w:val="24"/>
               </w:rPr>
-              <w:t>salvaLaboratorio</w:t>
+              <w:t>esportaLaboratorioCSV</w:t>
             </w:r>
             <w:proofErr w:type="spellEnd"/>
           </w:p>
@@ -4612,10 +4553,7 @@
               <w:spacing w:after="0" w:line="240" w:lineRule="auto"/>
             </w:pPr>
             <w:r>
-              <w:t xml:space="preserve">Costruire un Laboratorio. Invocare </w:t>
-            </w:r>
-            <w:r>
-              <w:t>il metodo con la data con cui lo si vuole salvare</w:t>
+              <w:t>Costruire un Laboratorio. Invocare il metodo con la data con cui lo si vuole salvare</w:t>
             </w:r>
           </w:p>
         </w:tc>
@@ -4627,18 +4565,19 @@
             <w:pPr>
               <w:spacing w:after="0" w:line="240" w:lineRule="auto"/>
               <w:rPr>
-                <w:color w:val="000000" w:themeColor="text1"/>
-                <w:sz w:val="24"/>
-                <w:szCs w:val="24"/>
-              </w:rPr>
-            </w:pPr>
-            <w:r>
-              <w:rPr>
-                <w:color w:val="000000" w:themeColor="text1"/>
-                <w:sz w:val="24"/>
-                <w:szCs w:val="24"/>
-              </w:rPr>
-              <w:t>“Salvataggio avvenuto con successo”</w:t>
+                <w:rFonts w:cstheme="minorHAnsi"/>
+                <w:color w:val="000000" w:themeColor="text1"/>
+                <w:sz w:val="24"/>
+                <w:szCs w:val="24"/>
+              </w:rPr>
+            </w:pPr>
+            <w:r>
+              <w:rPr>
+                <w:rFonts w:cstheme="minorHAnsi"/>
+                <w:color w:val="000000" w:themeColor="text1"/>
+                <w:szCs w:val="20"/>
+              </w:rPr>
+              <w:t>“Operazione completata con successo”</w:t>
             </w:r>
           </w:p>
         </w:tc>
@@ -4689,7 +4628,7 @@
                 <w:sz w:val="24"/>
                 <w:szCs w:val="24"/>
               </w:rPr>
-              <w:t>salvaLaboratorio</w:t>
+              <w:t>verificaPresenza</w:t>
             </w:r>
             <w:proofErr w:type="spellEnd"/>
           </w:p>
@@ -4704,21 +4643,15 @@
               <w:spacing w:after="0" w:line="240" w:lineRule="auto"/>
             </w:pPr>
             <w:r>
-              <w:t xml:space="preserve">Costruire un Laboratorio. Invocare il metodo con </w:t>
-            </w:r>
-            <w:r>
-              <w:t xml:space="preserve">il nome del file, </w:t>
-            </w:r>
-            <w:proofErr w:type="spellStart"/>
-            <w:r>
-              <w:t>nonche</w:t>
-            </w:r>
-            <w:proofErr w:type="spellEnd"/>
-            <w:r>
-              <w:t xml:space="preserve"> percorso, con </w:t>
-            </w:r>
-            <w:r>
-              <w:t>cui lo si vuole salvare</w:t>
+              <w:t xml:space="preserve">Costruire un oggetto della classe Laboratorio e uno della classe accesso(con matricola 1).  Aggiungere l’accesso al laboratorio e invocare il metodo </w:t>
+            </w:r>
+            <w:proofErr w:type="spellStart"/>
+            <w:r>
+              <w:t>verificaPresenza</w:t>
+            </w:r>
+            <w:proofErr w:type="spellEnd"/>
+            <w:r>
+              <w:t xml:space="preserve"> passando come parametro 1(matricola cercata)</w:t>
             </w:r>
           </w:p>
         </w:tc>
@@ -4735,13 +4668,53 @@
                 <w:szCs w:val="24"/>
               </w:rPr>
             </w:pPr>
-            <w:r>
-              <w:rPr>
-                <w:color w:val="000000" w:themeColor="text1"/>
-                <w:sz w:val="24"/>
-                <w:szCs w:val="24"/>
-              </w:rPr>
-              <w:t>“Salvataggio avvenuto con successo”</w:t>
+            <w:proofErr w:type="spellStart"/>
+            <w:r>
+              <w:rPr>
+                <w:color w:val="000000" w:themeColor="text1"/>
+                <w:sz w:val="24"/>
+                <w:szCs w:val="24"/>
+              </w:rPr>
+              <w:t>verificaPresenza</w:t>
+            </w:r>
+            <w:proofErr w:type="spellEnd"/>
+            <w:r>
+              <w:rPr>
+                <w:color w:val="000000" w:themeColor="text1"/>
+                <w:sz w:val="24"/>
+                <w:szCs w:val="24"/>
+              </w:rPr>
+              <w:t>=</w:t>
+            </w:r>
+            <w:proofErr w:type="spellStart"/>
+            <w:r>
+              <w:rPr>
+                <w:color w:val="000000" w:themeColor="text1"/>
+                <w:sz w:val="24"/>
+                <w:szCs w:val="24"/>
+              </w:rPr>
+              <w:t>true</w:t>
+            </w:r>
+            <w:proofErr w:type="spellEnd"/>
+          </w:p>
+          <w:p>
+            <w:pPr>
+              <w:spacing w:after="0" w:line="240" w:lineRule="auto"/>
+              <w:rPr>
+                <w:b/>
+                <w:color w:val="000000" w:themeColor="text1"/>
+                <w:sz w:val="24"/>
+                <w:szCs w:val="24"/>
+              </w:rPr>
+            </w:pPr>
+            <w:r>
+              <w:rPr>
+                <w:b/>
+                <w:color w:val="FF0000"/>
+                <w:sz w:val="24"/>
+                <w:szCs w:val="24"/>
+              </w:rPr>
+              <w:t>NON VA</w:t>
             </w:r>
           </w:p>
         </w:tc>
@@ -4761,6 +4734,14 @@
                 <w:szCs w:val="24"/>
               </w:rPr>
             </w:pPr>
+            <w:r>
+              <w:rPr>
+                <w:color w:val="000000" w:themeColor="text1"/>
+                <w:sz w:val="24"/>
+                <w:szCs w:val="24"/>
+              </w:rPr>
+              <w:t>Dipendente con matricola cercata non presente nel laboratorio</w:t>
+            </w:r>
           </w:p>
         </w:tc>
         <w:tc>
@@ -4792,15 +4773,7 @@
                 <w:sz w:val="24"/>
                 <w:szCs w:val="24"/>
               </w:rPr>
-              <w:t>carica</w:t>
-            </w:r>
-            <w:r>
-              <w:rPr>
-                <w:color w:val="000000" w:themeColor="text1"/>
-                <w:sz w:val="24"/>
-                <w:szCs w:val="24"/>
-              </w:rPr>
-              <w:t>Laboratorio</w:t>
+              <w:t>verificaPresenza</w:t>
             </w:r>
             <w:proofErr w:type="spellEnd"/>
           </w:p>
@@ -4815,570 +4788,7 @@
               <w:spacing w:after="0" w:line="240" w:lineRule="auto"/>
             </w:pPr>
             <w:r>
-              <w:t xml:space="preserve">Invocare </w:t>
-            </w:r>
-            <w:r>
-              <w:t>il metodo avente come parametro</w:t>
-            </w:r>
-            <w:r>
-              <w:t xml:space="preserve"> la data </w:t>
-            </w:r>
-            <w:r>
-              <w:t>di cui si desidera caricare gli accessi</w:t>
-            </w:r>
-          </w:p>
-        </w:tc>
-        <w:tc>
-          <w:tcPr>
-            <w:tcW w:w="2574" w:type="dxa"/>
-          </w:tcPr>
-          <w:p>
-            <w:pPr>
-              <w:spacing w:after="0" w:line="240" w:lineRule="auto"/>
-              <w:rPr>
-                <w:color w:val="000000" w:themeColor="text1"/>
-                <w:sz w:val="24"/>
-                <w:szCs w:val="24"/>
-              </w:rPr>
-            </w:pPr>
-            <w:r>
-              <w:rPr>
-                <w:color w:val="000000" w:themeColor="text1"/>
-                <w:sz w:val="24"/>
-                <w:szCs w:val="24"/>
-              </w:rPr>
-              <w:t>“Caricamento avvenuto con successo”</w:t>
-            </w:r>
-          </w:p>
-        </w:tc>
-      </w:tr>
-      <w:tr>
-        <w:tc>
-          <w:tcPr>
-            <w:tcW w:w="2152" w:type="dxa"/>
-            <w:vAlign w:val="center"/>
-          </w:tcPr>
-          <w:p>
-            <w:pPr>
-              <w:spacing w:after="0" w:line="240" w:lineRule="auto"/>
-              <w:rPr>
-                <w:color w:val="000000" w:themeColor="text1"/>
-                <w:sz w:val="24"/>
-                <w:szCs w:val="24"/>
-              </w:rPr>
-            </w:pPr>
-            <w:r>
-              <w:rPr>
-                <w:color w:val="000000" w:themeColor="text1"/>
-                <w:sz w:val="24"/>
-                <w:szCs w:val="24"/>
-              </w:rPr>
-              <w:t>File non presente</w:t>
-            </w:r>
-          </w:p>
-        </w:tc>
-        <w:tc>
-          <w:tcPr>
-            <w:tcW w:w="2347" w:type="dxa"/>
-            <w:vAlign w:val="center"/>
-          </w:tcPr>
-          <w:p>
-            <w:pPr>
-              <w:spacing w:after="0" w:line="240" w:lineRule="auto"/>
-              <w:rPr>
-                <w:color w:val="000000" w:themeColor="text1"/>
-                <w:sz w:val="24"/>
-                <w:szCs w:val="24"/>
-              </w:rPr>
-            </w:pPr>
-            <w:r>
-              <w:rPr>
-                <w:color w:val="000000" w:themeColor="text1"/>
-                <w:sz w:val="24"/>
-                <w:szCs w:val="24"/>
-              </w:rPr>
-              <w:t xml:space="preserve">Test </w:t>
-            </w:r>
-            <w:proofErr w:type="spellStart"/>
-            <w:r>
-              <w:rPr>
-                <w:color w:val="000000" w:themeColor="text1"/>
-                <w:sz w:val="24"/>
-                <w:szCs w:val="24"/>
-              </w:rPr>
-              <w:t>carica</w:t>
-            </w:r>
-            <w:r>
-              <w:rPr>
-                <w:color w:val="000000" w:themeColor="text1"/>
-                <w:sz w:val="24"/>
-                <w:szCs w:val="24"/>
-              </w:rPr>
-              <w:t>Laboratorio</w:t>
-            </w:r>
-            <w:proofErr w:type="spellEnd"/>
-          </w:p>
-        </w:tc>
-        <w:tc>
-          <w:tcPr>
-            <w:tcW w:w="2815" w:type="dxa"/>
-            <w:vAlign w:val="center"/>
-          </w:tcPr>
-          <w:p>
-            <w:pPr>
-              <w:spacing w:after="0" w:line="240" w:lineRule="auto"/>
-            </w:pPr>
-            <w:r>
-              <w:t xml:space="preserve">Invocare </w:t>
-            </w:r>
-            <w:r>
-              <w:t>il metodo avente come parametro</w:t>
-            </w:r>
-            <w:r>
-              <w:t xml:space="preserve"> la data </w:t>
-            </w:r>
-            <w:r>
-              <w:t>di cui si desidera caricare gli accessi</w:t>
-            </w:r>
-          </w:p>
-        </w:tc>
-        <w:tc>
-          <w:tcPr>
-            <w:tcW w:w="2574" w:type="dxa"/>
-          </w:tcPr>
-          <w:p>
-            <w:pPr>
-              <w:spacing w:after="0" w:line="240" w:lineRule="auto"/>
-              <w:rPr>
-                <w:color w:val="000000" w:themeColor="text1"/>
-                <w:sz w:val="24"/>
-                <w:szCs w:val="24"/>
-              </w:rPr>
-            </w:pPr>
-            <w:r>
-              <w:rPr>
-                <w:color w:val="000000" w:themeColor="text1"/>
-                <w:sz w:val="24"/>
-                <w:szCs w:val="24"/>
-              </w:rPr>
-              <w:t xml:space="preserve">Eccezione </w:t>
-            </w:r>
-            <w:proofErr w:type="spellStart"/>
-            <w:r>
-              <w:rPr>
-                <w:color w:val="000000" w:themeColor="text1"/>
-                <w:sz w:val="24"/>
-                <w:szCs w:val="24"/>
-              </w:rPr>
-              <w:t>IOException</w:t>
-            </w:r>
-            <w:proofErr w:type="spellEnd"/>
-          </w:p>
-        </w:tc>
-      </w:tr>
-      <w:tr>
-        <w:tc>
-          <w:tcPr>
-            <w:tcW w:w="2152" w:type="dxa"/>
-            <w:vAlign w:val="center"/>
-          </w:tcPr>
-          <w:p>
-            <w:pPr>
-              <w:spacing w:after="0" w:line="240" w:lineRule="auto"/>
-              <w:rPr>
-                <w:color w:val="000000" w:themeColor="text1"/>
-                <w:sz w:val="24"/>
-                <w:szCs w:val="24"/>
-              </w:rPr>
-            </w:pPr>
-          </w:p>
-        </w:tc>
-        <w:tc>
-          <w:tcPr>
-            <w:tcW w:w="2347" w:type="dxa"/>
-            <w:vAlign w:val="center"/>
-          </w:tcPr>
-          <w:p>
-            <w:pPr>
-              <w:spacing w:after="0" w:line="240" w:lineRule="auto"/>
-              <w:rPr>
-                <w:color w:val="000000" w:themeColor="text1"/>
-                <w:sz w:val="24"/>
-                <w:szCs w:val="24"/>
-              </w:rPr>
-            </w:pPr>
-            <w:r>
-              <w:rPr>
-                <w:color w:val="000000" w:themeColor="text1"/>
-                <w:sz w:val="24"/>
-                <w:szCs w:val="24"/>
-              </w:rPr>
-              <w:t xml:space="preserve">Test </w:t>
-            </w:r>
-            <w:proofErr w:type="spellStart"/>
-            <w:r>
-              <w:rPr>
-                <w:color w:val="000000" w:themeColor="text1"/>
-                <w:sz w:val="24"/>
-                <w:szCs w:val="24"/>
-              </w:rPr>
-              <w:t>esportaLaboratorioCSV</w:t>
-            </w:r>
-            <w:proofErr w:type="spellEnd"/>
-          </w:p>
-        </w:tc>
-        <w:tc>
-          <w:tcPr>
-            <w:tcW w:w="2815" w:type="dxa"/>
-            <w:vAlign w:val="center"/>
-          </w:tcPr>
-          <w:p>
-            <w:pPr>
-              <w:spacing w:after="0" w:line="240" w:lineRule="auto"/>
-            </w:pPr>
-            <w:r>
-              <w:t xml:space="preserve">Costruire un Laboratorio. Invocare il metodo con la data con cui lo si vuole </w:t>
-            </w:r>
-            <w:r>
-              <w:lastRenderedPageBreak/>
-              <w:t>salvare</w:t>
-            </w:r>
-          </w:p>
-        </w:tc>
-        <w:tc>
-          <w:tcPr>
-            <w:tcW w:w="2574" w:type="dxa"/>
-          </w:tcPr>
-          <w:p>
-            <w:pPr>
-              <w:spacing w:after="0" w:line="240" w:lineRule="auto"/>
-              <w:rPr>
-                <w:rFonts w:cstheme="minorHAnsi"/>
-                <w:color w:val="000000" w:themeColor="text1"/>
-                <w:sz w:val="24"/>
-                <w:szCs w:val="24"/>
-              </w:rPr>
-            </w:pPr>
-            <w:r>
-              <w:rPr>
-                <w:rFonts w:cstheme="minorHAnsi"/>
-                <w:color w:val="000000" w:themeColor="text1"/>
-                <w:szCs w:val="20"/>
-              </w:rPr>
-              <w:lastRenderedPageBreak/>
-              <w:t>“Operazione completata con successo”</w:t>
-            </w:r>
-          </w:p>
-        </w:tc>
-      </w:tr>
-      <w:tr>
-        <w:tc>
-          <w:tcPr>
-            <w:tcW w:w="2152" w:type="dxa"/>
-            <w:vAlign w:val="center"/>
-          </w:tcPr>
-          <w:p>
-            <w:pPr>
-              <w:spacing w:after="0" w:line="240" w:lineRule="auto"/>
-              <w:rPr>
-                <w:color w:val="000000" w:themeColor="text1"/>
-                <w:sz w:val="24"/>
-                <w:szCs w:val="24"/>
-              </w:rPr>
-            </w:pPr>
-            <w:r>
-              <w:rPr>
-                <w:color w:val="000000" w:themeColor="text1"/>
-                <w:sz w:val="24"/>
-                <w:szCs w:val="24"/>
-              </w:rPr>
-              <w:lastRenderedPageBreak/>
-              <w:t>Laboratorio vuoto</w:t>
-            </w:r>
-          </w:p>
-        </w:tc>
-        <w:tc>
-          <w:tcPr>
-            <w:tcW w:w="2347" w:type="dxa"/>
-            <w:vAlign w:val="center"/>
-          </w:tcPr>
-          <w:p>
-            <w:pPr>
-              <w:spacing w:after="0" w:line="240" w:lineRule="auto"/>
-              <w:rPr>
-                <w:color w:val="000000" w:themeColor="text1"/>
-                <w:sz w:val="24"/>
-                <w:szCs w:val="24"/>
-              </w:rPr>
-            </w:pPr>
-            <w:r>
-              <w:rPr>
-                <w:color w:val="000000" w:themeColor="text1"/>
-                <w:sz w:val="24"/>
-                <w:szCs w:val="24"/>
-              </w:rPr>
-              <w:t xml:space="preserve">Test </w:t>
-            </w:r>
-            <w:proofErr w:type="spellStart"/>
-            <w:r>
-              <w:rPr>
-                <w:color w:val="000000" w:themeColor="text1"/>
-                <w:sz w:val="24"/>
-                <w:szCs w:val="24"/>
-              </w:rPr>
-              <w:t>esportaLaboratorioCSV</w:t>
-            </w:r>
-            <w:proofErr w:type="spellEnd"/>
-          </w:p>
-        </w:tc>
-        <w:tc>
-          <w:tcPr>
-            <w:tcW w:w="2815" w:type="dxa"/>
-            <w:vAlign w:val="center"/>
-          </w:tcPr>
-          <w:p>
-            <w:pPr>
-              <w:spacing w:after="0" w:line="240" w:lineRule="auto"/>
-            </w:pPr>
-            <w:r>
-              <w:t>Costruire un Laboratorio. Invocare il metodo con la data con cui lo si vuole salvare</w:t>
-            </w:r>
-          </w:p>
-        </w:tc>
-        <w:tc>
-          <w:tcPr>
-            <w:tcW w:w="2574" w:type="dxa"/>
-          </w:tcPr>
-          <w:p>
-            <w:pPr>
-              <w:spacing w:after="0" w:line="240" w:lineRule="auto"/>
-              <w:rPr>
-                <w:rFonts w:cstheme="minorHAnsi"/>
-                <w:color w:val="000000" w:themeColor="text1"/>
-                <w:sz w:val="24"/>
-                <w:szCs w:val="24"/>
-              </w:rPr>
-            </w:pPr>
-            <w:r>
-              <w:rPr>
-                <w:rFonts w:cstheme="minorHAnsi"/>
-                <w:color w:val="000000" w:themeColor="text1"/>
-                <w:szCs w:val="20"/>
-              </w:rPr>
-              <w:t xml:space="preserve">Eccezione </w:t>
-            </w:r>
-            <w:proofErr w:type="spellStart"/>
-            <w:r>
-              <w:rPr>
-                <w:rFonts w:cstheme="minorHAnsi"/>
-                <w:color w:val="000000" w:themeColor="text1"/>
-                <w:szCs w:val="20"/>
-              </w:rPr>
-              <w:t>LaboratorioException</w:t>
-            </w:r>
-            <w:proofErr w:type="spellEnd"/>
-          </w:p>
-        </w:tc>
-      </w:tr>
-      <w:tr>
-        <w:tc>
-          <w:tcPr>
-            <w:tcW w:w="2152" w:type="dxa"/>
-            <w:vAlign w:val="center"/>
-          </w:tcPr>
-          <w:p>
-            <w:pPr>
-              <w:spacing w:after="0" w:line="240" w:lineRule="auto"/>
-              <w:rPr>
-                <w:color w:val="000000" w:themeColor="text1"/>
-                <w:sz w:val="24"/>
-                <w:szCs w:val="24"/>
-              </w:rPr>
-            </w:pPr>
-          </w:p>
-        </w:tc>
-        <w:tc>
-          <w:tcPr>
-            <w:tcW w:w="2347" w:type="dxa"/>
-            <w:vAlign w:val="center"/>
-          </w:tcPr>
-          <w:p>
-            <w:pPr>
-              <w:spacing w:after="0" w:line="240" w:lineRule="auto"/>
-              <w:rPr>
-                <w:color w:val="000000" w:themeColor="text1"/>
-                <w:sz w:val="24"/>
-                <w:szCs w:val="24"/>
-              </w:rPr>
-            </w:pPr>
-            <w:r>
-              <w:rPr>
-                <w:color w:val="000000" w:themeColor="text1"/>
-                <w:sz w:val="24"/>
-                <w:szCs w:val="24"/>
-              </w:rPr>
-              <w:t xml:space="preserve">Test </w:t>
-            </w:r>
-            <w:proofErr w:type="spellStart"/>
-            <w:r>
-              <w:rPr>
-                <w:color w:val="000000" w:themeColor="text1"/>
-                <w:sz w:val="24"/>
-                <w:szCs w:val="24"/>
-              </w:rPr>
-              <w:t>verificaPresenza</w:t>
-            </w:r>
-            <w:proofErr w:type="spellEnd"/>
-          </w:p>
-        </w:tc>
-        <w:tc>
-          <w:tcPr>
-            <w:tcW w:w="2815" w:type="dxa"/>
-            <w:vAlign w:val="center"/>
-          </w:tcPr>
-          <w:p>
-            <w:pPr>
-              <w:spacing w:after="0" w:line="240" w:lineRule="auto"/>
-            </w:pPr>
-            <w:r>
-              <w:t>Costruire un oggetto della classe Laboratorio e uno della classe accesso</w:t>
-            </w:r>
-            <w:r>
-              <w:t>(con matricola 1)</w:t>
-            </w:r>
-            <w:r>
-              <w:t xml:space="preserve">.  Aggiungere l’accesso al laboratorio e invocare il metodo </w:t>
-            </w:r>
-            <w:proofErr w:type="spellStart"/>
-            <w:r>
-              <w:t>verificaPresenza</w:t>
-            </w:r>
-            <w:proofErr w:type="spellEnd"/>
-            <w:r>
-              <w:t xml:space="preserve"> passando come parametro 1(matricola cercata)</w:t>
-            </w:r>
-          </w:p>
-        </w:tc>
-        <w:tc>
-          <w:tcPr>
-            <w:tcW w:w="2574" w:type="dxa"/>
-          </w:tcPr>
-          <w:p>
-            <w:pPr>
-              <w:spacing w:after="0" w:line="240" w:lineRule="auto"/>
-              <w:rPr>
-                <w:color w:val="000000" w:themeColor="text1"/>
-                <w:sz w:val="24"/>
-                <w:szCs w:val="24"/>
-              </w:rPr>
-            </w:pPr>
-            <w:proofErr w:type="spellStart"/>
-            <w:r>
-              <w:rPr>
-                <w:color w:val="000000" w:themeColor="text1"/>
-                <w:sz w:val="24"/>
-                <w:szCs w:val="24"/>
-              </w:rPr>
-              <w:t>verificaPresenza</w:t>
-            </w:r>
-            <w:proofErr w:type="spellEnd"/>
-            <w:r>
-              <w:rPr>
-                <w:color w:val="000000" w:themeColor="text1"/>
-                <w:sz w:val="24"/>
-                <w:szCs w:val="24"/>
-              </w:rPr>
-              <w:t>=</w:t>
-            </w:r>
-            <w:proofErr w:type="spellStart"/>
-            <w:r>
-              <w:rPr>
-                <w:color w:val="000000" w:themeColor="text1"/>
-                <w:sz w:val="24"/>
-                <w:szCs w:val="24"/>
-              </w:rPr>
-              <w:t>true</w:t>
-            </w:r>
-            <w:proofErr w:type="spellEnd"/>
-          </w:p>
-        </w:tc>
-      </w:tr>
-      <w:tr>
-        <w:tc>
-          <w:tcPr>
-            <w:tcW w:w="2152" w:type="dxa"/>
-            <w:vAlign w:val="center"/>
-          </w:tcPr>
-          <w:p>
-            <w:pPr>
-              <w:spacing w:after="0" w:line="240" w:lineRule="auto"/>
-              <w:rPr>
-                <w:color w:val="000000" w:themeColor="text1"/>
-                <w:sz w:val="24"/>
-                <w:szCs w:val="24"/>
-              </w:rPr>
-            </w:pPr>
-            <w:r>
-              <w:rPr>
-                <w:color w:val="000000" w:themeColor="text1"/>
-                <w:sz w:val="24"/>
-                <w:szCs w:val="24"/>
-              </w:rPr>
-              <w:t>Dipendente con matricola cercata non presente nel laboratorio</w:t>
-            </w:r>
-          </w:p>
-        </w:tc>
-        <w:tc>
-          <w:tcPr>
-            <w:tcW w:w="2347" w:type="dxa"/>
-            <w:vAlign w:val="center"/>
-          </w:tcPr>
-          <w:p>
-            <w:pPr>
-              <w:spacing w:after="0" w:line="240" w:lineRule="auto"/>
-              <w:rPr>
-                <w:color w:val="000000" w:themeColor="text1"/>
-                <w:sz w:val="24"/>
-                <w:szCs w:val="24"/>
-              </w:rPr>
-            </w:pPr>
-            <w:r>
-              <w:rPr>
-                <w:color w:val="000000" w:themeColor="text1"/>
-                <w:sz w:val="24"/>
-                <w:szCs w:val="24"/>
-              </w:rPr>
-              <w:t xml:space="preserve">Test </w:t>
-            </w:r>
-            <w:proofErr w:type="spellStart"/>
-            <w:r>
-              <w:rPr>
-                <w:color w:val="000000" w:themeColor="text1"/>
-                <w:sz w:val="24"/>
-                <w:szCs w:val="24"/>
-              </w:rPr>
-              <w:t>verificaPresenza</w:t>
-            </w:r>
-            <w:proofErr w:type="spellEnd"/>
-          </w:p>
-        </w:tc>
-        <w:tc>
-          <w:tcPr>
-            <w:tcW w:w="2815" w:type="dxa"/>
-            <w:vAlign w:val="center"/>
-          </w:tcPr>
-          <w:p>
-            <w:pPr>
-              <w:spacing w:after="0" w:line="240" w:lineRule="auto"/>
-            </w:pPr>
-            <w:r>
-              <w:t>Costruire un oggetto della classe Laboratorio e uno della classe accesso</w:t>
-            </w:r>
-            <w:r>
-              <w:t>(con matricola 1)</w:t>
-            </w:r>
-            <w:r>
-              <w:t xml:space="preserve">.  Aggiungere l’accesso al laboratorio e invocare il metodo </w:t>
+              <w:t xml:space="preserve">Costruire un oggetto della classe Laboratorio e uno della classe accesso(con matricola 1).  Aggiungere l’accesso al laboratorio e invocare il metodo </w:t>
             </w:r>
             <w:proofErr w:type="spellStart"/>
             <w:r>
@@ -5430,7 +4840,2172 @@
         <w:jc w:val="center"/>
         <w:rPr>
           <w:color w:val="FF0000"/>
-          <w:sz w:val="40"/>
+          <w:sz w:val="48"/>
+          <w:szCs w:val="24"/>
+        </w:rPr>
+      </w:pPr>
+      <w:r>
+        <w:rPr>
+          <w:color w:val="FF0000"/>
+          <w:sz w:val="48"/>
+          <w:szCs w:val="24"/>
+        </w:rPr>
+        <w:lastRenderedPageBreak/>
+        <w:t>PIANO TEST DI INTEGRAZIONE</w:t>
+      </w:r>
+    </w:p>
+    <w:tbl>
+      <w:tblPr>
+        <w:tblStyle w:val="Grigliatabella"/>
+        <w:tblW w:w="0" w:type="auto"/>
+        <w:tblInd w:w="-318" w:type="dxa"/>
+        <w:tblLook w:val="04A0" w:firstRow="1" w:lastRow="0" w:firstColumn="1" w:lastColumn="0" w:noHBand="0" w:noVBand="1"/>
+      </w:tblPr>
+      <w:tblGrid>
+        <w:gridCol w:w="568"/>
+        <w:gridCol w:w="1701"/>
+        <w:gridCol w:w="2552"/>
+        <w:gridCol w:w="2126"/>
+        <w:gridCol w:w="2268"/>
+        <w:gridCol w:w="883"/>
+      </w:tblGrid>
+      <w:tr>
+        <w:tc>
+          <w:tcPr>
+            <w:tcW w:w="568" w:type="dxa"/>
+          </w:tcPr>
+          <w:p>
+            <w:pPr>
+              <w:jc w:val="center"/>
+              <w:rPr>
+                <w:rFonts w:cstheme="minorHAnsi"/>
+                <w:color w:val="000000" w:themeColor="text1"/>
+              </w:rPr>
+            </w:pPr>
+            <w:r>
+              <w:rPr>
+                <w:rFonts w:cstheme="minorHAnsi"/>
+                <w:color w:val="000000" w:themeColor="text1"/>
+              </w:rPr>
+              <w:t>N</w:t>
+            </w:r>
+          </w:p>
+        </w:tc>
+        <w:tc>
+          <w:tcPr>
+            <w:tcW w:w="1701" w:type="dxa"/>
+          </w:tcPr>
+          <w:p>
+            <w:pPr>
+              <w:jc w:val="center"/>
+              <w:rPr>
+                <w:rFonts w:cstheme="minorHAnsi"/>
+                <w:color w:val="000000" w:themeColor="text1"/>
+              </w:rPr>
+            </w:pPr>
+            <w:r>
+              <w:rPr>
+                <w:rFonts w:cstheme="minorHAnsi"/>
+                <w:color w:val="000000" w:themeColor="text1"/>
+              </w:rPr>
+              <w:t>PRECONDIZIONI</w:t>
+            </w:r>
+          </w:p>
+        </w:tc>
+        <w:tc>
+          <w:tcPr>
+            <w:tcW w:w="2552" w:type="dxa"/>
+          </w:tcPr>
+          <w:p>
+            <w:pPr>
+              <w:jc w:val="center"/>
+              <w:rPr>
+                <w:rFonts w:cstheme="minorHAnsi"/>
+                <w:color w:val="000000" w:themeColor="text1"/>
+              </w:rPr>
+            </w:pPr>
+            <w:r>
+              <w:rPr>
+                <w:rFonts w:cstheme="minorHAnsi"/>
+                <w:color w:val="000000" w:themeColor="text1"/>
+              </w:rPr>
+              <w:t>AZIONI</w:t>
+            </w:r>
+          </w:p>
+        </w:tc>
+        <w:tc>
+          <w:tcPr>
+            <w:tcW w:w="2126" w:type="dxa"/>
+          </w:tcPr>
+          <w:p>
+            <w:pPr>
+              <w:jc w:val="center"/>
+              <w:rPr>
+                <w:rFonts w:cstheme="minorHAnsi"/>
+                <w:color w:val="000000" w:themeColor="text1"/>
+              </w:rPr>
+            </w:pPr>
+            <w:r>
+              <w:rPr>
+                <w:rFonts w:cstheme="minorHAnsi"/>
+                <w:color w:val="000000" w:themeColor="text1"/>
+              </w:rPr>
+              <w:t>RISULTATO ATTESO</w:t>
+            </w:r>
+          </w:p>
+        </w:tc>
+        <w:tc>
+          <w:tcPr>
+            <w:tcW w:w="2268" w:type="dxa"/>
+          </w:tcPr>
+          <w:p>
+            <w:pPr>
+              <w:jc w:val="center"/>
+              <w:rPr>
+                <w:rFonts w:cstheme="minorHAnsi"/>
+                <w:color w:val="000000" w:themeColor="text1"/>
+              </w:rPr>
+            </w:pPr>
+            <w:r>
+              <w:rPr>
+                <w:rFonts w:cstheme="minorHAnsi"/>
+                <w:color w:val="000000" w:themeColor="text1"/>
+              </w:rPr>
+              <w:t>REQUISITI VERIFICATI</w:t>
+            </w:r>
+          </w:p>
+        </w:tc>
+        <w:tc>
+          <w:tcPr>
+            <w:tcW w:w="881" w:type="dxa"/>
+          </w:tcPr>
+          <w:p>
+            <w:pPr>
+              <w:jc w:val="center"/>
+              <w:rPr>
+                <w:rFonts w:cstheme="minorHAnsi"/>
+                <w:color w:val="000000" w:themeColor="text1"/>
+              </w:rPr>
+            </w:pPr>
+            <w:r>
+              <w:rPr>
+                <w:rFonts w:cstheme="minorHAnsi"/>
+                <w:color w:val="000000" w:themeColor="text1"/>
+              </w:rPr>
+              <w:t>ERRORI</w:t>
+            </w:r>
+          </w:p>
+        </w:tc>
+      </w:tr>
+      <w:tr>
+        <w:tc>
+          <w:tcPr>
+            <w:tcW w:w="568" w:type="dxa"/>
+          </w:tcPr>
+          <w:p>
+            <w:pPr>
+              <w:jc w:val="center"/>
+              <w:rPr>
+                <w:rFonts w:cstheme="minorHAnsi"/>
+                <w:color w:val="000000" w:themeColor="text1"/>
+              </w:rPr>
+            </w:pPr>
+            <w:r>
+              <w:rPr>
+                <w:rFonts w:cstheme="minorHAnsi"/>
+                <w:color w:val="000000" w:themeColor="text1"/>
+              </w:rPr>
+              <w:t>1</w:t>
+            </w:r>
+          </w:p>
+        </w:tc>
+        <w:tc>
+          <w:tcPr>
+            <w:tcW w:w="1701" w:type="dxa"/>
+          </w:tcPr>
+          <w:p>
+            <w:pPr>
+              <w:jc w:val="center"/>
+              <w:rPr>
+                <w:rFonts w:cstheme="minorHAnsi"/>
+                <w:color w:val="000000" w:themeColor="text1"/>
+              </w:rPr>
+            </w:pPr>
+            <w:r>
+              <w:rPr>
+                <w:rFonts w:cstheme="minorHAnsi"/>
+                <w:color w:val="000000" w:themeColor="text1"/>
+              </w:rPr>
+              <w:t>Azione 0</w:t>
+            </w:r>
+          </w:p>
+        </w:tc>
+        <w:tc>
+          <w:tcPr>
+            <w:tcW w:w="2552" w:type="dxa"/>
+          </w:tcPr>
+          <w:p>
+            <w:pPr>
+              <w:jc w:val="center"/>
+              <w:rPr>
+                <w:rFonts w:cstheme="minorHAnsi"/>
+                <w:color w:val="000000" w:themeColor="text1"/>
+              </w:rPr>
+            </w:pPr>
+          </w:p>
+        </w:tc>
+        <w:tc>
+          <w:tcPr>
+            <w:tcW w:w="2126" w:type="dxa"/>
+          </w:tcPr>
+          <w:p>
+            <w:pPr>
+              <w:jc w:val="center"/>
+              <w:rPr>
+                <w:rFonts w:cstheme="minorHAnsi"/>
+                <w:color w:val="000000" w:themeColor="text1"/>
+              </w:rPr>
+            </w:pPr>
+          </w:p>
+        </w:tc>
+        <w:tc>
+          <w:tcPr>
+            <w:tcW w:w="2268" w:type="dxa"/>
+          </w:tcPr>
+          <w:p>
+            <w:pPr>
+              <w:jc w:val="center"/>
+              <w:rPr>
+                <w:rFonts w:cstheme="minorHAnsi"/>
+                <w:color w:val="000000" w:themeColor="text1"/>
+              </w:rPr>
+            </w:pPr>
+          </w:p>
+        </w:tc>
+        <w:tc>
+          <w:tcPr>
+            <w:tcW w:w="881" w:type="dxa"/>
+          </w:tcPr>
+          <w:p>
+            <w:pPr>
+              <w:jc w:val="center"/>
+              <w:rPr>
+                <w:rFonts w:cstheme="minorHAnsi"/>
+                <w:color w:val="000000" w:themeColor="text1"/>
+              </w:rPr>
+            </w:pPr>
+          </w:p>
+        </w:tc>
+      </w:tr>
+      <w:tr>
+        <w:tc>
+          <w:tcPr>
+            <w:tcW w:w="568" w:type="dxa"/>
+          </w:tcPr>
+          <w:p>
+            <w:pPr>
+              <w:jc w:val="center"/>
+              <w:rPr>
+                <w:rFonts w:cstheme="minorHAnsi"/>
+                <w:color w:val="000000" w:themeColor="text1"/>
+              </w:rPr>
+            </w:pPr>
+            <w:r>
+              <w:rPr>
+                <w:rFonts w:cstheme="minorHAnsi"/>
+                <w:color w:val="000000" w:themeColor="text1"/>
+              </w:rPr>
+              <w:t>2</w:t>
+            </w:r>
+          </w:p>
+        </w:tc>
+        <w:tc>
+          <w:tcPr>
+            <w:tcW w:w="1701" w:type="dxa"/>
+          </w:tcPr>
+          <w:p>
+            <w:pPr>
+              <w:jc w:val="center"/>
+              <w:rPr>
+                <w:rFonts w:cstheme="minorHAnsi"/>
+                <w:color w:val="000000" w:themeColor="text1"/>
+              </w:rPr>
+            </w:pPr>
+            <w:r>
+              <w:rPr>
+                <w:rFonts w:cstheme="minorHAnsi"/>
+                <w:color w:val="000000" w:themeColor="text1"/>
+              </w:rPr>
+              <w:t>Azione 1</w:t>
+            </w:r>
+          </w:p>
+        </w:tc>
+        <w:tc>
+          <w:tcPr>
+            <w:tcW w:w="2552" w:type="dxa"/>
+          </w:tcPr>
+          <w:p>
+            <w:pPr>
+              <w:jc w:val="center"/>
+              <w:rPr>
+                <w:rFonts w:cstheme="minorHAnsi"/>
+                <w:color w:val="000000" w:themeColor="text1"/>
+              </w:rPr>
+            </w:pPr>
+          </w:p>
+        </w:tc>
+        <w:tc>
+          <w:tcPr>
+            <w:tcW w:w="2126" w:type="dxa"/>
+          </w:tcPr>
+          <w:p>
+            <w:pPr>
+              <w:jc w:val="center"/>
+              <w:rPr>
+                <w:rFonts w:cstheme="minorHAnsi"/>
+                <w:color w:val="000000" w:themeColor="text1"/>
+              </w:rPr>
+            </w:pPr>
+          </w:p>
+        </w:tc>
+        <w:tc>
+          <w:tcPr>
+            <w:tcW w:w="2268" w:type="dxa"/>
+          </w:tcPr>
+          <w:p>
+            <w:pPr>
+              <w:jc w:val="center"/>
+              <w:rPr>
+                <w:rFonts w:cstheme="minorHAnsi"/>
+                <w:color w:val="000000" w:themeColor="text1"/>
+              </w:rPr>
+            </w:pPr>
+          </w:p>
+        </w:tc>
+        <w:tc>
+          <w:tcPr>
+            <w:tcW w:w="881" w:type="dxa"/>
+          </w:tcPr>
+          <w:p>
+            <w:pPr>
+              <w:jc w:val="center"/>
+              <w:rPr>
+                <w:rFonts w:cstheme="minorHAnsi"/>
+                <w:color w:val="000000" w:themeColor="text1"/>
+              </w:rPr>
+            </w:pPr>
+          </w:p>
+        </w:tc>
+      </w:tr>
+      <w:tr>
+        <w:tc>
+          <w:tcPr>
+            <w:tcW w:w="568" w:type="dxa"/>
+          </w:tcPr>
+          <w:p>
+            <w:pPr>
+              <w:jc w:val="center"/>
+              <w:rPr>
+                <w:rFonts w:cstheme="minorHAnsi"/>
+                <w:color w:val="000000" w:themeColor="text1"/>
+              </w:rPr>
+            </w:pPr>
+            <w:r>
+              <w:rPr>
+                <w:rFonts w:cstheme="minorHAnsi"/>
+                <w:color w:val="000000" w:themeColor="text1"/>
+              </w:rPr>
+              <w:t>3</w:t>
+            </w:r>
+          </w:p>
+        </w:tc>
+        <w:tc>
+          <w:tcPr>
+            <w:tcW w:w="1701" w:type="dxa"/>
+          </w:tcPr>
+          <w:p>
+            <w:pPr>
+              <w:jc w:val="center"/>
+              <w:rPr>
+                <w:rFonts w:cstheme="minorHAnsi"/>
+                <w:color w:val="000000" w:themeColor="text1"/>
+              </w:rPr>
+            </w:pPr>
+            <w:r>
+              <w:rPr>
+                <w:rFonts w:cstheme="minorHAnsi"/>
+                <w:color w:val="000000" w:themeColor="text1"/>
+              </w:rPr>
+              <w:t>Azione 2</w:t>
+            </w:r>
+          </w:p>
+        </w:tc>
+        <w:tc>
+          <w:tcPr>
+            <w:tcW w:w="2552" w:type="dxa"/>
+          </w:tcPr>
+          <w:p>
+            <w:pPr>
+              <w:jc w:val="center"/>
+              <w:rPr>
+                <w:rFonts w:cstheme="minorHAnsi"/>
+                <w:color w:val="000000" w:themeColor="text1"/>
+              </w:rPr>
+            </w:pPr>
+          </w:p>
+        </w:tc>
+        <w:tc>
+          <w:tcPr>
+            <w:tcW w:w="2126" w:type="dxa"/>
+          </w:tcPr>
+          <w:p>
+            <w:pPr>
+              <w:jc w:val="center"/>
+              <w:rPr>
+                <w:rFonts w:cstheme="minorHAnsi"/>
+                <w:color w:val="000000" w:themeColor="text1"/>
+              </w:rPr>
+            </w:pPr>
+          </w:p>
+        </w:tc>
+        <w:tc>
+          <w:tcPr>
+            <w:tcW w:w="2268" w:type="dxa"/>
+          </w:tcPr>
+          <w:p>
+            <w:pPr>
+              <w:jc w:val="center"/>
+              <w:rPr>
+                <w:rFonts w:cstheme="minorHAnsi"/>
+                <w:color w:val="000000" w:themeColor="text1"/>
+              </w:rPr>
+            </w:pPr>
+          </w:p>
+        </w:tc>
+        <w:tc>
+          <w:tcPr>
+            <w:tcW w:w="881" w:type="dxa"/>
+          </w:tcPr>
+          <w:p>
+            <w:pPr>
+              <w:jc w:val="center"/>
+              <w:rPr>
+                <w:rFonts w:cstheme="minorHAnsi"/>
+                <w:color w:val="000000" w:themeColor="text1"/>
+              </w:rPr>
+            </w:pPr>
+          </w:p>
+        </w:tc>
+      </w:tr>
+      <w:tr>
+        <w:tc>
+          <w:tcPr>
+            <w:tcW w:w="568" w:type="dxa"/>
+          </w:tcPr>
+          <w:p>
+            <w:pPr>
+              <w:jc w:val="center"/>
+              <w:rPr>
+                <w:rFonts w:cstheme="minorHAnsi"/>
+                <w:color w:val="000000" w:themeColor="text1"/>
+              </w:rPr>
+            </w:pPr>
+            <w:r>
+              <w:rPr>
+                <w:rFonts w:cstheme="minorHAnsi"/>
+                <w:color w:val="000000" w:themeColor="text1"/>
+              </w:rPr>
+              <w:t>4</w:t>
+            </w:r>
+          </w:p>
+        </w:tc>
+        <w:tc>
+          <w:tcPr>
+            <w:tcW w:w="1701" w:type="dxa"/>
+          </w:tcPr>
+          <w:p>
+            <w:pPr>
+              <w:jc w:val="center"/>
+              <w:rPr>
+                <w:rFonts w:cstheme="minorHAnsi"/>
+                <w:color w:val="000000" w:themeColor="text1"/>
+              </w:rPr>
+            </w:pPr>
+            <w:r>
+              <w:rPr>
+                <w:rFonts w:cstheme="minorHAnsi"/>
+                <w:color w:val="000000" w:themeColor="text1"/>
+              </w:rPr>
+              <w:t>Azione 3</w:t>
+            </w:r>
+          </w:p>
+        </w:tc>
+        <w:tc>
+          <w:tcPr>
+            <w:tcW w:w="2552" w:type="dxa"/>
+          </w:tcPr>
+          <w:p>
+            <w:pPr>
+              <w:jc w:val="center"/>
+              <w:rPr>
+                <w:rFonts w:cstheme="minorHAnsi"/>
+                <w:color w:val="000000" w:themeColor="text1"/>
+              </w:rPr>
+            </w:pPr>
+          </w:p>
+        </w:tc>
+        <w:tc>
+          <w:tcPr>
+            <w:tcW w:w="2126" w:type="dxa"/>
+          </w:tcPr>
+          <w:p>
+            <w:pPr>
+              <w:jc w:val="center"/>
+              <w:rPr>
+                <w:rFonts w:cstheme="minorHAnsi"/>
+                <w:color w:val="000000" w:themeColor="text1"/>
+              </w:rPr>
+            </w:pPr>
+          </w:p>
+        </w:tc>
+        <w:tc>
+          <w:tcPr>
+            <w:tcW w:w="2268" w:type="dxa"/>
+          </w:tcPr>
+          <w:p>
+            <w:pPr>
+              <w:jc w:val="center"/>
+              <w:rPr>
+                <w:rFonts w:cstheme="minorHAnsi"/>
+                <w:color w:val="000000" w:themeColor="text1"/>
+              </w:rPr>
+            </w:pPr>
+          </w:p>
+        </w:tc>
+        <w:tc>
+          <w:tcPr>
+            <w:tcW w:w="881" w:type="dxa"/>
+          </w:tcPr>
+          <w:p>
+            <w:pPr>
+              <w:jc w:val="center"/>
+              <w:rPr>
+                <w:rFonts w:cstheme="minorHAnsi"/>
+                <w:color w:val="000000" w:themeColor="text1"/>
+              </w:rPr>
+            </w:pPr>
+          </w:p>
+        </w:tc>
+      </w:tr>
+      <w:tr>
+        <w:tc>
+          <w:tcPr>
+            <w:tcW w:w="568" w:type="dxa"/>
+          </w:tcPr>
+          <w:p>
+            <w:pPr>
+              <w:jc w:val="center"/>
+              <w:rPr>
+                <w:rFonts w:cstheme="minorHAnsi"/>
+                <w:color w:val="000000" w:themeColor="text1"/>
+              </w:rPr>
+            </w:pPr>
+            <w:r>
+              <w:rPr>
+                <w:rFonts w:cstheme="minorHAnsi"/>
+                <w:color w:val="000000" w:themeColor="text1"/>
+              </w:rPr>
+              <w:t>5</w:t>
+            </w:r>
+          </w:p>
+        </w:tc>
+        <w:tc>
+          <w:tcPr>
+            <w:tcW w:w="1701" w:type="dxa"/>
+          </w:tcPr>
+          <w:p>
+            <w:pPr>
+              <w:jc w:val="center"/>
+              <w:rPr>
+                <w:rFonts w:cstheme="minorHAnsi"/>
+                <w:color w:val="000000" w:themeColor="text1"/>
+              </w:rPr>
+            </w:pPr>
+            <w:r>
+              <w:rPr>
+                <w:rFonts w:cstheme="minorHAnsi"/>
+                <w:color w:val="000000" w:themeColor="text1"/>
+              </w:rPr>
+              <w:t>Azione 4</w:t>
+            </w:r>
+          </w:p>
+        </w:tc>
+        <w:tc>
+          <w:tcPr>
+            <w:tcW w:w="2552" w:type="dxa"/>
+          </w:tcPr>
+          <w:p>
+            <w:pPr>
+              <w:jc w:val="center"/>
+              <w:rPr>
+                <w:rFonts w:cstheme="minorHAnsi"/>
+                <w:color w:val="000000" w:themeColor="text1"/>
+              </w:rPr>
+            </w:pPr>
+          </w:p>
+        </w:tc>
+        <w:tc>
+          <w:tcPr>
+            <w:tcW w:w="2126" w:type="dxa"/>
+          </w:tcPr>
+          <w:p>
+            <w:pPr>
+              <w:jc w:val="center"/>
+              <w:rPr>
+                <w:rFonts w:cstheme="minorHAnsi"/>
+                <w:color w:val="000000" w:themeColor="text1"/>
+              </w:rPr>
+            </w:pPr>
+          </w:p>
+        </w:tc>
+        <w:tc>
+          <w:tcPr>
+            <w:tcW w:w="2268" w:type="dxa"/>
+          </w:tcPr>
+          <w:p>
+            <w:pPr>
+              <w:jc w:val="center"/>
+              <w:rPr>
+                <w:rFonts w:cstheme="minorHAnsi"/>
+                <w:color w:val="000000" w:themeColor="text1"/>
+              </w:rPr>
+            </w:pPr>
+          </w:p>
+        </w:tc>
+        <w:tc>
+          <w:tcPr>
+            <w:tcW w:w="881" w:type="dxa"/>
+          </w:tcPr>
+          <w:p>
+            <w:pPr>
+              <w:jc w:val="center"/>
+              <w:rPr>
+                <w:rFonts w:cstheme="minorHAnsi"/>
+                <w:color w:val="000000" w:themeColor="text1"/>
+              </w:rPr>
+            </w:pPr>
+          </w:p>
+        </w:tc>
+      </w:tr>
+      <w:tr>
+        <w:tc>
+          <w:tcPr>
+            <w:tcW w:w="568" w:type="dxa"/>
+          </w:tcPr>
+          <w:p>
+            <w:pPr>
+              <w:jc w:val="center"/>
+              <w:rPr>
+                <w:rFonts w:cstheme="minorHAnsi"/>
+                <w:color w:val="000000" w:themeColor="text1"/>
+              </w:rPr>
+            </w:pPr>
+            <w:r>
+              <w:rPr>
+                <w:rFonts w:cstheme="minorHAnsi"/>
+                <w:color w:val="000000" w:themeColor="text1"/>
+              </w:rPr>
+              <w:t>6</w:t>
+            </w:r>
+          </w:p>
+        </w:tc>
+        <w:tc>
+          <w:tcPr>
+            <w:tcW w:w="1701" w:type="dxa"/>
+          </w:tcPr>
+          <w:p>
+            <w:pPr>
+              <w:jc w:val="center"/>
+              <w:rPr>
+                <w:rFonts w:cstheme="minorHAnsi"/>
+                <w:color w:val="000000" w:themeColor="text1"/>
+              </w:rPr>
+            </w:pPr>
+            <w:r>
+              <w:rPr>
+                <w:rFonts w:cstheme="minorHAnsi"/>
+                <w:color w:val="000000" w:themeColor="text1"/>
+              </w:rPr>
+              <w:t>Azione 5</w:t>
+            </w:r>
+          </w:p>
+        </w:tc>
+        <w:tc>
+          <w:tcPr>
+            <w:tcW w:w="2552" w:type="dxa"/>
+          </w:tcPr>
+          <w:p>
+            <w:pPr>
+              <w:jc w:val="center"/>
+              <w:rPr>
+                <w:rFonts w:cstheme="minorHAnsi"/>
+                <w:color w:val="000000" w:themeColor="text1"/>
+              </w:rPr>
+            </w:pPr>
+          </w:p>
+        </w:tc>
+        <w:tc>
+          <w:tcPr>
+            <w:tcW w:w="2126" w:type="dxa"/>
+          </w:tcPr>
+          <w:p>
+            <w:pPr>
+              <w:jc w:val="center"/>
+              <w:rPr>
+                <w:rFonts w:cstheme="minorHAnsi"/>
+                <w:color w:val="000000" w:themeColor="text1"/>
+              </w:rPr>
+            </w:pPr>
+          </w:p>
+        </w:tc>
+        <w:tc>
+          <w:tcPr>
+            <w:tcW w:w="2268" w:type="dxa"/>
+          </w:tcPr>
+          <w:p>
+            <w:pPr>
+              <w:jc w:val="center"/>
+              <w:rPr>
+                <w:rFonts w:cstheme="minorHAnsi"/>
+                <w:color w:val="000000" w:themeColor="text1"/>
+              </w:rPr>
+            </w:pPr>
+          </w:p>
+        </w:tc>
+        <w:tc>
+          <w:tcPr>
+            <w:tcW w:w="881" w:type="dxa"/>
+          </w:tcPr>
+          <w:p>
+            <w:pPr>
+              <w:jc w:val="center"/>
+              <w:rPr>
+                <w:rFonts w:cstheme="minorHAnsi"/>
+                <w:color w:val="000000" w:themeColor="text1"/>
+              </w:rPr>
+            </w:pPr>
+          </w:p>
+        </w:tc>
+      </w:tr>
+      <w:tr>
+        <w:tc>
+          <w:tcPr>
+            <w:tcW w:w="568" w:type="dxa"/>
+          </w:tcPr>
+          <w:p>
+            <w:pPr>
+              <w:jc w:val="center"/>
+              <w:rPr>
+                <w:rFonts w:cstheme="minorHAnsi"/>
+                <w:color w:val="000000" w:themeColor="text1"/>
+              </w:rPr>
+            </w:pPr>
+            <w:r>
+              <w:rPr>
+                <w:rFonts w:cstheme="minorHAnsi"/>
+                <w:color w:val="000000" w:themeColor="text1"/>
+              </w:rPr>
+              <w:t>7</w:t>
+            </w:r>
+          </w:p>
+        </w:tc>
+        <w:tc>
+          <w:tcPr>
+            <w:tcW w:w="1701" w:type="dxa"/>
+          </w:tcPr>
+          <w:p>
+            <w:pPr>
+              <w:jc w:val="center"/>
+              <w:rPr>
+                <w:rFonts w:cstheme="minorHAnsi"/>
+                <w:color w:val="000000" w:themeColor="text1"/>
+              </w:rPr>
+            </w:pPr>
+            <w:r>
+              <w:rPr>
+                <w:rFonts w:cstheme="minorHAnsi"/>
+                <w:color w:val="000000" w:themeColor="text1"/>
+              </w:rPr>
+              <w:t>Azione 6</w:t>
+            </w:r>
+          </w:p>
+        </w:tc>
+        <w:tc>
+          <w:tcPr>
+            <w:tcW w:w="2552" w:type="dxa"/>
+          </w:tcPr>
+          <w:p>
+            <w:pPr>
+              <w:jc w:val="center"/>
+              <w:rPr>
+                <w:rFonts w:cstheme="minorHAnsi"/>
+                <w:color w:val="000000" w:themeColor="text1"/>
+              </w:rPr>
+            </w:pPr>
+          </w:p>
+        </w:tc>
+        <w:tc>
+          <w:tcPr>
+            <w:tcW w:w="2126" w:type="dxa"/>
+          </w:tcPr>
+          <w:p>
+            <w:pPr>
+              <w:jc w:val="center"/>
+              <w:rPr>
+                <w:rFonts w:cstheme="minorHAnsi"/>
+                <w:color w:val="000000" w:themeColor="text1"/>
+              </w:rPr>
+            </w:pPr>
+          </w:p>
+        </w:tc>
+        <w:tc>
+          <w:tcPr>
+            <w:tcW w:w="2268" w:type="dxa"/>
+          </w:tcPr>
+          <w:p>
+            <w:pPr>
+              <w:jc w:val="center"/>
+              <w:rPr>
+                <w:rFonts w:cstheme="minorHAnsi"/>
+                <w:color w:val="000000" w:themeColor="text1"/>
+              </w:rPr>
+            </w:pPr>
+          </w:p>
+        </w:tc>
+        <w:tc>
+          <w:tcPr>
+            <w:tcW w:w="881" w:type="dxa"/>
+          </w:tcPr>
+          <w:p>
+            <w:pPr>
+              <w:jc w:val="center"/>
+              <w:rPr>
+                <w:rFonts w:cstheme="minorHAnsi"/>
+                <w:color w:val="000000" w:themeColor="text1"/>
+              </w:rPr>
+            </w:pPr>
+          </w:p>
+        </w:tc>
+      </w:tr>
+      <w:tr>
+        <w:tc>
+          <w:tcPr>
+            <w:tcW w:w="568" w:type="dxa"/>
+          </w:tcPr>
+          <w:p>
+            <w:pPr>
+              <w:jc w:val="center"/>
+              <w:rPr>
+                <w:rFonts w:cstheme="minorHAnsi"/>
+                <w:color w:val="000000" w:themeColor="text1"/>
+              </w:rPr>
+            </w:pPr>
+            <w:r>
+              <w:rPr>
+                <w:rFonts w:cstheme="minorHAnsi"/>
+                <w:color w:val="000000" w:themeColor="text1"/>
+              </w:rPr>
+              <w:t>8</w:t>
+            </w:r>
+          </w:p>
+        </w:tc>
+        <w:tc>
+          <w:tcPr>
+            <w:tcW w:w="1701" w:type="dxa"/>
+          </w:tcPr>
+          <w:p>
+            <w:pPr>
+              <w:jc w:val="center"/>
+              <w:rPr>
+                <w:rFonts w:cstheme="minorHAnsi"/>
+                <w:color w:val="000000" w:themeColor="text1"/>
+              </w:rPr>
+            </w:pPr>
+            <w:r>
+              <w:rPr>
+                <w:rFonts w:cstheme="minorHAnsi"/>
+                <w:color w:val="000000" w:themeColor="text1"/>
+              </w:rPr>
+              <w:t>Azione 7</w:t>
+            </w:r>
+            <w:bookmarkStart w:id="0" w:name="_GoBack"/>
+            <w:bookmarkEnd w:id="0"/>
+          </w:p>
+        </w:tc>
+        <w:tc>
+          <w:tcPr>
+            <w:tcW w:w="2552" w:type="dxa"/>
+          </w:tcPr>
+          <w:p>
+            <w:pPr>
+              <w:jc w:val="center"/>
+              <w:rPr>
+                <w:rFonts w:cstheme="minorHAnsi"/>
+                <w:color w:val="000000" w:themeColor="text1"/>
+              </w:rPr>
+            </w:pPr>
+          </w:p>
+        </w:tc>
+        <w:tc>
+          <w:tcPr>
+            <w:tcW w:w="2126" w:type="dxa"/>
+          </w:tcPr>
+          <w:p>
+            <w:pPr>
+              <w:jc w:val="center"/>
+              <w:rPr>
+                <w:rFonts w:cstheme="minorHAnsi"/>
+                <w:color w:val="000000" w:themeColor="text1"/>
+              </w:rPr>
+            </w:pPr>
+          </w:p>
+        </w:tc>
+        <w:tc>
+          <w:tcPr>
+            <w:tcW w:w="2268" w:type="dxa"/>
+          </w:tcPr>
+          <w:p>
+            <w:pPr>
+              <w:jc w:val="center"/>
+              <w:rPr>
+                <w:rFonts w:cstheme="minorHAnsi"/>
+                <w:color w:val="000000" w:themeColor="text1"/>
+              </w:rPr>
+            </w:pPr>
+          </w:p>
+        </w:tc>
+        <w:tc>
+          <w:tcPr>
+            <w:tcW w:w="881" w:type="dxa"/>
+          </w:tcPr>
+          <w:p>
+            <w:pPr>
+              <w:jc w:val="center"/>
+              <w:rPr>
+                <w:rFonts w:cstheme="minorHAnsi"/>
+                <w:color w:val="000000" w:themeColor="text1"/>
+              </w:rPr>
+            </w:pPr>
+          </w:p>
+        </w:tc>
+      </w:tr>
+      <w:tr>
+        <w:tc>
+          <w:tcPr>
+            <w:tcW w:w="568" w:type="dxa"/>
+          </w:tcPr>
+          <w:p>
+            <w:pPr>
+              <w:jc w:val="center"/>
+              <w:rPr>
+                <w:rFonts w:cstheme="minorHAnsi"/>
+                <w:color w:val="000000" w:themeColor="text1"/>
+              </w:rPr>
+            </w:pPr>
+            <w:r>
+              <w:rPr>
+                <w:rFonts w:cstheme="minorHAnsi"/>
+                <w:color w:val="000000" w:themeColor="text1"/>
+              </w:rPr>
+              <w:t>9</w:t>
+            </w:r>
+          </w:p>
+        </w:tc>
+        <w:tc>
+          <w:tcPr>
+            <w:tcW w:w="1701" w:type="dxa"/>
+          </w:tcPr>
+          <w:p>
+            <w:pPr>
+              <w:jc w:val="center"/>
+              <w:rPr>
+                <w:rFonts w:cstheme="minorHAnsi"/>
+                <w:color w:val="000000" w:themeColor="text1"/>
+              </w:rPr>
+            </w:pPr>
+            <w:r>
+              <w:rPr>
+                <w:rFonts w:cstheme="minorHAnsi"/>
+                <w:color w:val="000000" w:themeColor="text1"/>
+              </w:rPr>
+              <w:t>Azione 8</w:t>
+            </w:r>
+          </w:p>
+        </w:tc>
+        <w:tc>
+          <w:tcPr>
+            <w:tcW w:w="2552" w:type="dxa"/>
+          </w:tcPr>
+          <w:p>
+            <w:pPr>
+              <w:jc w:val="center"/>
+              <w:rPr>
+                <w:rFonts w:cstheme="minorHAnsi"/>
+                <w:color w:val="000000" w:themeColor="text1"/>
+              </w:rPr>
+            </w:pPr>
+          </w:p>
+        </w:tc>
+        <w:tc>
+          <w:tcPr>
+            <w:tcW w:w="2126" w:type="dxa"/>
+          </w:tcPr>
+          <w:p>
+            <w:pPr>
+              <w:jc w:val="center"/>
+              <w:rPr>
+                <w:rFonts w:cstheme="minorHAnsi"/>
+                <w:color w:val="000000" w:themeColor="text1"/>
+              </w:rPr>
+            </w:pPr>
+          </w:p>
+        </w:tc>
+        <w:tc>
+          <w:tcPr>
+            <w:tcW w:w="2268" w:type="dxa"/>
+          </w:tcPr>
+          <w:p>
+            <w:pPr>
+              <w:jc w:val="center"/>
+              <w:rPr>
+                <w:rFonts w:cstheme="minorHAnsi"/>
+                <w:color w:val="000000" w:themeColor="text1"/>
+              </w:rPr>
+            </w:pPr>
+          </w:p>
+        </w:tc>
+        <w:tc>
+          <w:tcPr>
+            <w:tcW w:w="881" w:type="dxa"/>
+          </w:tcPr>
+          <w:p>
+            <w:pPr>
+              <w:jc w:val="center"/>
+              <w:rPr>
+                <w:rFonts w:cstheme="minorHAnsi"/>
+                <w:color w:val="000000" w:themeColor="text1"/>
+              </w:rPr>
+            </w:pPr>
+          </w:p>
+        </w:tc>
+      </w:tr>
+      <w:tr>
+        <w:tc>
+          <w:tcPr>
+            <w:tcW w:w="568" w:type="dxa"/>
+          </w:tcPr>
+          <w:p>
+            <w:pPr>
+              <w:jc w:val="center"/>
+              <w:rPr>
+                <w:rFonts w:cstheme="minorHAnsi"/>
+                <w:color w:val="000000" w:themeColor="text1"/>
+              </w:rPr>
+            </w:pPr>
+            <w:r>
+              <w:rPr>
+                <w:rFonts w:cstheme="minorHAnsi"/>
+                <w:color w:val="000000" w:themeColor="text1"/>
+              </w:rPr>
+              <w:t>10</w:t>
+            </w:r>
+          </w:p>
+        </w:tc>
+        <w:tc>
+          <w:tcPr>
+            <w:tcW w:w="1701" w:type="dxa"/>
+          </w:tcPr>
+          <w:p>
+            <w:pPr>
+              <w:jc w:val="center"/>
+              <w:rPr>
+                <w:rFonts w:cstheme="minorHAnsi"/>
+                <w:color w:val="000000" w:themeColor="text1"/>
+              </w:rPr>
+            </w:pPr>
+            <w:r>
+              <w:rPr>
+                <w:rFonts w:cstheme="minorHAnsi"/>
+                <w:color w:val="000000" w:themeColor="text1"/>
+              </w:rPr>
+              <w:t>Azione 9</w:t>
+            </w:r>
+          </w:p>
+        </w:tc>
+        <w:tc>
+          <w:tcPr>
+            <w:tcW w:w="2552" w:type="dxa"/>
+          </w:tcPr>
+          <w:p>
+            <w:pPr>
+              <w:jc w:val="center"/>
+              <w:rPr>
+                <w:rFonts w:cstheme="minorHAnsi"/>
+                <w:color w:val="000000" w:themeColor="text1"/>
+              </w:rPr>
+            </w:pPr>
+          </w:p>
+        </w:tc>
+        <w:tc>
+          <w:tcPr>
+            <w:tcW w:w="2126" w:type="dxa"/>
+          </w:tcPr>
+          <w:p>
+            <w:pPr>
+              <w:jc w:val="center"/>
+              <w:rPr>
+                <w:rFonts w:cstheme="minorHAnsi"/>
+                <w:color w:val="000000" w:themeColor="text1"/>
+              </w:rPr>
+            </w:pPr>
+          </w:p>
+        </w:tc>
+        <w:tc>
+          <w:tcPr>
+            <w:tcW w:w="2268" w:type="dxa"/>
+          </w:tcPr>
+          <w:p>
+            <w:pPr>
+              <w:jc w:val="center"/>
+              <w:rPr>
+                <w:rFonts w:cstheme="minorHAnsi"/>
+                <w:color w:val="000000" w:themeColor="text1"/>
+              </w:rPr>
+            </w:pPr>
+          </w:p>
+        </w:tc>
+        <w:tc>
+          <w:tcPr>
+            <w:tcW w:w="881" w:type="dxa"/>
+          </w:tcPr>
+          <w:p>
+            <w:pPr>
+              <w:jc w:val="center"/>
+              <w:rPr>
+                <w:rFonts w:cstheme="minorHAnsi"/>
+                <w:color w:val="000000" w:themeColor="text1"/>
+              </w:rPr>
+            </w:pPr>
+          </w:p>
+        </w:tc>
+      </w:tr>
+      <w:tr>
+        <w:tc>
+          <w:tcPr>
+            <w:tcW w:w="568" w:type="dxa"/>
+          </w:tcPr>
+          <w:p>
+            <w:pPr>
+              <w:jc w:val="center"/>
+              <w:rPr>
+                <w:rFonts w:cstheme="minorHAnsi"/>
+                <w:color w:val="000000" w:themeColor="text1"/>
+              </w:rPr>
+            </w:pPr>
+            <w:r>
+              <w:rPr>
+                <w:rFonts w:cstheme="minorHAnsi"/>
+                <w:color w:val="000000" w:themeColor="text1"/>
+              </w:rPr>
+              <w:t>11</w:t>
+            </w:r>
+          </w:p>
+        </w:tc>
+        <w:tc>
+          <w:tcPr>
+            <w:tcW w:w="1701" w:type="dxa"/>
+          </w:tcPr>
+          <w:p>
+            <w:pPr>
+              <w:jc w:val="center"/>
+              <w:rPr>
+                <w:rFonts w:cstheme="minorHAnsi"/>
+                <w:color w:val="000000" w:themeColor="text1"/>
+              </w:rPr>
+            </w:pPr>
+            <w:r>
+              <w:rPr>
+                <w:rFonts w:cstheme="minorHAnsi"/>
+                <w:color w:val="000000" w:themeColor="text1"/>
+              </w:rPr>
+              <w:t>Azione 10</w:t>
+            </w:r>
+          </w:p>
+        </w:tc>
+        <w:tc>
+          <w:tcPr>
+            <w:tcW w:w="2552" w:type="dxa"/>
+          </w:tcPr>
+          <w:p>
+            <w:pPr>
+              <w:jc w:val="center"/>
+              <w:rPr>
+                <w:rFonts w:cstheme="minorHAnsi"/>
+                <w:color w:val="000000" w:themeColor="text1"/>
+              </w:rPr>
+            </w:pPr>
+          </w:p>
+        </w:tc>
+        <w:tc>
+          <w:tcPr>
+            <w:tcW w:w="2126" w:type="dxa"/>
+          </w:tcPr>
+          <w:p>
+            <w:pPr>
+              <w:jc w:val="center"/>
+              <w:rPr>
+                <w:rFonts w:cstheme="minorHAnsi"/>
+                <w:color w:val="000000" w:themeColor="text1"/>
+              </w:rPr>
+            </w:pPr>
+          </w:p>
+        </w:tc>
+        <w:tc>
+          <w:tcPr>
+            <w:tcW w:w="2268" w:type="dxa"/>
+          </w:tcPr>
+          <w:p>
+            <w:pPr>
+              <w:jc w:val="center"/>
+              <w:rPr>
+                <w:rFonts w:cstheme="minorHAnsi"/>
+                <w:color w:val="000000" w:themeColor="text1"/>
+              </w:rPr>
+            </w:pPr>
+          </w:p>
+        </w:tc>
+        <w:tc>
+          <w:tcPr>
+            <w:tcW w:w="881" w:type="dxa"/>
+          </w:tcPr>
+          <w:p>
+            <w:pPr>
+              <w:jc w:val="center"/>
+              <w:rPr>
+                <w:rFonts w:cstheme="minorHAnsi"/>
+                <w:color w:val="000000" w:themeColor="text1"/>
+              </w:rPr>
+            </w:pPr>
+          </w:p>
+        </w:tc>
+      </w:tr>
+      <w:tr>
+        <w:tc>
+          <w:tcPr>
+            <w:tcW w:w="568" w:type="dxa"/>
+          </w:tcPr>
+          <w:p>
+            <w:pPr>
+              <w:jc w:val="center"/>
+              <w:rPr>
+                <w:rFonts w:cstheme="minorHAnsi"/>
+                <w:color w:val="000000" w:themeColor="text1"/>
+              </w:rPr>
+            </w:pPr>
+            <w:r>
+              <w:rPr>
+                <w:rFonts w:cstheme="minorHAnsi"/>
+                <w:color w:val="000000" w:themeColor="text1"/>
+              </w:rPr>
+              <w:t>12</w:t>
+            </w:r>
+          </w:p>
+        </w:tc>
+        <w:tc>
+          <w:tcPr>
+            <w:tcW w:w="1701" w:type="dxa"/>
+          </w:tcPr>
+          <w:p>
+            <w:pPr>
+              <w:jc w:val="center"/>
+              <w:rPr>
+                <w:rFonts w:cstheme="minorHAnsi"/>
+                <w:color w:val="000000" w:themeColor="text1"/>
+              </w:rPr>
+            </w:pPr>
+            <w:r>
+              <w:rPr>
+                <w:rFonts w:cstheme="minorHAnsi"/>
+                <w:color w:val="000000" w:themeColor="text1"/>
+              </w:rPr>
+              <w:t>Azione 11</w:t>
+            </w:r>
+          </w:p>
+        </w:tc>
+        <w:tc>
+          <w:tcPr>
+            <w:tcW w:w="2552" w:type="dxa"/>
+          </w:tcPr>
+          <w:p>
+            <w:pPr>
+              <w:jc w:val="center"/>
+              <w:rPr>
+                <w:rFonts w:cstheme="minorHAnsi"/>
+                <w:color w:val="000000" w:themeColor="text1"/>
+              </w:rPr>
+            </w:pPr>
+          </w:p>
+        </w:tc>
+        <w:tc>
+          <w:tcPr>
+            <w:tcW w:w="2126" w:type="dxa"/>
+          </w:tcPr>
+          <w:p>
+            <w:pPr>
+              <w:jc w:val="center"/>
+              <w:rPr>
+                <w:rFonts w:cstheme="minorHAnsi"/>
+                <w:color w:val="000000" w:themeColor="text1"/>
+              </w:rPr>
+            </w:pPr>
+          </w:p>
+        </w:tc>
+        <w:tc>
+          <w:tcPr>
+            <w:tcW w:w="2268" w:type="dxa"/>
+          </w:tcPr>
+          <w:p>
+            <w:pPr>
+              <w:jc w:val="center"/>
+              <w:rPr>
+                <w:rFonts w:cstheme="minorHAnsi"/>
+                <w:color w:val="000000" w:themeColor="text1"/>
+              </w:rPr>
+            </w:pPr>
+          </w:p>
+        </w:tc>
+        <w:tc>
+          <w:tcPr>
+            <w:tcW w:w="881" w:type="dxa"/>
+          </w:tcPr>
+          <w:p>
+            <w:pPr>
+              <w:jc w:val="center"/>
+              <w:rPr>
+                <w:rFonts w:cstheme="minorHAnsi"/>
+                <w:color w:val="000000" w:themeColor="text1"/>
+              </w:rPr>
+            </w:pPr>
+          </w:p>
+        </w:tc>
+      </w:tr>
+      <w:tr>
+        <w:tc>
+          <w:tcPr>
+            <w:tcW w:w="568" w:type="dxa"/>
+          </w:tcPr>
+          <w:p>
+            <w:pPr>
+              <w:jc w:val="center"/>
+              <w:rPr>
+                <w:rFonts w:cstheme="minorHAnsi"/>
+                <w:color w:val="000000" w:themeColor="text1"/>
+              </w:rPr>
+            </w:pPr>
+            <w:r>
+              <w:rPr>
+                <w:rFonts w:cstheme="minorHAnsi"/>
+                <w:color w:val="000000" w:themeColor="text1"/>
+              </w:rPr>
+              <w:t>13</w:t>
+            </w:r>
+          </w:p>
+        </w:tc>
+        <w:tc>
+          <w:tcPr>
+            <w:tcW w:w="1701" w:type="dxa"/>
+          </w:tcPr>
+          <w:p>
+            <w:pPr>
+              <w:jc w:val="center"/>
+              <w:rPr>
+                <w:rFonts w:cstheme="minorHAnsi"/>
+                <w:color w:val="000000" w:themeColor="text1"/>
+              </w:rPr>
+            </w:pPr>
+            <w:r>
+              <w:rPr>
+                <w:rFonts w:cstheme="minorHAnsi"/>
+                <w:color w:val="000000" w:themeColor="text1"/>
+              </w:rPr>
+              <w:t>Azione 12</w:t>
+            </w:r>
+          </w:p>
+        </w:tc>
+        <w:tc>
+          <w:tcPr>
+            <w:tcW w:w="2552" w:type="dxa"/>
+          </w:tcPr>
+          <w:p>
+            <w:pPr>
+              <w:jc w:val="center"/>
+              <w:rPr>
+                <w:rFonts w:cstheme="minorHAnsi"/>
+                <w:color w:val="000000" w:themeColor="text1"/>
+              </w:rPr>
+            </w:pPr>
+          </w:p>
+        </w:tc>
+        <w:tc>
+          <w:tcPr>
+            <w:tcW w:w="2126" w:type="dxa"/>
+          </w:tcPr>
+          <w:p>
+            <w:pPr>
+              <w:jc w:val="center"/>
+              <w:rPr>
+                <w:rFonts w:cstheme="minorHAnsi"/>
+                <w:color w:val="000000" w:themeColor="text1"/>
+              </w:rPr>
+            </w:pPr>
+          </w:p>
+        </w:tc>
+        <w:tc>
+          <w:tcPr>
+            <w:tcW w:w="2268" w:type="dxa"/>
+          </w:tcPr>
+          <w:p>
+            <w:pPr>
+              <w:jc w:val="center"/>
+              <w:rPr>
+                <w:rFonts w:cstheme="minorHAnsi"/>
+                <w:color w:val="000000" w:themeColor="text1"/>
+              </w:rPr>
+            </w:pPr>
+          </w:p>
+        </w:tc>
+        <w:tc>
+          <w:tcPr>
+            <w:tcW w:w="881" w:type="dxa"/>
+          </w:tcPr>
+          <w:p>
+            <w:pPr>
+              <w:jc w:val="center"/>
+              <w:rPr>
+                <w:rFonts w:cstheme="minorHAnsi"/>
+                <w:color w:val="000000" w:themeColor="text1"/>
+              </w:rPr>
+            </w:pPr>
+          </w:p>
+        </w:tc>
+      </w:tr>
+      <w:tr>
+        <w:tc>
+          <w:tcPr>
+            <w:tcW w:w="568" w:type="dxa"/>
+          </w:tcPr>
+          <w:p>
+            <w:pPr>
+              <w:jc w:val="center"/>
+              <w:rPr>
+                <w:rFonts w:cstheme="minorHAnsi"/>
+                <w:color w:val="000000" w:themeColor="text1"/>
+              </w:rPr>
+            </w:pPr>
+            <w:r>
+              <w:rPr>
+                <w:rFonts w:cstheme="minorHAnsi"/>
+                <w:color w:val="000000" w:themeColor="text1"/>
+              </w:rPr>
+              <w:t>14</w:t>
+            </w:r>
+          </w:p>
+        </w:tc>
+        <w:tc>
+          <w:tcPr>
+            <w:tcW w:w="1701" w:type="dxa"/>
+          </w:tcPr>
+          <w:p>
+            <w:pPr>
+              <w:jc w:val="center"/>
+              <w:rPr>
+                <w:rFonts w:cstheme="minorHAnsi"/>
+                <w:color w:val="000000" w:themeColor="text1"/>
+              </w:rPr>
+            </w:pPr>
+            <w:r>
+              <w:rPr>
+                <w:rFonts w:cstheme="minorHAnsi"/>
+                <w:color w:val="000000" w:themeColor="text1"/>
+              </w:rPr>
+              <w:t>Azione 13</w:t>
+            </w:r>
+          </w:p>
+        </w:tc>
+        <w:tc>
+          <w:tcPr>
+            <w:tcW w:w="2552" w:type="dxa"/>
+          </w:tcPr>
+          <w:p>
+            <w:pPr>
+              <w:jc w:val="center"/>
+              <w:rPr>
+                <w:rFonts w:cstheme="minorHAnsi"/>
+                <w:color w:val="000000" w:themeColor="text1"/>
+              </w:rPr>
+            </w:pPr>
+          </w:p>
+        </w:tc>
+        <w:tc>
+          <w:tcPr>
+            <w:tcW w:w="2126" w:type="dxa"/>
+          </w:tcPr>
+          <w:p>
+            <w:pPr>
+              <w:jc w:val="center"/>
+              <w:rPr>
+                <w:rFonts w:cstheme="minorHAnsi"/>
+                <w:color w:val="000000" w:themeColor="text1"/>
+              </w:rPr>
+            </w:pPr>
+          </w:p>
+        </w:tc>
+        <w:tc>
+          <w:tcPr>
+            <w:tcW w:w="2268" w:type="dxa"/>
+          </w:tcPr>
+          <w:p>
+            <w:pPr>
+              <w:jc w:val="center"/>
+              <w:rPr>
+                <w:rFonts w:cstheme="minorHAnsi"/>
+                <w:color w:val="000000" w:themeColor="text1"/>
+              </w:rPr>
+            </w:pPr>
+          </w:p>
+        </w:tc>
+        <w:tc>
+          <w:tcPr>
+            <w:tcW w:w="881" w:type="dxa"/>
+          </w:tcPr>
+          <w:p>
+            <w:pPr>
+              <w:jc w:val="center"/>
+              <w:rPr>
+                <w:rFonts w:cstheme="minorHAnsi"/>
+                <w:color w:val="000000" w:themeColor="text1"/>
+              </w:rPr>
+            </w:pPr>
+          </w:p>
+        </w:tc>
+      </w:tr>
+      <w:tr>
+        <w:tc>
+          <w:tcPr>
+            <w:tcW w:w="568" w:type="dxa"/>
+          </w:tcPr>
+          <w:p>
+            <w:pPr>
+              <w:jc w:val="center"/>
+              <w:rPr>
+                <w:rFonts w:cstheme="minorHAnsi"/>
+                <w:color w:val="000000" w:themeColor="text1"/>
+              </w:rPr>
+            </w:pPr>
+            <w:r>
+              <w:rPr>
+                <w:rFonts w:cstheme="minorHAnsi"/>
+                <w:color w:val="000000" w:themeColor="text1"/>
+              </w:rPr>
+              <w:t>15</w:t>
+            </w:r>
+          </w:p>
+        </w:tc>
+        <w:tc>
+          <w:tcPr>
+            <w:tcW w:w="1701" w:type="dxa"/>
+          </w:tcPr>
+          <w:p>
+            <w:pPr>
+              <w:jc w:val="center"/>
+              <w:rPr>
+                <w:rFonts w:cstheme="minorHAnsi"/>
+                <w:color w:val="000000" w:themeColor="text1"/>
+              </w:rPr>
+            </w:pPr>
+            <w:r>
+              <w:rPr>
+                <w:rFonts w:cstheme="minorHAnsi"/>
+                <w:color w:val="000000" w:themeColor="text1"/>
+              </w:rPr>
+              <w:t>Azione 14</w:t>
+            </w:r>
+          </w:p>
+        </w:tc>
+        <w:tc>
+          <w:tcPr>
+            <w:tcW w:w="2552" w:type="dxa"/>
+          </w:tcPr>
+          <w:p>
+            <w:pPr>
+              <w:jc w:val="center"/>
+              <w:rPr>
+                <w:rFonts w:cstheme="minorHAnsi"/>
+                <w:color w:val="000000" w:themeColor="text1"/>
+              </w:rPr>
+            </w:pPr>
+          </w:p>
+        </w:tc>
+        <w:tc>
+          <w:tcPr>
+            <w:tcW w:w="2126" w:type="dxa"/>
+          </w:tcPr>
+          <w:p>
+            <w:pPr>
+              <w:jc w:val="center"/>
+              <w:rPr>
+                <w:rFonts w:cstheme="minorHAnsi"/>
+                <w:color w:val="000000" w:themeColor="text1"/>
+              </w:rPr>
+            </w:pPr>
+          </w:p>
+        </w:tc>
+        <w:tc>
+          <w:tcPr>
+            <w:tcW w:w="2268" w:type="dxa"/>
+          </w:tcPr>
+          <w:p>
+            <w:pPr>
+              <w:jc w:val="center"/>
+              <w:rPr>
+                <w:rFonts w:cstheme="minorHAnsi"/>
+                <w:color w:val="000000" w:themeColor="text1"/>
+              </w:rPr>
+            </w:pPr>
+          </w:p>
+        </w:tc>
+        <w:tc>
+          <w:tcPr>
+            <w:tcW w:w="881" w:type="dxa"/>
+          </w:tcPr>
+          <w:p>
+            <w:pPr>
+              <w:jc w:val="center"/>
+              <w:rPr>
+                <w:rFonts w:cstheme="minorHAnsi"/>
+                <w:color w:val="000000" w:themeColor="text1"/>
+              </w:rPr>
+            </w:pPr>
+          </w:p>
+        </w:tc>
+      </w:tr>
+      <w:tr>
+        <w:tc>
+          <w:tcPr>
+            <w:tcW w:w="568" w:type="dxa"/>
+          </w:tcPr>
+          <w:p>
+            <w:pPr>
+              <w:jc w:val="center"/>
+              <w:rPr>
+                <w:rFonts w:cstheme="minorHAnsi"/>
+                <w:color w:val="000000" w:themeColor="text1"/>
+              </w:rPr>
+            </w:pPr>
+            <w:r>
+              <w:rPr>
+                <w:rFonts w:cstheme="minorHAnsi"/>
+                <w:color w:val="000000" w:themeColor="text1"/>
+              </w:rPr>
+              <w:t>16</w:t>
+            </w:r>
+          </w:p>
+        </w:tc>
+        <w:tc>
+          <w:tcPr>
+            <w:tcW w:w="1701" w:type="dxa"/>
+          </w:tcPr>
+          <w:p>
+            <w:pPr>
+              <w:jc w:val="center"/>
+              <w:rPr>
+                <w:rFonts w:cstheme="minorHAnsi"/>
+                <w:color w:val="000000" w:themeColor="text1"/>
+              </w:rPr>
+            </w:pPr>
+            <w:r>
+              <w:rPr>
+                <w:rFonts w:cstheme="minorHAnsi"/>
+                <w:color w:val="000000" w:themeColor="text1"/>
+              </w:rPr>
+              <w:t>Azione 15</w:t>
+            </w:r>
+          </w:p>
+        </w:tc>
+        <w:tc>
+          <w:tcPr>
+            <w:tcW w:w="2552" w:type="dxa"/>
+          </w:tcPr>
+          <w:p>
+            <w:pPr>
+              <w:jc w:val="center"/>
+              <w:rPr>
+                <w:rFonts w:cstheme="minorHAnsi"/>
+                <w:color w:val="000000" w:themeColor="text1"/>
+              </w:rPr>
+            </w:pPr>
+          </w:p>
+        </w:tc>
+        <w:tc>
+          <w:tcPr>
+            <w:tcW w:w="2126" w:type="dxa"/>
+          </w:tcPr>
+          <w:p>
+            <w:pPr>
+              <w:jc w:val="center"/>
+              <w:rPr>
+                <w:rFonts w:cstheme="minorHAnsi"/>
+                <w:color w:val="000000" w:themeColor="text1"/>
+              </w:rPr>
+            </w:pPr>
+          </w:p>
+        </w:tc>
+        <w:tc>
+          <w:tcPr>
+            <w:tcW w:w="2268" w:type="dxa"/>
+          </w:tcPr>
+          <w:p>
+            <w:pPr>
+              <w:jc w:val="center"/>
+              <w:rPr>
+                <w:rFonts w:cstheme="minorHAnsi"/>
+                <w:color w:val="000000" w:themeColor="text1"/>
+              </w:rPr>
+            </w:pPr>
+          </w:p>
+        </w:tc>
+        <w:tc>
+          <w:tcPr>
+            <w:tcW w:w="881" w:type="dxa"/>
+          </w:tcPr>
+          <w:p>
+            <w:pPr>
+              <w:jc w:val="center"/>
+              <w:rPr>
+                <w:rFonts w:cstheme="minorHAnsi"/>
+                <w:color w:val="000000" w:themeColor="text1"/>
+              </w:rPr>
+            </w:pPr>
+          </w:p>
+        </w:tc>
+      </w:tr>
+      <w:tr>
+        <w:tc>
+          <w:tcPr>
+            <w:tcW w:w="568" w:type="dxa"/>
+          </w:tcPr>
+          <w:p>
+            <w:pPr>
+              <w:jc w:val="center"/>
+              <w:rPr>
+                <w:rFonts w:cstheme="minorHAnsi"/>
+                <w:color w:val="000000" w:themeColor="text1"/>
+              </w:rPr>
+            </w:pPr>
+            <w:r>
+              <w:rPr>
+                <w:rFonts w:cstheme="minorHAnsi"/>
+                <w:color w:val="000000" w:themeColor="text1"/>
+              </w:rPr>
+              <w:t>17</w:t>
+            </w:r>
+          </w:p>
+        </w:tc>
+        <w:tc>
+          <w:tcPr>
+            <w:tcW w:w="1701" w:type="dxa"/>
+          </w:tcPr>
+          <w:p>
+            <w:pPr>
+              <w:jc w:val="center"/>
+              <w:rPr>
+                <w:rFonts w:cstheme="minorHAnsi"/>
+                <w:color w:val="000000" w:themeColor="text1"/>
+              </w:rPr>
+            </w:pPr>
+            <w:r>
+              <w:rPr>
+                <w:rFonts w:cstheme="minorHAnsi"/>
+                <w:color w:val="000000" w:themeColor="text1"/>
+              </w:rPr>
+              <w:t>Azione 16</w:t>
+            </w:r>
+          </w:p>
+        </w:tc>
+        <w:tc>
+          <w:tcPr>
+            <w:tcW w:w="2552" w:type="dxa"/>
+          </w:tcPr>
+          <w:p>
+            <w:pPr>
+              <w:jc w:val="center"/>
+              <w:rPr>
+                <w:rFonts w:cstheme="minorHAnsi"/>
+                <w:color w:val="000000" w:themeColor="text1"/>
+              </w:rPr>
+            </w:pPr>
+          </w:p>
+        </w:tc>
+        <w:tc>
+          <w:tcPr>
+            <w:tcW w:w="2126" w:type="dxa"/>
+          </w:tcPr>
+          <w:p>
+            <w:pPr>
+              <w:jc w:val="center"/>
+              <w:rPr>
+                <w:rFonts w:cstheme="minorHAnsi"/>
+                <w:color w:val="000000" w:themeColor="text1"/>
+              </w:rPr>
+            </w:pPr>
+          </w:p>
+        </w:tc>
+        <w:tc>
+          <w:tcPr>
+            <w:tcW w:w="2268" w:type="dxa"/>
+          </w:tcPr>
+          <w:p>
+            <w:pPr>
+              <w:jc w:val="center"/>
+              <w:rPr>
+                <w:rFonts w:cstheme="minorHAnsi"/>
+                <w:color w:val="000000" w:themeColor="text1"/>
+              </w:rPr>
+            </w:pPr>
+          </w:p>
+        </w:tc>
+        <w:tc>
+          <w:tcPr>
+            <w:tcW w:w="881" w:type="dxa"/>
+          </w:tcPr>
+          <w:p>
+            <w:pPr>
+              <w:jc w:val="center"/>
+              <w:rPr>
+                <w:rFonts w:cstheme="minorHAnsi"/>
+                <w:color w:val="000000" w:themeColor="text1"/>
+              </w:rPr>
+            </w:pPr>
+          </w:p>
+        </w:tc>
+      </w:tr>
+      <w:tr>
+        <w:tc>
+          <w:tcPr>
+            <w:tcW w:w="568" w:type="dxa"/>
+          </w:tcPr>
+          <w:p>
+            <w:pPr>
+              <w:jc w:val="center"/>
+              <w:rPr>
+                <w:rFonts w:cstheme="minorHAnsi"/>
+                <w:color w:val="000000" w:themeColor="text1"/>
+              </w:rPr>
+            </w:pPr>
+            <w:r>
+              <w:rPr>
+                <w:rFonts w:cstheme="minorHAnsi"/>
+                <w:color w:val="000000" w:themeColor="text1"/>
+              </w:rPr>
+              <w:t>18</w:t>
+            </w:r>
+          </w:p>
+        </w:tc>
+        <w:tc>
+          <w:tcPr>
+            <w:tcW w:w="1701" w:type="dxa"/>
+          </w:tcPr>
+          <w:p>
+            <w:pPr>
+              <w:jc w:val="center"/>
+              <w:rPr>
+                <w:rFonts w:cstheme="minorHAnsi"/>
+                <w:color w:val="000000" w:themeColor="text1"/>
+              </w:rPr>
+            </w:pPr>
+            <w:r>
+              <w:rPr>
+                <w:rFonts w:cstheme="minorHAnsi"/>
+                <w:color w:val="000000" w:themeColor="text1"/>
+              </w:rPr>
+              <w:t>Azione 17</w:t>
+            </w:r>
+          </w:p>
+        </w:tc>
+        <w:tc>
+          <w:tcPr>
+            <w:tcW w:w="2552" w:type="dxa"/>
+          </w:tcPr>
+          <w:p>
+            <w:pPr>
+              <w:jc w:val="center"/>
+              <w:rPr>
+                <w:rFonts w:cstheme="minorHAnsi"/>
+                <w:color w:val="000000" w:themeColor="text1"/>
+              </w:rPr>
+            </w:pPr>
+          </w:p>
+        </w:tc>
+        <w:tc>
+          <w:tcPr>
+            <w:tcW w:w="2126" w:type="dxa"/>
+          </w:tcPr>
+          <w:p>
+            <w:pPr>
+              <w:jc w:val="center"/>
+              <w:rPr>
+                <w:rFonts w:cstheme="minorHAnsi"/>
+                <w:color w:val="000000" w:themeColor="text1"/>
+              </w:rPr>
+            </w:pPr>
+          </w:p>
+        </w:tc>
+        <w:tc>
+          <w:tcPr>
+            <w:tcW w:w="2268" w:type="dxa"/>
+          </w:tcPr>
+          <w:p>
+            <w:pPr>
+              <w:jc w:val="center"/>
+              <w:rPr>
+                <w:rFonts w:cstheme="minorHAnsi"/>
+                <w:color w:val="000000" w:themeColor="text1"/>
+              </w:rPr>
+            </w:pPr>
+          </w:p>
+        </w:tc>
+        <w:tc>
+          <w:tcPr>
+            <w:tcW w:w="881" w:type="dxa"/>
+          </w:tcPr>
+          <w:p>
+            <w:pPr>
+              <w:jc w:val="center"/>
+              <w:rPr>
+                <w:rFonts w:cstheme="minorHAnsi"/>
+                <w:color w:val="000000" w:themeColor="text1"/>
+              </w:rPr>
+            </w:pPr>
+          </w:p>
+        </w:tc>
+      </w:tr>
+      <w:tr>
+        <w:tc>
+          <w:tcPr>
+            <w:tcW w:w="568" w:type="dxa"/>
+          </w:tcPr>
+          <w:p>
+            <w:pPr>
+              <w:jc w:val="center"/>
+              <w:rPr>
+                <w:rFonts w:cstheme="minorHAnsi"/>
+                <w:color w:val="000000" w:themeColor="text1"/>
+              </w:rPr>
+            </w:pPr>
+            <w:r>
+              <w:rPr>
+                <w:rFonts w:cstheme="minorHAnsi"/>
+                <w:color w:val="000000" w:themeColor="text1"/>
+              </w:rPr>
+              <w:t>19</w:t>
+            </w:r>
+          </w:p>
+        </w:tc>
+        <w:tc>
+          <w:tcPr>
+            <w:tcW w:w="1701" w:type="dxa"/>
+          </w:tcPr>
+          <w:p>
+            <w:pPr>
+              <w:jc w:val="center"/>
+              <w:rPr>
+                <w:rFonts w:cstheme="minorHAnsi"/>
+                <w:color w:val="000000" w:themeColor="text1"/>
+              </w:rPr>
+            </w:pPr>
+            <w:r>
+              <w:rPr>
+                <w:rFonts w:cstheme="minorHAnsi"/>
+                <w:color w:val="000000" w:themeColor="text1"/>
+              </w:rPr>
+              <w:t>Azione 18</w:t>
+            </w:r>
+          </w:p>
+        </w:tc>
+        <w:tc>
+          <w:tcPr>
+            <w:tcW w:w="2552" w:type="dxa"/>
+          </w:tcPr>
+          <w:p>
+            <w:pPr>
+              <w:jc w:val="center"/>
+              <w:rPr>
+                <w:rFonts w:cstheme="minorHAnsi"/>
+                <w:color w:val="000000" w:themeColor="text1"/>
+              </w:rPr>
+            </w:pPr>
+          </w:p>
+        </w:tc>
+        <w:tc>
+          <w:tcPr>
+            <w:tcW w:w="2126" w:type="dxa"/>
+          </w:tcPr>
+          <w:p>
+            <w:pPr>
+              <w:jc w:val="center"/>
+              <w:rPr>
+                <w:rFonts w:cstheme="minorHAnsi"/>
+                <w:color w:val="000000" w:themeColor="text1"/>
+              </w:rPr>
+            </w:pPr>
+          </w:p>
+        </w:tc>
+        <w:tc>
+          <w:tcPr>
+            <w:tcW w:w="2268" w:type="dxa"/>
+          </w:tcPr>
+          <w:p>
+            <w:pPr>
+              <w:jc w:val="center"/>
+              <w:rPr>
+                <w:rFonts w:cstheme="minorHAnsi"/>
+                <w:color w:val="000000" w:themeColor="text1"/>
+              </w:rPr>
+            </w:pPr>
+          </w:p>
+        </w:tc>
+        <w:tc>
+          <w:tcPr>
+            <w:tcW w:w="881" w:type="dxa"/>
+          </w:tcPr>
+          <w:p>
+            <w:pPr>
+              <w:jc w:val="center"/>
+              <w:rPr>
+                <w:rFonts w:cstheme="minorHAnsi"/>
+                <w:color w:val="000000" w:themeColor="text1"/>
+              </w:rPr>
+            </w:pPr>
+          </w:p>
+        </w:tc>
+      </w:tr>
+      <w:tr>
+        <w:tc>
+          <w:tcPr>
+            <w:tcW w:w="568" w:type="dxa"/>
+          </w:tcPr>
+          <w:p>
+            <w:pPr>
+              <w:jc w:val="center"/>
+              <w:rPr>
+                <w:rFonts w:cstheme="minorHAnsi"/>
+                <w:color w:val="000000" w:themeColor="text1"/>
+              </w:rPr>
+            </w:pPr>
+            <w:r>
+              <w:rPr>
+                <w:rFonts w:cstheme="minorHAnsi"/>
+                <w:color w:val="000000" w:themeColor="text1"/>
+              </w:rPr>
+              <w:t>20</w:t>
+            </w:r>
+          </w:p>
+        </w:tc>
+        <w:tc>
+          <w:tcPr>
+            <w:tcW w:w="1701" w:type="dxa"/>
+          </w:tcPr>
+          <w:p>
+            <w:pPr>
+              <w:jc w:val="center"/>
+              <w:rPr>
+                <w:rFonts w:cstheme="minorHAnsi"/>
+                <w:color w:val="000000" w:themeColor="text1"/>
+              </w:rPr>
+            </w:pPr>
+            <w:r>
+              <w:rPr>
+                <w:rFonts w:cstheme="minorHAnsi"/>
+                <w:color w:val="000000" w:themeColor="text1"/>
+              </w:rPr>
+              <w:t>Azione 19</w:t>
+            </w:r>
+          </w:p>
+        </w:tc>
+        <w:tc>
+          <w:tcPr>
+            <w:tcW w:w="2552" w:type="dxa"/>
+          </w:tcPr>
+          <w:p>
+            <w:pPr>
+              <w:jc w:val="center"/>
+              <w:rPr>
+                <w:rFonts w:cstheme="minorHAnsi"/>
+                <w:color w:val="000000" w:themeColor="text1"/>
+              </w:rPr>
+            </w:pPr>
+          </w:p>
+        </w:tc>
+        <w:tc>
+          <w:tcPr>
+            <w:tcW w:w="2126" w:type="dxa"/>
+          </w:tcPr>
+          <w:p>
+            <w:pPr>
+              <w:jc w:val="center"/>
+              <w:rPr>
+                <w:rFonts w:cstheme="minorHAnsi"/>
+                <w:color w:val="000000" w:themeColor="text1"/>
+              </w:rPr>
+            </w:pPr>
+          </w:p>
+        </w:tc>
+        <w:tc>
+          <w:tcPr>
+            <w:tcW w:w="2268" w:type="dxa"/>
+          </w:tcPr>
+          <w:p>
+            <w:pPr>
+              <w:jc w:val="center"/>
+              <w:rPr>
+                <w:rFonts w:cstheme="minorHAnsi"/>
+                <w:color w:val="000000" w:themeColor="text1"/>
+              </w:rPr>
+            </w:pPr>
+          </w:p>
+        </w:tc>
+        <w:tc>
+          <w:tcPr>
+            <w:tcW w:w="881" w:type="dxa"/>
+          </w:tcPr>
+          <w:p>
+            <w:pPr>
+              <w:jc w:val="center"/>
+              <w:rPr>
+                <w:rFonts w:cstheme="minorHAnsi"/>
+                <w:color w:val="000000" w:themeColor="text1"/>
+              </w:rPr>
+            </w:pPr>
+          </w:p>
+        </w:tc>
+      </w:tr>
+    </w:tbl>
+    <w:p>
+      <w:pPr>
+        <w:jc w:val="center"/>
+        <w:rPr>
+          <w:color w:val="FF0000"/>
+          <w:sz w:val="44"/>
         </w:rPr>
       </w:pPr>
     </w:p>

</xml_diff>

<commit_message>
Iniziato test di integrazione
</commit_message>
<xml_diff>
--- a/Tabelle di test.docx
+++ b/Tabelle di test.docx
@@ -925,9 +925,20 @@
             </w:r>
             <w:proofErr w:type="spellStart"/>
             <w:r>
-              <w:t>getFormatoFile</w:t>
-            </w:r>
-            <w:proofErr w:type="spellEnd"/>
+              <w:t>get</w:t>
+            </w:r>
+            <w:r>
+              <w:t>IdAcc</w:t>
+            </w:r>
+            <w:bookmarkStart w:id="0" w:name="_GoBack"/>
+            <w:bookmarkEnd w:id="0"/>
+            <w:r>
+              <w:t>esso</w:t>
+            </w:r>
+            <w:proofErr w:type="spellEnd"/>
+            <w:r>
+              <w:t xml:space="preserve"> </w:t>
+            </w:r>
             <w:r>
               <w:t>()</w:t>
             </w:r>
@@ -4864,8 +4875,8 @@
       <w:tblGrid>
         <w:gridCol w:w="568"/>
         <w:gridCol w:w="1701"/>
-        <w:gridCol w:w="2552"/>
-        <w:gridCol w:w="2126"/>
+        <w:gridCol w:w="2268"/>
+        <w:gridCol w:w="2410"/>
         <w:gridCol w:w="2268"/>
         <w:gridCol w:w="883"/>
       </w:tblGrid>
@@ -4914,7 +4925,7 @@
         </w:tc>
         <w:tc>
           <w:tcPr>
-            <w:tcW w:w="2552" w:type="dxa"/>
+            <w:tcW w:w="2268" w:type="dxa"/>
           </w:tcPr>
           <w:p>
             <w:pPr>
@@ -4935,7 +4946,7 @@
         </w:tc>
         <w:tc>
           <w:tcPr>
-            <w:tcW w:w="2126" w:type="dxa"/>
+            <w:tcW w:w="2410" w:type="dxa"/>
           </w:tcPr>
           <w:p>
             <w:pPr>
@@ -4977,7 +4988,7 @@
         </w:tc>
         <w:tc>
           <w:tcPr>
-            <w:tcW w:w="881" w:type="dxa"/>
+            <w:tcW w:w="883" w:type="dxa"/>
           </w:tcPr>
           <w:p>
             <w:pPr>
@@ -5042,34 +5053,6 @@
         </w:tc>
         <w:tc>
           <w:tcPr>
-            <w:tcW w:w="2552" w:type="dxa"/>
-          </w:tcPr>
-          <w:p>
-            <w:pPr>
-              <w:jc w:val="center"/>
-              <w:rPr>
-                <w:rFonts w:cstheme="minorHAnsi"/>
-                <w:color w:val="000000" w:themeColor="text1"/>
-              </w:rPr>
-            </w:pPr>
-          </w:p>
-        </w:tc>
-        <w:tc>
-          <w:tcPr>
-            <w:tcW w:w="2126" w:type="dxa"/>
-          </w:tcPr>
-          <w:p>
-            <w:pPr>
-              <w:jc w:val="center"/>
-              <w:rPr>
-                <w:rFonts w:cstheme="minorHAnsi"/>
-                <w:color w:val="000000" w:themeColor="text1"/>
-              </w:rPr>
-            </w:pPr>
-          </w:p>
-        </w:tc>
-        <w:tc>
-          <w:tcPr>
             <w:tcW w:w="2268" w:type="dxa"/>
           </w:tcPr>
           <w:p>
@@ -5080,11 +5063,53 @@
                 <w:color w:val="000000" w:themeColor="text1"/>
               </w:rPr>
             </w:pPr>
-          </w:p>
-        </w:tc>
-        <w:tc>
-          <w:tcPr>
-            <w:tcW w:w="881" w:type="dxa"/>
+            <w:r>
+              <w:rPr>
+                <w:rFonts w:cstheme="minorHAnsi"/>
+                <w:color w:val="000000" w:themeColor="text1"/>
+              </w:rPr>
+              <w:t>Avviare l’esecuzione</w:t>
+            </w:r>
+          </w:p>
+        </w:tc>
+        <w:tc>
+          <w:tcPr>
+            <w:tcW w:w="2410" w:type="dxa"/>
+          </w:tcPr>
+          <w:p>
+            <w:pPr>
+              <w:jc w:val="center"/>
+              <w:rPr>
+                <w:rFonts w:cstheme="minorHAnsi"/>
+                <w:color w:val="000000" w:themeColor="text1"/>
+              </w:rPr>
+            </w:pPr>
+            <w:r>
+              <w:rPr>
+                <w:rFonts w:cstheme="minorHAnsi"/>
+                <w:color w:val="000000" w:themeColor="text1"/>
+              </w:rPr>
+              <w:t>Visualizzazione del menù</w:t>
+            </w:r>
+          </w:p>
+        </w:tc>
+        <w:tc>
+          <w:tcPr>
+            <w:tcW w:w="2268" w:type="dxa"/>
+          </w:tcPr>
+          <w:p>
+            <w:pPr>
+              <w:jc w:val="center"/>
+              <w:rPr>
+                <w:rFonts w:cstheme="minorHAnsi"/>
+                <w:color w:val="000000" w:themeColor="text1"/>
+              </w:rPr>
+            </w:pPr>
+          </w:p>
+        </w:tc>
+        <w:tc>
+          <w:tcPr>
+            <w:tcW w:w="883" w:type="dxa"/>
           </w:tcPr>
           <w:p>
             <w:pPr>
@@ -5142,34 +5167,6 @@
         </w:tc>
         <w:tc>
           <w:tcPr>
-            <w:tcW w:w="2552" w:type="dxa"/>
-          </w:tcPr>
-          <w:p>
-            <w:pPr>
-              <w:jc w:val="center"/>
-              <w:rPr>
-                <w:rFonts w:cstheme="minorHAnsi"/>
-                <w:color w:val="000000" w:themeColor="text1"/>
-              </w:rPr>
-            </w:pPr>
-          </w:p>
-        </w:tc>
-        <w:tc>
-          <w:tcPr>
-            <w:tcW w:w="2126" w:type="dxa"/>
-          </w:tcPr>
-          <w:p>
-            <w:pPr>
-              <w:jc w:val="center"/>
-              <w:rPr>
-                <w:rFonts w:cstheme="minorHAnsi"/>
-                <w:color w:val="000000" w:themeColor="text1"/>
-              </w:rPr>
-            </w:pPr>
-          </w:p>
-        </w:tc>
-        <w:tc>
-          <w:tcPr>
             <w:tcW w:w="2268" w:type="dxa"/>
           </w:tcPr>
           <w:p>
@@ -5180,11 +5177,53 @@
                 <w:color w:val="000000" w:themeColor="text1"/>
               </w:rPr>
             </w:pPr>
-          </w:p>
-        </w:tc>
-        <w:tc>
-          <w:tcPr>
-            <w:tcW w:w="881" w:type="dxa"/>
+            <w:r>
+              <w:rPr>
+                <w:rFonts w:cstheme="minorHAnsi"/>
+                <w:color w:val="000000" w:themeColor="text1"/>
+              </w:rPr>
+              <w:t>Digitare tasto 1 “Registra Accesso.. richiesta salvataggio su file”</w:t>
+            </w:r>
+          </w:p>
+        </w:tc>
+        <w:tc>
+          <w:tcPr>
+            <w:tcW w:w="2410" w:type="dxa"/>
+          </w:tcPr>
+          <w:p>
+            <w:pPr>
+              <w:jc w:val="center"/>
+              <w:rPr>
+                <w:rFonts w:cstheme="minorHAnsi"/>
+                <w:color w:val="000000" w:themeColor="text1"/>
+              </w:rPr>
+            </w:pPr>
+            <w:r>
+              <w:rPr>
+                <w:rFonts w:cstheme="minorHAnsi"/>
+                <w:color w:val="000000" w:themeColor="text1"/>
+              </w:rPr>
+              <w:t>Visualizzazione delle giornate se sono presenti file. Visualizzare “inserire la data  in cui si vogliono registrare gli accessi”</w:t>
+            </w:r>
+          </w:p>
+        </w:tc>
+        <w:tc>
+          <w:tcPr>
+            <w:tcW w:w="2268" w:type="dxa"/>
+          </w:tcPr>
+          <w:p>
+            <w:pPr>
+              <w:jc w:val="center"/>
+              <w:rPr>
+                <w:rFonts w:cstheme="minorHAnsi"/>
+                <w:color w:val="000000" w:themeColor="text1"/>
+              </w:rPr>
+            </w:pPr>
+          </w:p>
+        </w:tc>
+        <w:tc>
+          <w:tcPr>
+            <w:tcW w:w="883" w:type="dxa"/>
           </w:tcPr>
           <w:p>
             <w:pPr>
@@ -5242,34 +5281,6 @@
         </w:tc>
         <w:tc>
           <w:tcPr>
-            <w:tcW w:w="2552" w:type="dxa"/>
-          </w:tcPr>
-          <w:p>
-            <w:pPr>
-              <w:jc w:val="center"/>
-              <w:rPr>
-                <w:rFonts w:cstheme="minorHAnsi"/>
-                <w:color w:val="000000" w:themeColor="text1"/>
-              </w:rPr>
-            </w:pPr>
-          </w:p>
-        </w:tc>
-        <w:tc>
-          <w:tcPr>
-            <w:tcW w:w="2126" w:type="dxa"/>
-          </w:tcPr>
-          <w:p>
-            <w:pPr>
-              <w:jc w:val="center"/>
-              <w:rPr>
-                <w:rFonts w:cstheme="minorHAnsi"/>
-                <w:color w:val="000000" w:themeColor="text1"/>
-              </w:rPr>
-            </w:pPr>
-          </w:p>
-        </w:tc>
-        <w:tc>
-          <w:tcPr>
             <w:tcW w:w="2268" w:type="dxa"/>
           </w:tcPr>
           <w:p>
@@ -5280,11 +5291,60 @@
                 <w:color w:val="000000" w:themeColor="text1"/>
               </w:rPr>
             </w:pPr>
-          </w:p>
-        </w:tc>
-        <w:tc>
-          <w:tcPr>
-            <w:tcW w:w="881" w:type="dxa"/>
+            <w:r>
+              <w:rPr>
+                <w:rFonts w:cstheme="minorHAnsi"/>
+                <w:color w:val="000000" w:themeColor="text1"/>
+              </w:rPr>
+              <w:t>Inserire la data: 19/5/2018</w:t>
+            </w:r>
+          </w:p>
+        </w:tc>
+        <w:tc>
+          <w:tcPr>
+            <w:tcW w:w="2410" w:type="dxa"/>
+          </w:tcPr>
+          <w:p>
+            <w:pPr>
+              <w:jc w:val="center"/>
+              <w:rPr>
+                <w:rFonts w:cstheme="minorHAnsi"/>
+                <w:color w:val="000000" w:themeColor="text1"/>
+              </w:rPr>
+            </w:pPr>
+            <w:r>
+              <w:rPr>
+                <w:rFonts w:cstheme="minorHAnsi"/>
+                <w:color w:val="000000" w:themeColor="text1"/>
+              </w:rPr>
+              <w:t>Visualizzare la data inserita</w:t>
+            </w:r>
+            <w:r>
+              <w:rPr>
+                <w:rFonts w:cstheme="minorHAnsi"/>
+                <w:color w:val="000000" w:themeColor="text1"/>
+              </w:rPr>
+              <w:t xml:space="preserve"> “19/5/2018”</w:t>
+            </w:r>
+          </w:p>
+        </w:tc>
+        <w:tc>
+          <w:tcPr>
+            <w:tcW w:w="2268" w:type="dxa"/>
+          </w:tcPr>
+          <w:p>
+            <w:pPr>
+              <w:jc w:val="center"/>
+              <w:rPr>
+                <w:rFonts w:cstheme="minorHAnsi"/>
+                <w:color w:val="000000" w:themeColor="text1"/>
+              </w:rPr>
+            </w:pPr>
+          </w:p>
+        </w:tc>
+        <w:tc>
+          <w:tcPr>
+            <w:tcW w:w="883" w:type="dxa"/>
           </w:tcPr>
           <w:p>
             <w:pPr>
@@ -5342,34 +5402,6 @@
         </w:tc>
         <w:tc>
           <w:tcPr>
-            <w:tcW w:w="2552" w:type="dxa"/>
-          </w:tcPr>
-          <w:p>
-            <w:pPr>
-              <w:jc w:val="center"/>
-              <w:rPr>
-                <w:rFonts w:cstheme="minorHAnsi"/>
-                <w:color w:val="000000" w:themeColor="text1"/>
-              </w:rPr>
-            </w:pPr>
-          </w:p>
-        </w:tc>
-        <w:tc>
-          <w:tcPr>
-            <w:tcW w:w="2126" w:type="dxa"/>
-          </w:tcPr>
-          <w:p>
-            <w:pPr>
-              <w:jc w:val="center"/>
-              <w:rPr>
-                <w:rFonts w:cstheme="minorHAnsi"/>
-                <w:color w:val="000000" w:themeColor="text1"/>
-              </w:rPr>
-            </w:pPr>
-          </w:p>
-        </w:tc>
-        <w:tc>
-          <w:tcPr>
             <w:tcW w:w="2268" w:type="dxa"/>
           </w:tcPr>
           <w:p>
@@ -5380,11 +5412,53 @@
                 <w:color w:val="000000" w:themeColor="text1"/>
               </w:rPr>
             </w:pPr>
-          </w:p>
-        </w:tc>
-        <w:tc>
-          <w:tcPr>
-            <w:tcW w:w="881" w:type="dxa"/>
+            <w:r>
+              <w:rPr>
+                <w:rFonts w:cstheme="minorHAnsi"/>
+                <w:color w:val="000000" w:themeColor="text1"/>
+              </w:rPr>
+              <w:t>Inserire la matricola del dipendente: 1</w:t>
+            </w:r>
+          </w:p>
+        </w:tc>
+        <w:tc>
+          <w:tcPr>
+            <w:tcW w:w="2410" w:type="dxa"/>
+          </w:tcPr>
+          <w:p>
+            <w:pPr>
+              <w:jc w:val="center"/>
+              <w:rPr>
+                <w:rFonts w:cstheme="minorHAnsi"/>
+                <w:color w:val="000000" w:themeColor="text1"/>
+              </w:rPr>
+            </w:pPr>
+            <w:r>
+              <w:rPr>
+                <w:rFonts w:cstheme="minorHAnsi"/>
+                <w:color w:val="000000" w:themeColor="text1"/>
+              </w:rPr>
+              <w:t>Visualizzare ”Inserire la matricola del dipendente di cui si vogliono salvare gli accessi”</w:t>
+            </w:r>
+          </w:p>
+        </w:tc>
+        <w:tc>
+          <w:tcPr>
+            <w:tcW w:w="2268" w:type="dxa"/>
+          </w:tcPr>
+          <w:p>
+            <w:pPr>
+              <w:jc w:val="center"/>
+              <w:rPr>
+                <w:rFonts w:cstheme="minorHAnsi"/>
+                <w:color w:val="000000" w:themeColor="text1"/>
+              </w:rPr>
+            </w:pPr>
+          </w:p>
+        </w:tc>
+        <w:tc>
+          <w:tcPr>
+            <w:tcW w:w="883" w:type="dxa"/>
           </w:tcPr>
           <w:p>
             <w:pPr>
@@ -5442,34 +5516,6 @@
         </w:tc>
         <w:tc>
           <w:tcPr>
-            <w:tcW w:w="2552" w:type="dxa"/>
-          </w:tcPr>
-          <w:p>
-            <w:pPr>
-              <w:jc w:val="center"/>
-              <w:rPr>
-                <w:rFonts w:cstheme="minorHAnsi"/>
-                <w:color w:val="000000" w:themeColor="text1"/>
-              </w:rPr>
-            </w:pPr>
-          </w:p>
-        </w:tc>
-        <w:tc>
-          <w:tcPr>
-            <w:tcW w:w="2126" w:type="dxa"/>
-          </w:tcPr>
-          <w:p>
-            <w:pPr>
-              <w:jc w:val="center"/>
-              <w:rPr>
-                <w:rFonts w:cstheme="minorHAnsi"/>
-                <w:color w:val="000000" w:themeColor="text1"/>
-              </w:rPr>
-            </w:pPr>
-          </w:p>
-        </w:tc>
-        <w:tc>
-          <w:tcPr>
             <w:tcW w:w="2268" w:type="dxa"/>
           </w:tcPr>
           <w:p>
@@ -5480,11 +5526,53 @@
                 <w:color w:val="000000" w:themeColor="text1"/>
               </w:rPr>
             </w:pPr>
-          </w:p>
-        </w:tc>
-        <w:tc>
-          <w:tcPr>
-            <w:tcW w:w="881" w:type="dxa"/>
+            <w:r>
+              <w:rPr>
+                <w:rFonts w:cstheme="minorHAnsi"/>
+                <w:color w:val="000000" w:themeColor="text1"/>
+              </w:rPr>
+              <w:t>Inserimento automatico dell’orario attuale in cui viene effettuata l’operazione</w:t>
+            </w:r>
+          </w:p>
+        </w:tc>
+        <w:tc>
+          <w:tcPr>
+            <w:tcW w:w="2410" w:type="dxa"/>
+          </w:tcPr>
+          <w:p>
+            <w:pPr>
+              <w:jc w:val="center"/>
+              <w:rPr>
+                <w:rFonts w:cstheme="minorHAnsi"/>
+                <w:color w:val="000000" w:themeColor="text1"/>
+              </w:rPr>
+            </w:pPr>
+            <w:r>
+              <w:rPr>
+                <w:rFonts w:cstheme="minorHAnsi"/>
+                <w:color w:val="000000" w:themeColor="text1"/>
+              </w:rPr>
+              <w:t>Visualizzazione orario attuale</w:t>
+            </w:r>
+          </w:p>
+        </w:tc>
+        <w:tc>
+          <w:tcPr>
+            <w:tcW w:w="2268" w:type="dxa"/>
+          </w:tcPr>
+          <w:p>
+            <w:pPr>
+              <w:jc w:val="center"/>
+              <w:rPr>
+                <w:rFonts w:cstheme="minorHAnsi"/>
+                <w:color w:val="000000" w:themeColor="text1"/>
+              </w:rPr>
+            </w:pPr>
+          </w:p>
+        </w:tc>
+        <w:tc>
+          <w:tcPr>
+            <w:tcW w:w="883" w:type="dxa"/>
           </w:tcPr>
           <w:p>
             <w:pPr>
@@ -5542,34 +5630,6 @@
         </w:tc>
         <w:tc>
           <w:tcPr>
-            <w:tcW w:w="2552" w:type="dxa"/>
-          </w:tcPr>
-          <w:p>
-            <w:pPr>
-              <w:jc w:val="center"/>
-              <w:rPr>
-                <w:rFonts w:cstheme="minorHAnsi"/>
-                <w:color w:val="000000" w:themeColor="text1"/>
-              </w:rPr>
-            </w:pPr>
-          </w:p>
-        </w:tc>
-        <w:tc>
-          <w:tcPr>
-            <w:tcW w:w="2126" w:type="dxa"/>
-          </w:tcPr>
-          <w:p>
-            <w:pPr>
-              <w:jc w:val="center"/>
-              <w:rPr>
-                <w:rFonts w:cstheme="minorHAnsi"/>
-                <w:color w:val="000000" w:themeColor="text1"/>
-              </w:rPr>
-            </w:pPr>
-          </w:p>
-        </w:tc>
-        <w:tc>
-          <w:tcPr>
             <w:tcW w:w="2268" w:type="dxa"/>
           </w:tcPr>
           <w:p>
@@ -5580,11 +5640,135 @@
                 <w:color w:val="000000" w:themeColor="text1"/>
               </w:rPr>
             </w:pPr>
-          </w:p>
-        </w:tc>
-        <w:tc>
-          <w:tcPr>
-            <w:tcW w:w="881" w:type="dxa"/>
+            <w:r>
+              <w:rPr>
+                <w:rFonts w:cstheme="minorHAnsi"/>
+                <w:color w:val="000000" w:themeColor="text1"/>
+              </w:rPr>
+              <w:t>Visualizzazione accessi inseriti</w:t>
+            </w:r>
+          </w:p>
+        </w:tc>
+        <w:tc>
+          <w:tcPr>
+            <w:tcW w:w="2410" w:type="dxa"/>
+          </w:tcPr>
+          <w:p>
+            <w:pPr>
+              <w:autoSpaceDE w:val="0"/>
+              <w:autoSpaceDN w:val="0"/>
+              <w:adjustRightInd w:val="0"/>
+              <w:spacing w:after="0" w:line="240" w:lineRule="auto"/>
+              <w:rPr>
+                <w:rFonts w:ascii="Consolas" w:hAnsi="Consolas" w:cs="Consolas"/>
+                <w:color w:val="000000"/>
+                <w:sz w:val="20"/>
+                <w:szCs w:val="20"/>
+              </w:rPr>
+            </w:pPr>
+            <w:r>
+              <w:rPr>
+                <w:rFonts w:cstheme="minorHAnsi"/>
+                <w:color w:val="000000" w:themeColor="text1"/>
+              </w:rPr>
+              <w:t xml:space="preserve">Visualizzare: </w:t>
+            </w:r>
+            <w:r>
+              <w:rPr>
+                <w:rFonts w:cstheme="minorHAnsi"/>
+                <w:color w:val="000000" w:themeColor="text1"/>
+              </w:rPr>
+              <w:t xml:space="preserve">                            </w:t>
+            </w:r>
+            <w:r>
+              <w:rPr>
+                <w:rFonts w:ascii="Consolas" w:hAnsi="Consolas" w:cs="Consolas"/>
+                <w:color w:val="000000"/>
+                <w:sz w:val="20"/>
+                <w:szCs w:val="20"/>
+              </w:rPr>
+              <w:t>-&gt;Matricola: 1. Data e ora: 2018-05-19T23:19:38.320 Id Accesso: 1</w:t>
+            </w:r>
+          </w:p>
+          <w:p>
+            <w:pPr>
+              <w:autoSpaceDE w:val="0"/>
+              <w:autoSpaceDN w:val="0"/>
+              <w:adjustRightInd w:val="0"/>
+              <w:spacing w:after="0" w:line="240" w:lineRule="auto"/>
+              <w:rPr>
+                <w:rFonts w:cstheme="minorHAnsi"/>
+                <w:szCs w:val="20"/>
+              </w:rPr>
+            </w:pPr>
+            <w:r>
+              <w:rPr>
+                <w:rFonts w:cstheme="minorHAnsi"/>
+                <w:color w:val="000000"/>
+                <w:szCs w:val="20"/>
+              </w:rPr>
+              <w:t>Visualizzare</w:t>
+            </w:r>
+            <w:r>
+              <w:rPr>
+                <w:rFonts w:cstheme="minorHAnsi"/>
+                <w:color w:val="000000"/>
+                <w:szCs w:val="20"/>
+              </w:rPr>
+              <w:t xml:space="preserve">:  </w:t>
+            </w:r>
+            <w:r>
+              <w:rPr>
+                <w:rFonts w:cstheme="minorHAnsi"/>
+                <w:color w:val="000000"/>
+                <w:szCs w:val="20"/>
+              </w:rPr>
+              <w:t>”registrare un altro accesso in data 19/5/2018</w:t>
+            </w:r>
+            <w:r>
+              <w:rPr>
+                <w:rFonts w:cstheme="minorHAnsi"/>
+                <w:color w:val="000000"/>
+                <w:szCs w:val="20"/>
+              </w:rPr>
+              <w:t>?</w:t>
+            </w:r>
+            <w:r>
+              <w:rPr>
+                <w:rFonts w:cstheme="minorHAnsi"/>
+                <w:color w:val="000000"/>
+                <w:szCs w:val="20"/>
+              </w:rPr>
+              <w:t>”</w:t>
+            </w:r>
+          </w:p>
+          <w:p>
+            <w:pPr>
+              <w:jc w:val="center"/>
+              <w:rPr>
+                <w:rFonts w:cstheme="minorHAnsi"/>
+                <w:color w:val="000000" w:themeColor="text1"/>
+              </w:rPr>
+            </w:pPr>
+          </w:p>
+        </w:tc>
+        <w:tc>
+          <w:tcPr>
+            <w:tcW w:w="2268" w:type="dxa"/>
+          </w:tcPr>
+          <w:p>
+            <w:pPr>
+              <w:jc w:val="center"/>
+              <w:rPr>
+                <w:rFonts w:cstheme="minorHAnsi"/>
+                <w:color w:val="000000" w:themeColor="text1"/>
+              </w:rPr>
+            </w:pPr>
+          </w:p>
+        </w:tc>
+        <w:tc>
+          <w:tcPr>
+            <w:tcW w:w="883" w:type="dxa"/>
           </w:tcPr>
           <w:p>
             <w:pPr>
@@ -5642,34 +5826,6 @@
         </w:tc>
         <w:tc>
           <w:tcPr>
-            <w:tcW w:w="2552" w:type="dxa"/>
-          </w:tcPr>
-          <w:p>
-            <w:pPr>
-              <w:jc w:val="center"/>
-              <w:rPr>
-                <w:rFonts w:cstheme="minorHAnsi"/>
-                <w:color w:val="000000" w:themeColor="text1"/>
-              </w:rPr>
-            </w:pPr>
-          </w:p>
-        </w:tc>
-        <w:tc>
-          <w:tcPr>
-            <w:tcW w:w="2126" w:type="dxa"/>
-          </w:tcPr>
-          <w:p>
-            <w:pPr>
-              <w:jc w:val="center"/>
-              <w:rPr>
-                <w:rFonts w:cstheme="minorHAnsi"/>
-                <w:color w:val="000000" w:themeColor="text1"/>
-              </w:rPr>
-            </w:pPr>
-          </w:p>
-        </w:tc>
-        <w:tc>
-          <w:tcPr>
             <w:tcW w:w="2268" w:type="dxa"/>
           </w:tcPr>
           <w:p>
@@ -5680,11 +5836,53 @@
                 <w:color w:val="000000" w:themeColor="text1"/>
               </w:rPr>
             </w:pPr>
-          </w:p>
-        </w:tc>
-        <w:tc>
-          <w:tcPr>
-            <w:tcW w:w="881" w:type="dxa"/>
+            <w:r>
+              <w:rPr>
+                <w:rFonts w:cstheme="minorHAnsi"/>
+                <w:color w:val="000000" w:themeColor="text1"/>
+              </w:rPr>
+              <w:t>Inserire la scelta: si</w:t>
+            </w:r>
+          </w:p>
+        </w:tc>
+        <w:tc>
+          <w:tcPr>
+            <w:tcW w:w="2410" w:type="dxa"/>
+          </w:tcPr>
+          <w:p>
+            <w:pPr>
+              <w:jc w:val="center"/>
+              <w:rPr>
+                <w:rFonts w:cstheme="minorHAnsi"/>
+                <w:color w:val="000000" w:themeColor="text1"/>
+              </w:rPr>
+            </w:pPr>
+            <w:r>
+              <w:rPr>
+                <w:rFonts w:cstheme="minorHAnsi"/>
+                <w:color w:val="000000" w:themeColor="text1"/>
+              </w:rPr>
+              <w:t>Ritorno ad azione 3. Visualizzare ”Inserire la matricola del dipendente di cui si vogliono salvare gli accessi”</w:t>
+            </w:r>
+          </w:p>
+        </w:tc>
+        <w:tc>
+          <w:tcPr>
+            <w:tcW w:w="2268" w:type="dxa"/>
+          </w:tcPr>
+          <w:p>
+            <w:pPr>
+              <w:jc w:val="center"/>
+              <w:rPr>
+                <w:rFonts w:cstheme="minorHAnsi"/>
+                <w:color w:val="000000" w:themeColor="text1"/>
+              </w:rPr>
+            </w:pPr>
+          </w:p>
+        </w:tc>
+        <w:tc>
+          <w:tcPr>
+            <w:tcW w:w="883" w:type="dxa"/>
           </w:tcPr>
           <w:p>
             <w:pPr>
@@ -5738,36 +5936,6 @@
               </w:rPr>
               <w:t>Azione 7</w:t>
             </w:r>
-            <w:bookmarkStart w:id="0" w:name="_GoBack"/>
-            <w:bookmarkEnd w:id="0"/>
-          </w:p>
-        </w:tc>
-        <w:tc>
-          <w:tcPr>
-            <w:tcW w:w="2552" w:type="dxa"/>
-          </w:tcPr>
-          <w:p>
-            <w:pPr>
-              <w:jc w:val="center"/>
-              <w:rPr>
-                <w:rFonts w:cstheme="minorHAnsi"/>
-                <w:color w:val="000000" w:themeColor="text1"/>
-              </w:rPr>
-            </w:pPr>
-          </w:p>
-        </w:tc>
-        <w:tc>
-          <w:tcPr>
-            <w:tcW w:w="2126" w:type="dxa"/>
-          </w:tcPr>
-          <w:p>
-            <w:pPr>
-              <w:jc w:val="center"/>
-              <w:rPr>
-                <w:rFonts w:cstheme="minorHAnsi"/>
-                <w:color w:val="000000" w:themeColor="text1"/>
-              </w:rPr>
-            </w:pPr>
           </w:p>
         </w:tc>
         <w:tc>
@@ -5782,11 +5950,83 @@
                 <w:color w:val="000000" w:themeColor="text1"/>
               </w:rPr>
             </w:pPr>
-          </w:p>
-        </w:tc>
-        <w:tc>
-          <w:tcPr>
-            <w:tcW w:w="881" w:type="dxa"/>
+            <w:r>
+              <w:rPr>
+                <w:rFonts w:cstheme="minorHAnsi"/>
+                <w:color w:val="000000" w:themeColor="text1"/>
+              </w:rPr>
+              <w:t>Inserire la scelta: no</w:t>
+            </w:r>
+          </w:p>
+        </w:tc>
+        <w:tc>
+          <w:tcPr>
+            <w:tcW w:w="2410" w:type="dxa"/>
+          </w:tcPr>
+          <w:p>
+            <w:pPr>
+              <w:jc w:val="center"/>
+              <w:rPr>
+                <w:rFonts w:cstheme="minorHAnsi"/>
+                <w:color w:val="000000" w:themeColor="text1"/>
+              </w:rPr>
+            </w:pPr>
+            <w:r>
+              <w:rPr>
+                <w:rFonts w:cstheme="minorHAnsi"/>
+                <w:color w:val="000000" w:themeColor="text1"/>
+              </w:rPr>
+              <w:t>Visualizzare: “scrittura su file avvenuta con successo”</w:t>
+            </w:r>
+            <w:r>
+              <w:rPr>
+                <w:rFonts w:cstheme="minorHAnsi"/>
+                <w:color w:val="000000" w:themeColor="text1"/>
+              </w:rPr>
+              <w:t>.</w:t>
+            </w:r>
+          </w:p>
+          <w:p>
+            <w:pPr>
+              <w:jc w:val="center"/>
+              <w:rPr>
+                <w:rFonts w:cstheme="minorHAnsi"/>
+                <w:color w:val="000000" w:themeColor="text1"/>
+              </w:rPr>
+            </w:pPr>
+            <w:r>
+              <w:rPr>
+                <w:rFonts w:cstheme="minorHAnsi"/>
+                <w:color w:val="000000" w:themeColor="text1"/>
+              </w:rPr>
+              <w:t>Visualizzazione Menù</w:t>
+            </w:r>
+          </w:p>
+        </w:tc>
+        <w:tc>
+          <w:tcPr>
+            <w:tcW w:w="2268" w:type="dxa"/>
+          </w:tcPr>
+          <w:p>
+            <w:pPr>
+              <w:jc w:val="center"/>
+              <w:rPr>
+                <w:rFonts w:cstheme="minorHAnsi"/>
+                <w:color w:val="000000" w:themeColor="text1"/>
+              </w:rPr>
+            </w:pPr>
+            <w:r>
+              <w:rPr>
+                <w:rFonts w:cstheme="minorHAnsi"/>
+                <w:color w:val="000000" w:themeColor="text1"/>
+              </w:rPr>
+              <w:t>Serializzazione in file binario con il nome del giorno stesso: “19_5_2018.bin”</w:t>
+            </w:r>
+          </w:p>
+        </w:tc>
+        <w:tc>
+          <w:tcPr>
+            <w:tcW w:w="883" w:type="dxa"/>
           </w:tcPr>
           <w:p>
             <w:pPr>
@@ -5844,34 +6084,6 @@
         </w:tc>
         <w:tc>
           <w:tcPr>
-            <w:tcW w:w="2552" w:type="dxa"/>
-          </w:tcPr>
-          <w:p>
-            <w:pPr>
-              <w:jc w:val="center"/>
-              <w:rPr>
-                <w:rFonts w:cstheme="minorHAnsi"/>
-                <w:color w:val="000000" w:themeColor="text1"/>
-              </w:rPr>
-            </w:pPr>
-          </w:p>
-        </w:tc>
-        <w:tc>
-          <w:tcPr>
-            <w:tcW w:w="2126" w:type="dxa"/>
-          </w:tcPr>
-          <w:p>
-            <w:pPr>
-              <w:jc w:val="center"/>
-              <w:rPr>
-                <w:rFonts w:cstheme="minorHAnsi"/>
-                <w:color w:val="000000" w:themeColor="text1"/>
-              </w:rPr>
-            </w:pPr>
-          </w:p>
-        </w:tc>
-        <w:tc>
-          <w:tcPr>
             <w:tcW w:w="2268" w:type="dxa"/>
           </w:tcPr>
           <w:p>
@@ -5886,7 +6098,35 @@
         </w:tc>
         <w:tc>
           <w:tcPr>
-            <w:tcW w:w="881" w:type="dxa"/>
+            <w:tcW w:w="2410" w:type="dxa"/>
+          </w:tcPr>
+          <w:p>
+            <w:pPr>
+              <w:jc w:val="center"/>
+              <w:rPr>
+                <w:rFonts w:cstheme="minorHAnsi"/>
+                <w:color w:val="000000" w:themeColor="text1"/>
+              </w:rPr>
+            </w:pPr>
+          </w:p>
+        </w:tc>
+        <w:tc>
+          <w:tcPr>
+            <w:tcW w:w="2268" w:type="dxa"/>
+          </w:tcPr>
+          <w:p>
+            <w:pPr>
+              <w:jc w:val="center"/>
+              <w:rPr>
+                <w:rFonts w:cstheme="minorHAnsi"/>
+                <w:color w:val="000000" w:themeColor="text1"/>
+              </w:rPr>
+            </w:pPr>
+          </w:p>
+        </w:tc>
+        <w:tc>
+          <w:tcPr>
+            <w:tcW w:w="883" w:type="dxa"/>
           </w:tcPr>
           <w:p>
             <w:pPr>
@@ -5917,6 +6157,7 @@
                 <w:rFonts w:cstheme="minorHAnsi"/>
                 <w:color w:val="000000" w:themeColor="text1"/>
               </w:rPr>
+              <w:lastRenderedPageBreak/>
               <w:t>10</w:t>
             </w:r>
           </w:p>
@@ -5944,34 +6185,6 @@
         </w:tc>
         <w:tc>
           <w:tcPr>
-            <w:tcW w:w="2552" w:type="dxa"/>
-          </w:tcPr>
-          <w:p>
-            <w:pPr>
-              <w:jc w:val="center"/>
-              <w:rPr>
-                <w:rFonts w:cstheme="minorHAnsi"/>
-                <w:color w:val="000000" w:themeColor="text1"/>
-              </w:rPr>
-            </w:pPr>
-          </w:p>
-        </w:tc>
-        <w:tc>
-          <w:tcPr>
-            <w:tcW w:w="2126" w:type="dxa"/>
-          </w:tcPr>
-          <w:p>
-            <w:pPr>
-              <w:jc w:val="center"/>
-              <w:rPr>
-                <w:rFonts w:cstheme="minorHAnsi"/>
-                <w:color w:val="000000" w:themeColor="text1"/>
-              </w:rPr>
-            </w:pPr>
-          </w:p>
-        </w:tc>
-        <w:tc>
-          <w:tcPr>
             <w:tcW w:w="2268" w:type="dxa"/>
           </w:tcPr>
           <w:p>
@@ -5986,7 +6199,35 @@
         </w:tc>
         <w:tc>
           <w:tcPr>
-            <w:tcW w:w="881" w:type="dxa"/>
+            <w:tcW w:w="2410" w:type="dxa"/>
+          </w:tcPr>
+          <w:p>
+            <w:pPr>
+              <w:jc w:val="center"/>
+              <w:rPr>
+                <w:rFonts w:cstheme="minorHAnsi"/>
+                <w:color w:val="000000" w:themeColor="text1"/>
+              </w:rPr>
+            </w:pPr>
+          </w:p>
+        </w:tc>
+        <w:tc>
+          <w:tcPr>
+            <w:tcW w:w="2268" w:type="dxa"/>
+          </w:tcPr>
+          <w:p>
+            <w:pPr>
+              <w:jc w:val="center"/>
+              <w:rPr>
+                <w:rFonts w:cstheme="minorHAnsi"/>
+                <w:color w:val="000000" w:themeColor="text1"/>
+              </w:rPr>
+            </w:pPr>
+          </w:p>
+        </w:tc>
+        <w:tc>
+          <w:tcPr>
+            <w:tcW w:w="883" w:type="dxa"/>
           </w:tcPr>
           <w:p>
             <w:pPr>
@@ -6044,34 +6285,6 @@
         </w:tc>
         <w:tc>
           <w:tcPr>
-            <w:tcW w:w="2552" w:type="dxa"/>
-          </w:tcPr>
-          <w:p>
-            <w:pPr>
-              <w:jc w:val="center"/>
-              <w:rPr>
-                <w:rFonts w:cstheme="minorHAnsi"/>
-                <w:color w:val="000000" w:themeColor="text1"/>
-              </w:rPr>
-            </w:pPr>
-          </w:p>
-        </w:tc>
-        <w:tc>
-          <w:tcPr>
-            <w:tcW w:w="2126" w:type="dxa"/>
-          </w:tcPr>
-          <w:p>
-            <w:pPr>
-              <w:jc w:val="center"/>
-              <w:rPr>
-                <w:rFonts w:cstheme="minorHAnsi"/>
-                <w:color w:val="000000" w:themeColor="text1"/>
-              </w:rPr>
-            </w:pPr>
-          </w:p>
-        </w:tc>
-        <w:tc>
-          <w:tcPr>
             <w:tcW w:w="2268" w:type="dxa"/>
           </w:tcPr>
           <w:p>
@@ -6086,7 +6299,35 @@
         </w:tc>
         <w:tc>
           <w:tcPr>
-            <w:tcW w:w="881" w:type="dxa"/>
+            <w:tcW w:w="2410" w:type="dxa"/>
+          </w:tcPr>
+          <w:p>
+            <w:pPr>
+              <w:jc w:val="center"/>
+              <w:rPr>
+                <w:rFonts w:cstheme="minorHAnsi"/>
+                <w:color w:val="000000" w:themeColor="text1"/>
+              </w:rPr>
+            </w:pPr>
+          </w:p>
+        </w:tc>
+        <w:tc>
+          <w:tcPr>
+            <w:tcW w:w="2268" w:type="dxa"/>
+          </w:tcPr>
+          <w:p>
+            <w:pPr>
+              <w:jc w:val="center"/>
+              <w:rPr>
+                <w:rFonts w:cstheme="minorHAnsi"/>
+                <w:color w:val="000000" w:themeColor="text1"/>
+              </w:rPr>
+            </w:pPr>
+          </w:p>
+        </w:tc>
+        <w:tc>
+          <w:tcPr>
+            <w:tcW w:w="883" w:type="dxa"/>
           </w:tcPr>
           <w:p>
             <w:pPr>
@@ -6144,34 +6385,6 @@
         </w:tc>
         <w:tc>
           <w:tcPr>
-            <w:tcW w:w="2552" w:type="dxa"/>
-          </w:tcPr>
-          <w:p>
-            <w:pPr>
-              <w:jc w:val="center"/>
-              <w:rPr>
-                <w:rFonts w:cstheme="minorHAnsi"/>
-                <w:color w:val="000000" w:themeColor="text1"/>
-              </w:rPr>
-            </w:pPr>
-          </w:p>
-        </w:tc>
-        <w:tc>
-          <w:tcPr>
-            <w:tcW w:w="2126" w:type="dxa"/>
-          </w:tcPr>
-          <w:p>
-            <w:pPr>
-              <w:jc w:val="center"/>
-              <w:rPr>
-                <w:rFonts w:cstheme="minorHAnsi"/>
-                <w:color w:val="000000" w:themeColor="text1"/>
-              </w:rPr>
-            </w:pPr>
-          </w:p>
-        </w:tc>
-        <w:tc>
-          <w:tcPr>
             <w:tcW w:w="2268" w:type="dxa"/>
           </w:tcPr>
           <w:p>
@@ -6186,7 +6399,35 @@
         </w:tc>
         <w:tc>
           <w:tcPr>
-            <w:tcW w:w="881" w:type="dxa"/>
+            <w:tcW w:w="2410" w:type="dxa"/>
+          </w:tcPr>
+          <w:p>
+            <w:pPr>
+              <w:jc w:val="center"/>
+              <w:rPr>
+                <w:rFonts w:cstheme="minorHAnsi"/>
+                <w:color w:val="000000" w:themeColor="text1"/>
+              </w:rPr>
+            </w:pPr>
+          </w:p>
+        </w:tc>
+        <w:tc>
+          <w:tcPr>
+            <w:tcW w:w="2268" w:type="dxa"/>
+          </w:tcPr>
+          <w:p>
+            <w:pPr>
+              <w:jc w:val="center"/>
+              <w:rPr>
+                <w:rFonts w:cstheme="minorHAnsi"/>
+                <w:color w:val="000000" w:themeColor="text1"/>
+              </w:rPr>
+            </w:pPr>
+          </w:p>
+        </w:tc>
+        <w:tc>
+          <w:tcPr>
+            <w:tcW w:w="883" w:type="dxa"/>
           </w:tcPr>
           <w:p>
             <w:pPr>
@@ -6244,34 +6485,6 @@
         </w:tc>
         <w:tc>
           <w:tcPr>
-            <w:tcW w:w="2552" w:type="dxa"/>
-          </w:tcPr>
-          <w:p>
-            <w:pPr>
-              <w:jc w:val="center"/>
-              <w:rPr>
-                <w:rFonts w:cstheme="minorHAnsi"/>
-                <w:color w:val="000000" w:themeColor="text1"/>
-              </w:rPr>
-            </w:pPr>
-          </w:p>
-        </w:tc>
-        <w:tc>
-          <w:tcPr>
-            <w:tcW w:w="2126" w:type="dxa"/>
-          </w:tcPr>
-          <w:p>
-            <w:pPr>
-              <w:jc w:val="center"/>
-              <w:rPr>
-                <w:rFonts w:cstheme="minorHAnsi"/>
-                <w:color w:val="000000" w:themeColor="text1"/>
-              </w:rPr>
-            </w:pPr>
-          </w:p>
-        </w:tc>
-        <w:tc>
-          <w:tcPr>
             <w:tcW w:w="2268" w:type="dxa"/>
           </w:tcPr>
           <w:p>
@@ -6286,7 +6499,35 @@
         </w:tc>
         <w:tc>
           <w:tcPr>
-            <w:tcW w:w="881" w:type="dxa"/>
+            <w:tcW w:w="2410" w:type="dxa"/>
+          </w:tcPr>
+          <w:p>
+            <w:pPr>
+              <w:jc w:val="center"/>
+              <w:rPr>
+                <w:rFonts w:cstheme="minorHAnsi"/>
+                <w:color w:val="000000" w:themeColor="text1"/>
+              </w:rPr>
+            </w:pPr>
+          </w:p>
+        </w:tc>
+        <w:tc>
+          <w:tcPr>
+            <w:tcW w:w="2268" w:type="dxa"/>
+          </w:tcPr>
+          <w:p>
+            <w:pPr>
+              <w:jc w:val="center"/>
+              <w:rPr>
+                <w:rFonts w:cstheme="minorHAnsi"/>
+                <w:color w:val="000000" w:themeColor="text1"/>
+              </w:rPr>
+            </w:pPr>
+          </w:p>
+        </w:tc>
+        <w:tc>
+          <w:tcPr>
+            <w:tcW w:w="883" w:type="dxa"/>
           </w:tcPr>
           <w:p>
             <w:pPr>
@@ -6344,34 +6585,6 @@
         </w:tc>
         <w:tc>
           <w:tcPr>
-            <w:tcW w:w="2552" w:type="dxa"/>
-          </w:tcPr>
-          <w:p>
-            <w:pPr>
-              <w:jc w:val="center"/>
-              <w:rPr>
-                <w:rFonts w:cstheme="minorHAnsi"/>
-                <w:color w:val="000000" w:themeColor="text1"/>
-              </w:rPr>
-            </w:pPr>
-          </w:p>
-        </w:tc>
-        <w:tc>
-          <w:tcPr>
-            <w:tcW w:w="2126" w:type="dxa"/>
-          </w:tcPr>
-          <w:p>
-            <w:pPr>
-              <w:jc w:val="center"/>
-              <w:rPr>
-                <w:rFonts w:cstheme="minorHAnsi"/>
-                <w:color w:val="000000" w:themeColor="text1"/>
-              </w:rPr>
-            </w:pPr>
-          </w:p>
-        </w:tc>
-        <w:tc>
-          <w:tcPr>
             <w:tcW w:w="2268" w:type="dxa"/>
           </w:tcPr>
           <w:p>
@@ -6386,7 +6599,35 @@
         </w:tc>
         <w:tc>
           <w:tcPr>
-            <w:tcW w:w="881" w:type="dxa"/>
+            <w:tcW w:w="2410" w:type="dxa"/>
+          </w:tcPr>
+          <w:p>
+            <w:pPr>
+              <w:jc w:val="center"/>
+              <w:rPr>
+                <w:rFonts w:cstheme="minorHAnsi"/>
+                <w:color w:val="000000" w:themeColor="text1"/>
+              </w:rPr>
+            </w:pPr>
+          </w:p>
+        </w:tc>
+        <w:tc>
+          <w:tcPr>
+            <w:tcW w:w="2268" w:type="dxa"/>
+          </w:tcPr>
+          <w:p>
+            <w:pPr>
+              <w:jc w:val="center"/>
+              <w:rPr>
+                <w:rFonts w:cstheme="minorHAnsi"/>
+                <w:color w:val="000000" w:themeColor="text1"/>
+              </w:rPr>
+            </w:pPr>
+          </w:p>
+        </w:tc>
+        <w:tc>
+          <w:tcPr>
+            <w:tcW w:w="883" w:type="dxa"/>
           </w:tcPr>
           <w:p>
             <w:pPr>
@@ -6444,34 +6685,6 @@
         </w:tc>
         <w:tc>
           <w:tcPr>
-            <w:tcW w:w="2552" w:type="dxa"/>
-          </w:tcPr>
-          <w:p>
-            <w:pPr>
-              <w:jc w:val="center"/>
-              <w:rPr>
-                <w:rFonts w:cstheme="minorHAnsi"/>
-                <w:color w:val="000000" w:themeColor="text1"/>
-              </w:rPr>
-            </w:pPr>
-          </w:p>
-        </w:tc>
-        <w:tc>
-          <w:tcPr>
-            <w:tcW w:w="2126" w:type="dxa"/>
-          </w:tcPr>
-          <w:p>
-            <w:pPr>
-              <w:jc w:val="center"/>
-              <w:rPr>
-                <w:rFonts w:cstheme="minorHAnsi"/>
-                <w:color w:val="000000" w:themeColor="text1"/>
-              </w:rPr>
-            </w:pPr>
-          </w:p>
-        </w:tc>
-        <w:tc>
-          <w:tcPr>
             <w:tcW w:w="2268" w:type="dxa"/>
           </w:tcPr>
           <w:p>
@@ -6486,7 +6699,35 @@
         </w:tc>
         <w:tc>
           <w:tcPr>
-            <w:tcW w:w="881" w:type="dxa"/>
+            <w:tcW w:w="2410" w:type="dxa"/>
+          </w:tcPr>
+          <w:p>
+            <w:pPr>
+              <w:jc w:val="center"/>
+              <w:rPr>
+                <w:rFonts w:cstheme="minorHAnsi"/>
+                <w:color w:val="000000" w:themeColor="text1"/>
+              </w:rPr>
+            </w:pPr>
+          </w:p>
+        </w:tc>
+        <w:tc>
+          <w:tcPr>
+            <w:tcW w:w="2268" w:type="dxa"/>
+          </w:tcPr>
+          <w:p>
+            <w:pPr>
+              <w:jc w:val="center"/>
+              <w:rPr>
+                <w:rFonts w:cstheme="minorHAnsi"/>
+                <w:color w:val="000000" w:themeColor="text1"/>
+              </w:rPr>
+            </w:pPr>
+          </w:p>
+        </w:tc>
+        <w:tc>
+          <w:tcPr>
+            <w:tcW w:w="883" w:type="dxa"/>
           </w:tcPr>
           <w:p>
             <w:pPr>
@@ -6544,34 +6785,6 @@
         </w:tc>
         <w:tc>
           <w:tcPr>
-            <w:tcW w:w="2552" w:type="dxa"/>
-          </w:tcPr>
-          <w:p>
-            <w:pPr>
-              <w:jc w:val="center"/>
-              <w:rPr>
-                <w:rFonts w:cstheme="minorHAnsi"/>
-                <w:color w:val="000000" w:themeColor="text1"/>
-              </w:rPr>
-            </w:pPr>
-          </w:p>
-        </w:tc>
-        <w:tc>
-          <w:tcPr>
-            <w:tcW w:w="2126" w:type="dxa"/>
-          </w:tcPr>
-          <w:p>
-            <w:pPr>
-              <w:jc w:val="center"/>
-              <w:rPr>
-                <w:rFonts w:cstheme="minorHAnsi"/>
-                <w:color w:val="000000" w:themeColor="text1"/>
-              </w:rPr>
-            </w:pPr>
-          </w:p>
-        </w:tc>
-        <w:tc>
-          <w:tcPr>
             <w:tcW w:w="2268" w:type="dxa"/>
           </w:tcPr>
           <w:p>
@@ -6586,7 +6799,35 @@
         </w:tc>
         <w:tc>
           <w:tcPr>
-            <w:tcW w:w="881" w:type="dxa"/>
+            <w:tcW w:w="2410" w:type="dxa"/>
+          </w:tcPr>
+          <w:p>
+            <w:pPr>
+              <w:jc w:val="center"/>
+              <w:rPr>
+                <w:rFonts w:cstheme="minorHAnsi"/>
+                <w:color w:val="000000" w:themeColor="text1"/>
+              </w:rPr>
+            </w:pPr>
+          </w:p>
+        </w:tc>
+        <w:tc>
+          <w:tcPr>
+            <w:tcW w:w="2268" w:type="dxa"/>
+          </w:tcPr>
+          <w:p>
+            <w:pPr>
+              <w:jc w:val="center"/>
+              <w:rPr>
+                <w:rFonts w:cstheme="minorHAnsi"/>
+                <w:color w:val="000000" w:themeColor="text1"/>
+              </w:rPr>
+            </w:pPr>
+          </w:p>
+        </w:tc>
+        <w:tc>
+          <w:tcPr>
+            <w:tcW w:w="883" w:type="dxa"/>
           </w:tcPr>
           <w:p>
             <w:pPr>
@@ -6644,34 +6885,6 @@
         </w:tc>
         <w:tc>
           <w:tcPr>
-            <w:tcW w:w="2552" w:type="dxa"/>
-          </w:tcPr>
-          <w:p>
-            <w:pPr>
-              <w:jc w:val="center"/>
-              <w:rPr>
-                <w:rFonts w:cstheme="minorHAnsi"/>
-                <w:color w:val="000000" w:themeColor="text1"/>
-              </w:rPr>
-            </w:pPr>
-          </w:p>
-        </w:tc>
-        <w:tc>
-          <w:tcPr>
-            <w:tcW w:w="2126" w:type="dxa"/>
-          </w:tcPr>
-          <w:p>
-            <w:pPr>
-              <w:jc w:val="center"/>
-              <w:rPr>
-                <w:rFonts w:cstheme="minorHAnsi"/>
-                <w:color w:val="000000" w:themeColor="text1"/>
-              </w:rPr>
-            </w:pPr>
-          </w:p>
-        </w:tc>
-        <w:tc>
-          <w:tcPr>
             <w:tcW w:w="2268" w:type="dxa"/>
           </w:tcPr>
           <w:p>
@@ -6686,7 +6899,35 @@
         </w:tc>
         <w:tc>
           <w:tcPr>
-            <w:tcW w:w="881" w:type="dxa"/>
+            <w:tcW w:w="2410" w:type="dxa"/>
+          </w:tcPr>
+          <w:p>
+            <w:pPr>
+              <w:jc w:val="center"/>
+              <w:rPr>
+                <w:rFonts w:cstheme="minorHAnsi"/>
+                <w:color w:val="000000" w:themeColor="text1"/>
+              </w:rPr>
+            </w:pPr>
+          </w:p>
+        </w:tc>
+        <w:tc>
+          <w:tcPr>
+            <w:tcW w:w="2268" w:type="dxa"/>
+          </w:tcPr>
+          <w:p>
+            <w:pPr>
+              <w:jc w:val="center"/>
+              <w:rPr>
+                <w:rFonts w:cstheme="minorHAnsi"/>
+                <w:color w:val="000000" w:themeColor="text1"/>
+              </w:rPr>
+            </w:pPr>
+          </w:p>
+        </w:tc>
+        <w:tc>
+          <w:tcPr>
+            <w:tcW w:w="883" w:type="dxa"/>
           </w:tcPr>
           <w:p>
             <w:pPr>
@@ -6744,34 +6985,6 @@
         </w:tc>
         <w:tc>
           <w:tcPr>
-            <w:tcW w:w="2552" w:type="dxa"/>
-          </w:tcPr>
-          <w:p>
-            <w:pPr>
-              <w:jc w:val="center"/>
-              <w:rPr>
-                <w:rFonts w:cstheme="minorHAnsi"/>
-                <w:color w:val="000000" w:themeColor="text1"/>
-              </w:rPr>
-            </w:pPr>
-          </w:p>
-        </w:tc>
-        <w:tc>
-          <w:tcPr>
-            <w:tcW w:w="2126" w:type="dxa"/>
-          </w:tcPr>
-          <w:p>
-            <w:pPr>
-              <w:jc w:val="center"/>
-              <w:rPr>
-                <w:rFonts w:cstheme="minorHAnsi"/>
-                <w:color w:val="000000" w:themeColor="text1"/>
-              </w:rPr>
-            </w:pPr>
-          </w:p>
-        </w:tc>
-        <w:tc>
-          <w:tcPr>
             <w:tcW w:w="2268" w:type="dxa"/>
           </w:tcPr>
           <w:p>
@@ -6786,7 +6999,35 @@
         </w:tc>
         <w:tc>
           <w:tcPr>
-            <w:tcW w:w="881" w:type="dxa"/>
+            <w:tcW w:w="2410" w:type="dxa"/>
+          </w:tcPr>
+          <w:p>
+            <w:pPr>
+              <w:jc w:val="center"/>
+              <w:rPr>
+                <w:rFonts w:cstheme="minorHAnsi"/>
+                <w:color w:val="000000" w:themeColor="text1"/>
+              </w:rPr>
+            </w:pPr>
+          </w:p>
+        </w:tc>
+        <w:tc>
+          <w:tcPr>
+            <w:tcW w:w="2268" w:type="dxa"/>
+          </w:tcPr>
+          <w:p>
+            <w:pPr>
+              <w:jc w:val="center"/>
+              <w:rPr>
+                <w:rFonts w:cstheme="minorHAnsi"/>
+                <w:color w:val="000000" w:themeColor="text1"/>
+              </w:rPr>
+            </w:pPr>
+          </w:p>
+        </w:tc>
+        <w:tc>
+          <w:tcPr>
+            <w:tcW w:w="883" w:type="dxa"/>
           </w:tcPr>
           <w:p>
             <w:pPr>
@@ -6844,34 +7085,6 @@
         </w:tc>
         <w:tc>
           <w:tcPr>
-            <w:tcW w:w="2552" w:type="dxa"/>
-          </w:tcPr>
-          <w:p>
-            <w:pPr>
-              <w:jc w:val="center"/>
-              <w:rPr>
-                <w:rFonts w:cstheme="minorHAnsi"/>
-                <w:color w:val="000000" w:themeColor="text1"/>
-              </w:rPr>
-            </w:pPr>
-          </w:p>
-        </w:tc>
-        <w:tc>
-          <w:tcPr>
-            <w:tcW w:w="2126" w:type="dxa"/>
-          </w:tcPr>
-          <w:p>
-            <w:pPr>
-              <w:jc w:val="center"/>
-              <w:rPr>
-                <w:rFonts w:cstheme="minorHAnsi"/>
-                <w:color w:val="000000" w:themeColor="text1"/>
-              </w:rPr>
-            </w:pPr>
-          </w:p>
-        </w:tc>
-        <w:tc>
-          <w:tcPr>
             <w:tcW w:w="2268" w:type="dxa"/>
           </w:tcPr>
           <w:p>
@@ -6886,7 +7099,35 @@
         </w:tc>
         <w:tc>
           <w:tcPr>
-            <w:tcW w:w="881" w:type="dxa"/>
+            <w:tcW w:w="2410" w:type="dxa"/>
+          </w:tcPr>
+          <w:p>
+            <w:pPr>
+              <w:jc w:val="center"/>
+              <w:rPr>
+                <w:rFonts w:cstheme="minorHAnsi"/>
+                <w:color w:val="000000" w:themeColor="text1"/>
+              </w:rPr>
+            </w:pPr>
+          </w:p>
+        </w:tc>
+        <w:tc>
+          <w:tcPr>
+            <w:tcW w:w="2268" w:type="dxa"/>
+          </w:tcPr>
+          <w:p>
+            <w:pPr>
+              <w:jc w:val="center"/>
+              <w:rPr>
+                <w:rFonts w:cstheme="minorHAnsi"/>
+                <w:color w:val="000000" w:themeColor="text1"/>
+              </w:rPr>
+            </w:pPr>
+          </w:p>
+        </w:tc>
+        <w:tc>
+          <w:tcPr>
+            <w:tcW w:w="883" w:type="dxa"/>
           </w:tcPr>
           <w:p>
             <w:pPr>
@@ -6944,34 +7185,6 @@
         </w:tc>
         <w:tc>
           <w:tcPr>
-            <w:tcW w:w="2552" w:type="dxa"/>
-          </w:tcPr>
-          <w:p>
-            <w:pPr>
-              <w:jc w:val="center"/>
-              <w:rPr>
-                <w:rFonts w:cstheme="minorHAnsi"/>
-                <w:color w:val="000000" w:themeColor="text1"/>
-              </w:rPr>
-            </w:pPr>
-          </w:p>
-        </w:tc>
-        <w:tc>
-          <w:tcPr>
-            <w:tcW w:w="2126" w:type="dxa"/>
-          </w:tcPr>
-          <w:p>
-            <w:pPr>
-              <w:jc w:val="center"/>
-              <w:rPr>
-                <w:rFonts w:cstheme="minorHAnsi"/>
-                <w:color w:val="000000" w:themeColor="text1"/>
-              </w:rPr>
-            </w:pPr>
-          </w:p>
-        </w:tc>
-        <w:tc>
-          <w:tcPr>
             <w:tcW w:w="2268" w:type="dxa"/>
           </w:tcPr>
           <w:p>
@@ -6986,7 +7199,35 @@
         </w:tc>
         <w:tc>
           <w:tcPr>
-            <w:tcW w:w="881" w:type="dxa"/>
+            <w:tcW w:w="2410" w:type="dxa"/>
+          </w:tcPr>
+          <w:p>
+            <w:pPr>
+              <w:jc w:val="center"/>
+              <w:rPr>
+                <w:rFonts w:cstheme="minorHAnsi"/>
+                <w:color w:val="000000" w:themeColor="text1"/>
+              </w:rPr>
+            </w:pPr>
+          </w:p>
+        </w:tc>
+        <w:tc>
+          <w:tcPr>
+            <w:tcW w:w="2268" w:type="dxa"/>
+          </w:tcPr>
+          <w:p>
+            <w:pPr>
+              <w:jc w:val="center"/>
+              <w:rPr>
+                <w:rFonts w:cstheme="minorHAnsi"/>
+                <w:color w:val="000000" w:themeColor="text1"/>
+              </w:rPr>
+            </w:pPr>
+          </w:p>
+        </w:tc>
+        <w:tc>
+          <w:tcPr>
+            <w:tcW w:w="883" w:type="dxa"/>
           </w:tcPr>
           <w:p>
             <w:pPr>

</xml_diff>

<commit_message>
Aggiornate tabelle di test e tabella requisiti
</commit_message>
<xml_diff>
--- a/Tabelle di test.docx
+++ b/Tabelle di test.docx
@@ -4592,11 +4592,11 @@
             </w:r>
             <w:proofErr w:type="spellEnd"/>
             <w:r>
-              <w:t xml:space="preserve">) dove inserire l’accesso informa CSV e confrontare con la </w:t>
+              <w:t xml:space="preserve">) dove inserire l’accesso informa </w:t>
             </w:r>
             <w:r>
               <w:lastRenderedPageBreak/>
-              <w:t>stringa letta dal file di testo creato(</w:t>
+              <w:t>CSV e confrontare con la stringa letta dal file di testo creato(</w:t>
             </w:r>
             <w:proofErr w:type="spellStart"/>
             <w:r>
@@ -4917,8 +4917,6 @@
           <w:szCs w:val="24"/>
         </w:rPr>
       </w:pPr>
-      <w:bookmarkStart w:id="0" w:name="_GoBack"/>
-      <w:bookmarkEnd w:id="0"/>
       <w:r>
         <w:rPr>
           <w:color w:val="FF0000"/>
@@ -5219,6 +5217,13 @@
                 <w:color w:val="000000" w:themeColor="text1"/>
               </w:rPr>
             </w:pPr>
+            <w:r>
+              <w:rPr>
+                <w:rFonts w:cstheme="minorHAnsi"/>
+                <w:color w:val="000000" w:themeColor="text1"/>
+              </w:rPr>
+              <w:t>Azione 1</w:t>
+            </w:r>
           </w:p>
         </w:tc>
         <w:tc>
@@ -5326,6 +5331,13 @@
                 <w:color w:val="000000" w:themeColor="text1"/>
               </w:rPr>
             </w:pPr>
+            <w:r>
+              <w:rPr>
+                <w:rFonts w:cstheme="minorHAnsi"/>
+                <w:color w:val="000000" w:themeColor="text1"/>
+              </w:rPr>
+              <w:t>Azione 2</w:t>
+            </w:r>
           </w:p>
         </w:tc>
         <w:tc>
@@ -5440,6 +5452,13 @@
                 <w:color w:val="000000" w:themeColor="text1"/>
               </w:rPr>
             </w:pPr>
+            <w:r>
+              <w:rPr>
+                <w:rFonts w:cstheme="minorHAnsi"/>
+                <w:color w:val="000000" w:themeColor="text1"/>
+              </w:rPr>
+              <w:t>Azione 3</w:t>
+            </w:r>
           </w:p>
         </w:tc>
         <w:tc>
@@ -5552,7 +5571,7 @@
                 <w:rFonts w:cstheme="minorHAnsi"/>
                 <w:color w:val="000000" w:themeColor="text1"/>
               </w:rPr>
-              <w:t>Azione 1</w:t>
+              <w:t>Azione 4</w:t>
             </w:r>
           </w:p>
         </w:tc>
@@ -5668,6 +5687,13 @@
               </w:rPr>
               <w:t xml:space="preserve">Azione </w:t>
             </w:r>
+            <w:r>
+              <w:rPr>
+                <w:rFonts w:cstheme="minorHAnsi"/>
+                <w:color w:val="000000" w:themeColor="text1"/>
+              </w:rPr>
+              <w:t>5</w:t>
+            </w:r>
           </w:p>
         </w:tc>
         <w:tc>
@@ -5708,7 +5734,15 @@
                 <w:rFonts w:cstheme="minorHAnsi"/>
                 <w:color w:val="000000" w:themeColor="text1"/>
               </w:rPr>
-              <w:t>Visualizzare “Errore nell’inserimento data, reinserirla”</w:t>
+              <w:t xml:space="preserve">Visualizzare “Errore nell’inserimento data, </w:t>
+            </w:r>
+            <w:r>
+              <w:rPr>
+                <w:rFonts w:cstheme="minorHAnsi"/>
+                <w:color w:val="000000" w:themeColor="text1"/>
+              </w:rPr>
+              <w:lastRenderedPageBreak/>
+              <w:t>reinserirla”</w:t>
             </w:r>
           </w:p>
         </w:tc>
@@ -5781,7 +5815,7 @@
                 <w:rFonts w:cstheme="minorHAnsi"/>
                 <w:color w:val="000000" w:themeColor="text1"/>
               </w:rPr>
-              <w:t>Azione 2</w:t>
+              <w:t>Azione 6</w:t>
             </w:r>
           </w:p>
         </w:tc>
@@ -5911,6 +5945,13 @@
                 <w:color w:val="000000" w:themeColor="text1"/>
               </w:rPr>
             </w:pPr>
+            <w:r>
+              <w:rPr>
+                <w:rFonts w:cstheme="minorHAnsi"/>
+                <w:color w:val="000000" w:themeColor="text1"/>
+              </w:rPr>
+              <w:t>Azione 7</w:t>
+            </w:r>
           </w:p>
         </w:tc>
         <w:tc>
@@ -6023,7 +6064,7 @@
                 <w:rFonts w:cstheme="minorHAnsi"/>
                 <w:color w:val="000000" w:themeColor="text1"/>
               </w:rPr>
-              <w:t>Azione 3</w:t>
+              <w:t>Azione 8</w:t>
             </w:r>
           </w:p>
         </w:tc>
@@ -6137,7 +6178,7 @@
                 <w:rFonts w:cstheme="minorHAnsi"/>
                 <w:color w:val="000000" w:themeColor="text1"/>
               </w:rPr>
-              <w:t>Azione 4</w:t>
+              <w:t>Azione 9</w:t>
             </w:r>
           </w:p>
         </w:tc>
@@ -6192,15 +6233,24 @@
               <w:jc w:val="center"/>
               <w:rPr>
                 <w:rFonts w:cstheme="minorHAnsi"/>
-                <w:color w:val="000000" w:themeColor="text1"/>
-              </w:rPr>
-            </w:pPr>
-            <w:r>
-              <w:rPr>
-                <w:rFonts w:cstheme="minorHAnsi"/>
-                <w:color w:val="000000" w:themeColor="text1"/>
-              </w:rPr>
-              <w:t>Requisito 1(Registrare un accesso)</w:t>
+                <w:b/>
+                <w:color w:val="000000" w:themeColor="text1"/>
+              </w:rPr>
+            </w:pPr>
+            <w:r>
+              <w:rPr>
+                <w:rFonts w:cstheme="minorHAnsi"/>
+                <w:b/>
+                <w:color w:val="000000" w:themeColor="text1"/>
+              </w:rPr>
+              <w:t xml:space="preserve">Requisito 1           </w:t>
+            </w:r>
+            <w:r>
+              <w:rPr>
+                <w:rFonts w:cstheme="minorHAnsi"/>
+                <w:color w:val="000000" w:themeColor="text1"/>
+              </w:rPr>
+              <w:t>(Registrare un accesso)</w:t>
             </w:r>
           </w:p>
         </w:tc>
@@ -6258,8 +6308,17 @@
                 <w:rFonts w:cstheme="minorHAnsi"/>
                 <w:color w:val="000000" w:themeColor="text1"/>
               </w:rPr>
-              <w:t>Azione 5</w:t>
-            </w:r>
+              <w:t>Azione 10</w:t>
+            </w:r>
+          </w:p>
+          <w:p>
+            <w:pPr>
+              <w:jc w:val="center"/>
+              <w:rPr>
+                <w:rFonts w:cstheme="minorHAnsi"/>
+                <w:color w:val="000000" w:themeColor="text1"/>
+              </w:rPr>
+            </w:pPr>
           </w:p>
         </w:tc>
         <w:tc>
@@ -6462,7 +6521,7 @@
                 <w:rFonts w:cstheme="minorHAnsi"/>
                 <w:color w:val="000000" w:themeColor="text1"/>
               </w:rPr>
-              <w:t>Azione 6</w:t>
+              <w:t>Azione 11</w:t>
             </w:r>
           </w:p>
         </w:tc>
@@ -6583,8 +6642,17 @@
                 <w:rFonts w:cstheme="minorHAnsi"/>
                 <w:color w:val="000000" w:themeColor="text1"/>
               </w:rPr>
-              <w:t>Azione 7</w:t>
-            </w:r>
+              <w:t>Azione 12</w:t>
+            </w:r>
+          </w:p>
+          <w:p>
+            <w:pPr>
+              <w:jc w:val="center"/>
+              <w:rPr>
+                <w:rFonts w:cstheme="minorHAnsi"/>
+                <w:color w:val="000000" w:themeColor="text1"/>
+              </w:rPr>
+            </w:pPr>
           </w:p>
         </w:tc>
         <w:tc>
@@ -6674,9 +6742,25 @@
             <w:r>
               <w:rPr>
                 <w:rFonts w:cstheme="minorHAnsi"/>
-                <w:color w:val="000000" w:themeColor="text1"/>
-              </w:rPr>
-              <w:t>Requisito 2(</w:t>
+                <w:b/>
+                <w:color w:val="000000" w:themeColor="text1"/>
+              </w:rPr>
+              <w:t>Requisito 2</w:t>
+            </w:r>
+            <w:r>
+              <w:rPr>
+                <w:rFonts w:cstheme="minorHAnsi"/>
+                <w:b/>
+                <w:color w:val="000000" w:themeColor="text1"/>
+              </w:rPr>
+              <w:t xml:space="preserve"> </w:t>
+            </w:r>
+            <w:r>
+              <w:rPr>
+                <w:rFonts w:cstheme="minorHAnsi"/>
+                <w:color w:val="000000" w:themeColor="text1"/>
+              </w:rPr>
+              <w:t>(</w:t>
             </w:r>
             <w:r>
               <w:rPr>
@@ -6748,7 +6832,7 @@
                 <w:rFonts w:cstheme="minorHAnsi"/>
                 <w:color w:val="000000" w:themeColor="text1"/>
               </w:rPr>
-              <w:t>Azione 8</w:t>
+              <w:t>Azione 13</w:t>
             </w:r>
           </w:p>
         </w:tc>
@@ -6862,7 +6946,7 @@
                 <w:rFonts w:cstheme="minorHAnsi"/>
                 <w:color w:val="000000" w:themeColor="text1"/>
               </w:rPr>
-              <w:t>Azione 9</w:t>
+              <w:t>Azione 14</w:t>
             </w:r>
           </w:p>
         </w:tc>
@@ -6918,7 +7002,15 @@
                 <w:rFonts w:cstheme="minorHAnsi"/>
                 <w:color w:val="000000" w:themeColor="text1"/>
               </w:rPr>
-              <w:t>“Errore nell’inserimento data, reinserirla”</w:t>
+              <w:t xml:space="preserve">“Errore nell’inserimento data, </w:t>
+            </w:r>
+            <w:r>
+              <w:rPr>
+                <w:rFonts w:cstheme="minorHAnsi"/>
+                <w:color w:val="000000" w:themeColor="text1"/>
+              </w:rPr>
+              <w:lastRenderedPageBreak/>
+              <w:t>reinserirla”</w:t>
             </w:r>
           </w:p>
         </w:tc>
@@ -6986,6 +7078,13 @@
                 <w:color w:val="000000" w:themeColor="text1"/>
               </w:rPr>
             </w:pPr>
+            <w:r>
+              <w:rPr>
+                <w:rFonts w:cstheme="minorHAnsi"/>
+                <w:color w:val="000000" w:themeColor="text1"/>
+              </w:rPr>
+              <w:t>Azione 15</w:t>
+            </w:r>
           </w:p>
         </w:tc>
         <w:tc>
@@ -7114,7 +7213,7 @@
                 <w:rFonts w:cstheme="minorHAnsi"/>
                 <w:color w:val="000000" w:themeColor="text1"/>
               </w:rPr>
-              <w:t>Azione 10</w:t>
+              <w:t>Azione 16</w:t>
             </w:r>
           </w:p>
         </w:tc>
@@ -7247,9 +7346,25 @@
             <w:r>
               <w:rPr>
                 <w:rFonts w:cstheme="minorHAnsi"/>
-                <w:color w:val="000000" w:themeColor="text1"/>
-              </w:rPr>
-              <w:t>Requisito 3(</w:t>
+                <w:b/>
+                <w:color w:val="000000" w:themeColor="text1"/>
+              </w:rPr>
+              <w:t>Requisito 3</w:t>
+            </w:r>
+            <w:r>
+              <w:rPr>
+                <w:rFonts w:cstheme="minorHAnsi"/>
+                <w:b/>
+                <w:color w:val="000000" w:themeColor="text1"/>
+              </w:rPr>
+              <w:t xml:space="preserve"> </w:t>
+            </w:r>
+            <w:r>
+              <w:rPr>
+                <w:rFonts w:cstheme="minorHAnsi"/>
+                <w:color w:val="000000" w:themeColor="text1"/>
+              </w:rPr>
+              <w:t>(</w:t>
             </w:r>
             <w:r>
               <w:rPr>
@@ -7321,7 +7436,14 @@
                 <w:rFonts w:cstheme="minorHAnsi"/>
                 <w:color w:val="000000" w:themeColor="text1"/>
               </w:rPr>
-              <w:t>Azione 11</w:t>
+              <w:t xml:space="preserve">Azione </w:t>
+            </w:r>
+            <w:r>
+              <w:rPr>
+                <w:rFonts w:cstheme="minorHAnsi"/>
+                <w:color w:val="000000" w:themeColor="text1"/>
+              </w:rPr>
+              <w:t>17</w:t>
             </w:r>
           </w:p>
         </w:tc>
@@ -7479,7 +7601,7 @@
                 <w:rFonts w:cstheme="minorHAnsi"/>
                 <w:color w:val="000000" w:themeColor="text1"/>
               </w:rPr>
-              <w:t>Azione 12</w:t>
+              <w:t>Azione 18</w:t>
             </w:r>
           </w:p>
         </w:tc>
@@ -7593,7 +7715,7 @@
                 <w:rFonts w:cstheme="minorHAnsi"/>
                 <w:color w:val="000000" w:themeColor="text1"/>
               </w:rPr>
-              <w:t>Azione 13</w:t>
+              <w:t>Azione 19</w:t>
             </w:r>
           </w:p>
         </w:tc>
@@ -7707,7 +7829,7 @@
                 <w:rFonts w:cstheme="minorHAnsi"/>
                 <w:color w:val="000000" w:themeColor="text1"/>
               </w:rPr>
-              <w:t>Azione 14</w:t>
+              <w:t>Azione 20</w:t>
             </w:r>
           </w:p>
         </w:tc>
@@ -7797,6 +7919,29 @@
                 <w:color w:val="000000" w:themeColor="text1"/>
               </w:rPr>
             </w:pPr>
+            <w:r>
+              <w:rPr>
+                <w:rFonts w:cstheme="minorHAnsi"/>
+                <w:b/>
+                <w:color w:val="000000" w:themeColor="text1"/>
+              </w:rPr>
+              <w:t>Requisito 3</w:t>
+            </w:r>
+            <w:r>
+              <w:rPr>
+                <w:rFonts w:cstheme="minorHAnsi"/>
+                <w:b/>
+                <w:color w:val="000000" w:themeColor="text1"/>
+              </w:rPr>
+              <w:t xml:space="preserve"> </w:t>
+            </w:r>
+            <w:r>
+              <w:rPr>
+                <w:rFonts w:cstheme="minorHAnsi"/>
+                <w:color w:val="000000" w:themeColor="text1"/>
+              </w:rPr>
+              <w:t>(Deserializzazione)</w:t>
+            </w:r>
           </w:p>
         </w:tc>
         <w:tc>
@@ -7848,6 +7993,13 @@
                 <w:color w:val="000000" w:themeColor="text1"/>
               </w:rPr>
             </w:pPr>
+            <w:r>
+              <w:rPr>
+                <w:rFonts w:cstheme="minorHAnsi"/>
+                <w:color w:val="000000" w:themeColor="text1"/>
+              </w:rPr>
+              <w:t>Azione 21</w:t>
+            </w:r>
           </w:p>
         </w:tc>
         <w:tc>
@@ -7960,7 +8112,7 @@
                 <w:rFonts w:cstheme="minorHAnsi"/>
                 <w:color w:val="000000" w:themeColor="text1"/>
               </w:rPr>
-              <w:t>Azione 15</w:t>
+              <w:t>Azione 22</w:t>
             </w:r>
           </w:p>
         </w:tc>
@@ -8002,23 +8154,30 @@
                 <w:rFonts w:cstheme="minorHAnsi"/>
                 <w:color w:val="000000" w:themeColor="text1"/>
               </w:rPr>
-              <w:t>Visualizzare “nessun accesso presente per il dipendente in data 2018-05-19”</w:t>
-            </w:r>
-          </w:p>
-          <w:p>
-            <w:pPr>
-              <w:jc w:val="center"/>
-              <w:rPr>
-                <w:rFonts w:cstheme="minorHAnsi"/>
-                <w:color w:val="000000" w:themeColor="text1"/>
-              </w:rPr>
-            </w:pPr>
+              <w:t xml:space="preserve">Visualizzare “nessun accesso presente per il dipendente in data </w:t>
+            </w:r>
             <w:r>
               <w:rPr>
                 <w:rFonts w:cstheme="minorHAnsi"/>
                 <w:color w:val="000000" w:themeColor="text1"/>
               </w:rPr>
               <w:lastRenderedPageBreak/>
+              <w:t>2018-05-19”</w:t>
+            </w:r>
+          </w:p>
+          <w:p>
+            <w:pPr>
+              <w:jc w:val="center"/>
+              <w:rPr>
+                <w:rFonts w:cstheme="minorHAnsi"/>
+                <w:color w:val="000000" w:themeColor="text1"/>
+              </w:rPr>
+            </w:pPr>
+            <w:r>
+              <w:rPr>
+                <w:rFonts w:cstheme="minorHAnsi"/>
+                <w:color w:val="000000" w:themeColor="text1"/>
+              </w:rPr>
               <w:t>Visualizzazione menu</w:t>
             </w:r>
           </w:p>
@@ -8038,10 +8197,34 @@
             <w:r>
               <w:rPr>
                 <w:rFonts w:cstheme="minorHAnsi"/>
+                <w:b/>
                 <w:color w:val="000000" w:themeColor="text1"/>
               </w:rPr>
               <w:lastRenderedPageBreak/>
-              <w:t>Requisito 4(verificare se dipendente è presente o meno)</w:t>
+              <w:t>Requisito 4</w:t>
+            </w:r>
+            <w:r>
+              <w:rPr>
+                <w:rFonts w:cstheme="minorHAnsi"/>
+                <w:b/>
+                <w:color w:val="000000" w:themeColor="text1"/>
+              </w:rPr>
+              <w:t xml:space="preserve">              </w:t>
+            </w:r>
+            <w:r>
+              <w:rPr>
+                <w:rFonts w:cstheme="minorHAnsi"/>
+                <w:color w:val="000000" w:themeColor="text1"/>
+              </w:rPr>
+              <w:t xml:space="preserve">(verificare se dipendente è presente </w:t>
+            </w:r>
+            <w:r>
+              <w:rPr>
+                <w:rFonts w:cstheme="minorHAnsi"/>
+                <w:color w:val="000000" w:themeColor="text1"/>
+              </w:rPr>
+              <w:lastRenderedPageBreak/>
+              <w:t>o meno)</w:t>
             </w:r>
           </w:p>
         </w:tc>
@@ -8100,7 +8283,7 @@
                 <w:rFonts w:cstheme="minorHAnsi"/>
                 <w:color w:val="000000" w:themeColor="text1"/>
               </w:rPr>
-              <w:t>Azione 16</w:t>
+              <w:t>Azione 23</w:t>
             </w:r>
           </w:p>
         </w:tc>
@@ -8177,9 +8360,24 @@
             <w:r>
               <w:rPr>
                 <w:rFonts w:cstheme="minorHAnsi"/>
-                <w:color w:val="000000" w:themeColor="text1"/>
-              </w:rPr>
-              <w:t>Requisito 4(verificare se dipendente è presente o meno)</w:t>
+                <w:b/>
+                <w:color w:val="000000" w:themeColor="text1"/>
+              </w:rPr>
+              <w:t>Requisito 4</w:t>
+            </w:r>
+            <w:r>
+              <w:rPr>
+                <w:rFonts w:cstheme="minorHAnsi"/>
+                <w:color w:val="000000" w:themeColor="text1"/>
+              </w:rPr>
+              <w:t xml:space="preserve">             </w:t>
+            </w:r>
+            <w:r>
+              <w:rPr>
+                <w:rFonts w:cstheme="minorHAnsi"/>
+                <w:color w:val="000000" w:themeColor="text1"/>
+              </w:rPr>
+              <w:t>(verificare se dipendente è presente o meno)</w:t>
             </w:r>
           </w:p>
         </w:tc>
@@ -8237,7 +8435,7 @@
                 <w:rFonts w:cstheme="minorHAnsi"/>
                 <w:color w:val="000000" w:themeColor="text1"/>
               </w:rPr>
-              <w:t>Azione 17</w:t>
+              <w:t>Azione 24</w:t>
             </w:r>
           </w:p>
         </w:tc>
@@ -8381,7 +8579,7 @@
                 <w:rFonts w:cstheme="minorHAnsi"/>
                 <w:color w:val="000000" w:themeColor="text1"/>
               </w:rPr>
-              <w:t>Azione 18</w:t>
+              <w:t>Azione 25</w:t>
             </w:r>
           </w:p>
         </w:tc>
@@ -8423,55 +8621,44 @@
                 <w:rFonts w:cstheme="minorHAnsi"/>
                 <w:color w:val="000000" w:themeColor="text1"/>
               </w:rPr>
-              <w:t>Visualizzazione “salva accessi in un file di testo in ordine crescente”</w:t>
-            </w:r>
-          </w:p>
-          <w:p>
-            <w:pPr>
-              <w:jc w:val="center"/>
-              <w:rPr>
-                <w:rFonts w:cstheme="minorHAnsi"/>
-                <w:color w:val="000000" w:themeColor="text1"/>
-              </w:rPr>
-            </w:pPr>
-            <w:r>
-              <w:rPr>
-                <w:rFonts w:cstheme="minorHAnsi"/>
-                <w:color w:val="000000" w:themeColor="text1"/>
-              </w:rPr>
-              <w:t>Visualizzare gli accessi in ordine cronologico .</w:t>
-            </w:r>
-          </w:p>
-          <w:p>
-            <w:pPr>
-              <w:jc w:val="center"/>
-              <w:rPr>
-                <w:rFonts w:cstheme="minorHAnsi"/>
-                <w:color w:val="000000" w:themeColor="text1"/>
-              </w:rPr>
-            </w:pPr>
-            <w:r>
-              <w:rPr>
-                <w:rFonts w:cstheme="minorHAnsi"/>
-                <w:color w:val="000000" w:themeColor="text1"/>
-              </w:rPr>
-              <w:t>Visualizzare “Operazione completata con successo”</w:t>
-            </w:r>
-          </w:p>
-          <w:p>
-            <w:pPr>
-              <w:jc w:val="center"/>
-              <w:rPr>
-                <w:rFonts w:cstheme="minorHAnsi"/>
-                <w:color w:val="000000" w:themeColor="text1"/>
-              </w:rPr>
-            </w:pPr>
-            <w:r>
-              <w:rPr>
-                <w:rFonts w:cstheme="minorHAnsi"/>
-                <w:color w:val="000000" w:themeColor="text1"/>
-              </w:rPr>
-              <w:t>Visualizzazione menu.</w:t>
+              <w:t>Visualizzazione elenco giornate se sono presenti file.</w:t>
+            </w:r>
+          </w:p>
+          <w:p>
+            <w:pPr>
+              <w:jc w:val="center"/>
+              <w:rPr>
+                <w:rFonts w:cstheme="minorHAnsi"/>
+                <w:color w:val="000000" w:themeColor="text1"/>
+              </w:rPr>
+            </w:pPr>
+            <w:r>
+              <w:rPr>
+                <w:rFonts w:cstheme="minorHAnsi"/>
+                <w:color w:val="000000" w:themeColor="text1"/>
+              </w:rPr>
+              <w:t>Visualizzazione “</w:t>
+            </w:r>
+            <w:r>
+              <w:rPr>
+                <w:rFonts w:cstheme="minorHAnsi"/>
+                <w:color w:val="000000" w:themeColor="text1"/>
+              </w:rPr>
+              <w:t>Inserire la data di cui si vogliono salvare gli accessi in un file di testo</w:t>
+            </w:r>
+            <w:r>
+              <w:rPr>
+                <w:rFonts w:cstheme="minorHAnsi"/>
+                <w:color w:val="000000" w:themeColor="text1"/>
+              </w:rPr>
+              <w:t>”</w:t>
+            </w:r>
+            <w:r>
+              <w:rPr>
+                <w:rFonts w:cstheme="minorHAnsi"/>
+                <w:color w:val="000000" w:themeColor="text1"/>
+              </w:rPr>
+              <w:t>.</w:t>
             </w:r>
           </w:p>
         </w:tc>
@@ -8487,29 +8674,6 @@
                 <w:color w:val="000000" w:themeColor="text1"/>
               </w:rPr>
             </w:pPr>
-            <w:r>
-              <w:rPr>
-                <w:rFonts w:cstheme="minorHAnsi"/>
-                <w:color w:val="000000" w:themeColor="text1"/>
-              </w:rPr>
-              <w:t>Requisito 5(Salvataggio su file di testo  con nome della data di cui si salvano gli accessi)</w:t>
-            </w:r>
-          </w:p>
-          <w:p>
-            <w:pPr>
-              <w:jc w:val="center"/>
-              <w:rPr>
-                <w:rFonts w:cstheme="minorHAnsi"/>
-                <w:color w:val="000000" w:themeColor="text1"/>
-              </w:rPr>
-            </w:pPr>
-            <w:r>
-              <w:rPr>
-                <w:rFonts w:cstheme="minorHAnsi"/>
-                <w:color w:val="000000" w:themeColor="text1"/>
-              </w:rPr>
-              <w:t>Requisito 6(Ordinamento degli accessi eseguito prima del salvataggio)</w:t>
-            </w:r>
           </w:p>
         </w:tc>
         <w:tc>
@@ -8566,7 +8730,7 @@
                 <w:rFonts w:cstheme="minorHAnsi"/>
                 <w:color w:val="000000" w:themeColor="text1"/>
               </w:rPr>
-              <w:t>Azione 19</w:t>
+              <w:t>Azione 26</w:t>
             </w:r>
           </w:p>
         </w:tc>
@@ -8587,7 +8751,7 @@
                 <w:rFonts w:cstheme="minorHAnsi"/>
                 <w:color w:val="000000" w:themeColor="text1"/>
               </w:rPr>
-              <w:t>Digitare 5 “Visualizza accessi di una data in ordine crescente di orario”</w:t>
+              <w:t>Inserire la data: 19/20/2018</w:t>
             </w:r>
           </w:p>
         </w:tc>
@@ -8608,7 +8772,7 @@
                 <w:rFonts w:cstheme="minorHAnsi"/>
                 <w:color w:val="000000" w:themeColor="text1"/>
               </w:rPr>
-              <w:t>Visualizzazione delle giornate se sono presenti file. Visualizzare “inserire la data  di cui si vogliono caricare gli accessi”</w:t>
+              <w:t>Visualizzare “Errore nell’inserimento data, reinserirla”</w:t>
             </w:r>
           </w:p>
         </w:tc>
@@ -8675,6 +8839,13 @@
                 <w:color w:val="000000" w:themeColor="text1"/>
               </w:rPr>
             </w:pPr>
+            <w:r>
+              <w:rPr>
+                <w:rFonts w:cstheme="minorHAnsi"/>
+                <w:color w:val="000000" w:themeColor="text1"/>
+              </w:rPr>
+              <w:t>Azione 27</w:t>
+            </w:r>
           </w:p>
         </w:tc>
         <w:tc>
@@ -8694,7 +8865,7 @@
                 <w:rFonts w:cstheme="minorHAnsi"/>
                 <w:color w:val="000000" w:themeColor="text1"/>
               </w:rPr>
-              <w:t>Inserire la data: 19/20/2018</w:t>
+              <w:t>Inserire la data: 20/5/2018</w:t>
             </w:r>
           </w:p>
         </w:tc>
@@ -8715,7 +8886,30 @@
                 <w:rFonts w:cstheme="minorHAnsi"/>
                 <w:color w:val="000000" w:themeColor="text1"/>
               </w:rPr>
-              <w:t>Visualizzare “Errore nell’inserimento data, reinserirla”</w:t>
+              <w:t xml:space="preserve">Visualizzare “Nessun accesso </w:t>
+            </w:r>
+            <w:r>
+              <w:rPr>
+                <w:rFonts w:cstheme="minorHAnsi"/>
+                <w:color w:val="000000" w:themeColor="text1"/>
+              </w:rPr>
+              <w:t>presente in data 2018-05-20”</w:t>
+            </w:r>
+          </w:p>
+          <w:p>
+            <w:pPr>
+              <w:jc w:val="center"/>
+              <w:rPr>
+                <w:rFonts w:cstheme="minorHAnsi"/>
+                <w:color w:val="000000" w:themeColor="text1"/>
+              </w:rPr>
+            </w:pPr>
+            <w:r>
+              <w:rPr>
+                <w:rFonts w:cstheme="minorHAnsi"/>
+                <w:color w:val="000000" w:themeColor="text1"/>
+              </w:rPr>
+              <w:t>Visualizzazione menù</w:t>
             </w:r>
           </w:p>
         </w:tc>
@@ -8782,6 +8976,13 @@
                 <w:color w:val="000000" w:themeColor="text1"/>
               </w:rPr>
             </w:pPr>
+            <w:r>
+              <w:rPr>
+                <w:rFonts w:cstheme="minorHAnsi"/>
+                <w:color w:val="000000" w:themeColor="text1"/>
+              </w:rPr>
+              <w:t>Azione 28</w:t>
+            </w:r>
           </w:p>
         </w:tc>
         <w:tc>
@@ -8801,7 +9002,7 @@
                 <w:rFonts w:cstheme="minorHAnsi"/>
                 <w:color w:val="000000" w:themeColor="text1"/>
               </w:rPr>
-              <w:t>Inserire la data: 20/5/2018</w:t>
+              <w:t>Inserire la data: 19/5/2018</w:t>
             </w:r>
           </w:p>
         </w:tc>
@@ -8822,7 +9023,63 @@
                 <w:rFonts w:cstheme="minorHAnsi"/>
                 <w:color w:val="000000" w:themeColor="text1"/>
               </w:rPr>
-              <w:t>Visualizzare “Nessun accesso presente in data 2018-05-20”</w:t>
+              <w:t>Visualizzare la data inserita “2018-05-19”.</w:t>
+            </w:r>
+          </w:p>
+          <w:p>
+            <w:pPr>
+              <w:jc w:val="center"/>
+              <w:rPr>
+                <w:rFonts w:cstheme="minorHAnsi"/>
+                <w:color w:val="000000" w:themeColor="text1"/>
+              </w:rPr>
+            </w:pPr>
+            <w:r>
+              <w:rPr>
+                <w:rFonts w:cstheme="minorHAnsi"/>
+                <w:color w:val="000000" w:themeColor="text1"/>
+              </w:rPr>
+              <w:t>Visualizzare gli accessi presenti in data 2018-05-19 in ordine cronologico.</w:t>
+            </w:r>
+          </w:p>
+          <w:p>
+            <w:pPr>
+              <w:jc w:val="center"/>
+              <w:rPr>
+                <w:rFonts w:cstheme="minorHAnsi"/>
+                <w:color w:val="000000" w:themeColor="text1"/>
+              </w:rPr>
+            </w:pPr>
+            <w:r>
+              <w:rPr>
+                <w:rFonts w:cstheme="minorHAnsi"/>
+                <w:color w:val="000000" w:themeColor="text1"/>
+              </w:rPr>
+              <w:t xml:space="preserve">Visualizzare “Operazione eseguita </w:t>
+            </w:r>
+            <w:r>
+              <w:rPr>
+                <w:rFonts w:cstheme="minorHAnsi"/>
+                <w:color w:val="000000" w:themeColor="text1"/>
+              </w:rPr>
+              <w:lastRenderedPageBreak/>
+              <w:t>con successo”</w:t>
+            </w:r>
+          </w:p>
+          <w:p>
+            <w:pPr>
+              <w:jc w:val="center"/>
+              <w:rPr>
+                <w:rFonts w:cstheme="minorHAnsi"/>
+                <w:color w:val="000000" w:themeColor="text1"/>
+              </w:rPr>
+            </w:pPr>
+            <w:r>
+              <w:rPr>
+                <w:rFonts w:cstheme="minorHAnsi"/>
+                <w:color w:val="000000" w:themeColor="text1"/>
+              </w:rPr>
+              <w:t>Visualizzazione menu</w:t>
             </w:r>
           </w:p>
         </w:tc>
@@ -8830,6 +9087,116 @@
           <w:tcPr>
             <w:tcW w:w="2268" w:type="dxa"/>
           </w:tcPr>
+          <w:p>
+            <w:pPr>
+              <w:jc w:val="center"/>
+              <w:rPr>
+                <w:rFonts w:cstheme="minorHAnsi"/>
+                <w:color w:val="000000" w:themeColor="text1"/>
+              </w:rPr>
+            </w:pPr>
+            <w:r>
+              <w:rPr>
+                <w:rFonts w:cstheme="minorHAnsi"/>
+                <w:b/>
+                <w:color w:val="000000" w:themeColor="text1"/>
+              </w:rPr>
+              <w:lastRenderedPageBreak/>
+              <w:t>Requisito 3</w:t>
+            </w:r>
+            <w:r>
+              <w:rPr>
+                <w:rFonts w:cstheme="minorHAnsi"/>
+                <w:color w:val="000000" w:themeColor="text1"/>
+              </w:rPr>
+              <w:t xml:space="preserve"> </w:t>
+            </w:r>
+            <w:r>
+              <w:rPr>
+                <w:rFonts w:cstheme="minorHAnsi"/>
+                <w:color w:val="000000" w:themeColor="text1"/>
+              </w:rPr>
+              <w:t>(D</w:t>
+            </w:r>
+            <w:r>
+              <w:rPr>
+                <w:rFonts w:cstheme="minorHAnsi"/>
+                <w:color w:val="000000" w:themeColor="text1"/>
+              </w:rPr>
+              <w:t>eserializzazione)</w:t>
+            </w:r>
+          </w:p>
+          <w:p>
+            <w:pPr>
+              <w:jc w:val="center"/>
+              <w:rPr>
+                <w:rFonts w:cstheme="minorHAnsi"/>
+                <w:color w:val="000000" w:themeColor="text1"/>
+              </w:rPr>
+            </w:pPr>
+            <w:r>
+              <w:rPr>
+                <w:rFonts w:cstheme="minorHAnsi"/>
+                <w:b/>
+                <w:color w:val="000000" w:themeColor="text1"/>
+              </w:rPr>
+              <w:t>Requisito 6</w:t>
+            </w:r>
+            <w:r>
+              <w:rPr>
+                <w:rFonts w:cstheme="minorHAnsi"/>
+                <w:b/>
+                <w:color w:val="000000" w:themeColor="text1"/>
+              </w:rPr>
+              <w:t xml:space="preserve">           </w:t>
+            </w:r>
+            <w:r>
+              <w:rPr>
+                <w:rFonts w:cstheme="minorHAnsi"/>
+                <w:color w:val="000000" w:themeColor="text1"/>
+              </w:rPr>
+              <w:t xml:space="preserve"> </w:t>
+            </w:r>
+            <w:r>
+              <w:rPr>
+                <w:rFonts w:cstheme="minorHAnsi"/>
+                <w:color w:val="000000" w:themeColor="text1"/>
+              </w:rPr>
+              <w:t>(ordinare accessi cronologicamente)</w:t>
+            </w:r>
+          </w:p>
+          <w:p>
+            <w:pPr>
+              <w:jc w:val="center"/>
+              <w:rPr>
+                <w:rFonts w:cstheme="minorHAnsi"/>
+                <w:color w:val="000000" w:themeColor="text1"/>
+              </w:rPr>
+            </w:pPr>
+            <w:r>
+              <w:rPr>
+                <w:rFonts w:cstheme="minorHAnsi"/>
+                <w:b/>
+                <w:color w:val="000000" w:themeColor="text1"/>
+              </w:rPr>
+              <w:t>Requisito 5</w:t>
+            </w:r>
+            <w:r>
+              <w:rPr>
+                <w:rFonts w:cstheme="minorHAnsi"/>
+                <w:color w:val="000000" w:themeColor="text1"/>
+              </w:rPr>
+              <w:t xml:space="preserve"> (Salvataggio su file di testo degli accessi in </w:t>
+            </w:r>
+            <w:r>
+              <w:rPr>
+                <w:rFonts w:cstheme="minorHAnsi"/>
+                <w:color w:val="000000" w:themeColor="text1"/>
+              </w:rPr>
+              <w:lastRenderedPageBreak/>
+              <w:t>ordine cronologico.)</w:t>
+            </w:r>
+          </w:p>
           <w:p>
             <w:pPr>
               <w:jc w:val="center"/>
@@ -8873,7 +9240,8 @@
                 <w:rFonts w:cstheme="minorHAnsi"/>
                 <w:color w:val="000000" w:themeColor="text1"/>
               </w:rPr>
-              <w:t>30</w:t>
+              <w:lastRenderedPageBreak/>
+              <w:t>29</w:t>
             </w:r>
           </w:p>
         </w:tc>
@@ -8889,6 +9257,13 @@
                 <w:color w:val="000000" w:themeColor="text1"/>
               </w:rPr>
             </w:pPr>
+            <w:r>
+              <w:rPr>
+                <w:rFonts w:cstheme="minorHAnsi"/>
+                <w:color w:val="000000" w:themeColor="text1"/>
+              </w:rPr>
+              <w:t>Azione 29</w:t>
+            </w:r>
           </w:p>
         </w:tc>
         <w:tc>
@@ -8908,7 +9283,7 @@
                 <w:rFonts w:cstheme="minorHAnsi"/>
                 <w:color w:val="000000" w:themeColor="text1"/>
               </w:rPr>
-              <w:t>Inserire la data: 19/5/2018</w:t>
+              <w:t>Digitare 5 “Visualizza accessi di una data in ordine crescente di orario”</w:t>
             </w:r>
           </w:p>
         </w:tc>
@@ -8929,40 +9304,23 @@
                 <w:rFonts w:cstheme="minorHAnsi"/>
                 <w:color w:val="000000" w:themeColor="text1"/>
               </w:rPr>
-              <w:t>Visualizzare la data inserita “2018-05-19”.</w:t>
-            </w:r>
-          </w:p>
-          <w:p>
-            <w:pPr>
-              <w:jc w:val="center"/>
-              <w:rPr>
-                <w:rFonts w:cstheme="minorHAnsi"/>
-                <w:color w:val="000000" w:themeColor="text1"/>
-              </w:rPr>
-            </w:pPr>
-            <w:r>
-              <w:rPr>
-                <w:rFonts w:cstheme="minorHAnsi"/>
-                <w:color w:val="000000" w:themeColor="text1"/>
-              </w:rPr>
-              <w:lastRenderedPageBreak/>
-              <w:t>Visualizzare gli accessi presenti in data 2018-05-19 in ordine cronologico.</w:t>
-            </w:r>
-          </w:p>
-          <w:p>
-            <w:pPr>
-              <w:jc w:val="center"/>
-              <w:rPr>
-                <w:rFonts w:cstheme="minorHAnsi"/>
-                <w:color w:val="000000" w:themeColor="text1"/>
-              </w:rPr>
-            </w:pPr>
-            <w:r>
-              <w:rPr>
-                <w:rFonts w:cstheme="minorHAnsi"/>
-                <w:color w:val="000000" w:themeColor="text1"/>
-              </w:rPr>
-              <w:t>Visualizzazione menu</w:t>
+              <w:t xml:space="preserve">Visualizzazione elenco  accessi in ordine cronologico presente. </w:t>
+            </w:r>
+          </w:p>
+          <w:p>
+            <w:pPr>
+              <w:jc w:val="center"/>
+              <w:rPr>
+                <w:rFonts w:cstheme="minorHAnsi"/>
+                <w:color w:val="000000" w:themeColor="text1"/>
+              </w:rPr>
+            </w:pPr>
+            <w:r>
+              <w:rPr>
+                <w:rFonts w:cstheme="minorHAnsi"/>
+                <w:color w:val="000000" w:themeColor="text1"/>
+              </w:rPr>
+              <w:t xml:space="preserve">Se non è presente alcuna giornata, visualizzare “nessuna giornata caricata, eseguire prima il caricamento di una data” </w:t>
             </w:r>
           </w:p>
         </w:tc>
@@ -8981,35 +9339,36 @@
             <w:r>
               <w:rPr>
                 <w:rFonts w:cstheme="minorHAnsi"/>
-                <w:color w:val="000000" w:themeColor="text1"/>
-              </w:rPr>
-              <w:lastRenderedPageBreak/>
-              <w:t>Requisito 3(D</w:t>
-            </w:r>
-            <w:r>
-              <w:rPr>
-                <w:rFonts w:cstheme="minorHAnsi"/>
-                <w:color w:val="000000" w:themeColor="text1"/>
-              </w:rPr>
-              <w:t>eserializzazione)</w:t>
-            </w:r>
-          </w:p>
-          <w:p>
-            <w:pPr>
-              <w:jc w:val="center"/>
-              <w:rPr>
-                <w:rFonts w:cstheme="minorHAnsi"/>
-                <w:color w:val="000000" w:themeColor="text1"/>
-              </w:rPr>
-            </w:pPr>
-            <w:r>
-              <w:rPr>
-                <w:rFonts w:cstheme="minorHAnsi"/>
-                <w:color w:val="000000" w:themeColor="text1"/>
-              </w:rPr>
-              <w:lastRenderedPageBreak/>
-              <w:t>Requisito 6(ordinare accessi cronologicamente)</w:t>
-            </w:r>
+                <w:b/>
+                <w:color w:val="000000" w:themeColor="text1"/>
+              </w:rPr>
+              <w:t>Requisito 6</w:t>
+            </w:r>
+            <w:r>
+              <w:rPr>
+                <w:rFonts w:cstheme="minorHAnsi"/>
+                <w:color w:val="000000" w:themeColor="text1"/>
+              </w:rPr>
+              <w:t xml:space="preserve">              </w:t>
+            </w:r>
+            <w:r>
+              <w:rPr>
+                <w:rFonts w:cstheme="minorHAnsi"/>
+                <w:color w:val="000000" w:themeColor="text1"/>
+              </w:rPr>
+              <w:t>(ordinare accessi cronologicamente)</w:t>
+            </w:r>
+          </w:p>
+          <w:p>
+            <w:pPr>
+              <w:jc w:val="center"/>
+              <w:rPr>
+                <w:rFonts w:cstheme="minorHAnsi"/>
+                <w:color w:val="000000" w:themeColor="text1"/>
+              </w:rPr>
+            </w:pPr>
+            <w:bookmarkStart w:id="0" w:name="_GoBack"/>
+            <w:bookmarkEnd w:id="0"/>
           </w:p>
         </w:tc>
         <w:tc>
@@ -9039,6 +9398,7 @@
     </w:p>
     <w:sectPr>
       <w:headerReference w:type="default" r:id="rId7"/>
+      <w:footerReference w:type="default" r:id="rId8"/>
       <w:pgSz w:w="11906" w:h="16838"/>
       <w:pgMar w:top="1417" w:right="1134" w:bottom="1134" w:left="1134" w:header="708" w:footer="708" w:gutter="0"/>
       <w:cols w:space="708"/>
@@ -9071,6 +9431,51 @@
     </w:p>
   </w:endnote>
 </w:endnotes>
+</file>
+
+<file path=word/footer1.xml><?xml version="1.0" encoding="utf-8"?>
+<w:ftr xmlns:wpc="http://schemas.microsoft.com/office/word/2010/wordprocessingCanvas" xmlns:mc="http://schemas.openxmlformats.org/markup-compatibility/2006" xmlns:o="urn:schemas-microsoft-com:office:office" xmlns:r="http://schemas.openxmlformats.org/officeDocument/2006/relationships" xmlns:m="http://schemas.openxmlformats.org/officeDocument/2006/math" xmlns:v="urn:schemas-microsoft-com:vml" xmlns:wp14="http://schemas.microsoft.com/office/word/2010/wordprocessingDrawing" xmlns:wp="http://schemas.openxmlformats.org/drawingml/2006/wordprocessingDrawing" xmlns:w10="urn:schemas-microsoft-com:office:word" xmlns:w="http://schemas.openxmlformats.org/wordprocessingml/2006/main" xmlns:w14="http://schemas.microsoft.com/office/word/2010/wordml" xmlns:wpg="http://schemas.microsoft.com/office/word/2010/wordprocessingGroup" xmlns:wpi="http://schemas.microsoft.com/office/word/2010/wordprocessingInk" xmlns:wne="http://schemas.microsoft.com/office/word/2006/wordml" xmlns:wps="http://schemas.microsoft.com/office/word/2010/wordprocessingShape" mc:Ignorable="w14 wp14">
+  <w:sdt>
+    <w:sdtPr>
+      <w:id w:val="1721010938"/>
+      <w:docPartObj>
+        <w:docPartGallery w:val="Page Numbers (Bottom of Page)"/>
+        <w:docPartUnique/>
+      </w:docPartObj>
+    </w:sdtPr>
+    <w:sdtContent>
+      <w:p>
+        <w:pPr>
+          <w:pStyle w:val="Pidipagina"/>
+          <w:jc w:val="right"/>
+        </w:pPr>
+        <w:r>
+          <w:fldChar w:fldCharType="begin"/>
+        </w:r>
+        <w:r>
+          <w:instrText>PAGE   \* MERGEFORMAT</w:instrText>
+        </w:r>
+        <w:r>
+          <w:fldChar w:fldCharType="separate"/>
+        </w:r>
+        <w:r>
+          <w:rPr>
+            <w:noProof/>
+          </w:rPr>
+          <w:t>8</w:t>
+        </w:r>
+        <w:r>
+          <w:fldChar w:fldCharType="end"/>
+        </w:r>
+      </w:p>
+    </w:sdtContent>
+  </w:sdt>
+  <w:p>
+    <w:pPr>
+      <w:pStyle w:val="Pidipagina"/>
+    </w:pPr>
+  </w:p>
+</w:ftr>
 </file>
 
 <file path=word/footnotes.xml><?xml version="1.0" encoding="utf-8"?>

</xml_diff>